<commit_message>
double click to select the project
Signed-off-by: Bhabesh <bhabesh.m@gmail.com>
</commit_message>
<xml_diff>
--- a/tutorial_git.docx
+++ b/tutorial_git.docx
@@ -108,6 +108,7 @@
                                     <w:dataBinding w:prefixMappings="xmlns:ns0='http://schemas.openxmlformats.org/package/2006/metadata/core-properties' xmlns:ns1='http://purl.org/dc/elements/1.1/'" w:xpath="/ns0:coreProperties[1]/ns1:title[1]" w:storeItemID="{6C3C8BC8-F283-45AE-878A-BAB7291924A1}"/>
                                     <w:text/>
                                   </w:sdtPr>
+                                  <w:sdtEndPr/>
                                   <w:sdtContent>
                                     <w:r>
                                       <w:rPr>
@@ -146,6 +147,7 @@
                                 <w:r>
                                   <w:rPr>
                                     <w:noProof/>
+                                    <w:lang w:eastAsia="en-US"/>
                                   </w:rPr>
                                   <w:drawing>
                                     <wp:inline distT="0" distB="0" distL="0" distR="0" wp14:anchorId="5ED12B46" wp14:editId="197614B1">
@@ -300,7 +302,7 @@
                                         </pic:cNvPicPr>
                                       </pic:nvPicPr>
                                       <pic:blipFill>
-                                        <a:blip r:embed="rId10">
+                                        <a:blip r:embed="rId11">
                                           <a:extLst>
                                             <a:ext uri="{28A0092B-C50C-407E-A947-70E740481C1C}">
                                               <a14:useLocalDpi xmlns:a14="http://schemas.microsoft.com/office/drawing/2010/main" val="0"/>
@@ -344,6 +346,7 @@
         <w:p/>
         <w:p/>
         <w:p/>
+        <w:bookmarkStart w:id="0" w:name="_Toc413329231"/>
         <w:p>
           <w:pPr>
             <w:pStyle w:val="Heading1"/>
@@ -354,7 +357,6 @@
               <w:szCs w:val="32"/>
             </w:rPr>
           </w:pPr>
-          <w:bookmarkStart w:id="0" w:name="_Toc413329231"/>
           <w:r>
             <w:rPr>
               <w:noProof/>
@@ -442,6 +444,7 @@
                                   <w:dataBinding w:prefixMappings="xmlns:ns0='http://schemas.openxmlformats.org/officeDocument/2006/extended-properties'" w:xpath="/ns0:Properties[1]/ns0:Company[1]" w:storeItemID="{6668398D-A668-4E3E-A5EB-62B293D839F1}"/>
                                   <w:text/>
                                 </w:sdtPr>
+                                <w:sdtEndPr/>
                                 <w:sdtContent>
                                   <w:p>
                                     <w:pPr>
@@ -511,6 +514,7 @@
                                   <w:dataBinding w:prefixMappings="xmlns:ns0='http://schemas.microsoft.com/office/2006/coverPageProps'" w:xpath="/ns0:CoverPageProperties[1]/ns0:CompanyFax[1]" w:storeItemID="{55AF091B-3C7A-41E3-B477-F2FDAA23CFDA}"/>
                                   <w:text/>
                                 </w:sdtPr>
+                                <w:sdtEndPr/>
                                 <w:sdtContent>
                                   <w:p>
                                     <w:pPr>
@@ -562,6 +566,7 @@
                                     <w:calendar w:val="gregorian"/>
                                   </w:date>
                                 </w:sdtPr>
+                                <w:sdtEndPr/>
                                 <w:sdtContent>
                                   <w:p>
                                     <w:pPr>
@@ -875,6 +880,7 @@
                                   <w:dataBinding w:prefixMappings="xmlns:ns0='http://schemas.openxmlformats.org/package/2006/metadata/core-properties' xmlns:ns1='http://purl.org/dc/elements/1.1/'" w:xpath="/ns0:coreProperties[1]/ns1:creator[1]" w:storeItemID="{6C3C8BC8-F283-45AE-878A-BAB7291924A1}"/>
                                   <w:text/>
                                 </w:sdtPr>
+                                <w:sdtEndPr/>
                                 <w:sdtContent>
                                   <w:p>
                                     <w:pPr>
@@ -908,6 +914,7 @@
                                   <w:dataBinding w:prefixMappings="xmlns:ns0='http://schemas.microsoft.com/office/2006/coverPageProps'" w:xpath="/ns0:CoverPageProperties[1]/ns0:Abstract[1]" w:storeItemID="{55AF091B-3C7A-41E3-B477-F2FDAA23CFDA}"/>
                                   <w:text/>
                                 </w:sdtPr>
+                                <w:sdtEndPr/>
                                 <w:sdtContent>
                                   <w:p>
                                     <w:pPr>
@@ -960,7 +967,7 @@
                                               </pic:cNvPicPr>
                                             </pic:nvPicPr>
                                             <pic:blipFill>
-                                              <a:blip r:embed="rId11">
+                                              <a:blip r:embed="rId12">
                                                 <a:extLst>
                                                   <a:ext uri="{28A0092B-C50C-407E-A947-70E740481C1C}">
                                                     <a14:useLocalDpi xmlns:a14="http://schemas.microsoft.com/office/drawing/2010/main" val="0"/>
@@ -1016,7 +1023,7 @@
                                               </pic:cNvPicPr>
                                             </pic:nvPicPr>
                                             <pic:blipFill>
-                                              <a:blip r:embed="rId12">
+                                              <a:blip r:embed="rId13">
                                                 <a:extLst>
                                                   <a:ext uri="{28A0092B-C50C-407E-A947-70E740481C1C}">
                                                     <a14:useLocalDpi xmlns:a14="http://schemas.microsoft.com/office/drawing/2010/main" val="0"/>
@@ -1171,7 +1178,7 @@
                                         </pic:cNvPicPr>
                                       </pic:nvPicPr>
                                       <pic:blipFill>
-                                        <a:blip r:embed="rId11">
+                                        <a:blip r:embed="rId14">
                                           <a:extLst>
                                             <a:ext uri="{28A0092B-C50C-407E-A947-70E740481C1C}">
                                               <a14:useLocalDpi xmlns:a14="http://schemas.microsoft.com/office/drawing/2010/main" val="0"/>
@@ -1227,7 +1234,7 @@
                                         </pic:cNvPicPr>
                                       </pic:nvPicPr>
                                       <pic:blipFill>
-                                        <a:blip r:embed="rId12">
+                                        <a:blip r:embed="rId15">
                                           <a:extLst>
                                             <a:ext uri="{28A0092B-C50C-407E-A947-70E740481C1C}">
                                               <a14:useLocalDpi xmlns:a14="http://schemas.microsoft.com/office/drawing/2010/main" val="0"/>
@@ -1623,7 +1630,7 @@
                                               <pic:cNvPicPr/>
                                             </pic:nvPicPr>
                                             <pic:blipFill>
-                                              <a:blip r:embed="rId13">
+                                              <a:blip r:embed="rId16">
                                                 <a:extLst>
                                                   <a:ext uri="{28A0092B-C50C-407E-A947-70E740481C1C}">
                                                     <a14:useLocalDpi xmlns:a14="http://schemas.microsoft.com/office/drawing/2010/main" val="0"/>
@@ -1667,7 +1674,7 @@
                                   </w:rPr>
                                   <w:t xml:space="preserve">Email : </w:t>
                                 </w:r>
-                                <w:hyperlink r:id="rId14" w:history="1">
+                                <w:hyperlink r:id="rId17" w:history="1">
                                   <w:r>
                                     <w:rPr>
                                       <w:rStyle w:val="Hyperlink"/>
@@ -1696,7 +1703,7 @@
                                   </w:rPr>
                                   <w:t xml:space="preserve">Web : </w:t>
                                 </w:r>
-                                <w:hyperlink r:id="rId15" w:history="1">
+                                <w:hyperlink r:id="rId18" w:history="1">
                                   <w:r>
                                     <w:rPr>
                                       <w:rStyle w:val="Hyperlink"/>
@@ -1808,7 +1815,7 @@
                                         <pic:cNvPicPr/>
                                       </pic:nvPicPr>
                                       <pic:blipFill>
-                                        <a:blip r:embed="rId13">
+                                        <a:blip r:embed="rId19">
                                           <a:extLst>
                                             <a:ext uri="{28A0092B-C50C-407E-A947-70E740481C1C}">
                                               <a14:useLocalDpi xmlns:a14="http://schemas.microsoft.com/office/drawing/2010/main" val="0"/>
@@ -1852,7 +1859,7 @@
                             </w:rPr>
                             <w:t xml:space="preserve">Email : </w:t>
                           </w:r>
-                          <w:hyperlink r:id="rId16" w:history="1">
+                          <w:hyperlink r:id="rId20" w:history="1">
                             <w:r>
                               <w:rPr>
                                 <w:rStyle w:val="Hyperlink"/>
@@ -1881,7 +1888,7 @@
                             </w:rPr>
                             <w:t xml:space="preserve">Web : </w:t>
                           </w:r>
-                          <w:hyperlink r:id="rId17" w:history="1">
+                          <w:hyperlink r:id="rId21" w:history="1">
                             <w:r>
                               <w:rPr>
                                 <w:rStyle w:val="Hyperlink"/>
@@ -1965,19 +1972,7 @@
             <w:rPr>
               <w:noProof/>
             </w:rPr>
-            <w:t>All representations and information contained in this document have been compiled</w:t>
-          </w:r>
-          <w:r>
-            <w:rPr>
-              <w:noProof/>
-            </w:rPr>
-            <w:t xml:space="preserve"> </w:t>
-          </w:r>
-          <w:r>
-            <w:rPr>
-              <w:noProof/>
-            </w:rPr>
-            <w:t xml:space="preserve">to the best of </w:t>
+            <w:t xml:space="preserve">All representations and information contained in this document have been compiled to the best of </w:t>
           </w:r>
           <w:r>
             <w:rPr>
@@ -1989,43 +1984,7 @@
             <w:rPr>
               <w:noProof/>
             </w:rPr>
-            <w:t xml:space="preserve"> knowledge and carefully tested. However, mistakes cannot</w:t>
-          </w:r>
-          <w:r>
-            <w:rPr>
-              <w:noProof/>
-            </w:rPr>
-            <w:t xml:space="preserve"> </w:t>
-          </w:r>
-          <w:r>
-            <w:rPr>
-              <w:noProof/>
-            </w:rPr>
-            <w:t>be ruled out completely. The authors assume no responsibility</w:t>
-          </w:r>
-          <w:r>
-            <w:rPr>
-              <w:noProof/>
-            </w:rPr>
-            <w:t xml:space="preserve"> </w:t>
-          </w:r>
-          <w:r>
-            <w:rPr>
-              <w:noProof/>
-            </w:rPr>
-            <w:t>or liability resulting in any way from the use of this material or parts of it</w:t>
-          </w:r>
-          <w:r>
-            <w:rPr>
-              <w:noProof/>
-            </w:rPr>
-            <w:t xml:space="preserve"> </w:t>
-          </w:r>
-          <w:r>
-            <w:rPr>
-              <w:noProof/>
-            </w:rPr>
-            <w:t>or from any violation of the rights of third parties.</w:t>
+            <w:t xml:space="preserve"> knowledge and carefully tested. However, mistakes cannot be ruled out completely. The authors assume no responsibility or liability resulting in any way from the use of this material or parts of it or from any violation of the rights of third parties.</w:t>
           </w:r>
         </w:p>
         <w:p>
@@ -2051,31 +2010,7 @@
             <w:rPr>
               <w:noProof/>
             </w:rPr>
-            <w:t>Reproduction of trade marks, service marks and similar monikers in this document,</w:t>
-          </w:r>
-          <w:r>
-            <w:rPr>
-              <w:noProof/>
-            </w:rPr>
-            <w:t xml:space="preserve"> </w:t>
-          </w:r>
-          <w:r>
-            <w:rPr>
-              <w:noProof/>
-            </w:rPr>
-            <w:t>even if not specially marked, does not imply the stipulation that these may</w:t>
-          </w:r>
-          <w:r>
-            <w:rPr>
-              <w:noProof/>
-            </w:rPr>
-            <w:t xml:space="preserve"> </w:t>
-          </w:r>
-          <w:r>
-            <w:rPr>
-              <w:noProof/>
-            </w:rPr>
-            <w:t>be freely usable according to trade mark protection laws. All trade marks are used</w:t>
+            <w:t>Reproduction of trade marks, service marks and similar monikers in this document, even if not specially marked, does not imply the stipulation that these may be freely usable according to trade mark protection laws. All trade marks are used</w:t>
           </w:r>
         </w:p>
         <w:p>
@@ -2091,19 +2026,7 @@
             <w:rPr>
               <w:noProof/>
             </w:rPr>
-            <w:t>without a warranty of free usability and may be registered trade marks of third</w:t>
-          </w:r>
-          <w:r>
-            <w:rPr>
-              <w:noProof/>
-            </w:rPr>
-            <w:t xml:space="preserve"> </w:t>
-          </w:r>
-          <w:r>
-            <w:rPr>
-              <w:noProof/>
-            </w:rPr>
-            <w:t>parties.</w:t>
+            <w:t>without a warranty of free usability and may be registered trade marks of third parties.</w:t>
           </w:r>
         </w:p>
         <w:p>
@@ -2129,37 +2052,7 @@
             <w:rPr>
               <w:noProof/>
             </w:rPr>
-            <w:t>This document is published under the “Creative Commons-BY-NC-ND 3.0 Unported”</w:t>
-          </w:r>
-          <w:r>
-            <w:rPr>
-              <w:noProof/>
-            </w:rPr>
-            <w:t xml:space="preserve"> </w:t>
-          </w:r>
-          <w:r>
-            <w:rPr>
-              <w:noProof/>
-            </w:rPr>
-            <w:t>licence. You may copy and distribute it and make it publically available</w:t>
-          </w:r>
-          <w:r>
-            <w:rPr>
-              <w:noProof/>
-            </w:rPr>
-            <w:t xml:space="preserve"> </w:t>
-          </w:r>
-          <w:r>
-            <w:rPr>
-              <w:noProof/>
-            </w:rPr>
-            <w:t>as long as the following conditions are met:</w:t>
-          </w:r>
-          <w:r>
-            <w:rPr>
-              <w:noProof/>
-            </w:rPr>
-            <w:t xml:space="preserve"> </w:t>
+            <w:t xml:space="preserve">This document is published under the “Creative Commons-BY-NC-ND 3.0 Unported” licence. You may copy and distribute it and make it publically available as long as the following conditions are met: </w:t>
           </w:r>
         </w:p>
         <w:p>
@@ -2188,43 +2081,14 @@
             <w:rPr>
               <w:noProof/>
             </w:rPr>
-            <w:t>Attribution</w:t>
-          </w:r>
-          <w:r>
-            <w:rPr>
-              <w:noProof/>
-            </w:rPr>
-            <w:t xml:space="preserve"> : </w:t>
-          </w:r>
-          <w:r>
-            <w:rPr>
-              <w:noProof/>
-            </w:rPr>
-            <w:t xml:space="preserve"> </w:t>
+            <w:t xml:space="preserve">Attribution :  </w:t>
           </w:r>
           <w:r>
             <w:rPr>
               <w:noProof/>
             </w:rPr>
             <w:tab/>
-          </w:r>
-          <w:r>
-            <w:rPr>
-              <w:noProof/>
-            </w:rPr>
-            <w:t xml:space="preserve">You must make clear that this document is a product </w:t>
-          </w:r>
-          <w:r>
-            <w:rPr>
-              <w:noProof/>
-            </w:rPr>
-            <w:t>of the author</w:t>
-          </w:r>
-          <w:r>
-            <w:rPr>
-              <w:noProof/>
-            </w:rPr>
-            <w:t>.</w:t>
+            <w:t>You must make clear that this document is a product of the author.</w:t>
           </w:r>
         </w:p>
         <w:p>
@@ -2250,11 +2114,6 @@
               <w:noProof/>
             </w:rPr>
             <w:tab/>
-          </w:r>
-          <w:r>
-            <w:rPr>
-              <w:noProof/>
-            </w:rPr>
             <w:t>You may not use this document for commercial purposes</w:t>
           </w:r>
         </w:p>
@@ -2271,19 +2130,7 @@
             <w:rPr>
               <w:noProof/>
             </w:rPr>
-            <w:t xml:space="preserve">(contact </w:t>
-          </w:r>
-          <w:r>
-            <w:rPr>
-              <w:noProof/>
-            </w:rPr>
-            <w:t>me</w:t>
-          </w:r>
-          <w:r>
-            <w:rPr>
-              <w:noProof/>
-            </w:rPr>
-            <w:t xml:space="preserve"> if you want to use this document commercially).</w:t>
+            <w:t>(contact me if you want to use this document commercially).</w:t>
           </w:r>
         </w:p>
         <w:p>
@@ -2309,11 +2156,6 @@
               <w:noProof/>
             </w:rPr>
             <w:tab/>
-          </w:r>
-          <w:r>
-            <w:rPr>
-              <w:noProof/>
-            </w:rPr>
             <w:t>You may not alter, transform, or build upon this document (contact</w:t>
           </w:r>
         </w:p>
@@ -2326,8 +2168,6 @@
               <w:noProof/>
             </w:rPr>
           </w:pPr>
-          <w:bookmarkStart w:id="2" w:name="_GoBack"/>
-          <w:bookmarkEnd w:id="2"/>
           <w:r>
             <w:rPr>
               <w:noProof/>
@@ -2376,7 +2216,7 @@
             </w:rPr>
             <w:t xml:space="preserve"> </w:t>
           </w:r>
-          <w:hyperlink r:id="rId18" w:history="1">
+          <w:hyperlink r:id="rId22" w:history="1">
             <w:r>
               <w:rPr>
                 <w:rStyle w:val="Hyperlink"/>
@@ -2428,7 +2268,7 @@
               <w:noProof/>
             </w:rPr>
           </w:pPr>
-          <w:bookmarkStart w:id="3" w:name="_Toc413329233"/>
+          <w:bookmarkStart w:id="2" w:name="_Toc413329233"/>
           <w:r>
             <w:rPr>
               <w:noProof/>
@@ -2436,7 +2276,7 @@
             <w:lastRenderedPageBreak/>
             <w:t>Table of Contents</w:t>
           </w:r>
-          <w:bookmarkEnd w:id="3"/>
+          <w:bookmarkEnd w:id="2"/>
         </w:p>
         <w:p>
           <w:pPr>
@@ -3192,7 +3032,7 @@
               <w:noProof/>
             </w:rPr>
           </w:pPr>
-          <w:hyperlink r:id="rId19" w:anchor="_Toc413329241" w:history="1">
+          <w:hyperlink r:id="rId23" w:anchor="_Toc413329241" w:history="1">
             <w:r>
               <w:rPr>
                 <w:rStyle w:val="Hyperlink"/>
@@ -4366,11 +4206,11 @@
         </w:p>
       </w:sdtContent>
     </w:sdt>
+    <w:bookmarkStart w:id="3" w:name="_Toc413329234"/>
     <w:p>
       <w:pPr>
         <w:pStyle w:val="Heading1"/>
       </w:pPr>
-      <w:bookmarkStart w:id="4" w:name="_Toc413329234"/>
       <w:r>
         <w:rPr>
           <w:noProof/>
@@ -4719,41 +4559,41 @@
       <w:r>
         <w:t>Getting Started</w:t>
       </w:r>
+      <w:bookmarkEnd w:id="3"/>
+    </w:p>
+    <w:p>
+      <w:pPr>
+        <w:pStyle w:val="Heading2"/>
+      </w:pPr>
+    </w:p>
+    <w:p>
+      <w:pPr>
+        <w:pStyle w:val="Heading2"/>
+      </w:pPr>
+      <w:bookmarkStart w:id="4" w:name="_Toc413329235"/>
+      <w:r>
+        <w:t xml:space="preserve">01. </w:t>
+      </w:r>
+      <w:r>
+        <w:t>Setting up a repository</w:t>
+      </w:r>
+      <w:r>
+        <w:t xml:space="preserve"> (Local)</w:t>
+      </w:r>
       <w:bookmarkEnd w:id="4"/>
-    </w:p>
-    <w:p>
-      <w:pPr>
-        <w:pStyle w:val="Heading2"/>
-      </w:pPr>
-    </w:p>
-    <w:p>
-      <w:pPr>
-        <w:pStyle w:val="Heading2"/>
-      </w:pPr>
-      <w:bookmarkStart w:id="5" w:name="_Toc413329235"/>
-      <w:r>
-        <w:t xml:space="preserve">01. </w:t>
-      </w:r>
-      <w:r>
-        <w:t>Setting up a repository</w:t>
-      </w:r>
-      <w:r>
-        <w:t xml:space="preserve"> (Local)</w:t>
+      <w:r>
+        <w:t xml:space="preserve">                             </w:t>
+      </w:r>
+    </w:p>
+    <w:p>
+      <w:pPr>
+        <w:pStyle w:val="Heading3"/>
+      </w:pPr>
+      <w:bookmarkStart w:id="5" w:name="_Toc413329236"/>
+      <w:r>
+        <w:t>Steps</w:t>
       </w:r>
       <w:bookmarkEnd w:id="5"/>
-      <w:r>
-        <w:t xml:space="preserve">                             </w:t>
-      </w:r>
-    </w:p>
-    <w:p>
-      <w:pPr>
-        <w:pStyle w:val="Heading3"/>
-      </w:pPr>
-      <w:bookmarkStart w:id="6" w:name="_Toc413329236"/>
-      <w:r>
-        <w:t>Steps</w:t>
-      </w:r>
-      <w:bookmarkEnd w:id="6"/>
     </w:p>
     <w:p>
       <w:pPr>
@@ -4859,7 +4699,7 @@
                     <pic:cNvPicPr/>
                   </pic:nvPicPr>
                   <pic:blipFill>
-                    <a:blip r:embed="rId20">
+                    <a:blip r:embed="rId24">
                       <a:extLst>
                         <a:ext uri="{28A0092B-C50C-407E-A947-70E740481C1C}">
                           <a14:useLocalDpi xmlns:a14="http://schemas.microsoft.com/office/drawing/2010/main" val="0"/>
@@ -4963,7 +4803,7 @@
                     <pic:cNvPicPr/>
                   </pic:nvPicPr>
                   <pic:blipFill>
-                    <a:blip r:embed="rId21"/>
+                    <a:blip r:embed="rId25"/>
                     <a:stretch>
                       <a:fillRect/>
                     </a:stretch>
@@ -5089,11 +4929,11 @@
         <w:br w:type="page"/>
       </w:r>
     </w:p>
+    <w:bookmarkStart w:id="6" w:name="_Toc413329237"/>
     <w:p>
       <w:pPr>
         <w:pStyle w:val="Heading2"/>
       </w:pPr>
-      <w:bookmarkStart w:id="7" w:name="_Toc413329237"/>
       <w:r>
         <w:rPr>
           <w:noProof/>
@@ -5437,23 +5277,23 @@
       <w:r>
         <w:t>Setting up a repository (Remote)</w:t>
       </w:r>
+      <w:bookmarkEnd w:id="6"/>
+      <w:r>
+        <w:rPr>
+          <w:noProof/>
+        </w:rPr>
+        <w:t xml:space="preserve"> </w:t>
+      </w:r>
+    </w:p>
+    <w:p>
+      <w:pPr>
+        <w:pStyle w:val="Heading3"/>
+      </w:pPr>
+      <w:bookmarkStart w:id="7" w:name="_Toc413329238"/>
+      <w:r>
+        <w:t>Steps</w:t>
+      </w:r>
       <w:bookmarkEnd w:id="7"/>
-      <w:r>
-        <w:rPr>
-          <w:noProof/>
-        </w:rPr>
-        <w:t xml:space="preserve"> </w:t>
-      </w:r>
-    </w:p>
-    <w:p>
-      <w:pPr>
-        <w:pStyle w:val="Heading3"/>
-      </w:pPr>
-      <w:bookmarkStart w:id="8" w:name="_Toc413329238"/>
-      <w:r>
-        <w:t>Steps</w:t>
-      </w:r>
-      <w:bookmarkEnd w:id="8"/>
     </w:p>
     <w:p>
       <w:pPr>
@@ -5521,7 +5361,7 @@
                     <pic:cNvPicPr/>
                   </pic:nvPicPr>
                   <pic:blipFill>
-                    <a:blip r:embed="rId22">
+                    <a:blip r:embed="rId26">
                       <a:extLst>
                         <a:ext uri="{28A0092B-C50C-407E-A947-70E740481C1C}">
                           <a14:useLocalDpi xmlns:a14="http://schemas.microsoft.com/office/drawing/2010/main" val="0"/>
@@ -5601,7 +5441,7 @@
                     <pic:cNvPicPr/>
                   </pic:nvPicPr>
                   <pic:blipFill>
-                    <a:blip r:embed="rId23">
+                    <a:blip r:embed="rId27">
                       <a:extLst>
                         <a:ext uri="{28A0092B-C50C-407E-A947-70E740481C1C}">
                           <a14:useLocalDpi xmlns:a14="http://schemas.microsoft.com/office/drawing/2010/main" val="0"/>
@@ -5716,7 +5556,7 @@
                     <pic:cNvPicPr/>
                   </pic:nvPicPr>
                   <pic:blipFill>
-                    <a:blip r:embed="rId24">
+                    <a:blip r:embed="rId28">
                       <a:extLst>
                         <a:ext uri="{28A0092B-C50C-407E-A947-70E740481C1C}">
                           <a14:useLocalDpi xmlns:a14="http://schemas.microsoft.com/office/drawing/2010/main" val="0"/>
@@ -5794,7 +5634,7 @@
                     <pic:cNvPicPr/>
                   </pic:nvPicPr>
                   <pic:blipFill>
-                    <a:blip r:embed="rId25" cstate="print">
+                    <a:blip r:embed="rId29" cstate="print">
                       <a:extLst>
                         <a:ext uri="{28A0092B-C50C-407E-A947-70E740481C1C}">
                           <a14:useLocalDpi xmlns:a14="http://schemas.microsoft.com/office/drawing/2010/main" val="0"/>
@@ -5873,7 +5713,7 @@
                     </pic:cNvPicPr>
                   </pic:nvPicPr>
                   <pic:blipFill>
-                    <a:blip r:embed="rId26" cstate="print">
+                    <a:blip r:embed="rId30" cstate="print">
                       <a:extLst>
                         <a:ext uri="{28A0092B-C50C-407E-A947-70E740481C1C}">
                           <a14:useLocalDpi xmlns:a14="http://schemas.microsoft.com/office/drawing/2010/main" val="0"/>
@@ -5976,7 +5816,7 @@
                     <pic:cNvPicPr/>
                   </pic:nvPicPr>
                   <pic:blipFill>
-                    <a:blip r:embed="rId27">
+                    <a:blip r:embed="rId31">
                       <a:extLst>
                         <a:ext uri="{28A0092B-C50C-407E-A947-70E740481C1C}">
                           <a14:useLocalDpi xmlns:a14="http://schemas.microsoft.com/office/drawing/2010/main" val="0"/>
@@ -6037,6 +5877,7 @@
         <w:br w:type="page"/>
       </w:r>
     </w:p>
+    <w:bookmarkStart w:id="8" w:name="_Toc413329239"/>
     <w:p>
       <w:pPr>
         <w:pStyle w:val="Heading2"/>
@@ -6044,7 +5885,6 @@
           <w:tab w:val="left" w:pos="6862"/>
         </w:tabs>
       </w:pPr>
-      <w:bookmarkStart w:id="9" w:name="_Toc413329239"/>
       <w:r>
         <w:rPr>
           <w:noProof/>
@@ -6416,20 +6256,20 @@
       <w:r>
         <w:t>Configuration of Repository</w:t>
       </w:r>
+      <w:bookmarkEnd w:id="8"/>
+      <w:r>
+        <w:tab/>
+      </w:r>
+    </w:p>
+    <w:p>
+      <w:pPr>
+        <w:pStyle w:val="Heading3"/>
+      </w:pPr>
+      <w:bookmarkStart w:id="9" w:name="_Toc413329240"/>
+      <w:r>
+        <w:t>Steps</w:t>
+      </w:r>
       <w:bookmarkEnd w:id="9"/>
-      <w:r>
-        <w:tab/>
-      </w:r>
-    </w:p>
-    <w:p>
-      <w:pPr>
-        <w:pStyle w:val="Heading3"/>
-      </w:pPr>
-      <w:bookmarkStart w:id="10" w:name="_Toc413329240"/>
-      <w:r>
-        <w:t>Steps</w:t>
-      </w:r>
-      <w:bookmarkEnd w:id="10"/>
     </w:p>
     <w:p>
       <w:pPr>
@@ -6440,7 +6280,15 @@
         </w:numPr>
       </w:pPr>
       <w:r>
-        <w:t>Select the repository at the source tree</w:t>
+        <w:t>Select the repository</w:t>
+      </w:r>
+      <w:r>
+        <w:t xml:space="preserve"> using double click</w:t>
+      </w:r>
+      <w:bookmarkStart w:id="10" w:name="_GoBack"/>
+      <w:bookmarkEnd w:id="10"/>
+      <w:r>
+        <w:t xml:space="preserve"> at the source tree</w:t>
       </w:r>
     </w:p>
     <w:p>
@@ -6505,7 +6353,7 @@
                     <pic:cNvPicPr/>
                   </pic:nvPicPr>
                   <pic:blipFill>
-                    <a:blip r:embed="rId28">
+                    <a:blip r:embed="rId32">
                       <a:extLst>
                         <a:ext uri="{28A0092B-C50C-407E-A947-70E740481C1C}">
                           <a14:useLocalDpi xmlns:a14="http://schemas.microsoft.com/office/drawing/2010/main" val="0"/>
@@ -6688,7 +6536,7 @@
                     <pic:cNvPicPr/>
                   </pic:nvPicPr>
                   <pic:blipFill>
-                    <a:blip r:embed="rId29">
+                    <a:blip r:embed="rId33">
                       <a:extLst>
                         <a:ext uri="{28A0092B-C50C-407E-A947-70E740481C1C}">
                           <a14:useLocalDpi xmlns:a14="http://schemas.microsoft.com/office/drawing/2010/main" val="0"/>
@@ -6878,7 +6726,7 @@
                     <pic:cNvPicPr/>
                   </pic:nvPicPr>
                   <pic:blipFill>
-                    <a:blip r:embed="rId30">
+                    <a:blip r:embed="rId34">
                       <a:extLst>
                         <a:ext uri="{28A0092B-C50C-407E-A947-70E740481C1C}">
                           <a14:useLocalDpi xmlns:a14="http://schemas.microsoft.com/office/drawing/2010/main" val="0"/>
@@ -7000,11 +6848,11 @@
         </mc:AlternateContent>
       </w:r>
     </w:p>
+    <w:bookmarkStart w:id="11" w:name="_Toc413329242"/>
     <w:p>
       <w:pPr>
         <w:pStyle w:val="Heading2"/>
       </w:pPr>
-      <w:bookmarkStart w:id="11" w:name="_Toc413329242"/>
       <w:r>
         <w:rPr>
           <w:noProof/>
@@ -7384,11 +7232,11 @@
       <w:pPr>
         <w:pStyle w:val="Heading3"/>
       </w:pPr>
-      <w:bookmarkStart w:id="16" w:name="_Toc413329243"/>
+      <w:bookmarkStart w:id="14" w:name="_Toc413329243"/>
       <w:r>
         <w:t>Git Add</w:t>
       </w:r>
-      <w:bookmarkEnd w:id="16"/>
+      <w:bookmarkEnd w:id="14"/>
     </w:p>
     <w:p>
       <w:pPr>
@@ -7441,7 +7289,7 @@
                     <pic:cNvPicPr/>
                   </pic:nvPicPr>
                   <pic:blipFill>
-                    <a:blip r:embed="rId31"/>
+                    <a:blip r:embed="rId35"/>
                     <a:stretch>
                       <a:fillRect/>
                     </a:stretch>
@@ -7575,7 +7423,7 @@
                     <pic:cNvPicPr/>
                   </pic:nvPicPr>
                   <pic:blipFill>
-                    <a:blip r:embed="rId32" cstate="print">
+                    <a:blip r:embed="rId36" cstate="print">
                       <a:extLst>
                         <a:ext uri="{28A0092B-C50C-407E-A947-70E740481C1C}">
                           <a14:useLocalDpi xmlns:a14="http://schemas.microsoft.com/office/drawing/2010/main" val="0"/>
@@ -7715,7 +7563,7 @@
                     <pic:cNvPicPr/>
                   </pic:nvPicPr>
                   <pic:blipFill>
-                    <a:blip r:embed="rId33">
+                    <a:blip r:embed="rId37">
                       <a:extLst>
                         <a:ext uri="{28A0092B-C50C-407E-A947-70E740481C1C}">
                           <a14:useLocalDpi xmlns:a14="http://schemas.microsoft.com/office/drawing/2010/main" val="0"/>
@@ -7851,7 +7699,7 @@
                     <pic:cNvPicPr/>
                   </pic:nvPicPr>
                   <pic:blipFill>
-                    <a:blip r:embed="rId34">
+                    <a:blip r:embed="rId38">
                       <a:extLst>
                         <a:ext uri="{28A0092B-C50C-407E-A947-70E740481C1C}">
                           <a14:useLocalDpi xmlns:a14="http://schemas.microsoft.com/office/drawing/2010/main" val="0"/>
@@ -7904,11 +7752,11 @@
         <w:br w:type="page"/>
       </w:r>
     </w:p>
+    <w:bookmarkStart w:id="15" w:name="_Toc413329244"/>
     <w:p>
       <w:pPr>
         <w:pStyle w:val="Heading3"/>
       </w:pPr>
-      <w:bookmarkStart w:id="17" w:name="_Toc413329244"/>
       <w:r>
         <w:rPr>
           <w:noProof/>
@@ -8276,7 +8124,7 @@
       <w:r>
         <w:t>Git Commit</w:t>
       </w:r>
-      <w:bookmarkEnd w:id="17"/>
+      <w:bookmarkEnd w:id="15"/>
     </w:p>
     <w:p>
       <w:pPr>
@@ -8335,7 +8183,7 @@
                     <pic:cNvPicPr/>
                   </pic:nvPicPr>
                   <pic:blipFill>
-                    <a:blip r:embed="rId35">
+                    <a:blip r:embed="rId39">
                       <a:extLst>
                         <a:ext uri="{28A0092B-C50C-407E-A947-70E740481C1C}">
                           <a14:useLocalDpi xmlns:a14="http://schemas.microsoft.com/office/drawing/2010/main" val="0"/>
@@ -8406,7 +8254,7 @@
                     <pic:cNvPicPr/>
                   </pic:nvPicPr>
                   <pic:blipFill>
-                    <a:blip r:embed="rId36">
+                    <a:blip r:embed="rId40">
                       <a:extLst>
                         <a:ext uri="{28A0092B-C50C-407E-A947-70E740481C1C}">
                           <a14:useLocalDpi xmlns:a14="http://schemas.microsoft.com/office/drawing/2010/main" val="0"/>
@@ -8480,7 +8328,7 @@
                     <pic:cNvPicPr/>
                   </pic:nvPicPr>
                   <pic:blipFill>
-                    <a:blip r:embed="rId37">
+                    <a:blip r:embed="rId41">
                       <a:extLst>
                         <a:ext uri="{28A0092B-C50C-407E-A947-70E740481C1C}">
                           <a14:useLocalDpi xmlns:a14="http://schemas.microsoft.com/office/drawing/2010/main" val="0"/>
@@ -8585,7 +8433,7 @@
                     <pic:cNvPicPr/>
                   </pic:nvPicPr>
                   <pic:blipFill>
-                    <a:blip r:embed="rId38"/>
+                    <a:blip r:embed="rId42"/>
                     <a:stretch>
                       <a:fillRect/>
                     </a:stretch>
@@ -8662,7 +8510,7 @@
                     </pic:cNvPicPr>
                   </pic:nvPicPr>
                   <pic:blipFill>
-                    <a:blip r:embed="rId39">
+                    <a:blip r:embed="rId43">
                       <a:extLst>
                         <a:ext uri="{28A0092B-C50C-407E-A947-70E740481C1C}">
                           <a14:useLocalDpi xmlns:a14="http://schemas.microsoft.com/office/drawing/2010/main" val="0"/>
@@ -8729,7 +8577,7 @@
                     <pic:cNvPicPr/>
                   </pic:nvPicPr>
                   <pic:blipFill>
-                    <a:blip r:embed="rId40">
+                    <a:blip r:embed="rId44">
                       <a:extLst>
                         <a:ext uri="{28A0092B-C50C-407E-A947-70E740481C1C}">
                           <a14:useLocalDpi xmlns:a14="http://schemas.microsoft.com/office/drawing/2010/main" val="0"/>
@@ -8812,7 +8660,7 @@
                     <pic:cNvPicPr/>
                   </pic:nvPicPr>
                   <pic:blipFill>
-                    <a:blip r:embed="rId41"/>
+                    <a:blip r:embed="rId45"/>
                     <a:stretch>
                       <a:fillRect/>
                     </a:stretch>
@@ -8869,7 +8717,7 @@
                     <pic:cNvPicPr/>
                   </pic:nvPicPr>
                   <pic:blipFill>
-                    <a:blip r:embed="rId42"/>
+                    <a:blip r:embed="rId46"/>
                     <a:stretch>
                       <a:fillRect/>
                     </a:stretch>
@@ -8958,7 +8806,7 @@
                     <pic:cNvPicPr/>
                   </pic:nvPicPr>
                   <pic:blipFill>
-                    <a:blip r:embed="rId43"/>
+                    <a:blip r:embed="rId47"/>
                     <a:stretch>
                       <a:fillRect/>
                     </a:stretch>
@@ -9047,7 +8895,7 @@
                     <pic:cNvPicPr/>
                   </pic:nvPicPr>
                   <pic:blipFill>
-                    <a:blip r:embed="rId44"/>
+                    <a:blip r:embed="rId48"/>
                     <a:stretch>
                       <a:fillRect/>
                     </a:stretch>
@@ -9115,7 +8963,7 @@
                     <pic:cNvPicPr/>
                   </pic:nvPicPr>
                   <pic:blipFill>
-                    <a:blip r:embed="rId45"/>
+                    <a:blip r:embed="rId49"/>
                     <a:stretch>
                       <a:fillRect/>
                     </a:stretch>
@@ -9150,11 +8998,11 @@
     </w:p>
     <w:p/>
     <w:p/>
+    <w:bookmarkStart w:id="16" w:name="_Toc413329245"/>
     <w:p>
       <w:pPr>
         <w:pStyle w:val="Heading2"/>
       </w:pPr>
-      <w:bookmarkStart w:id="18" w:name="_Toc413329245"/>
       <w:r>
         <w:rPr>
           <w:noProof/>
@@ -9522,7 +9370,7 @@
       <w:r>
         <w:t>Viewing Old Commits</w:t>
       </w:r>
-      <w:bookmarkEnd w:id="18"/>
+      <w:bookmarkEnd w:id="16"/>
       <w:r>
         <w:tab/>
       </w:r>
@@ -9534,7 +9382,7 @@
           <w:tab w:val="left" w:pos="7363"/>
         </w:tabs>
       </w:pPr>
-      <w:bookmarkStart w:id="19" w:name="_Toc413329246"/>
+      <w:bookmarkStart w:id="17" w:name="_Toc413329246"/>
       <w:r>
         <w:rPr>
           <w:noProof/>
@@ -9563,7 +9411,7 @@
                     <pic:cNvPicPr/>
                   </pic:nvPicPr>
                   <pic:blipFill>
-                    <a:blip r:embed="rId46">
+                    <a:blip r:embed="rId50">
                       <a:extLst>
                         <a:ext uri="{28A0092B-C50C-407E-A947-70E740481C1C}">
                           <a14:useLocalDpi xmlns:a14="http://schemas.microsoft.com/office/drawing/2010/main" val="0"/>
@@ -9598,7 +9446,7 @@
       <w:r>
         <w:t>Steps</w:t>
       </w:r>
-      <w:bookmarkEnd w:id="19"/>
+      <w:bookmarkEnd w:id="17"/>
       <w:r>
         <w:tab/>
       </w:r>
@@ -9659,7 +9507,7 @@
                     <pic:cNvPicPr/>
                   </pic:nvPicPr>
                   <pic:blipFill>
-                    <a:blip r:embed="rId47">
+                    <a:blip r:embed="rId51">
                       <a:extLst>
                         <a:ext uri="{28A0092B-C50C-407E-A947-70E740481C1C}">
                           <a14:useLocalDpi xmlns:a14="http://schemas.microsoft.com/office/drawing/2010/main" val="0"/>
@@ -9751,7 +9599,7 @@
                     <pic:cNvPicPr/>
                   </pic:nvPicPr>
                   <pic:blipFill>
-                    <a:blip r:embed="rId48">
+                    <a:blip r:embed="rId52">
                       <a:extLst>
                         <a:ext uri="{28A0092B-C50C-407E-A947-70E740481C1C}">
                           <a14:useLocalDpi xmlns:a14="http://schemas.microsoft.com/office/drawing/2010/main" val="0"/>
@@ -9805,7 +9653,7 @@
                     </pic:cNvPicPr>
                   </pic:nvPicPr>
                   <pic:blipFill>
-                    <a:blip r:embed="rId49">
+                    <a:blip r:embed="rId53">
                       <a:extLst>
                         <a:ext uri="{28A0092B-C50C-407E-A947-70E740481C1C}">
                           <a14:useLocalDpi xmlns:a14="http://schemas.microsoft.com/office/drawing/2010/main" val="0"/>
@@ -9923,7 +9771,7 @@
                     </pic:cNvPicPr>
                   </pic:nvPicPr>
                   <pic:blipFill>
-                    <a:blip r:embed="rId50">
+                    <a:blip r:embed="rId54">
                       <a:extLst>
                         <a:ext uri="{28A0092B-C50C-407E-A947-70E740481C1C}">
                           <a14:useLocalDpi xmlns:a14="http://schemas.microsoft.com/office/drawing/2010/main" val="0"/>
@@ -10048,7 +9896,7 @@
                     <pic:cNvPicPr/>
                   </pic:nvPicPr>
                   <pic:blipFill>
-                    <a:blip r:embed="rId51">
+                    <a:blip r:embed="rId55">
                       <a:extLst>
                         <a:ext uri="{28A0092B-C50C-407E-A947-70E740481C1C}">
                           <a14:useLocalDpi xmlns:a14="http://schemas.microsoft.com/office/drawing/2010/main" val="0"/>
@@ -10157,7 +10005,7 @@
                     <pic:cNvPicPr/>
                   </pic:nvPicPr>
                   <pic:blipFill>
-                    <a:blip r:embed="rId52"/>
+                    <a:blip r:embed="rId56"/>
                     <a:stretch>
                       <a:fillRect/>
                     </a:stretch>
@@ -10239,7 +10087,7 @@
                     </pic:cNvPicPr>
                   </pic:nvPicPr>
                   <pic:blipFill>
-                    <a:blip r:embed="rId53">
+                    <a:blip r:embed="rId57">
                       <a:extLst>
                         <a:ext uri="{28A0092B-C50C-407E-A947-70E740481C1C}">
                           <a14:useLocalDpi xmlns:a14="http://schemas.microsoft.com/office/drawing/2010/main" val="0"/>
@@ -10354,7 +10202,7 @@
                     </pic:cNvPicPr>
                   </pic:nvPicPr>
                   <pic:blipFill>
-                    <a:blip r:embed="rId54">
+                    <a:blip r:embed="rId58">
                       <a:extLst>
                         <a:ext uri="{28A0092B-C50C-407E-A947-70E740481C1C}">
                           <a14:useLocalDpi xmlns:a14="http://schemas.microsoft.com/office/drawing/2010/main" val="0"/>
@@ -10476,7 +10324,7 @@
                     <pic:cNvPicPr/>
                   </pic:nvPicPr>
                   <pic:blipFill>
-                    <a:blip r:embed="rId55">
+                    <a:blip r:embed="rId59">
                       <a:extLst>
                         <a:ext uri="{28A0092B-C50C-407E-A947-70E740481C1C}">
                           <a14:useLocalDpi xmlns:a14="http://schemas.microsoft.com/office/drawing/2010/main" val="0"/>
@@ -10563,7 +10411,7 @@
                     <pic:cNvPicPr/>
                   </pic:nvPicPr>
                   <pic:blipFill>
-                    <a:blip r:embed="rId56"/>
+                    <a:blip r:embed="rId60"/>
                     <a:stretch>
                       <a:fillRect/>
                     </a:stretch>
@@ -10634,7 +10482,7 @@
                     <pic:cNvPicPr/>
                   </pic:nvPicPr>
                   <pic:blipFill>
-                    <a:blip r:embed="rId57">
+                    <a:blip r:embed="rId61">
                       <a:extLst>
                         <a:ext uri="{28A0092B-C50C-407E-A947-70E740481C1C}">
                           <a14:useLocalDpi xmlns:a14="http://schemas.microsoft.com/office/drawing/2010/main" val="0"/>
@@ -10741,7 +10589,7 @@
                     <pic:cNvPicPr/>
                   </pic:nvPicPr>
                   <pic:blipFill>
-                    <a:blip r:embed="rId58"/>
+                    <a:blip r:embed="rId62"/>
                     <a:stretch>
                       <a:fillRect/>
                     </a:stretch>
@@ -10798,7 +10646,7 @@
                     <pic:cNvPicPr/>
                   </pic:nvPicPr>
                   <pic:blipFill>
-                    <a:blip r:embed="rId59">
+                    <a:blip r:embed="rId63">
                       <a:extLst>
                         <a:ext uri="{28A0092B-C50C-407E-A947-70E740481C1C}">
                           <a14:useLocalDpi xmlns:a14="http://schemas.microsoft.com/office/drawing/2010/main" val="0"/>
@@ -10935,7 +10783,7 @@
                     <pic:cNvPicPr/>
                   </pic:nvPicPr>
                   <pic:blipFill>
-                    <a:blip r:embed="rId60">
+                    <a:blip r:embed="rId64">
                       <a:extLst>
                         <a:ext uri="{28A0092B-C50C-407E-A947-70E740481C1C}">
                           <a14:useLocalDpi xmlns:a14="http://schemas.microsoft.com/office/drawing/2010/main" val="0"/>
@@ -11004,7 +10852,7 @@
                     </pic:cNvPicPr>
                   </pic:nvPicPr>
                   <pic:blipFill>
-                    <a:blip r:embed="rId61">
+                    <a:blip r:embed="rId65">
                       <a:extLst>
                         <a:ext uri="{28A0092B-C50C-407E-A947-70E740481C1C}">
                           <a14:useLocalDpi xmlns:a14="http://schemas.microsoft.com/office/drawing/2010/main" val="0"/>
@@ -11084,7 +10932,7 @@
                     <pic:cNvPicPr/>
                   </pic:nvPicPr>
                   <pic:blipFill>
-                    <a:blip r:embed="rId62"/>
+                    <a:blip r:embed="rId66"/>
                     <a:stretch>
                       <a:fillRect/>
                     </a:stretch>
@@ -11168,7 +11016,7 @@
                     </pic:cNvPicPr>
                   </pic:nvPicPr>
                   <pic:blipFill>
-                    <a:blip r:embed="rId63">
+                    <a:blip r:embed="rId67">
                       <a:extLst>
                         <a:ext uri="{28A0092B-C50C-407E-A947-70E740481C1C}">
                           <a14:useLocalDpi xmlns:a14="http://schemas.microsoft.com/office/drawing/2010/main" val="0"/>
@@ -11283,11 +11131,11 @@
         <w:br w:type="page"/>
       </w:r>
     </w:p>
+    <w:bookmarkStart w:id="18" w:name="_Toc413329247"/>
     <w:p>
       <w:pPr>
         <w:pStyle w:val="Heading2"/>
       </w:pPr>
-      <w:bookmarkStart w:id="20" w:name="_Toc413329247"/>
       <w:r>
         <w:rPr>
           <w:noProof/>
@@ -11652,20 +11500,20 @@
       <w:r>
         <w:t>Undoing Changes</w:t>
       </w:r>
-      <w:bookmarkEnd w:id="20"/>
+      <w:bookmarkEnd w:id="18"/>
     </w:p>
     <w:p>
       <w:pPr>
         <w:pStyle w:val="Heading3"/>
       </w:pPr>
-      <w:bookmarkStart w:id="21" w:name="_Toc413329248"/>
+      <w:bookmarkStart w:id="19" w:name="_Toc413329248"/>
       <w:r>
         <w:t>07.</w:t>
       </w:r>
       <w:r>
         <w:t>Revert</w:t>
       </w:r>
-      <w:bookmarkEnd w:id="21"/>
+      <w:bookmarkEnd w:id="19"/>
     </w:p>
     <w:p>
       <w:pPr>
@@ -11719,7 +11567,7 @@
                     <pic:cNvPicPr/>
                   </pic:nvPicPr>
                   <pic:blipFill>
-                    <a:blip r:embed="rId64">
+                    <a:blip r:embed="rId68">
                       <a:extLst>
                         <a:ext uri="{28A0092B-C50C-407E-A947-70E740481C1C}">
                           <a14:useLocalDpi xmlns:a14="http://schemas.microsoft.com/office/drawing/2010/main" val="0"/>
@@ -11846,7 +11694,7 @@
                     <pic:cNvPicPr/>
                   </pic:nvPicPr>
                   <pic:blipFill>
-                    <a:blip r:embed="rId65">
+                    <a:blip r:embed="rId69">
                       <a:extLst>
                         <a:ext uri="{28A0092B-C50C-407E-A947-70E740481C1C}">
                           <a14:useLocalDpi xmlns:a14="http://schemas.microsoft.com/office/drawing/2010/main" val="0"/>
@@ -11898,7 +11746,7 @@
                     <pic:cNvPicPr/>
                   </pic:nvPicPr>
                   <pic:blipFill>
-                    <a:blip r:embed="rId66"/>
+                    <a:blip r:embed="rId70"/>
                     <a:stretch>
                       <a:fillRect/>
                     </a:stretch>
@@ -11958,7 +11806,7 @@
                     </pic:cNvPicPr>
                   </pic:nvPicPr>
                   <pic:blipFill>
-                    <a:blip r:embed="rId67">
+                    <a:blip r:embed="rId71">
                       <a:extLst>
                         <a:ext uri="{28A0092B-C50C-407E-A947-70E740481C1C}">
                           <a14:useLocalDpi xmlns:a14="http://schemas.microsoft.com/office/drawing/2010/main" val="0"/>
@@ -12104,7 +11952,7 @@
                     </pic:cNvPicPr>
                   </pic:nvPicPr>
                   <pic:blipFill>
-                    <a:blip r:embed="rId68">
+                    <a:blip r:embed="rId72">
                       <a:extLst>
                         <a:ext uri="{28A0092B-C50C-407E-A947-70E740481C1C}">
                           <a14:useLocalDpi xmlns:a14="http://schemas.microsoft.com/office/drawing/2010/main" val="0"/>
@@ -12238,7 +12086,7 @@
                     </pic:cNvPicPr>
                   </pic:nvPicPr>
                   <pic:blipFill>
-                    <a:blip r:embed="rId69">
+                    <a:blip r:embed="rId73">
                       <a:extLst>
                         <a:ext uri="{28A0092B-C50C-407E-A947-70E740481C1C}">
                           <a14:useLocalDpi xmlns:a14="http://schemas.microsoft.com/office/drawing/2010/main" val="0"/>
@@ -12331,7 +12179,7 @@
                     <pic:cNvPicPr/>
                   </pic:nvPicPr>
                   <pic:blipFill>
-                    <a:blip r:embed="rId70"/>
+                    <a:blip r:embed="rId74"/>
                     <a:stretch>
                       <a:fillRect/>
                     </a:stretch>
@@ -12441,7 +12289,7 @@
                     </pic:cNvPicPr>
                   </pic:nvPicPr>
                   <pic:blipFill>
-                    <a:blip r:embed="rId71">
+                    <a:blip r:embed="rId75">
                       <a:extLst>
                         <a:ext uri="{28A0092B-C50C-407E-A947-70E740481C1C}">
                           <a14:useLocalDpi xmlns:a14="http://schemas.microsoft.com/office/drawing/2010/main" val="0"/>
@@ -12504,7 +12352,7 @@
                     </pic:cNvPicPr>
                   </pic:nvPicPr>
                   <pic:blipFill>
-                    <a:blip r:embed="rId72">
+                    <a:blip r:embed="rId76">
                       <a:extLst>
                         <a:ext uri="{28A0092B-C50C-407E-A947-70E740481C1C}">
                           <a14:useLocalDpi xmlns:a14="http://schemas.microsoft.com/office/drawing/2010/main" val="0"/>
@@ -12546,11 +12394,11 @@
         <w:br w:type="page"/>
       </w:r>
     </w:p>
+    <w:bookmarkStart w:id="20" w:name="_Toc413329249"/>
     <w:p>
       <w:pPr>
         <w:pStyle w:val="Heading3"/>
       </w:pPr>
-      <w:bookmarkStart w:id="22" w:name="_Toc413329249"/>
       <w:r>
         <w:rPr>
           <w:noProof/>
@@ -12918,7 +12766,7 @@
       <w:r>
         <w:t>Reset</w:t>
       </w:r>
-      <w:bookmarkEnd w:id="22"/>
+      <w:bookmarkEnd w:id="20"/>
     </w:p>
     <w:p>
       <w:pPr>
@@ -12982,7 +12830,7 @@
                     <pic:cNvPicPr/>
                   </pic:nvPicPr>
                   <pic:blipFill>
-                    <a:blip r:embed="rId73">
+                    <a:blip r:embed="rId77">
                       <a:extLst>
                         <a:ext uri="{28A0092B-C50C-407E-A947-70E740481C1C}">
                           <a14:useLocalDpi xmlns:a14="http://schemas.microsoft.com/office/drawing/2010/main" val="0"/>
@@ -13057,7 +12905,7 @@
                     <pic:cNvPicPr/>
                   </pic:nvPicPr>
                   <pic:blipFill>
-                    <a:blip r:embed="rId74"/>
+                    <a:blip r:embed="rId78"/>
                     <a:stretch>
                       <a:fillRect/>
                     </a:stretch>
@@ -13124,7 +12972,7 @@
                     </pic:cNvPicPr>
                   </pic:nvPicPr>
                   <pic:blipFill>
-                    <a:blip r:embed="rId75">
+                    <a:blip r:embed="rId79">
                       <a:extLst>
                         <a:ext uri="{28A0092B-C50C-407E-A947-70E740481C1C}">
                           <a14:useLocalDpi xmlns:a14="http://schemas.microsoft.com/office/drawing/2010/main" val="0"/>
@@ -13214,7 +13062,7 @@
                     <pic:cNvPicPr/>
                   </pic:nvPicPr>
                   <pic:blipFill>
-                    <a:blip r:embed="rId76"/>
+                    <a:blip r:embed="rId80"/>
                     <a:stretch>
                       <a:fillRect/>
                     </a:stretch>
@@ -13297,7 +13145,7 @@
                     </pic:cNvPicPr>
                   </pic:nvPicPr>
                   <pic:blipFill>
-                    <a:blip r:embed="rId77">
+                    <a:blip r:embed="rId81">
                       <a:extLst>
                         <a:ext uri="{28A0092B-C50C-407E-A947-70E740481C1C}">
                           <a14:useLocalDpi xmlns:a14="http://schemas.microsoft.com/office/drawing/2010/main" val="0"/>
@@ -13369,7 +13217,7 @@
                     </pic:cNvPicPr>
                   </pic:nvPicPr>
                   <pic:blipFill>
-                    <a:blip r:embed="rId78">
+                    <a:blip r:embed="rId82">
                       <a:extLst>
                         <a:ext uri="{28A0092B-C50C-407E-A947-70E740481C1C}">
                           <a14:useLocalDpi xmlns:a14="http://schemas.microsoft.com/office/drawing/2010/main" val="0"/>
@@ -13429,7 +13277,7 @@
                     </pic:cNvPicPr>
                   </pic:nvPicPr>
                   <pic:blipFill>
-                    <a:blip r:embed="rId79">
+                    <a:blip r:embed="rId83">
                       <a:extLst>
                         <a:ext uri="{28A0092B-C50C-407E-A947-70E740481C1C}">
                           <a14:useLocalDpi xmlns:a14="http://schemas.microsoft.com/office/drawing/2010/main" val="0"/>
@@ -13509,7 +13357,7 @@
                     <pic:cNvPicPr/>
                   </pic:nvPicPr>
                   <pic:blipFill>
-                    <a:blip r:embed="rId80">
+                    <a:blip r:embed="rId84">
                       <a:extLst>
                         <a:ext uri="{28A0092B-C50C-407E-A947-70E740481C1C}">
                           <a14:useLocalDpi xmlns:a14="http://schemas.microsoft.com/office/drawing/2010/main" val="0"/>
@@ -13583,7 +13431,7 @@
                     </pic:cNvPicPr>
                   </pic:nvPicPr>
                   <pic:blipFill>
-                    <a:blip r:embed="rId81">
+                    <a:blip r:embed="rId85">
                       <a:extLst>
                         <a:ext uri="{28A0092B-C50C-407E-A947-70E740481C1C}">
                           <a14:useLocalDpi xmlns:a14="http://schemas.microsoft.com/office/drawing/2010/main" val="0"/>
@@ -13698,7 +13546,7 @@
                     </pic:cNvPicPr>
                   </pic:nvPicPr>
                   <pic:blipFill>
-                    <a:blip r:embed="rId82">
+                    <a:blip r:embed="rId86">
                       <a:extLst>
                         <a:ext uri="{28A0092B-C50C-407E-A947-70E740481C1C}">
                           <a14:useLocalDpi xmlns:a14="http://schemas.microsoft.com/office/drawing/2010/main" val="0"/>
@@ -13774,7 +13622,7 @@
                     </pic:cNvPicPr>
                   </pic:nvPicPr>
                   <pic:blipFill>
-                    <a:blip r:embed="rId83">
+                    <a:blip r:embed="rId87">
                       <a:extLst>
                         <a:ext uri="{28A0092B-C50C-407E-A947-70E740481C1C}">
                           <a14:useLocalDpi xmlns:a14="http://schemas.microsoft.com/office/drawing/2010/main" val="0"/>
@@ -13839,7 +13687,7 @@
                     <pic:cNvPicPr/>
                   </pic:nvPicPr>
                   <pic:blipFill>
-                    <a:blip r:embed="rId84">
+                    <a:blip r:embed="rId88">
                       <a:extLst>
                         <a:ext uri="{28A0092B-C50C-407E-A947-70E740481C1C}">
                           <a14:useLocalDpi xmlns:a14="http://schemas.microsoft.com/office/drawing/2010/main" val="0"/>
@@ -13914,7 +13762,7 @@
                     <pic:cNvPicPr/>
                   </pic:nvPicPr>
                   <pic:blipFill>
-                    <a:blip r:embed="rId80">
+                    <a:blip r:embed="rId84">
                       <a:extLst>
                         <a:ext uri="{28A0092B-C50C-407E-A947-70E740481C1C}">
                           <a14:useLocalDpi xmlns:a14="http://schemas.microsoft.com/office/drawing/2010/main" val="0"/>
@@ -13993,7 +13841,7 @@
                     </pic:cNvPicPr>
                   </pic:nvPicPr>
                   <pic:blipFill>
-                    <a:blip r:embed="rId85">
+                    <a:blip r:embed="rId89">
                       <a:extLst>
                         <a:ext uri="{28A0092B-C50C-407E-A947-70E740481C1C}">
                           <a14:useLocalDpi xmlns:a14="http://schemas.microsoft.com/office/drawing/2010/main" val="0"/>
@@ -14074,7 +13922,7 @@
                     </pic:cNvPicPr>
                   </pic:nvPicPr>
                   <pic:blipFill>
-                    <a:blip r:embed="rId86">
+                    <a:blip r:embed="rId90">
                       <a:extLst>
                         <a:ext uri="{28A0092B-C50C-407E-A947-70E740481C1C}">
                           <a14:useLocalDpi xmlns:a14="http://schemas.microsoft.com/office/drawing/2010/main" val="0"/>
@@ -14154,7 +14002,7 @@
                     <pic:cNvPicPr/>
                   </pic:nvPicPr>
                   <pic:blipFill>
-                    <a:blip r:embed="rId87">
+                    <a:blip r:embed="rId91">
                       <a:extLst>
                         <a:ext uri="{28A0092B-C50C-407E-A947-70E740481C1C}">
                           <a14:useLocalDpi xmlns:a14="http://schemas.microsoft.com/office/drawing/2010/main" val="0"/>
@@ -14213,7 +14061,7 @@
                     <pic:cNvPicPr/>
                   </pic:nvPicPr>
                   <pic:blipFill>
-                    <a:blip r:embed="rId80">
+                    <a:blip r:embed="rId84">
                       <a:extLst>
                         <a:ext uri="{28A0092B-C50C-407E-A947-70E740481C1C}">
                           <a14:useLocalDpi xmlns:a14="http://schemas.microsoft.com/office/drawing/2010/main" val="0"/>
@@ -14273,7 +14121,7 @@
                     <pic:cNvPicPr/>
                   </pic:nvPicPr>
                   <pic:blipFill>
-                    <a:blip r:embed="rId88">
+                    <a:blip r:embed="rId92">
                       <a:extLst>
                         <a:ext uri="{28A0092B-C50C-407E-A947-70E740481C1C}">
                           <a14:useLocalDpi xmlns:a14="http://schemas.microsoft.com/office/drawing/2010/main" val="0"/>
@@ -14322,7 +14170,7 @@
                     <pic:cNvPicPr/>
                   </pic:nvPicPr>
                   <pic:blipFill>
-                    <a:blip r:embed="rId89"/>
+                    <a:blip r:embed="rId93"/>
                     <a:stretch>
                       <a:fillRect/>
                     </a:stretch>
@@ -14388,7 +14236,7 @@
                     <pic:cNvPicPr/>
                   </pic:nvPicPr>
                   <pic:blipFill>
-                    <a:blip r:embed="rId90"/>
+                    <a:blip r:embed="rId94"/>
                     <a:stretch>
                       <a:fillRect/>
                     </a:stretch>
@@ -14440,7 +14288,7 @@
                     </pic:cNvPicPr>
                   </pic:nvPicPr>
                   <pic:blipFill>
-                    <a:blip r:embed="rId91">
+                    <a:blip r:embed="rId95">
                       <a:extLst>
                         <a:ext uri="{28A0092B-C50C-407E-A947-70E740481C1C}">
                           <a14:useLocalDpi xmlns:a14="http://schemas.microsoft.com/office/drawing/2010/main" val="0"/>
@@ -14518,7 +14366,7 @@
                     </pic:cNvPicPr>
                   </pic:nvPicPr>
                   <pic:blipFill>
-                    <a:blip r:embed="rId92">
+                    <a:blip r:embed="rId96">
                       <a:extLst>
                         <a:ext uri="{28A0092B-C50C-407E-A947-70E740481C1C}">
                           <a14:useLocalDpi xmlns:a14="http://schemas.microsoft.com/office/drawing/2010/main" val="0"/>
@@ -14594,7 +14442,7 @@
                     </pic:cNvPicPr>
                   </pic:nvPicPr>
                   <pic:blipFill>
-                    <a:blip r:embed="rId93">
+                    <a:blip r:embed="rId97">
                       <a:extLst>
                         <a:ext uri="{28A0092B-C50C-407E-A947-70E740481C1C}">
                           <a14:useLocalDpi xmlns:a14="http://schemas.microsoft.com/office/drawing/2010/main" val="0"/>
@@ -14669,7 +14517,7 @@
                     <pic:cNvPicPr/>
                   </pic:nvPicPr>
                   <pic:blipFill>
-                    <a:blip r:embed="rId94"/>
+                    <a:blip r:embed="rId98"/>
                     <a:stretch>
                       <a:fillRect/>
                     </a:stretch>
@@ -14717,7 +14565,7 @@
                     <pic:cNvPicPr/>
                   </pic:nvPicPr>
                   <pic:blipFill>
-                    <a:blip r:embed="rId95">
+                    <a:blip r:embed="rId99">
                       <a:extLst>
                         <a:ext uri="{28A0092B-C50C-407E-A947-70E740481C1C}">
                           <a14:useLocalDpi xmlns:a14="http://schemas.microsoft.com/office/drawing/2010/main" val="0"/>
@@ -14801,7 +14649,7 @@
                     </pic:cNvPicPr>
                   </pic:nvPicPr>
                   <pic:blipFill>
-                    <a:blip r:embed="rId96">
+                    <a:blip r:embed="rId100">
                       <a:extLst>
                         <a:ext uri="{28A0092B-C50C-407E-A947-70E740481C1C}">
                           <a14:useLocalDpi xmlns:a14="http://schemas.microsoft.com/office/drawing/2010/main" val="0"/>
@@ -14839,11 +14687,11 @@
         <w:br w:type="page"/>
       </w:r>
     </w:p>
+    <w:bookmarkStart w:id="21" w:name="_Toc413329250"/>
     <w:p>
       <w:pPr>
         <w:pStyle w:val="Heading1"/>
       </w:pPr>
-      <w:bookmarkStart w:id="23" w:name="_Toc413329250"/>
       <w:r>
         <w:rPr>
           <w:noProof/>
@@ -15208,30 +15056,30 @@
       <w:r>
         <w:t>Collaborating</w:t>
       </w:r>
+      <w:bookmarkEnd w:id="21"/>
+    </w:p>
+    <w:p>
+      <w:pPr>
+        <w:pStyle w:val="Heading2"/>
+      </w:pPr>
+      <w:bookmarkStart w:id="22" w:name="_Toc413329251"/>
+      <w:r>
+        <w:t>Syncing</w:t>
+      </w:r>
+      <w:bookmarkEnd w:id="22"/>
+    </w:p>
+    <w:p>
+      <w:pPr>
+        <w:pStyle w:val="Heading3"/>
+      </w:pPr>
+      <w:bookmarkStart w:id="23" w:name="_Toc413329252"/>
+      <w:r>
+        <w:t>11.</w:t>
+      </w:r>
+      <w:r>
+        <w:t>Remote</w:t>
+      </w:r>
       <w:bookmarkEnd w:id="23"/>
-    </w:p>
-    <w:p>
-      <w:pPr>
-        <w:pStyle w:val="Heading2"/>
-      </w:pPr>
-      <w:bookmarkStart w:id="24" w:name="_Toc413329251"/>
-      <w:r>
-        <w:t>Syncing</w:t>
-      </w:r>
-      <w:bookmarkEnd w:id="24"/>
-    </w:p>
-    <w:p>
-      <w:pPr>
-        <w:pStyle w:val="Heading3"/>
-      </w:pPr>
-      <w:bookmarkStart w:id="25" w:name="_Toc413329252"/>
-      <w:r>
-        <w:t>11.</w:t>
-      </w:r>
-      <w:r>
-        <w:t>Remote</w:t>
-      </w:r>
-      <w:bookmarkEnd w:id="25"/>
     </w:p>
     <w:p/>
     <w:p>
@@ -15307,7 +15155,7 @@
                     <pic:cNvPicPr/>
                   </pic:nvPicPr>
                   <pic:blipFill>
-                    <a:blip r:embed="rId97">
+                    <a:blip r:embed="rId101">
                       <a:extLst>
                         <a:ext uri="{28A0092B-C50C-407E-A947-70E740481C1C}">
                           <a14:useLocalDpi xmlns:a14="http://schemas.microsoft.com/office/drawing/2010/main" val="0"/>
@@ -15431,7 +15279,7 @@
                     <pic:cNvPicPr/>
                   </pic:nvPicPr>
                   <pic:blipFill>
-                    <a:blip r:embed="rId98">
+                    <a:blip r:embed="rId102">
                       <a:extLst>
                         <a:ext uri="{28A0092B-C50C-407E-A947-70E740481C1C}">
                           <a14:useLocalDpi xmlns:a14="http://schemas.microsoft.com/office/drawing/2010/main" val="0"/>
@@ -15485,7 +15333,7 @@
                     </pic:cNvPicPr>
                   </pic:nvPicPr>
                   <pic:blipFill>
-                    <a:blip r:embed="rId99">
+                    <a:blip r:embed="rId103">
                       <a:extLst>
                         <a:ext uri="{28A0092B-C50C-407E-A947-70E740481C1C}">
                           <a14:useLocalDpi xmlns:a14="http://schemas.microsoft.com/office/drawing/2010/main" val="0"/>
@@ -15564,7 +15412,7 @@
                     </pic:cNvPicPr>
                   </pic:nvPicPr>
                   <pic:blipFill>
-                    <a:blip r:embed="rId100">
+                    <a:blip r:embed="rId104">
                       <a:extLst>
                         <a:ext uri="{28A0092B-C50C-407E-A947-70E740481C1C}">
                           <a14:useLocalDpi xmlns:a14="http://schemas.microsoft.com/office/drawing/2010/main" val="0"/>
@@ -15652,7 +15500,7 @@
                     </pic:cNvPicPr>
                   </pic:nvPicPr>
                   <pic:blipFill>
-                    <a:blip r:embed="rId101">
+                    <a:blip r:embed="rId105">
                       <a:extLst>
                         <a:ext uri="{28A0092B-C50C-407E-A947-70E740481C1C}">
                           <a14:useLocalDpi xmlns:a14="http://schemas.microsoft.com/office/drawing/2010/main" val="0"/>
@@ -15727,7 +15575,7 @@
                     </pic:cNvPicPr>
                   </pic:nvPicPr>
                   <pic:blipFill>
-                    <a:blip r:embed="rId102">
+                    <a:blip r:embed="rId106">
                       <a:extLst>
                         <a:ext uri="{28A0092B-C50C-407E-A947-70E740481C1C}">
                           <a14:useLocalDpi xmlns:a14="http://schemas.microsoft.com/office/drawing/2010/main" val="0"/>
@@ -15815,7 +15663,7 @@
                     <pic:cNvPicPr/>
                   </pic:nvPicPr>
                   <pic:blipFill>
-                    <a:blip r:embed="rId103"/>
+                    <a:blip r:embed="rId107"/>
                     <a:stretch>
                       <a:fillRect/>
                     </a:stretch>
@@ -15884,7 +15732,7 @@
                     <pic:cNvPicPr/>
                   </pic:nvPicPr>
                   <pic:blipFill>
-                    <a:blip r:embed="rId104"/>
+                    <a:blip r:embed="rId108"/>
                     <a:stretch>
                       <a:fillRect/>
                     </a:stretch>
@@ -15946,7 +15794,7 @@
                     <pic:cNvPicPr/>
                   </pic:nvPicPr>
                   <pic:blipFill>
-                    <a:blip r:embed="rId105"/>
+                    <a:blip r:embed="rId109"/>
                     <a:stretch>
                       <a:fillRect/>
                     </a:stretch>
@@ -16013,7 +15861,7 @@
                     <pic:cNvPicPr/>
                   </pic:nvPicPr>
                   <pic:blipFill>
-                    <a:blip r:embed="rId106"/>
+                    <a:blip r:embed="rId110"/>
                     <a:stretch>
                       <a:fillRect/>
                     </a:stretch>
@@ -16065,11 +15913,11 @@
         <w:br w:type="page"/>
       </w:r>
     </w:p>
+    <w:bookmarkStart w:id="24" w:name="_Toc413329253"/>
     <w:p>
       <w:pPr>
         <w:pStyle w:val="Heading3"/>
       </w:pPr>
-      <w:bookmarkStart w:id="26" w:name="_Toc413329253"/>
       <w:r>
         <w:rPr>
           <w:noProof/>
@@ -16434,7 +16282,7 @@
       <w:r>
         <w:t>12.Push</w:t>
       </w:r>
-      <w:bookmarkEnd w:id="26"/>
+      <w:bookmarkEnd w:id="24"/>
     </w:p>
     <w:p>
       <w:r>
@@ -16518,7 +16366,7 @@
                     <pic:cNvPicPr/>
                   </pic:nvPicPr>
                   <pic:blipFill>
-                    <a:blip r:embed="rId107">
+                    <a:blip r:embed="rId111">
                       <a:extLst>
                         <a:ext uri="{28A0092B-C50C-407E-A947-70E740481C1C}">
                           <a14:useLocalDpi xmlns:a14="http://schemas.microsoft.com/office/drawing/2010/main" val="0"/>
@@ -16595,7 +16443,7 @@
                     </pic:cNvPicPr>
                   </pic:nvPicPr>
                   <pic:blipFill>
-                    <a:blip r:embed="rId108">
+                    <a:blip r:embed="rId112">
                       <a:extLst>
                         <a:ext uri="{28A0092B-C50C-407E-A947-70E740481C1C}">
                           <a14:useLocalDpi xmlns:a14="http://schemas.microsoft.com/office/drawing/2010/main" val="0"/>
@@ -16695,7 +16543,7 @@
                     <pic:cNvPicPr/>
                   </pic:nvPicPr>
                   <pic:blipFill>
-                    <a:blip r:embed="rId80">
+                    <a:blip r:embed="rId84">
                       <a:extLst>
                         <a:ext uri="{28A0092B-C50C-407E-A947-70E740481C1C}">
                           <a14:useLocalDpi xmlns:a14="http://schemas.microsoft.com/office/drawing/2010/main" val="0"/>
@@ -16811,7 +16659,7 @@
                     </pic:cNvPicPr>
                   </pic:nvPicPr>
                   <pic:blipFill>
-                    <a:blip r:embed="rId109">
+                    <a:blip r:embed="rId113">
                       <a:extLst>
                         <a:ext uri="{28A0092B-C50C-407E-A947-70E740481C1C}">
                           <a14:useLocalDpi xmlns:a14="http://schemas.microsoft.com/office/drawing/2010/main" val="0"/>
@@ -16912,7 +16760,7 @@
                     </pic:cNvPicPr>
                   </pic:nvPicPr>
                   <pic:blipFill>
-                    <a:blip r:embed="rId110">
+                    <a:blip r:embed="rId114">
                       <a:extLst>
                         <a:ext uri="{28A0092B-C50C-407E-A947-70E740481C1C}">
                           <a14:useLocalDpi xmlns:a14="http://schemas.microsoft.com/office/drawing/2010/main" val="0"/>
@@ -16976,7 +16824,7 @@
                     <pic:cNvPicPr/>
                   </pic:nvPicPr>
                   <pic:blipFill>
-                    <a:blip r:embed="rId111">
+                    <a:blip r:embed="rId115">
                       <a:extLst>
                         <a:ext uri="{28A0092B-C50C-407E-A947-70E740481C1C}">
                           <a14:useLocalDpi xmlns:a14="http://schemas.microsoft.com/office/drawing/2010/main" val="0"/>
@@ -17120,7 +16968,7 @@
                     </pic:cNvPicPr>
                   </pic:nvPicPr>
                   <pic:blipFill>
-                    <a:blip r:embed="rId112">
+                    <a:blip r:embed="rId116">
                       <a:extLst>
                         <a:ext uri="{28A0092B-C50C-407E-A947-70E740481C1C}">
                           <a14:useLocalDpi xmlns:a14="http://schemas.microsoft.com/office/drawing/2010/main" val="0"/>
@@ -17192,7 +17040,7 @@
                     </pic:cNvPicPr>
                   </pic:nvPicPr>
                   <pic:blipFill>
-                    <a:blip r:embed="rId113">
+                    <a:blip r:embed="rId117">
                       <a:extLst>
                         <a:ext uri="{28A0092B-C50C-407E-A947-70E740481C1C}">
                           <a14:useLocalDpi xmlns:a14="http://schemas.microsoft.com/office/drawing/2010/main" val="0"/>
@@ -17251,11 +17099,11 @@
         <w:br w:type="page"/>
       </w:r>
     </w:p>
+    <w:bookmarkStart w:id="25" w:name="_Toc413329254"/>
     <w:p>
       <w:pPr>
         <w:pStyle w:val="Heading3"/>
       </w:pPr>
-      <w:bookmarkStart w:id="27" w:name="_Toc413329254"/>
       <w:r>
         <w:rPr>
           <w:noProof/>
@@ -17623,7 +17471,7 @@
       <w:r>
         <w:t>.Fetch</w:t>
       </w:r>
-      <w:bookmarkEnd w:id="27"/>
+      <w:bookmarkEnd w:id="25"/>
     </w:p>
     <w:p>
       <w:pPr>
@@ -17721,7 +17569,7 @@
                     </pic:cNvPicPr>
                   </pic:nvPicPr>
                   <pic:blipFill>
-                    <a:blip r:embed="rId114">
+                    <a:blip r:embed="rId118">
                       <a:extLst>
                         <a:ext uri="{28A0092B-C50C-407E-A947-70E740481C1C}">
                           <a14:useLocalDpi xmlns:a14="http://schemas.microsoft.com/office/drawing/2010/main" val="0"/>
@@ -17795,7 +17643,7 @@
                     <pic:cNvPicPr/>
                   </pic:nvPicPr>
                   <pic:blipFill>
-                    <a:blip r:embed="rId115">
+                    <a:blip r:embed="rId119">
                       <a:extLst>
                         <a:ext uri="{28A0092B-C50C-407E-A947-70E740481C1C}">
                           <a14:useLocalDpi xmlns:a14="http://schemas.microsoft.com/office/drawing/2010/main" val="0"/>
@@ -17890,7 +17738,7 @@
                     </pic:cNvPicPr>
                   </pic:nvPicPr>
                   <pic:blipFill>
-                    <a:blip r:embed="rId116">
+                    <a:blip r:embed="rId120">
                       <a:extLst>
                         <a:ext uri="{28A0092B-C50C-407E-A947-70E740481C1C}">
                           <a14:useLocalDpi xmlns:a14="http://schemas.microsoft.com/office/drawing/2010/main" val="0"/>
@@ -18001,7 +17849,7 @@
                     </pic:cNvPicPr>
                   </pic:nvPicPr>
                   <pic:blipFill>
-                    <a:blip r:embed="rId117">
+                    <a:blip r:embed="rId121">
                       <a:extLst>
                         <a:ext uri="{28A0092B-C50C-407E-A947-70E740481C1C}">
                           <a14:useLocalDpi xmlns:a14="http://schemas.microsoft.com/office/drawing/2010/main" val="0"/>
@@ -18061,11 +17909,11 @@
         <w:br w:type="page"/>
       </w:r>
     </w:p>
+    <w:bookmarkStart w:id="26" w:name="_Toc413329255"/>
     <w:p>
       <w:pPr>
         <w:pStyle w:val="Heading3"/>
       </w:pPr>
-      <w:bookmarkStart w:id="28" w:name="_Toc413329255"/>
       <w:r>
         <w:rPr>
           <w:noProof/>
@@ -18430,7 +18278,7 @@
       <w:r>
         <w:t>13.Pull</w:t>
       </w:r>
-      <w:bookmarkEnd w:id="28"/>
+      <w:bookmarkEnd w:id="26"/>
     </w:p>
     <w:p>
       <w:pPr>
@@ -18557,7 +18405,7 @@
                     <pic:cNvPicPr/>
                   </pic:nvPicPr>
                   <pic:blipFill>
-                    <a:blip r:embed="rId118">
+                    <a:blip r:embed="rId122">
                       <a:extLst>
                         <a:ext uri="{28A0092B-C50C-407E-A947-70E740481C1C}">
                           <a14:useLocalDpi xmlns:a14="http://schemas.microsoft.com/office/drawing/2010/main" val="0"/>
@@ -18684,7 +18532,7 @@
                     </pic:cNvPicPr>
                   </pic:nvPicPr>
                   <pic:blipFill>
-                    <a:blip r:embed="rId119">
+                    <a:blip r:embed="rId123">
                       <a:extLst>
                         <a:ext uri="{28A0092B-C50C-407E-A947-70E740481C1C}">
                           <a14:useLocalDpi xmlns:a14="http://schemas.microsoft.com/office/drawing/2010/main" val="0"/>
@@ -18754,7 +18602,7 @@
                     </pic:cNvPicPr>
                   </pic:nvPicPr>
                   <pic:blipFill>
-                    <a:blip r:embed="rId120">
+                    <a:blip r:embed="rId124">
                       <a:extLst>
                         <a:ext uri="{28A0092B-C50C-407E-A947-70E740481C1C}">
                           <a14:useLocalDpi xmlns:a14="http://schemas.microsoft.com/office/drawing/2010/main" val="0"/>
@@ -18864,11 +18712,11 @@
         <w:br w:type="page"/>
       </w:r>
     </w:p>
+    <w:bookmarkStart w:id="27" w:name="_Toc413329256"/>
     <w:p>
       <w:pPr>
         <w:pStyle w:val="Heading2"/>
       </w:pPr>
-      <w:bookmarkStart w:id="29" w:name="_Toc413329256"/>
       <w:r>
         <w:rPr>
           <w:noProof/>
@@ -19233,17 +19081,17 @@
       <w:r>
         <w:t>Using Branch</w:t>
       </w:r>
-      <w:bookmarkEnd w:id="29"/>
+      <w:bookmarkEnd w:id="27"/>
     </w:p>
     <w:p>
       <w:pPr>
         <w:pStyle w:val="Heading3"/>
       </w:pPr>
-      <w:bookmarkStart w:id="30" w:name="_Toc413329257"/>
+      <w:bookmarkStart w:id="28" w:name="_Toc413329257"/>
       <w:r>
         <w:t>Branch</w:t>
       </w:r>
-      <w:bookmarkEnd w:id="30"/>
+      <w:bookmarkEnd w:id="28"/>
     </w:p>
     <w:p>
       <w:pPr>
@@ -19293,7 +19141,7 @@
                     <pic:cNvPicPr/>
                   </pic:nvPicPr>
                   <pic:blipFill>
-                    <a:blip r:embed="rId121">
+                    <a:blip r:embed="rId125">
                       <a:extLst>
                         <a:ext uri="{28A0092B-C50C-407E-A947-70E740481C1C}">
                           <a14:useLocalDpi xmlns:a14="http://schemas.microsoft.com/office/drawing/2010/main" val="0"/>
@@ -19399,7 +19247,7 @@
                     <pic:cNvPicPr/>
                   </pic:nvPicPr>
                   <pic:blipFill>
-                    <a:blip r:embed="rId122"/>
+                    <a:blip r:embed="rId126"/>
                     <a:stretch>
                       <a:fillRect/>
                     </a:stretch>
@@ -19469,7 +19317,7 @@
                     <pic:cNvPicPr/>
                   </pic:nvPicPr>
                   <pic:blipFill>
-                    <a:blip r:embed="rId123">
+                    <a:blip r:embed="rId127">
                       <a:extLst>
                         <a:ext uri="{28A0092B-C50C-407E-A947-70E740481C1C}">
                           <a14:useLocalDpi xmlns:a14="http://schemas.microsoft.com/office/drawing/2010/main" val="0"/>
@@ -19587,7 +19435,7 @@
                     <pic:cNvPicPr/>
                   </pic:nvPicPr>
                   <pic:blipFill>
-                    <a:blip r:embed="rId124"/>
+                    <a:blip r:embed="rId128"/>
                     <a:stretch>
                       <a:fillRect/>
                     </a:stretch>
@@ -19655,7 +19503,7 @@
                     <pic:cNvPicPr/>
                   </pic:nvPicPr>
                   <pic:blipFill>
-                    <a:blip r:embed="rId121">
+                    <a:blip r:embed="rId125">
                       <a:extLst>
                         <a:ext uri="{28A0092B-C50C-407E-A947-70E740481C1C}">
                           <a14:useLocalDpi xmlns:a14="http://schemas.microsoft.com/office/drawing/2010/main" val="0"/>
@@ -19756,7 +19604,7 @@
                     <pic:cNvPicPr/>
                   </pic:nvPicPr>
                   <pic:blipFill>
-                    <a:blip r:embed="rId125"/>
+                    <a:blip r:embed="rId129"/>
                     <a:stretch>
                       <a:fillRect/>
                     </a:stretch>
@@ -19876,7 +19724,7 @@
                     <pic:cNvPicPr/>
                   </pic:nvPicPr>
                   <pic:blipFill>
-                    <a:blip r:embed="rId126"/>
+                    <a:blip r:embed="rId130"/>
                     <a:stretch>
                       <a:fillRect/>
                     </a:stretch>
@@ -19926,7 +19774,7 @@
                     <pic:cNvPicPr/>
                   </pic:nvPicPr>
                   <pic:blipFill>
-                    <a:blip r:embed="rId127"/>
+                    <a:blip r:embed="rId131"/>
                     <a:stretch>
                       <a:fillRect/>
                     </a:stretch>
@@ -20450,7 +20298,7 @@
                     <pic:cNvPicPr/>
                   </pic:nvPicPr>
                   <pic:blipFill>
-                    <a:blip r:embed="rId128">
+                    <a:blip r:embed="rId132">
                       <a:extLst>
                         <a:ext uri="{28A0092B-C50C-407E-A947-70E740481C1C}">
                           <a14:useLocalDpi xmlns:a14="http://schemas.microsoft.com/office/drawing/2010/main" val="0"/>
@@ -20553,7 +20401,7 @@
                     <pic:cNvPicPr/>
                   </pic:nvPicPr>
                   <pic:blipFill>
-                    <a:blip r:embed="rId122"/>
+                    <a:blip r:embed="rId126"/>
                     <a:stretch>
                       <a:fillRect/>
                     </a:stretch>
@@ -20623,7 +20471,7 @@
                     <pic:cNvPicPr/>
                   </pic:nvPicPr>
                   <pic:blipFill>
-                    <a:blip r:embed="rId123">
+                    <a:blip r:embed="rId127">
                       <a:extLst>
                         <a:ext uri="{28A0092B-C50C-407E-A947-70E740481C1C}">
                           <a14:useLocalDpi xmlns:a14="http://schemas.microsoft.com/office/drawing/2010/main" val="0"/>
@@ -20782,7 +20630,7 @@
                     </pic:cNvPicPr>
                   </pic:nvPicPr>
                   <pic:blipFill>
-                    <a:blip r:embed="rId129">
+                    <a:blip r:embed="rId133">
                       <a:extLst>
                         <a:ext uri="{28A0092B-C50C-407E-A947-70E740481C1C}">
                           <a14:useLocalDpi xmlns:a14="http://schemas.microsoft.com/office/drawing/2010/main" val="0"/>
@@ -20874,7 +20722,7 @@
                     </pic:cNvPicPr>
                   </pic:nvPicPr>
                   <pic:blipFill>
-                    <a:blip r:embed="rId130">
+                    <a:blip r:embed="rId134">
                       <a:extLst>
                         <a:ext uri="{28A0092B-C50C-407E-A947-70E740481C1C}">
                           <a14:useLocalDpi xmlns:a14="http://schemas.microsoft.com/office/drawing/2010/main" val="0"/>
@@ -20949,7 +20797,7 @@
                     </pic:cNvPicPr>
                   </pic:nvPicPr>
                   <pic:blipFill>
-                    <a:blip r:embed="rId131">
+                    <a:blip r:embed="rId135">
                       <a:extLst>
                         <a:ext uri="{28A0092B-C50C-407E-A947-70E740481C1C}">
                           <a14:useLocalDpi xmlns:a14="http://schemas.microsoft.com/office/drawing/2010/main" val="0"/>
@@ -21059,7 +20907,7 @@
                     <pic:cNvPicPr/>
                   </pic:nvPicPr>
                   <pic:blipFill>
-                    <a:blip r:embed="rId132">
+                    <a:blip r:embed="rId136">
                       <a:extLst>
                         <a:ext uri="{28A0092B-C50C-407E-A947-70E740481C1C}">
                           <a14:useLocalDpi xmlns:a14="http://schemas.microsoft.com/office/drawing/2010/main" val="0"/>
@@ -21147,7 +20995,7 @@
                     </pic:cNvPicPr>
                   </pic:nvPicPr>
                   <pic:blipFill>
-                    <a:blip r:embed="rId133">
+                    <a:blip r:embed="rId137">
                       <a:extLst>
                         <a:ext uri="{28A0092B-C50C-407E-A947-70E740481C1C}">
                           <a14:useLocalDpi xmlns:a14="http://schemas.microsoft.com/office/drawing/2010/main" val="0"/>
@@ -21234,7 +21082,7 @@
                     </pic:cNvPicPr>
                   </pic:nvPicPr>
                   <pic:blipFill>
-                    <a:blip r:embed="rId134">
+                    <a:blip r:embed="rId138">
                       <a:extLst>
                         <a:ext uri="{28A0092B-C50C-407E-A947-70E740481C1C}">
                           <a14:useLocalDpi xmlns:a14="http://schemas.microsoft.com/office/drawing/2010/main" val="0"/>
@@ -21360,7 +21208,7 @@
                     </pic:cNvPicPr>
                   </pic:nvPicPr>
                   <pic:blipFill>
-                    <a:blip r:embed="rId135">
+                    <a:blip r:embed="rId139">
                       <a:extLst>
                         <a:ext uri="{28A0092B-C50C-407E-A947-70E740481C1C}">
                           <a14:useLocalDpi xmlns:a14="http://schemas.microsoft.com/office/drawing/2010/main" val="0"/>
@@ -21430,7 +21278,7 @@
                     <pic:cNvPicPr/>
                   </pic:nvPicPr>
                   <pic:blipFill>
-                    <a:blip r:embed="rId136"/>
+                    <a:blip r:embed="rId140"/>
                     <a:stretch>
                       <a:fillRect/>
                     </a:stretch>
@@ -21502,7 +21350,7 @@
                     </pic:cNvPicPr>
                   </pic:nvPicPr>
                   <pic:blipFill>
-                    <a:blip r:embed="rId137">
+                    <a:blip r:embed="rId141">
                       <a:extLst>
                         <a:ext uri="{28A0092B-C50C-407E-A947-70E740481C1C}">
                           <a14:useLocalDpi xmlns:a14="http://schemas.microsoft.com/office/drawing/2010/main" val="0"/>
@@ -21630,7 +21478,7 @@
                     <pic:cNvPicPr/>
                   </pic:nvPicPr>
                   <pic:blipFill>
-                    <a:blip r:embed="rId138">
+                    <a:blip r:embed="rId142">
                       <a:extLst>
                         <a:ext uri="{28A0092B-C50C-407E-A947-70E740481C1C}">
                           <a14:useLocalDpi xmlns:a14="http://schemas.microsoft.com/office/drawing/2010/main" val="0"/>
@@ -21737,7 +21585,7 @@
                     </pic:cNvPicPr>
                   </pic:nvPicPr>
                   <pic:blipFill>
-                    <a:blip r:embed="rId139">
+                    <a:blip r:embed="rId143">
                       <a:extLst>
                         <a:ext uri="{28A0092B-C50C-407E-A947-70E740481C1C}">
                           <a14:useLocalDpi xmlns:a14="http://schemas.microsoft.com/office/drawing/2010/main" val="0"/>
@@ -21812,7 +21660,7 @@
                     </pic:cNvPicPr>
                   </pic:nvPicPr>
                   <pic:blipFill>
-                    <a:blip r:embed="rId140">
+                    <a:blip r:embed="rId144">
                       <a:extLst>
                         <a:ext uri="{28A0092B-C50C-407E-A947-70E740481C1C}">
                           <a14:useLocalDpi xmlns:a14="http://schemas.microsoft.com/office/drawing/2010/main" val="0"/>
@@ -22399,7 +22247,7 @@
                     <pic:cNvPicPr/>
                   </pic:nvPicPr>
                   <pic:blipFill>
-                    <a:blip r:embed="rId141"/>
+                    <a:blip r:embed="rId145"/>
                     <a:stretch>
                       <a:fillRect/>
                     </a:stretch>
@@ -22452,7 +22300,7 @@
                     <pic:cNvPicPr/>
                   </pic:nvPicPr>
                   <pic:blipFill>
-                    <a:blip r:embed="rId142"/>
+                    <a:blip r:embed="rId146"/>
                     <a:stretch>
                       <a:fillRect/>
                     </a:stretch>
@@ -22593,7 +22441,7 @@
                     <pic:cNvPicPr/>
                   </pic:nvPicPr>
                   <pic:blipFill>
-                    <a:blip r:embed="rId143"/>
+                    <a:blip r:embed="rId147"/>
                     <a:stretch>
                       <a:fillRect/>
                     </a:stretch>
@@ -22666,7 +22514,7 @@
                     <pic:cNvPicPr/>
                   </pic:nvPicPr>
                   <pic:blipFill>
-                    <a:blip r:embed="rId144"/>
+                    <a:blip r:embed="rId148"/>
                     <a:stretch>
                       <a:fillRect/>
                     </a:stretch>
@@ -22779,7 +22627,7 @@
                     <pic:cNvPicPr/>
                   </pic:nvPicPr>
                   <pic:blipFill>
-                    <a:blip r:embed="rId145"/>
+                    <a:blip r:embed="rId149"/>
                     <a:stretch>
                       <a:fillRect/>
                     </a:stretch>
@@ -22847,7 +22695,7 @@
                     <pic:cNvPicPr/>
                   </pic:nvPicPr>
                   <pic:blipFill>
-                    <a:blip r:embed="rId146"/>
+                    <a:blip r:embed="rId150"/>
                     <a:stretch>
                       <a:fillRect/>
                     </a:stretch>
@@ -22966,7 +22814,7 @@
                     </pic:cNvPicPr>
                   </pic:nvPicPr>
                   <pic:blipFill>
-                    <a:blip r:embed="rId147">
+                    <a:blip r:embed="rId151">
                       <a:extLst>
                         <a:ext uri="{28A0092B-C50C-407E-A947-70E740481C1C}">
                           <a14:useLocalDpi xmlns:a14="http://schemas.microsoft.com/office/drawing/2010/main" val="0"/>
@@ -23120,7 +22968,7 @@
                     <pic:cNvPicPr/>
                   </pic:nvPicPr>
                   <pic:blipFill>
-                    <a:blip r:embed="rId148"/>
+                    <a:blip r:embed="rId152"/>
                     <a:stretch>
                       <a:fillRect/>
                     </a:stretch>
@@ -23197,7 +23045,7 @@
                     </pic:cNvPicPr>
                   </pic:nvPicPr>
                   <pic:blipFill>
-                    <a:blip r:embed="rId149">
+                    <a:blip r:embed="rId153">
                       <a:extLst>
                         <a:ext uri="{28A0092B-C50C-407E-A947-70E740481C1C}">
                           <a14:useLocalDpi xmlns:a14="http://schemas.microsoft.com/office/drawing/2010/main" val="0"/>
@@ -23312,7 +23160,7 @@
                     <pic:cNvPicPr/>
                   </pic:nvPicPr>
                   <pic:blipFill>
-                    <a:blip r:embed="rId150">
+                    <a:blip r:embed="rId154">
                       <a:extLst>
                         <a:ext uri="{28A0092B-C50C-407E-A947-70E740481C1C}">
                           <a14:useLocalDpi xmlns:a14="http://schemas.microsoft.com/office/drawing/2010/main" val="0"/>
@@ -23405,7 +23253,7 @@
                     </pic:cNvPicPr>
                   </pic:nvPicPr>
                   <pic:blipFill>
-                    <a:blip r:embed="rId151">
+                    <a:blip r:embed="rId155">
                       <a:extLst>
                         <a:ext uri="{28A0092B-C50C-407E-A947-70E740481C1C}">
                           <a14:useLocalDpi xmlns:a14="http://schemas.microsoft.com/office/drawing/2010/main" val="0"/>
@@ -23511,7 +23359,7 @@
                     </pic:cNvPicPr>
                   </pic:nvPicPr>
                   <pic:blipFill>
-                    <a:blip r:embed="rId152">
+                    <a:blip r:embed="rId156">
                       <a:extLst>
                         <a:ext uri="{28A0092B-C50C-407E-A947-70E740481C1C}">
                           <a14:useLocalDpi xmlns:a14="http://schemas.microsoft.com/office/drawing/2010/main" val="0"/>
@@ -23575,7 +23423,7 @@
                     <pic:cNvPicPr/>
                   </pic:nvPicPr>
                   <pic:blipFill>
-                    <a:blip r:embed="rId153">
+                    <a:blip r:embed="rId157">
                       <a:extLst>
                         <a:ext uri="{28A0092B-C50C-407E-A947-70E740481C1C}">
                           <a14:useLocalDpi xmlns:a14="http://schemas.microsoft.com/office/drawing/2010/main" val="0"/>
@@ -23675,7 +23523,7 @@
                     </pic:cNvPicPr>
                   </pic:nvPicPr>
                   <pic:blipFill>
-                    <a:blip r:embed="rId154">
+                    <a:blip r:embed="rId158">
                       <a:extLst>
                         <a:ext uri="{28A0092B-C50C-407E-A947-70E740481C1C}">
                           <a14:useLocalDpi xmlns:a14="http://schemas.microsoft.com/office/drawing/2010/main" val="0"/>
@@ -23777,7 +23625,7 @@
                     </pic:cNvPicPr>
                   </pic:nvPicPr>
                   <pic:blipFill>
-                    <a:blip r:embed="rId155">
+                    <a:blip r:embed="rId159">
                       <a:extLst>
                         <a:ext uri="{28A0092B-C50C-407E-A947-70E740481C1C}">
                           <a14:useLocalDpi xmlns:a14="http://schemas.microsoft.com/office/drawing/2010/main" val="0"/>
@@ -23896,7 +23744,7 @@
                     <pic:cNvPicPr/>
                   </pic:nvPicPr>
                   <pic:blipFill>
-                    <a:blip r:embed="rId156"/>
+                    <a:blip r:embed="rId160"/>
                     <a:stretch>
                       <a:fillRect/>
                     </a:stretch>
@@ -23995,7 +23843,7 @@
                     </pic:cNvPicPr>
                   </pic:nvPicPr>
                   <pic:blipFill>
-                    <a:blip r:embed="rId157">
+                    <a:blip r:embed="rId161">
                       <a:extLst>
                         <a:ext uri="{28A0092B-C50C-407E-A947-70E740481C1C}">
                           <a14:useLocalDpi xmlns:a14="http://schemas.microsoft.com/office/drawing/2010/main" val="0"/>
@@ -24193,7 +24041,7 @@
                     </pic:cNvPicPr>
                   </pic:nvPicPr>
                   <pic:blipFill>
-                    <a:blip r:embed="rId158">
+                    <a:blip r:embed="rId162">
                       <a:extLst>
                         <a:ext uri="{28A0092B-C50C-407E-A947-70E740481C1C}">
                           <a14:useLocalDpi xmlns:a14="http://schemas.microsoft.com/office/drawing/2010/main" val="0"/>
@@ -24328,7 +24176,7 @@
                     </pic:cNvPicPr>
                   </pic:nvPicPr>
                   <pic:blipFill>
-                    <a:blip r:embed="rId159">
+                    <a:blip r:embed="rId163">
                       <a:extLst>
                         <a:ext uri="{28A0092B-C50C-407E-A947-70E740481C1C}">
                           <a14:useLocalDpi xmlns:a14="http://schemas.microsoft.com/office/drawing/2010/main" val="0"/>
@@ -24423,7 +24271,7 @@
                     </pic:cNvPicPr>
                   </pic:nvPicPr>
                   <pic:blipFill>
-                    <a:blip r:embed="rId160">
+                    <a:blip r:embed="rId164">
                       <a:extLst>
                         <a:ext uri="{28A0092B-C50C-407E-A947-70E740481C1C}">
                           <a14:useLocalDpi xmlns:a14="http://schemas.microsoft.com/office/drawing/2010/main" val="0"/>
@@ -24516,7 +24364,7 @@
                     </pic:cNvPicPr>
                   </pic:nvPicPr>
                   <pic:blipFill>
-                    <a:blip r:embed="rId161">
+                    <a:blip r:embed="rId165">
                       <a:extLst>
                         <a:ext uri="{28A0092B-C50C-407E-A947-70E740481C1C}">
                           <a14:useLocalDpi xmlns:a14="http://schemas.microsoft.com/office/drawing/2010/main" val="0"/>
@@ -24708,7 +24556,7 @@
                     </pic:cNvPicPr>
                   </pic:nvPicPr>
                   <pic:blipFill rotWithShape="1">
-                    <a:blip r:embed="rId162">
+                    <a:blip r:embed="rId166">
                       <a:extLst>
                         <a:ext uri="{28A0092B-C50C-407E-A947-70E740481C1C}">
                           <a14:useLocalDpi xmlns:a14="http://schemas.microsoft.com/office/drawing/2010/main" val="0"/>
@@ -24847,7 +24695,7 @@
                     </pic:cNvPicPr>
                   </pic:nvPicPr>
                   <pic:blipFill>
-                    <a:blip r:embed="rId163">
+                    <a:blip r:embed="rId167">
                       <a:extLst>
                         <a:ext uri="{28A0092B-C50C-407E-A947-70E740481C1C}">
                           <a14:useLocalDpi xmlns:a14="http://schemas.microsoft.com/office/drawing/2010/main" val="0"/>
@@ -24935,7 +24783,7 @@
                     </pic:cNvPicPr>
                   </pic:nvPicPr>
                   <pic:blipFill>
-                    <a:blip r:embed="rId164">
+                    <a:blip r:embed="rId168">
                       <a:extLst>
                         <a:ext uri="{28A0092B-C50C-407E-A947-70E740481C1C}">
                           <a14:useLocalDpi xmlns:a14="http://schemas.microsoft.com/office/drawing/2010/main" val="0"/>
@@ -25084,7 +24932,7 @@
                     <pic:cNvPicPr/>
                   </pic:nvPicPr>
                   <pic:blipFill>
-                    <a:blip r:embed="rId165"/>
+                    <a:blip r:embed="rId169"/>
                     <a:stretch>
                       <a:fillRect/>
                     </a:stretch>
@@ -25164,7 +25012,7 @@
                     <pic:cNvPicPr/>
                   </pic:nvPicPr>
                   <pic:blipFill>
-                    <a:blip r:embed="rId166"/>
+                    <a:blip r:embed="rId170"/>
                     <a:stretch>
                       <a:fillRect/>
                     </a:stretch>
@@ -25272,7 +25120,7 @@
                     </pic:cNvPicPr>
                   </pic:nvPicPr>
                   <pic:blipFill>
-                    <a:blip r:embed="rId167">
+                    <a:blip r:embed="rId171">
                       <a:extLst>
                         <a:ext uri="{28A0092B-C50C-407E-A947-70E740481C1C}">
                           <a14:useLocalDpi xmlns:a14="http://schemas.microsoft.com/office/drawing/2010/main" val="0"/>
@@ -25368,7 +25216,7 @@
                     <pic:cNvPicPr/>
                   </pic:nvPicPr>
                   <pic:blipFill>
-                    <a:blip r:embed="rId168">
+                    <a:blip r:embed="rId172">
                       <a:extLst>
                         <a:ext uri="{28A0092B-C50C-407E-A947-70E740481C1C}">
                           <a14:useLocalDpi xmlns:a14="http://schemas.microsoft.com/office/drawing/2010/main" val="0"/>
@@ -25469,7 +25317,7 @@
                     <pic:cNvPicPr/>
                   </pic:nvPicPr>
                   <pic:blipFill>
-                    <a:blip r:embed="rId169"/>
+                    <a:blip r:embed="rId173"/>
                     <a:stretch>
                       <a:fillRect/>
                     </a:stretch>
@@ -25534,7 +25382,7 @@
                     </pic:cNvPicPr>
                   </pic:nvPicPr>
                   <pic:blipFill>
-                    <a:blip r:embed="rId170">
+                    <a:blip r:embed="rId174">
                       <a:extLst>
                         <a:ext uri="{28A0092B-C50C-407E-A947-70E740481C1C}">
                           <a14:useLocalDpi xmlns:a14="http://schemas.microsoft.com/office/drawing/2010/main" val="0"/>
@@ -25653,7 +25501,7 @@
                     <pic:cNvPicPr/>
                   </pic:nvPicPr>
                   <pic:blipFill>
-                    <a:blip r:embed="rId171"/>
+                    <a:blip r:embed="rId175"/>
                     <a:stretch>
                       <a:fillRect/>
                     </a:stretch>
@@ -25727,7 +25575,7 @@
                     </pic:cNvPicPr>
                   </pic:nvPicPr>
                   <pic:blipFill>
-                    <a:blip r:embed="rId172">
+                    <a:blip r:embed="rId176">
                       <a:extLst>
                         <a:ext uri="{28A0092B-C50C-407E-A947-70E740481C1C}">
                           <a14:useLocalDpi xmlns:a14="http://schemas.microsoft.com/office/drawing/2010/main" val="0"/>
@@ -25865,7 +25713,7 @@
                     <pic:cNvPicPr/>
                   </pic:nvPicPr>
                   <pic:blipFill>
-                    <a:blip r:embed="rId173">
+                    <a:blip r:embed="rId177">
                       <a:extLst>
                         <a:ext uri="{28A0092B-C50C-407E-A947-70E740481C1C}">
                           <a14:useLocalDpi xmlns:a14="http://schemas.microsoft.com/office/drawing/2010/main" val="0"/>
@@ -25934,7 +25782,7 @@
                     <pic:cNvPicPr/>
                   </pic:nvPicPr>
                   <pic:blipFill>
-                    <a:blip r:embed="rId174">
+                    <a:blip r:embed="rId178">
                       <a:extLst>
                         <a:ext uri="{28A0092B-C50C-407E-A947-70E740481C1C}">
                           <a14:useLocalDpi xmlns:a14="http://schemas.microsoft.com/office/drawing/2010/main" val="0"/>
@@ -26032,7 +25880,7 @@
                     </pic:cNvPicPr>
                   </pic:nvPicPr>
                   <pic:blipFill>
-                    <a:blip r:embed="rId175">
+                    <a:blip r:embed="rId179">
                       <a:extLst>
                         <a:ext uri="{28A0092B-C50C-407E-A947-70E740481C1C}">
                           <a14:useLocalDpi xmlns:a14="http://schemas.microsoft.com/office/drawing/2010/main" val="0"/>
@@ -26113,7 +25961,7 @@
                     </pic:cNvPicPr>
                   </pic:nvPicPr>
                   <pic:blipFill>
-                    <a:blip r:embed="rId176">
+                    <a:blip r:embed="rId180">
                       <a:extLst>
                         <a:ext uri="{28A0092B-C50C-407E-A947-70E740481C1C}">
                           <a14:useLocalDpi xmlns:a14="http://schemas.microsoft.com/office/drawing/2010/main" val="0"/>
@@ -26280,7 +26128,7 @@
                     <pic:cNvPicPr/>
                   </pic:nvPicPr>
                   <pic:blipFill>
-                    <a:blip r:embed="rId177"/>
+                    <a:blip r:embed="rId181"/>
                     <a:stretch>
                       <a:fillRect/>
                     </a:stretch>
@@ -26349,7 +26197,7 @@
                     <pic:cNvPicPr/>
                   </pic:nvPicPr>
                   <pic:blipFill>
-                    <a:blip r:embed="rId173">
+                    <a:blip r:embed="rId177">
                       <a:extLst>
                         <a:ext uri="{28A0092B-C50C-407E-A947-70E740481C1C}">
                           <a14:useLocalDpi xmlns:a14="http://schemas.microsoft.com/office/drawing/2010/main" val="0"/>
@@ -26425,7 +26273,7 @@
                     </pic:cNvPicPr>
                   </pic:nvPicPr>
                   <pic:blipFill>
-                    <a:blip r:embed="rId178">
+                    <a:blip r:embed="rId182">
                       <a:extLst>
                         <a:ext uri="{28A0092B-C50C-407E-A947-70E740481C1C}">
                           <a14:useLocalDpi xmlns:a14="http://schemas.microsoft.com/office/drawing/2010/main" val="0"/>
@@ -26516,7 +26364,7 @@
                     </pic:cNvPicPr>
                   </pic:nvPicPr>
                   <pic:blipFill>
-                    <a:blip r:embed="rId179">
+                    <a:blip r:embed="rId183">
                       <a:extLst>
                         <a:ext uri="{28A0092B-C50C-407E-A947-70E740481C1C}">
                           <a14:useLocalDpi xmlns:a14="http://schemas.microsoft.com/office/drawing/2010/main" val="0"/>
@@ -26747,7 +26595,7 @@
                     <pic:cNvPicPr/>
                   </pic:nvPicPr>
                   <pic:blipFill>
-                    <a:blip r:embed="rId180">
+                    <a:blip r:embed="rId184">
                       <a:extLst>
                         <a:ext uri="{28A0092B-C50C-407E-A947-70E740481C1C}">
                           <a14:useLocalDpi xmlns:a14="http://schemas.microsoft.com/office/drawing/2010/main" val="0"/>
@@ -26919,7 +26767,7 @@
                     </pic:cNvPicPr>
                   </pic:nvPicPr>
                   <pic:blipFill>
-                    <a:blip r:embed="rId181">
+                    <a:blip r:embed="rId185">
                       <a:extLst>
                         <a:ext uri="{28A0092B-C50C-407E-A947-70E740481C1C}">
                           <a14:useLocalDpi xmlns:a14="http://schemas.microsoft.com/office/drawing/2010/main" val="0"/>
@@ -27148,7 +26996,7 @@
                     </pic:cNvPicPr>
                   </pic:nvPicPr>
                   <pic:blipFill>
-                    <a:blip r:embed="rId182">
+                    <a:blip r:embed="rId186">
                       <a:extLst>
                         <a:ext uri="{28A0092B-C50C-407E-A947-70E740481C1C}">
                           <a14:useLocalDpi xmlns:a14="http://schemas.microsoft.com/office/drawing/2010/main" val="0"/>
@@ -27324,7 +27172,7 @@
                     <pic:cNvPicPr/>
                   </pic:nvPicPr>
                   <pic:blipFill>
-                    <a:blip r:embed="rId183"/>
+                    <a:blip r:embed="rId187"/>
                     <a:stretch>
                       <a:fillRect/>
                     </a:stretch>
@@ -27441,7 +27289,7 @@
                     <pic:cNvPicPr/>
                   </pic:nvPicPr>
                   <pic:blipFill>
-                    <a:blip r:embed="rId184">
+                    <a:blip r:embed="rId188">
                       <a:extLst>
                         <a:ext uri="{28A0092B-C50C-407E-A947-70E740481C1C}">
                           <a14:useLocalDpi xmlns:a14="http://schemas.microsoft.com/office/drawing/2010/main" val="0"/>
@@ -27515,7 +27363,7 @@
                     </pic:cNvPicPr>
                   </pic:nvPicPr>
                   <pic:blipFill>
-                    <a:blip r:embed="rId185">
+                    <a:blip r:embed="rId189">
                       <a:extLst>
                         <a:ext uri="{28A0092B-C50C-407E-A947-70E740481C1C}">
                           <a14:useLocalDpi xmlns:a14="http://schemas.microsoft.com/office/drawing/2010/main" val="0"/>
@@ -27598,7 +27446,7 @@
                     </pic:cNvPicPr>
                   </pic:nvPicPr>
                   <pic:blipFill>
-                    <a:blip r:embed="rId186">
+                    <a:blip r:embed="rId190">
                       <a:extLst>
                         <a:ext uri="{28A0092B-C50C-407E-A947-70E740481C1C}">
                           <a14:useLocalDpi xmlns:a14="http://schemas.microsoft.com/office/drawing/2010/main" val="0"/>
@@ -27829,7 +27677,7 @@
                     </pic:cNvPicPr>
                   </pic:nvPicPr>
                   <pic:blipFill>
-                    <a:blip r:embed="rId187">
+                    <a:blip r:embed="rId191">
                       <a:extLst>
                         <a:ext uri="{28A0092B-C50C-407E-A947-70E740481C1C}">
                           <a14:useLocalDpi xmlns:a14="http://schemas.microsoft.com/office/drawing/2010/main" val="0"/>
@@ -28000,7 +27848,7 @@
                     </pic:cNvPicPr>
                   </pic:nvPicPr>
                   <pic:blipFill>
-                    <a:blip r:embed="rId188">
+                    <a:blip r:embed="rId192">
                       <a:extLst>
                         <a:ext uri="{28A0092B-C50C-407E-A947-70E740481C1C}">
                           <a14:useLocalDpi xmlns:a14="http://schemas.microsoft.com/office/drawing/2010/main" val="0"/>
@@ -28088,7 +27936,7 @@
                     </pic:cNvPicPr>
                   </pic:nvPicPr>
                   <pic:blipFill>
-                    <a:blip r:embed="rId189">
+                    <a:blip r:embed="rId193">
                       <a:extLst>
                         <a:ext uri="{28A0092B-C50C-407E-A947-70E740481C1C}">
                           <a14:useLocalDpi xmlns:a14="http://schemas.microsoft.com/office/drawing/2010/main" val="0"/>
@@ -28266,7 +28114,7 @@
                     </pic:cNvPicPr>
                   </pic:nvPicPr>
                   <pic:blipFill>
-                    <a:blip r:embed="rId190">
+                    <a:blip r:embed="rId194">
                       <a:extLst>
                         <a:ext uri="{28A0092B-C50C-407E-A947-70E740481C1C}">
                           <a14:useLocalDpi xmlns:a14="http://schemas.microsoft.com/office/drawing/2010/main" val="0"/>
@@ -28361,7 +28209,7 @@
                     </pic:cNvPicPr>
                   </pic:nvPicPr>
                   <pic:blipFill>
-                    <a:blip r:embed="rId191">
+                    <a:blip r:embed="rId195">
                       <a:extLst>
                         <a:ext uri="{28A0092B-C50C-407E-A947-70E740481C1C}">
                           <a14:useLocalDpi xmlns:a14="http://schemas.microsoft.com/office/drawing/2010/main" val="0"/>
@@ -28466,7 +28314,7 @@
                     </pic:cNvPicPr>
                   </pic:nvPicPr>
                   <pic:blipFill>
-                    <a:blip r:embed="rId192">
+                    <a:blip r:embed="rId196">
                       <a:extLst>
                         <a:ext uri="{28A0092B-C50C-407E-A947-70E740481C1C}">
                           <a14:useLocalDpi xmlns:a14="http://schemas.microsoft.com/office/drawing/2010/main" val="0"/>
@@ -28526,7 +28374,7 @@
           <w:numId w:val="24"/>
         </w:numPr>
       </w:pPr>
-      <w:hyperlink r:id="rId193" w:history="1">
+      <w:hyperlink r:id="rId197" w:history="1">
         <w:r>
           <w:rPr>
             <w:rStyle w:val="Hyperlink"/>
@@ -28543,7 +28391,7 @@
           <w:numId w:val="24"/>
         </w:numPr>
       </w:pPr>
-      <w:hyperlink r:id="rId194" w:history="1">
+      <w:hyperlink r:id="rId198" w:history="1">
         <w:r>
           <w:rPr>
             <w:rStyle w:val="Hyperlink"/>
@@ -28560,7 +28408,7 @@
           <w:numId w:val="24"/>
         </w:numPr>
       </w:pPr>
-      <w:hyperlink r:id="rId195" w:history="1">
+      <w:hyperlink r:id="rId199" w:history="1">
         <w:r>
           <w:rPr>
             <w:rStyle w:val="Hyperlink"/>
@@ -28577,7 +28425,7 @@
           <w:numId w:val="24"/>
         </w:numPr>
       </w:pPr>
-      <w:hyperlink r:id="rId196" w:history="1">
+      <w:hyperlink r:id="rId200" w:history="1">
         <w:r>
           <w:rPr>
             <w:rStyle w:val="Hyperlink"/>
@@ -28599,8 +28447,8 @@
       </w:pPr>
     </w:p>
     <w:sectPr>
-      <w:headerReference w:type="default" r:id="rId197"/>
-      <w:footerReference w:type="default" r:id="rId198"/>
+      <w:headerReference w:type="default" r:id="rId201"/>
+      <w:footerReference w:type="default" r:id="rId202"/>
       <w:pgSz w:w="12240" w:h="15840"/>
       <w:pgMar w:top="1350" w:right="1440" w:bottom="1440" w:left="450" w:header="450" w:footer="0" w:gutter="0"/>
       <w:pgNumType w:start="0"/>
@@ -28752,7 +28600,7 @@
                                   <w:sz w:val="32"/>
                                   <w:szCs w:val="32"/>
                                 </w:rPr>
-                                <w:t>2</w:t>
+                                <w:t>6</w:t>
                               </w:r>
                               <w:r>
                                 <w:rPr>
@@ -28818,7 +28666,7 @@
                             <w:sz w:val="32"/>
                             <w:szCs w:val="32"/>
                           </w:rPr>
-                          <w:t>2</w:t>
+                          <w:t>6</w:t>
                         </w:r>
                         <w:r>
                           <w:rPr>
@@ -32582,787 +32430,6 @@
 </w:styles>
 </file>
 
-<file path=word/glossary/document.xml><?xml version="1.0" encoding="utf-8"?>
-<w:glossaryDocument xmlns:wpc="http://schemas.microsoft.com/office/word/2010/wordprocessingCanvas" xmlns:mc="http://schemas.openxmlformats.org/markup-compatibility/2006" xmlns:o="urn:schemas-microsoft-com:office:office" xmlns:r="http://schemas.openxmlformats.org/officeDocument/2006/relationships" xmlns:m="http://schemas.openxmlformats.org/officeDocument/2006/math" xmlns:v="urn:schemas-microsoft-com:vml" xmlns:wp14="http://schemas.microsoft.com/office/word/2010/wordprocessingDrawing" xmlns:wp="http://schemas.openxmlformats.org/drawingml/2006/wordprocessingDrawing" xmlns:w10="urn:schemas-microsoft-com:office:word" xmlns:w="http://schemas.openxmlformats.org/wordprocessingml/2006/main" xmlns:w14="http://schemas.microsoft.com/office/word/2010/wordml" xmlns:wpg="http://schemas.microsoft.com/office/word/2010/wordprocessingGroup" xmlns:wpi="http://schemas.microsoft.com/office/word/2010/wordprocessingInk" xmlns:wne="http://schemas.microsoft.com/office/word/2006/wordml" xmlns:wps="http://schemas.microsoft.com/office/word/2010/wordprocessingShape" mc:Ignorable="w14 wp14"/>
-</file>
-
-<file path=word/glossary/fontTable.xml><?xml version="1.0" encoding="utf-8"?>
-<w:fonts xmlns:mc="http://schemas.openxmlformats.org/markup-compatibility/2006" xmlns:r="http://schemas.openxmlformats.org/officeDocument/2006/relationships" xmlns:w="http://schemas.openxmlformats.org/wordprocessingml/2006/main" xmlns:w14="http://schemas.microsoft.com/office/word/2010/wordml" mc:Ignorable="w14">
-  <w:font w:name="Times New Roman">
-    <w:panose1 w:val="02020603050405020304"/>
-    <w:charset w:val="00"/>
-    <w:family w:val="roman"/>
-    <w:pitch w:val="variable"/>
-    <w:sig w:usb0="E0002AFF" w:usb1="C0007841" w:usb2="00000009" w:usb3="00000000" w:csb0="000001FF" w:csb1="00000000"/>
-  </w:font>
-  <w:font w:name="Calibri">
-    <w:panose1 w:val="020F0502020204030204"/>
-    <w:charset w:val="00"/>
-    <w:family w:val="swiss"/>
-    <w:pitch w:val="variable"/>
-    <w:sig w:usb0="E00002FF" w:usb1="4000ACFF" w:usb2="00000001" w:usb3="00000000" w:csb0="0000019F" w:csb1="00000000"/>
-  </w:font>
-  <w:font w:name="Arial">
-    <w:panose1 w:val="020B0604020202020204"/>
-    <w:charset w:val="00"/>
-    <w:family w:val="swiss"/>
-    <w:pitch w:val="variable"/>
-    <w:sig w:usb0="E0002AFF" w:usb1="C0007843" w:usb2="00000009" w:usb3="00000000" w:csb0="000001FF" w:csb1="00000000"/>
-  </w:font>
-  <w:font w:name="Cambria">
-    <w:panose1 w:val="02040503050406030204"/>
-    <w:charset w:val="00"/>
-    <w:family w:val="roman"/>
-    <w:pitch w:val="variable"/>
-    <w:sig w:usb0="E00002FF" w:usb1="400004FF" w:usb2="00000000" w:usb3="00000000" w:csb0="0000019F" w:csb1="00000000"/>
-  </w:font>
-  <w:font w:name="Tahoma">
-    <w:panose1 w:val="020B0604030504040204"/>
-    <w:charset w:val="00"/>
-    <w:family w:val="swiss"/>
-    <w:pitch w:val="variable"/>
-    <w:sig w:usb0="E1002EFF" w:usb1="C000605B" w:usb2="00000029" w:usb3="00000000" w:csb0="000101FF" w:csb1="00000000"/>
-  </w:font>
-  <w:font w:name="Courier New">
-    <w:panose1 w:val="02070309020205020404"/>
-    <w:charset w:val="00"/>
-    <w:family w:val="modern"/>
-    <w:pitch w:val="fixed"/>
-    <w:sig w:usb0="E0002AFF" w:usb1="C0007843" w:usb2="00000009" w:usb3="00000000" w:csb0="000001FF" w:csb1="00000000"/>
-  </w:font>
-  <w:font w:name="Georgia">
-    <w:panose1 w:val="02040502050405020303"/>
-    <w:charset w:val="00"/>
-    <w:family w:val="roman"/>
-    <w:pitch w:val="variable"/>
-    <w:sig w:usb0="00000287" w:usb1="00000000" w:usb2="00000000" w:usb3="00000000" w:csb0="0000009F" w:csb1="00000000"/>
-  </w:font>
-  <w:font w:name="Bradley Hand ITC">
-    <w:panose1 w:val="03070402050302030203"/>
-    <w:charset w:val="00"/>
-    <w:family w:val="script"/>
-    <w:pitch w:val="variable"/>
-    <w:sig w:usb0="00000003" w:usb1="00000000" w:usb2="00000000" w:usb3="00000000" w:csb0="00000001" w:csb1="00000000"/>
-  </w:font>
-  <w:font w:name="Aparajita">
-    <w:panose1 w:val="020B0604020202020204"/>
-    <w:charset w:val="00"/>
-    <w:family w:val="swiss"/>
-    <w:pitch w:val="variable"/>
-    <w:sig w:usb0="00008003" w:usb1="00000000" w:usb2="00000000" w:usb3="00000000" w:csb0="00000001" w:csb1="00000000"/>
-  </w:font>
-</w:fonts>
-</file>
-
-<file path=word/glossary/settings.xml><?xml version="1.0" encoding="utf-8"?>
-<w:settings xmlns:mc="http://schemas.openxmlformats.org/markup-compatibility/2006" xmlns:o="urn:schemas-microsoft-com:office:office" xmlns:r="http://schemas.openxmlformats.org/officeDocument/2006/relationships" xmlns:m="http://schemas.openxmlformats.org/officeDocument/2006/math" xmlns:v="urn:schemas-microsoft-com:vml" xmlns:w10="urn:schemas-microsoft-com:office:word" xmlns:w="http://schemas.openxmlformats.org/wordprocessingml/2006/main" xmlns:w14="http://schemas.microsoft.com/office/word/2010/wordml" xmlns:sl="http://schemas.openxmlformats.org/schemaLibrary/2006/main" mc:Ignorable="w14">
-  <w:view w:val="normal"/>
-  <w:defaultTabStop w:val="720"/>
-  <w:characterSpacingControl w:val="doNotCompress"/>
-  <w:compat>
-    <w:useFELayout/>
-    <w:compatSetting w:name="compatibilityMode" w:uri="http://schemas.microsoft.com/office/word" w:val="14"/>
-    <w:compatSetting w:name="overrideTableStyleFontSizeAndJustification" w:uri="http://schemas.microsoft.com/office/word" w:val="1"/>
-    <w:compatSetting w:name="enableOpenTypeFeatures" w:uri="http://schemas.microsoft.com/office/word" w:val="1"/>
-    <w:compatSetting w:name="doNotFlipMirrorIndents" w:uri="http://schemas.microsoft.com/office/word" w:val="1"/>
-  </w:compat>
-  <w:rsids>
-    <w:rsidRoot w:val="004F08FC"/>
-    <w:rsid w:val="00316443"/>
-    <w:rsid w:val="004F08FC"/>
-    <w:rsid w:val="00CF7B31"/>
-  </w:rsids>
-  <m:mathPr>
-    <m:mathFont m:val="Cambria Math"/>
-    <m:brkBin m:val="before"/>
-    <m:brkBinSub m:val="--"/>
-    <m:smallFrac m:val="0"/>
-    <m:dispDef/>
-    <m:lMargin m:val="0"/>
-    <m:rMargin m:val="0"/>
-    <m:defJc m:val="centerGroup"/>
-    <m:wrapIndent m:val="1440"/>
-    <m:intLim m:val="subSup"/>
-    <m:naryLim m:val="undOvr"/>
-  </m:mathPr>
-  <w:themeFontLang w:val="en-US" w:bidi="ar-SA"/>
-  <w:clrSchemeMapping w:bg1="light1" w:t1="dark1" w:bg2="light2" w:t2="dark2" w:accent1="accent1" w:accent2="accent2" w:accent3="accent3" w:accent4="accent4" w:accent5="accent5" w:accent6="accent6" w:hyperlink="hyperlink" w:followedHyperlink="followedHyperlink"/>
-  <w:decimalSymbol w:val="."/>
-  <w:listSeparator w:val=","/>
-</w:settings>
-</file>
-
-<file path=word/glossary/styles.xml><?xml version="1.0" encoding="utf-8"?>
-<w:styles xmlns:mc="http://schemas.openxmlformats.org/markup-compatibility/2006" xmlns:r="http://schemas.openxmlformats.org/officeDocument/2006/relationships" xmlns:w="http://schemas.openxmlformats.org/wordprocessingml/2006/main" xmlns:w14="http://schemas.microsoft.com/office/word/2010/wordml" mc:Ignorable="w14">
-  <w:docDefaults>
-    <w:rPrDefault>
-      <w:rPr>
-        <w:rFonts w:asciiTheme="minorHAnsi" w:eastAsiaTheme="minorEastAsia" w:hAnsiTheme="minorHAnsi" w:cstheme="minorBidi"/>
-        <w:sz w:val="22"/>
-        <w:szCs w:val="22"/>
-        <w:lang w:val="en-US" w:eastAsia="en-US" w:bidi="ar-SA"/>
-      </w:rPr>
-    </w:rPrDefault>
-    <w:pPrDefault>
-      <w:pPr>
-        <w:spacing w:after="200" w:line="276" w:lineRule="auto"/>
-      </w:pPr>
-    </w:pPrDefault>
-  </w:docDefaults>
-  <w:latentStyles w:defLockedState="0" w:defUIPriority="99" w:defSemiHidden="1" w:defUnhideWhenUsed="1" w:defQFormat="0" w:count="267">
-    <w:lsdException w:name="Normal" w:semiHidden="0" w:uiPriority="0" w:unhideWhenUsed="0" w:qFormat="1"/>
-    <w:lsdException w:name="heading 1" w:semiHidden="0" w:uiPriority="9" w:unhideWhenUsed="0" w:qFormat="1"/>
-    <w:lsdException w:name="heading 2" w:uiPriority="9" w:qFormat="1"/>
-    <w:lsdException w:name="heading 3" w:uiPriority="9" w:qFormat="1"/>
-    <w:lsdException w:name="heading 4" w:uiPriority="9" w:qFormat="1"/>
-    <w:lsdException w:name="heading 5" w:uiPriority="9" w:qFormat="1"/>
-    <w:lsdException w:name="heading 6" w:uiPriority="9" w:qFormat="1"/>
-    <w:lsdException w:name="heading 7" w:uiPriority="9" w:qFormat="1"/>
-    <w:lsdException w:name="heading 8" w:uiPriority="9" w:qFormat="1"/>
-    <w:lsdException w:name="heading 9" w:uiPriority="9" w:qFormat="1"/>
-    <w:lsdException w:name="toc 1" w:uiPriority="39"/>
-    <w:lsdException w:name="toc 2" w:uiPriority="39"/>
-    <w:lsdException w:name="toc 3" w:uiPriority="39"/>
-    <w:lsdException w:name="toc 4" w:uiPriority="39"/>
-    <w:lsdException w:name="toc 5" w:uiPriority="39"/>
-    <w:lsdException w:name="toc 6" w:uiPriority="39"/>
-    <w:lsdException w:name="toc 7" w:uiPriority="39"/>
-    <w:lsdException w:name="toc 8" w:uiPriority="39"/>
-    <w:lsdException w:name="toc 9" w:uiPriority="39"/>
-    <w:lsdException w:name="caption" w:uiPriority="35" w:qFormat="1"/>
-    <w:lsdException w:name="Title" w:semiHidden="0" w:uiPriority="10" w:unhideWhenUsed="0" w:qFormat="1"/>
-    <w:lsdException w:name="Default Paragraph Font" w:uiPriority="1"/>
-    <w:lsdException w:name="Subtitle" w:semiHidden="0" w:uiPriority="11" w:unhideWhenUsed="0" w:qFormat="1"/>
-    <w:lsdException w:name="Strong" w:semiHidden="0" w:uiPriority="22" w:unhideWhenUsed="0" w:qFormat="1"/>
-    <w:lsdException w:name="Emphasis" w:semiHidden="0" w:uiPriority="20" w:unhideWhenUsed="0" w:qFormat="1"/>
-    <w:lsdException w:name="Table Grid" w:semiHidden="0" w:uiPriority="59" w:unhideWhenUsed="0"/>
-    <w:lsdException w:name="Placeholder Text" w:unhideWhenUsed="0"/>
-    <w:lsdException w:name="No Spacing" w:semiHidden="0" w:uiPriority="1" w:unhideWhenUsed="0" w:qFormat="1"/>
-    <w:lsdException w:name="Light Shading" w:semiHidden="0" w:uiPriority="60" w:unhideWhenUsed="0"/>
-    <w:lsdException w:name="Light List" w:semiHidden="0" w:uiPriority="61" w:unhideWhenUsed="0"/>
-    <w:lsdException w:name="Light Grid" w:semiHidden="0" w:uiPriority="62" w:unhideWhenUsed="0"/>
-    <w:lsdException w:name="Medium Shading 1" w:semiHidden="0" w:uiPriority="63" w:unhideWhenUsed="0"/>
-    <w:lsdException w:name="Medium Shading 2" w:semiHidden="0" w:uiPriority="64" w:unhideWhenUsed="0"/>
-    <w:lsdException w:name="Medium List 1" w:semiHidden="0" w:uiPriority="65" w:unhideWhenUsed="0"/>
-    <w:lsdException w:name="Medium List 2" w:semiHidden="0" w:uiPriority="66" w:unhideWhenUsed="0"/>
-    <w:lsdException w:name="Medium Grid 1" w:semiHidden="0" w:uiPriority="67" w:unhideWhenUsed="0"/>
-    <w:lsdException w:name="Medium Grid 2" w:semiHidden="0" w:uiPriority="68" w:unhideWhenUsed="0"/>
-    <w:lsdException w:name="Medium Grid 3" w:semiHidden="0" w:uiPriority="69" w:unhideWhenUsed="0"/>
-    <w:lsdException w:name="Dark List" w:semiHidden="0" w:uiPriority="70" w:unhideWhenUsed="0"/>
-    <w:lsdException w:name="Colorful Shading" w:semiHidden="0" w:uiPriority="71" w:unhideWhenUsed="0"/>
-    <w:lsdException w:name="Colorful List" w:semiHidden="0" w:uiPriority="72" w:unhideWhenUsed="0"/>
-    <w:lsdException w:name="Colorful Grid" w:semiHidden="0" w:uiPriority="73" w:unhideWhenUsed="0"/>
-    <w:lsdException w:name="Light Shading Accent 1" w:semiHidden="0" w:uiPriority="60" w:unhideWhenUsed="0"/>
-    <w:lsdException w:name="Light List Accent 1" w:semiHidden="0" w:uiPriority="61" w:unhideWhenUsed="0"/>
-    <w:lsdException w:name="Light Grid Accent 1" w:semiHidden="0" w:uiPriority="62" w:unhideWhenUsed="0"/>
-    <w:lsdException w:name="Medium Shading 1 Accent 1" w:semiHidden="0" w:uiPriority="63" w:unhideWhenUsed="0"/>
-    <w:lsdException w:name="Medium Shading 2 Accent 1" w:semiHidden="0" w:uiPriority="64" w:unhideWhenUsed="0"/>
-    <w:lsdException w:name="Medium List 1 Accent 1" w:semiHidden="0" w:uiPriority="65" w:unhideWhenUsed="0"/>
-    <w:lsdException w:name="Revision" w:unhideWhenUsed="0"/>
-    <w:lsdException w:name="List Paragraph" w:semiHidden="0" w:uiPriority="34" w:unhideWhenUsed="0" w:qFormat="1"/>
-    <w:lsdException w:name="Quote" w:semiHidden="0" w:uiPriority="29" w:unhideWhenUsed="0" w:qFormat="1"/>
-    <w:lsdException w:name="Intense Quote" w:semiHidden="0" w:uiPriority="30" w:unhideWhenUsed="0" w:qFormat="1"/>
-    <w:lsdException w:name="Medium List 2 Accent 1" w:semiHidden="0" w:uiPriority="66" w:unhideWhenUsed="0"/>
-    <w:lsdException w:name="Medium Grid 1 Accent 1" w:semiHidden="0" w:uiPriority="67" w:unhideWhenUsed="0"/>
-    <w:lsdException w:name="Medium Grid 2 Accent 1" w:semiHidden="0" w:uiPriority="68" w:unhideWhenUsed="0"/>
-    <w:lsdException w:name="Medium Grid 3 Accent 1" w:semiHidden="0" w:uiPriority="69" w:unhideWhenUsed="0"/>
-    <w:lsdException w:name="Dark List Accent 1" w:semiHidden="0" w:uiPriority="70" w:unhideWhenUsed="0"/>
-    <w:lsdException w:name="Colorful Shading Accent 1" w:semiHidden="0" w:uiPriority="71" w:unhideWhenUsed="0"/>
-    <w:lsdException w:name="Colorful List Accent 1" w:semiHidden="0" w:uiPriority="72" w:unhideWhenUsed="0"/>
-    <w:lsdException w:name="Colorful Grid Accent 1" w:semiHidden="0" w:uiPriority="73" w:unhideWhenUsed="0"/>
-    <w:lsdException w:name="Light Shading Accent 2" w:semiHidden="0" w:uiPriority="60" w:unhideWhenUsed="0"/>
-    <w:lsdException w:name="Light List Accent 2" w:semiHidden="0" w:uiPriority="61" w:unhideWhenUsed="0"/>
-    <w:lsdException w:name="Light Grid Accent 2" w:semiHidden="0" w:uiPriority="62" w:unhideWhenUsed="0"/>
-    <w:lsdException w:name="Medium Shading 1 Accent 2" w:semiHidden="0" w:uiPriority="63" w:unhideWhenUsed="0"/>
-    <w:lsdException w:name="Medium Shading 2 Accent 2" w:semiHidden="0" w:uiPriority="64" w:unhideWhenUsed="0"/>
-    <w:lsdException w:name="Medium List 1 Accent 2" w:semiHidden="0" w:uiPriority="65" w:unhideWhenUsed="0"/>
-    <w:lsdException w:name="Medium List 2 Accent 2" w:semiHidden="0" w:uiPriority="66" w:unhideWhenUsed="0"/>
-    <w:lsdException w:name="Medium Grid 1 Accent 2" w:semiHidden="0" w:uiPriority="67" w:unhideWhenUsed="0"/>
-    <w:lsdException w:name="Medium Grid 2 Accent 2" w:semiHidden="0" w:uiPriority="68" w:unhideWhenUsed="0"/>
-    <w:lsdException w:name="Medium Grid 3 Accent 2" w:semiHidden="0" w:uiPriority="69" w:unhideWhenUsed="0"/>
-    <w:lsdException w:name="Dark List Accent 2" w:semiHidden="0" w:uiPriority="70" w:unhideWhenUsed="0"/>
-    <w:lsdException w:name="Colorful Shading Accent 2" w:semiHidden="0" w:uiPriority="71" w:unhideWhenUsed="0"/>
-    <w:lsdException w:name="Colorful List Accent 2" w:semiHidden="0" w:uiPriority="72" w:unhideWhenUsed="0"/>
-    <w:lsdException w:name="Colorful Grid Accent 2" w:semiHidden="0" w:uiPriority="73" w:unhideWhenUsed="0"/>
-    <w:lsdException w:name="Light Shading Accent 3" w:semiHidden="0" w:uiPriority="60" w:unhideWhenUsed="0"/>
-    <w:lsdException w:name="Light List Accent 3" w:semiHidden="0" w:uiPriority="61" w:unhideWhenUsed="0"/>
-    <w:lsdException w:name="Light Grid Accent 3" w:semiHidden="0" w:uiPriority="62" w:unhideWhenUsed="0"/>
-    <w:lsdException w:name="Medium Shading 1 Accent 3" w:semiHidden="0" w:uiPriority="63" w:unhideWhenUsed="0"/>
-    <w:lsdException w:name="Medium Shading 2 Accent 3" w:semiHidden="0" w:uiPriority="64" w:unhideWhenUsed="0"/>
-    <w:lsdException w:name="Medium List 1 Accent 3" w:semiHidden="0" w:uiPriority="65" w:unhideWhenUsed="0"/>
-    <w:lsdException w:name="Medium List 2 Accent 3" w:semiHidden="0" w:uiPriority="66" w:unhideWhenUsed="0"/>
-    <w:lsdException w:name="Medium Grid 1 Accent 3" w:semiHidden="0" w:uiPriority="67" w:unhideWhenUsed="0"/>
-    <w:lsdException w:name="Medium Grid 2 Accent 3" w:semiHidden="0" w:uiPriority="68" w:unhideWhenUsed="0"/>
-    <w:lsdException w:name="Medium Grid 3 Accent 3" w:semiHidden="0" w:uiPriority="69" w:unhideWhenUsed="0"/>
-    <w:lsdException w:name="Dark List Accent 3" w:semiHidden="0" w:uiPriority="70" w:unhideWhenUsed="0"/>
-    <w:lsdException w:name="Colorful Shading Accent 3" w:semiHidden="0" w:uiPriority="71" w:unhideWhenUsed="0"/>
-    <w:lsdException w:name="Colorful List Accent 3" w:semiHidden="0" w:uiPriority="72" w:unhideWhenUsed="0"/>
-    <w:lsdException w:name="Colorful Grid Accent 3" w:semiHidden="0" w:uiPriority="73" w:unhideWhenUsed="0"/>
-    <w:lsdException w:name="Light Shading Accent 4" w:semiHidden="0" w:uiPriority="60" w:unhideWhenUsed="0"/>
-    <w:lsdException w:name="Light List Accent 4" w:semiHidden="0" w:uiPriority="61" w:unhideWhenUsed="0"/>
-    <w:lsdException w:name="Light Grid Accent 4" w:semiHidden="0" w:uiPriority="62" w:unhideWhenUsed="0"/>
-    <w:lsdException w:name="Medium Shading 1 Accent 4" w:semiHidden="0" w:uiPriority="63" w:unhideWhenUsed="0"/>
-    <w:lsdException w:name="Medium Shading 2 Accent 4" w:semiHidden="0" w:uiPriority="64" w:unhideWhenUsed="0"/>
-    <w:lsdException w:name="Medium List 1 Accent 4" w:semiHidden="0" w:uiPriority="65" w:unhideWhenUsed="0"/>
-    <w:lsdException w:name="Medium List 2 Accent 4" w:semiHidden="0" w:uiPriority="66" w:unhideWhenUsed="0"/>
-    <w:lsdException w:name="Medium Grid 1 Accent 4" w:semiHidden="0" w:uiPriority="67" w:unhideWhenUsed="0"/>
-    <w:lsdException w:name="Medium Grid 2 Accent 4" w:semiHidden="0" w:uiPriority="68" w:unhideWhenUsed="0"/>
-    <w:lsdException w:name="Medium Grid 3 Accent 4" w:semiHidden="0" w:uiPriority="69" w:unhideWhenUsed="0"/>
-    <w:lsdException w:name="Dark List Accent 4" w:semiHidden="0" w:uiPriority="70" w:unhideWhenUsed="0"/>
-    <w:lsdException w:name="Colorful Shading Accent 4" w:semiHidden="0" w:uiPriority="71" w:unhideWhenUsed="0"/>
-    <w:lsdException w:name="Colorful List Accent 4" w:semiHidden="0" w:uiPriority="72" w:unhideWhenUsed="0"/>
-    <w:lsdException w:name="Colorful Grid Accent 4" w:semiHidden="0" w:uiPriority="73" w:unhideWhenUsed="0"/>
-    <w:lsdException w:name="Light Shading Accent 5" w:semiHidden="0" w:uiPriority="60" w:unhideWhenUsed="0"/>
-    <w:lsdException w:name="Light List Accent 5" w:semiHidden="0" w:uiPriority="61" w:unhideWhenUsed="0"/>
-    <w:lsdException w:name="Light Grid Accent 5" w:semiHidden="0" w:uiPriority="62" w:unhideWhenUsed="0"/>
-    <w:lsdException w:name="Medium Shading 1 Accent 5" w:semiHidden="0" w:uiPriority="63" w:unhideWhenUsed="0"/>
-    <w:lsdException w:name="Medium Shading 2 Accent 5" w:semiHidden="0" w:uiPriority="64" w:unhideWhenUsed="0"/>
-    <w:lsdException w:name="Medium List 1 Accent 5" w:semiHidden="0" w:uiPriority="65" w:unhideWhenUsed="0"/>
-    <w:lsdException w:name="Medium List 2 Accent 5" w:semiHidden="0" w:uiPriority="66" w:unhideWhenUsed="0"/>
-    <w:lsdException w:name="Medium Grid 1 Accent 5" w:semiHidden="0" w:uiPriority="67" w:unhideWhenUsed="0"/>
-    <w:lsdException w:name="Medium Grid 2 Accent 5" w:semiHidden="0" w:uiPriority="68" w:unhideWhenUsed="0"/>
-    <w:lsdException w:name="Medium Grid 3 Accent 5" w:semiHidden="0" w:uiPriority="69" w:unhideWhenUsed="0"/>
-    <w:lsdException w:name="Dark List Accent 5" w:semiHidden="0" w:uiPriority="70" w:unhideWhenUsed="0"/>
-    <w:lsdException w:name="Colorful Shading Accent 5" w:semiHidden="0" w:uiPriority="71" w:unhideWhenUsed="0"/>
-    <w:lsdException w:name="Colorful List Accent 5" w:semiHidden="0" w:uiPriority="72" w:unhideWhenUsed="0"/>
-    <w:lsdException w:name="Colorful Grid Accent 5" w:semiHidden="0" w:uiPriority="73" w:unhideWhenUsed="0"/>
-    <w:lsdException w:name="Light Shading Accent 6" w:semiHidden="0" w:uiPriority="60" w:unhideWhenUsed="0"/>
-    <w:lsdException w:name="Light List Accent 6" w:semiHidden="0" w:uiPriority="61" w:unhideWhenUsed="0"/>
-    <w:lsdException w:name="Light Grid Accent 6" w:semiHidden="0" w:uiPriority="62" w:unhideWhenUsed="0"/>
-    <w:lsdException w:name="Medium Shading 1 Accent 6" w:semiHidden="0" w:uiPriority="63" w:unhideWhenUsed="0"/>
-    <w:lsdException w:name="Medium Shading 2 Accent 6" w:semiHidden="0" w:uiPriority="64" w:unhideWhenUsed="0"/>
-    <w:lsdException w:name="Medium List 1 Accent 6" w:semiHidden="0" w:uiPriority="65" w:unhideWhenUsed="0"/>
-    <w:lsdException w:name="Medium List 2 Accent 6" w:semiHidden="0" w:uiPriority="66" w:unhideWhenUsed="0"/>
-    <w:lsdException w:name="Medium Grid 1 Accent 6" w:semiHidden="0" w:uiPriority="67" w:unhideWhenUsed="0"/>
-    <w:lsdException w:name="Medium Grid 2 Accent 6" w:semiHidden="0" w:uiPriority="68" w:unhideWhenUsed="0"/>
-    <w:lsdException w:name="Medium Grid 3 Accent 6" w:semiHidden="0" w:uiPriority="69" w:unhideWhenUsed="0"/>
-    <w:lsdException w:name="Dark List Accent 6" w:semiHidden="0" w:uiPriority="70" w:unhideWhenUsed="0"/>
-    <w:lsdException w:name="Colorful Shading Accent 6" w:semiHidden="0" w:uiPriority="71" w:unhideWhenUsed="0"/>
-    <w:lsdException w:name="Colorful List Accent 6" w:semiHidden="0" w:uiPriority="72" w:unhideWhenUsed="0"/>
-    <w:lsdException w:name="Colorful Grid Accent 6" w:semiHidden="0" w:uiPriority="73" w:unhideWhenUsed="0"/>
-    <w:lsdException w:name="Subtle Emphasis" w:semiHidden="0" w:uiPriority="19" w:unhideWhenUsed="0" w:qFormat="1"/>
-    <w:lsdException w:name="Intense Emphasis" w:semiHidden="0" w:uiPriority="21" w:unhideWhenUsed="0" w:qFormat="1"/>
-    <w:lsdException w:name="Subtle Reference" w:semiHidden="0" w:uiPriority="31" w:unhideWhenUsed="0" w:qFormat="1"/>
-    <w:lsdException w:name="Intense Reference" w:semiHidden="0" w:uiPriority="32" w:unhideWhenUsed="0" w:qFormat="1"/>
-    <w:lsdException w:name="Book Title" w:semiHidden="0" w:uiPriority="33" w:unhideWhenUsed="0" w:qFormat="1"/>
-    <w:lsdException w:name="Bibliography" w:uiPriority="37"/>
-    <w:lsdException w:name="TOC Heading" w:uiPriority="39" w:qFormat="1"/>
-  </w:latentStyles>
-  <w:style w:type="paragraph" w:default="1" w:styleId="Normal">
-    <w:name w:val="Normal"/>
-    <w:qFormat/>
-  </w:style>
-  <w:style w:type="character" w:default="1" w:styleId="DefaultParagraphFont">
-    <w:name w:val="Default Paragraph Font"/>
-    <w:uiPriority w:val="1"/>
-    <w:semiHidden/>
-    <w:unhideWhenUsed/>
-  </w:style>
-  <w:style w:type="table" w:default="1" w:styleId="TableNormal">
-    <w:name w:val="Normal Table"/>
-    <w:uiPriority w:val="99"/>
-    <w:semiHidden/>
-    <w:unhideWhenUsed/>
-    <w:tblPr>
-      <w:tblInd w:w="0" w:type="dxa"/>
-      <w:tblCellMar>
-        <w:top w:w="0" w:type="dxa"/>
-        <w:left w:w="108" w:type="dxa"/>
-        <w:bottom w:w="0" w:type="dxa"/>
-        <w:right w:w="108" w:type="dxa"/>
-      </w:tblCellMar>
-    </w:tblPr>
-  </w:style>
-  <w:style w:type="numbering" w:default="1" w:styleId="NoList">
-    <w:name w:val="No List"/>
-    <w:uiPriority w:val="99"/>
-    <w:semiHidden/>
-    <w:unhideWhenUsed/>
-  </w:style>
-  <w:style w:type="paragraph" w:customStyle="1" w:styleId="EC786614435643FEB23B5B5F3D2851CB">
-    <w:name w:val="EC786614435643FEB23B5B5F3D2851CB"/>
-    <w:rsid w:val="004F08FC"/>
-  </w:style>
-  <w:style w:type="paragraph" w:customStyle="1" w:styleId="2F46C00EF9EA49FCBCDB3417957BC36C">
-    <w:name w:val="2F46C00EF9EA49FCBCDB3417957BC36C"/>
-    <w:rsid w:val="004F08FC"/>
-  </w:style>
-  <w:style w:type="paragraph" w:customStyle="1" w:styleId="5FD92477F9B54E9AA58359DCD39B2BB1">
-    <w:name w:val="5FD92477F9B54E9AA58359DCD39B2BB1"/>
-    <w:rsid w:val="004F08FC"/>
-  </w:style>
-  <w:style w:type="paragraph" w:customStyle="1" w:styleId="C43CEBE2D8B34FB9AF717263EF3BEB9B">
-    <w:name w:val="C43CEBE2D8B34FB9AF717263EF3BEB9B"/>
-    <w:rsid w:val="004F08FC"/>
-  </w:style>
-  <w:style w:type="paragraph" w:customStyle="1" w:styleId="9BBE5D6C492443EDBAD6F50FFD4C7A8B">
-    <w:name w:val="9BBE5D6C492443EDBAD6F50FFD4C7A8B"/>
-    <w:rsid w:val="004F08FC"/>
-  </w:style>
-  <w:style w:type="paragraph" w:customStyle="1" w:styleId="E002D285C5C84E80A94C1D497045DCE3">
-    <w:name w:val="E002D285C5C84E80A94C1D497045DCE3"/>
-    <w:rsid w:val="004F08FC"/>
-  </w:style>
-  <w:style w:type="paragraph" w:customStyle="1" w:styleId="D5ACE6580587439A88B166C55E54491F">
-    <w:name w:val="D5ACE6580587439A88B166C55E54491F"/>
-    <w:rsid w:val="004F08FC"/>
-  </w:style>
-  <w:style w:type="paragraph" w:customStyle="1" w:styleId="0927C277B8EA4D2E83232F745396A025">
-    <w:name w:val="0927C277B8EA4D2E83232F745396A025"/>
-    <w:rsid w:val="004F08FC"/>
-  </w:style>
-  <w:style w:type="paragraph" w:customStyle="1" w:styleId="244A5F75A9C74E01A398FE0E67F46198">
-    <w:name w:val="244A5F75A9C74E01A398FE0E67F46198"/>
-    <w:rsid w:val="004F08FC"/>
-  </w:style>
-  <w:style w:type="paragraph" w:customStyle="1" w:styleId="6D49256E73AB4A0D9EB20F451E085862">
-    <w:name w:val="6D49256E73AB4A0D9EB20F451E085862"/>
-    <w:rsid w:val="004F08FC"/>
-  </w:style>
-  <w:style w:type="paragraph" w:customStyle="1" w:styleId="D3A785415F2E4DE1828F1E574825F34B">
-    <w:name w:val="D3A785415F2E4DE1828F1E574825F34B"/>
-    <w:rsid w:val="004F08FC"/>
-  </w:style>
-  <w:style w:type="paragraph" w:customStyle="1" w:styleId="80721E7F87664FDA820728434EA720CC">
-    <w:name w:val="80721E7F87664FDA820728434EA720CC"/>
-    <w:rsid w:val="004F08FC"/>
-  </w:style>
-  <w:style w:type="paragraph" w:customStyle="1" w:styleId="72DFEE06DF2444AEA6A10451AE2CDB52">
-    <w:name w:val="72DFEE06DF2444AEA6A10451AE2CDB52"/>
-    <w:rsid w:val="004F08FC"/>
-  </w:style>
-  <w:style w:type="paragraph" w:customStyle="1" w:styleId="42D435921C2B41F69303E103420C0C8C">
-    <w:name w:val="42D435921C2B41F69303E103420C0C8C"/>
-    <w:rsid w:val="004F08FC"/>
-  </w:style>
-  <w:style w:type="paragraph" w:customStyle="1" w:styleId="840842845CFB40B79D1B975721482BDB">
-    <w:name w:val="840842845CFB40B79D1B975721482BDB"/>
-    <w:rsid w:val="004F08FC"/>
-  </w:style>
-  <w:style w:type="paragraph" w:customStyle="1" w:styleId="D41F813B227D4D13ACC5FE327F036383">
-    <w:name w:val="D41F813B227D4D13ACC5FE327F036383"/>
-    <w:rsid w:val="004F08FC"/>
-  </w:style>
-  <w:style w:type="paragraph" w:customStyle="1" w:styleId="1567058D005A4A1BB006C58E198BC143">
-    <w:name w:val="1567058D005A4A1BB006C58E198BC143"/>
-    <w:rsid w:val="004F08FC"/>
-  </w:style>
-  <w:style w:type="paragraph" w:customStyle="1" w:styleId="55A91E6AF2074320B909D37FD2D4362C">
-    <w:name w:val="55A91E6AF2074320B909D37FD2D4362C"/>
-    <w:rsid w:val="004F08FC"/>
-  </w:style>
-  <w:style w:type="paragraph" w:customStyle="1" w:styleId="7FB2DBBF8FEE422B8D9B6B7E479D3839">
-    <w:name w:val="7FB2DBBF8FEE422B8D9B6B7E479D3839"/>
-    <w:rsid w:val="004F08FC"/>
-  </w:style>
-  <w:style w:type="paragraph" w:customStyle="1" w:styleId="AA8FB92083ED4BF18401CE4482099EAA">
-    <w:name w:val="AA8FB92083ED4BF18401CE4482099EAA"/>
-    <w:rsid w:val="004F08FC"/>
-  </w:style>
-  <w:style w:type="paragraph" w:customStyle="1" w:styleId="E8581932A73E48CA9331F5A228BBA20F">
-    <w:name w:val="E8581932A73E48CA9331F5A228BBA20F"/>
-    <w:rsid w:val="004F08FC"/>
-  </w:style>
-  <w:style w:type="paragraph" w:customStyle="1" w:styleId="2B5A2754F419496497D719FBBCB60760">
-    <w:name w:val="2B5A2754F419496497D719FBBCB60760"/>
-    <w:rsid w:val="004F08FC"/>
-  </w:style>
-  <w:style w:type="paragraph" w:customStyle="1" w:styleId="319F8087ED2E4517A822C7FD65D3D439">
-    <w:name w:val="319F8087ED2E4517A822C7FD65D3D439"/>
-    <w:rsid w:val="004F08FC"/>
-  </w:style>
-  <w:style w:type="paragraph" w:customStyle="1" w:styleId="26F858F41976491EBF26856AB3BE74E2">
-    <w:name w:val="26F858F41976491EBF26856AB3BE74E2"/>
-    <w:rsid w:val="004F08FC"/>
-  </w:style>
-  <w:style w:type="paragraph" w:customStyle="1" w:styleId="A3516B822CE446FC9E2FD4120F72887B">
-    <w:name w:val="A3516B822CE446FC9E2FD4120F72887B"/>
-    <w:rsid w:val="004F08FC"/>
-  </w:style>
-  <w:style w:type="paragraph" w:customStyle="1" w:styleId="1A723E53FB874908BCBFAC16DB0576AA">
-    <w:name w:val="1A723E53FB874908BCBFAC16DB0576AA"/>
-    <w:rsid w:val="004F08FC"/>
-  </w:style>
-  <w:style w:type="paragraph" w:customStyle="1" w:styleId="C154C3823C6049938BC03868C61091E3">
-    <w:name w:val="C154C3823C6049938BC03868C61091E3"/>
-    <w:rsid w:val="004F08FC"/>
-  </w:style>
-  <w:style w:type="paragraph" w:customStyle="1" w:styleId="9E0EEF4B41854210B18510ADF20CD9AC">
-    <w:name w:val="9E0EEF4B41854210B18510ADF20CD9AC"/>
-    <w:rsid w:val="004F08FC"/>
-  </w:style>
-  <w:style w:type="paragraph" w:customStyle="1" w:styleId="832F7002DB72461BB5493414A65F3676">
-    <w:name w:val="832F7002DB72461BB5493414A65F3676"/>
-    <w:rsid w:val="004F08FC"/>
-  </w:style>
-  <w:style w:type="paragraph" w:customStyle="1" w:styleId="FE0E1B4F66EF4C328221AA4A2BF6EB27">
-    <w:name w:val="FE0E1B4F66EF4C328221AA4A2BF6EB27"/>
-    <w:rsid w:val="004F08FC"/>
-  </w:style>
-  <w:style w:type="paragraph" w:customStyle="1" w:styleId="8F79F03B3CF14C9699A488C0835F4594">
-    <w:name w:val="8F79F03B3CF14C9699A488C0835F4594"/>
-    <w:rsid w:val="004F08FC"/>
-  </w:style>
-  <w:style w:type="paragraph" w:customStyle="1" w:styleId="C0547A39F7A24786A61F7AA1248C5304">
-    <w:name w:val="C0547A39F7A24786A61F7AA1248C5304"/>
-    <w:rsid w:val="004F08FC"/>
-  </w:style>
-  <w:style w:type="paragraph" w:customStyle="1" w:styleId="9280D7633A8E459082A1FF7062F65F3C">
-    <w:name w:val="9280D7633A8E459082A1FF7062F65F3C"/>
-    <w:rsid w:val="004F08FC"/>
-  </w:style>
-  <w:style w:type="character" w:styleId="PlaceholderText">
-    <w:name w:val="Placeholder Text"/>
-    <w:basedOn w:val="DefaultParagraphFont"/>
-    <w:uiPriority w:val="99"/>
-    <w:semiHidden/>
-    <w:rsid w:val="00CF7B31"/>
-    <w:rPr>
-      <w:color w:val="808080"/>
-    </w:rPr>
-  </w:style>
-</w:styles>
-</file>
-
-<file path=word/glossary/stylesWithEffects.xml><?xml version="1.0" encoding="utf-8"?>
-<w:styles xmlns:wpc="http://schemas.microsoft.com/office/word/2010/wordprocessingCanvas" xmlns:mc="http://schemas.openxmlformats.org/markup-compatibility/2006" xmlns:o="urn:schemas-microsoft-com:office:office" xmlns:r="http://schemas.openxmlformats.org/officeDocument/2006/relationships" xmlns:m="http://schemas.openxmlformats.org/officeDocument/2006/math" xmlns:v="urn:schemas-microsoft-com:vml" xmlns:wp14="http://schemas.microsoft.com/office/word/2010/wordprocessingDrawing" xmlns:wp="http://schemas.openxmlformats.org/drawingml/2006/wordprocessingDrawing" xmlns:w10="urn:schemas-microsoft-com:office:word" xmlns:w="http://schemas.openxmlformats.org/wordprocessingml/2006/main" xmlns:w14="http://schemas.microsoft.com/office/word/2010/wordml" xmlns:wpg="http://schemas.microsoft.com/office/word/2010/wordprocessingGroup" xmlns:wpi="http://schemas.microsoft.com/office/word/2010/wordprocessingInk" xmlns:wne="http://schemas.microsoft.com/office/word/2006/wordml" xmlns:wps="http://schemas.microsoft.com/office/word/2010/wordprocessingShape" mc:Ignorable="w14 wp14">
-  <w:docDefaults>
-    <w:rPrDefault>
-      <w:rPr>
-        <w:rFonts w:asciiTheme="minorHAnsi" w:eastAsiaTheme="minorEastAsia" w:hAnsiTheme="minorHAnsi" w:cstheme="minorBidi"/>
-        <w:sz w:val="22"/>
-        <w:szCs w:val="22"/>
-        <w:lang w:val="en-US" w:eastAsia="en-US" w:bidi="ar-SA"/>
-      </w:rPr>
-    </w:rPrDefault>
-    <w:pPrDefault>
-      <w:pPr>
-        <w:spacing w:after="200" w:line="276" w:lineRule="auto"/>
-      </w:pPr>
-    </w:pPrDefault>
-  </w:docDefaults>
-  <w:latentStyles w:defLockedState="0" w:defUIPriority="99" w:defSemiHidden="1" w:defUnhideWhenUsed="1" w:defQFormat="0" w:count="267">
-    <w:lsdException w:name="Normal" w:semiHidden="0" w:uiPriority="0" w:unhideWhenUsed="0" w:qFormat="1"/>
-    <w:lsdException w:name="heading 1" w:semiHidden="0" w:uiPriority="9" w:unhideWhenUsed="0" w:qFormat="1"/>
-    <w:lsdException w:name="heading 2" w:uiPriority="9" w:qFormat="1"/>
-    <w:lsdException w:name="heading 3" w:uiPriority="9" w:qFormat="1"/>
-    <w:lsdException w:name="heading 4" w:uiPriority="9" w:qFormat="1"/>
-    <w:lsdException w:name="heading 5" w:uiPriority="9" w:qFormat="1"/>
-    <w:lsdException w:name="heading 6" w:uiPriority="9" w:qFormat="1"/>
-    <w:lsdException w:name="heading 7" w:uiPriority="9" w:qFormat="1"/>
-    <w:lsdException w:name="heading 8" w:uiPriority="9" w:qFormat="1"/>
-    <w:lsdException w:name="heading 9" w:uiPriority="9" w:qFormat="1"/>
-    <w:lsdException w:name="toc 1" w:uiPriority="39"/>
-    <w:lsdException w:name="toc 2" w:uiPriority="39"/>
-    <w:lsdException w:name="toc 3" w:uiPriority="39"/>
-    <w:lsdException w:name="toc 4" w:uiPriority="39"/>
-    <w:lsdException w:name="toc 5" w:uiPriority="39"/>
-    <w:lsdException w:name="toc 6" w:uiPriority="39"/>
-    <w:lsdException w:name="toc 7" w:uiPriority="39"/>
-    <w:lsdException w:name="toc 8" w:uiPriority="39"/>
-    <w:lsdException w:name="toc 9" w:uiPriority="39"/>
-    <w:lsdException w:name="caption" w:uiPriority="35" w:qFormat="1"/>
-    <w:lsdException w:name="Title" w:semiHidden="0" w:uiPriority="10" w:unhideWhenUsed="0" w:qFormat="1"/>
-    <w:lsdException w:name="Default Paragraph Font" w:uiPriority="1"/>
-    <w:lsdException w:name="Subtitle" w:semiHidden="0" w:uiPriority="11" w:unhideWhenUsed="0" w:qFormat="1"/>
-    <w:lsdException w:name="Strong" w:semiHidden="0" w:uiPriority="22" w:unhideWhenUsed="0" w:qFormat="1"/>
-    <w:lsdException w:name="Emphasis" w:semiHidden="0" w:uiPriority="20" w:unhideWhenUsed="0" w:qFormat="1"/>
-    <w:lsdException w:name="Table Grid" w:semiHidden="0" w:uiPriority="59" w:unhideWhenUsed="0"/>
-    <w:lsdException w:name="Placeholder Text" w:unhideWhenUsed="0"/>
-    <w:lsdException w:name="No Spacing" w:semiHidden="0" w:uiPriority="1" w:unhideWhenUsed="0" w:qFormat="1"/>
-    <w:lsdException w:name="Light Shading" w:semiHidden="0" w:uiPriority="60" w:unhideWhenUsed="0"/>
-    <w:lsdException w:name="Light List" w:semiHidden="0" w:uiPriority="61" w:unhideWhenUsed="0"/>
-    <w:lsdException w:name="Light Grid" w:semiHidden="0" w:uiPriority="62" w:unhideWhenUsed="0"/>
-    <w:lsdException w:name="Medium Shading 1" w:semiHidden="0" w:uiPriority="63" w:unhideWhenUsed="0"/>
-    <w:lsdException w:name="Medium Shading 2" w:semiHidden="0" w:uiPriority="64" w:unhideWhenUsed="0"/>
-    <w:lsdException w:name="Medium List 1" w:semiHidden="0" w:uiPriority="65" w:unhideWhenUsed="0"/>
-    <w:lsdException w:name="Medium List 2" w:semiHidden="0" w:uiPriority="66" w:unhideWhenUsed="0"/>
-    <w:lsdException w:name="Medium Grid 1" w:semiHidden="0" w:uiPriority="67" w:unhideWhenUsed="0"/>
-    <w:lsdException w:name="Medium Grid 2" w:semiHidden="0" w:uiPriority="68" w:unhideWhenUsed="0"/>
-    <w:lsdException w:name="Medium Grid 3" w:semiHidden="0" w:uiPriority="69" w:unhideWhenUsed="0"/>
-    <w:lsdException w:name="Dark List" w:semiHidden="0" w:uiPriority="70" w:unhideWhenUsed="0"/>
-    <w:lsdException w:name="Colorful Shading" w:semiHidden="0" w:uiPriority="71" w:unhideWhenUsed="0"/>
-    <w:lsdException w:name="Colorful List" w:semiHidden="0" w:uiPriority="72" w:unhideWhenUsed="0"/>
-    <w:lsdException w:name="Colorful Grid" w:semiHidden="0" w:uiPriority="73" w:unhideWhenUsed="0"/>
-    <w:lsdException w:name="Light Shading Accent 1" w:semiHidden="0" w:uiPriority="60" w:unhideWhenUsed="0"/>
-    <w:lsdException w:name="Light List Accent 1" w:semiHidden="0" w:uiPriority="61" w:unhideWhenUsed="0"/>
-    <w:lsdException w:name="Light Grid Accent 1" w:semiHidden="0" w:uiPriority="62" w:unhideWhenUsed="0"/>
-    <w:lsdException w:name="Medium Shading 1 Accent 1" w:semiHidden="0" w:uiPriority="63" w:unhideWhenUsed="0"/>
-    <w:lsdException w:name="Medium Shading 2 Accent 1" w:semiHidden="0" w:uiPriority="64" w:unhideWhenUsed="0"/>
-    <w:lsdException w:name="Medium List 1 Accent 1" w:semiHidden="0" w:uiPriority="65" w:unhideWhenUsed="0"/>
-    <w:lsdException w:name="Revision" w:unhideWhenUsed="0"/>
-    <w:lsdException w:name="List Paragraph" w:semiHidden="0" w:uiPriority="34" w:unhideWhenUsed="0" w:qFormat="1"/>
-    <w:lsdException w:name="Quote" w:semiHidden="0" w:uiPriority="29" w:unhideWhenUsed="0" w:qFormat="1"/>
-    <w:lsdException w:name="Intense Quote" w:semiHidden="0" w:uiPriority="30" w:unhideWhenUsed="0" w:qFormat="1"/>
-    <w:lsdException w:name="Medium List 2 Accent 1" w:semiHidden="0" w:uiPriority="66" w:unhideWhenUsed="0"/>
-    <w:lsdException w:name="Medium Grid 1 Accent 1" w:semiHidden="0" w:uiPriority="67" w:unhideWhenUsed="0"/>
-    <w:lsdException w:name="Medium Grid 2 Accent 1" w:semiHidden="0" w:uiPriority="68" w:unhideWhenUsed="0"/>
-    <w:lsdException w:name="Medium Grid 3 Accent 1" w:semiHidden="0" w:uiPriority="69" w:unhideWhenUsed="0"/>
-    <w:lsdException w:name="Dark List Accent 1" w:semiHidden="0" w:uiPriority="70" w:unhideWhenUsed="0"/>
-    <w:lsdException w:name="Colorful Shading Accent 1" w:semiHidden="0" w:uiPriority="71" w:unhideWhenUsed="0"/>
-    <w:lsdException w:name="Colorful List Accent 1" w:semiHidden="0" w:uiPriority="72" w:unhideWhenUsed="0"/>
-    <w:lsdException w:name="Colorful Grid Accent 1" w:semiHidden="0" w:uiPriority="73" w:unhideWhenUsed="0"/>
-    <w:lsdException w:name="Light Shading Accent 2" w:semiHidden="0" w:uiPriority="60" w:unhideWhenUsed="0"/>
-    <w:lsdException w:name="Light List Accent 2" w:semiHidden="0" w:uiPriority="61" w:unhideWhenUsed="0"/>
-    <w:lsdException w:name="Light Grid Accent 2" w:semiHidden="0" w:uiPriority="62" w:unhideWhenUsed="0"/>
-    <w:lsdException w:name="Medium Shading 1 Accent 2" w:semiHidden="0" w:uiPriority="63" w:unhideWhenUsed="0"/>
-    <w:lsdException w:name="Medium Shading 2 Accent 2" w:semiHidden="0" w:uiPriority="64" w:unhideWhenUsed="0"/>
-    <w:lsdException w:name="Medium List 1 Accent 2" w:semiHidden="0" w:uiPriority="65" w:unhideWhenUsed="0"/>
-    <w:lsdException w:name="Medium List 2 Accent 2" w:semiHidden="0" w:uiPriority="66" w:unhideWhenUsed="0"/>
-    <w:lsdException w:name="Medium Grid 1 Accent 2" w:semiHidden="0" w:uiPriority="67" w:unhideWhenUsed="0"/>
-    <w:lsdException w:name="Medium Grid 2 Accent 2" w:semiHidden="0" w:uiPriority="68" w:unhideWhenUsed="0"/>
-    <w:lsdException w:name="Medium Grid 3 Accent 2" w:semiHidden="0" w:uiPriority="69" w:unhideWhenUsed="0"/>
-    <w:lsdException w:name="Dark List Accent 2" w:semiHidden="0" w:uiPriority="70" w:unhideWhenUsed="0"/>
-    <w:lsdException w:name="Colorful Shading Accent 2" w:semiHidden="0" w:uiPriority="71" w:unhideWhenUsed="0"/>
-    <w:lsdException w:name="Colorful List Accent 2" w:semiHidden="0" w:uiPriority="72" w:unhideWhenUsed="0"/>
-    <w:lsdException w:name="Colorful Grid Accent 2" w:semiHidden="0" w:uiPriority="73" w:unhideWhenUsed="0"/>
-    <w:lsdException w:name="Light Shading Accent 3" w:semiHidden="0" w:uiPriority="60" w:unhideWhenUsed="0"/>
-    <w:lsdException w:name="Light List Accent 3" w:semiHidden="0" w:uiPriority="61" w:unhideWhenUsed="0"/>
-    <w:lsdException w:name="Light Grid Accent 3" w:semiHidden="0" w:uiPriority="62" w:unhideWhenUsed="0"/>
-    <w:lsdException w:name="Medium Shading 1 Accent 3" w:semiHidden="0" w:uiPriority="63" w:unhideWhenUsed="0"/>
-    <w:lsdException w:name="Medium Shading 2 Accent 3" w:semiHidden="0" w:uiPriority="64" w:unhideWhenUsed="0"/>
-    <w:lsdException w:name="Medium List 1 Accent 3" w:semiHidden="0" w:uiPriority="65" w:unhideWhenUsed="0"/>
-    <w:lsdException w:name="Medium List 2 Accent 3" w:semiHidden="0" w:uiPriority="66" w:unhideWhenUsed="0"/>
-    <w:lsdException w:name="Medium Grid 1 Accent 3" w:semiHidden="0" w:uiPriority="67" w:unhideWhenUsed="0"/>
-    <w:lsdException w:name="Medium Grid 2 Accent 3" w:semiHidden="0" w:uiPriority="68" w:unhideWhenUsed="0"/>
-    <w:lsdException w:name="Medium Grid 3 Accent 3" w:semiHidden="0" w:uiPriority="69" w:unhideWhenUsed="0"/>
-    <w:lsdException w:name="Dark List Accent 3" w:semiHidden="0" w:uiPriority="70" w:unhideWhenUsed="0"/>
-    <w:lsdException w:name="Colorful Shading Accent 3" w:semiHidden="0" w:uiPriority="71" w:unhideWhenUsed="0"/>
-    <w:lsdException w:name="Colorful List Accent 3" w:semiHidden="0" w:uiPriority="72" w:unhideWhenUsed="0"/>
-    <w:lsdException w:name="Colorful Grid Accent 3" w:semiHidden="0" w:uiPriority="73" w:unhideWhenUsed="0"/>
-    <w:lsdException w:name="Light Shading Accent 4" w:semiHidden="0" w:uiPriority="60" w:unhideWhenUsed="0"/>
-    <w:lsdException w:name="Light List Accent 4" w:semiHidden="0" w:uiPriority="61" w:unhideWhenUsed="0"/>
-    <w:lsdException w:name="Light Grid Accent 4" w:semiHidden="0" w:uiPriority="62" w:unhideWhenUsed="0"/>
-    <w:lsdException w:name="Medium Shading 1 Accent 4" w:semiHidden="0" w:uiPriority="63" w:unhideWhenUsed="0"/>
-    <w:lsdException w:name="Medium Shading 2 Accent 4" w:semiHidden="0" w:uiPriority="64" w:unhideWhenUsed="0"/>
-    <w:lsdException w:name="Medium List 1 Accent 4" w:semiHidden="0" w:uiPriority="65" w:unhideWhenUsed="0"/>
-    <w:lsdException w:name="Medium List 2 Accent 4" w:semiHidden="0" w:uiPriority="66" w:unhideWhenUsed="0"/>
-    <w:lsdException w:name="Medium Grid 1 Accent 4" w:semiHidden="0" w:uiPriority="67" w:unhideWhenUsed="0"/>
-    <w:lsdException w:name="Medium Grid 2 Accent 4" w:semiHidden="0" w:uiPriority="68" w:unhideWhenUsed="0"/>
-    <w:lsdException w:name="Medium Grid 3 Accent 4" w:semiHidden="0" w:uiPriority="69" w:unhideWhenUsed="0"/>
-    <w:lsdException w:name="Dark List Accent 4" w:semiHidden="0" w:uiPriority="70" w:unhideWhenUsed="0"/>
-    <w:lsdException w:name="Colorful Shading Accent 4" w:semiHidden="0" w:uiPriority="71" w:unhideWhenUsed="0"/>
-    <w:lsdException w:name="Colorful List Accent 4" w:semiHidden="0" w:uiPriority="72" w:unhideWhenUsed="0"/>
-    <w:lsdException w:name="Colorful Grid Accent 4" w:semiHidden="0" w:uiPriority="73" w:unhideWhenUsed="0"/>
-    <w:lsdException w:name="Light Shading Accent 5" w:semiHidden="0" w:uiPriority="60" w:unhideWhenUsed="0"/>
-    <w:lsdException w:name="Light List Accent 5" w:semiHidden="0" w:uiPriority="61" w:unhideWhenUsed="0"/>
-    <w:lsdException w:name="Light Grid Accent 5" w:semiHidden="0" w:uiPriority="62" w:unhideWhenUsed="0"/>
-    <w:lsdException w:name="Medium Shading 1 Accent 5" w:semiHidden="0" w:uiPriority="63" w:unhideWhenUsed="0"/>
-    <w:lsdException w:name="Medium Shading 2 Accent 5" w:semiHidden="0" w:uiPriority="64" w:unhideWhenUsed="0"/>
-    <w:lsdException w:name="Medium List 1 Accent 5" w:semiHidden="0" w:uiPriority="65" w:unhideWhenUsed="0"/>
-    <w:lsdException w:name="Medium List 2 Accent 5" w:semiHidden="0" w:uiPriority="66" w:unhideWhenUsed="0"/>
-    <w:lsdException w:name="Medium Grid 1 Accent 5" w:semiHidden="0" w:uiPriority="67" w:unhideWhenUsed="0"/>
-    <w:lsdException w:name="Medium Grid 2 Accent 5" w:semiHidden="0" w:uiPriority="68" w:unhideWhenUsed="0"/>
-    <w:lsdException w:name="Medium Grid 3 Accent 5" w:semiHidden="0" w:uiPriority="69" w:unhideWhenUsed="0"/>
-    <w:lsdException w:name="Dark List Accent 5" w:semiHidden="0" w:uiPriority="70" w:unhideWhenUsed="0"/>
-    <w:lsdException w:name="Colorful Shading Accent 5" w:semiHidden="0" w:uiPriority="71" w:unhideWhenUsed="0"/>
-    <w:lsdException w:name="Colorful List Accent 5" w:semiHidden="0" w:uiPriority="72" w:unhideWhenUsed="0"/>
-    <w:lsdException w:name="Colorful Grid Accent 5" w:semiHidden="0" w:uiPriority="73" w:unhideWhenUsed="0"/>
-    <w:lsdException w:name="Light Shading Accent 6" w:semiHidden="0" w:uiPriority="60" w:unhideWhenUsed="0"/>
-    <w:lsdException w:name="Light List Accent 6" w:semiHidden="0" w:uiPriority="61" w:unhideWhenUsed="0"/>
-    <w:lsdException w:name="Light Grid Accent 6" w:semiHidden="0" w:uiPriority="62" w:unhideWhenUsed="0"/>
-    <w:lsdException w:name="Medium Shading 1 Accent 6" w:semiHidden="0" w:uiPriority="63" w:unhideWhenUsed="0"/>
-    <w:lsdException w:name="Medium Shading 2 Accent 6" w:semiHidden="0" w:uiPriority="64" w:unhideWhenUsed="0"/>
-    <w:lsdException w:name="Medium List 1 Accent 6" w:semiHidden="0" w:uiPriority="65" w:unhideWhenUsed="0"/>
-    <w:lsdException w:name="Medium List 2 Accent 6" w:semiHidden="0" w:uiPriority="66" w:unhideWhenUsed="0"/>
-    <w:lsdException w:name="Medium Grid 1 Accent 6" w:semiHidden="0" w:uiPriority="67" w:unhideWhenUsed="0"/>
-    <w:lsdException w:name="Medium Grid 2 Accent 6" w:semiHidden="0" w:uiPriority="68" w:unhideWhenUsed="0"/>
-    <w:lsdException w:name="Medium Grid 3 Accent 6" w:semiHidden="0" w:uiPriority="69" w:unhideWhenUsed="0"/>
-    <w:lsdException w:name="Dark List Accent 6" w:semiHidden="0" w:uiPriority="70" w:unhideWhenUsed="0"/>
-    <w:lsdException w:name="Colorful Shading Accent 6" w:semiHidden="0" w:uiPriority="71" w:unhideWhenUsed="0"/>
-    <w:lsdException w:name="Colorful List Accent 6" w:semiHidden="0" w:uiPriority="72" w:unhideWhenUsed="0"/>
-    <w:lsdException w:name="Colorful Grid Accent 6" w:semiHidden="0" w:uiPriority="73" w:unhideWhenUsed="0"/>
-    <w:lsdException w:name="Subtle Emphasis" w:semiHidden="0" w:uiPriority="19" w:unhideWhenUsed="0" w:qFormat="1"/>
-    <w:lsdException w:name="Intense Emphasis" w:semiHidden="0" w:uiPriority="21" w:unhideWhenUsed="0" w:qFormat="1"/>
-    <w:lsdException w:name="Subtle Reference" w:semiHidden="0" w:uiPriority="31" w:unhideWhenUsed="0" w:qFormat="1"/>
-    <w:lsdException w:name="Intense Reference" w:semiHidden="0" w:uiPriority="32" w:unhideWhenUsed="0" w:qFormat="1"/>
-    <w:lsdException w:name="Book Title" w:semiHidden="0" w:uiPriority="33" w:unhideWhenUsed="0" w:qFormat="1"/>
-    <w:lsdException w:name="Bibliography" w:uiPriority="37"/>
-    <w:lsdException w:name="TOC Heading" w:uiPriority="39" w:qFormat="1"/>
-  </w:latentStyles>
-  <w:style w:type="paragraph" w:default="1" w:styleId="Normal">
-    <w:name w:val="Normal"/>
-    <w:qFormat/>
-  </w:style>
-  <w:style w:type="character" w:default="1" w:styleId="DefaultParagraphFont">
-    <w:name w:val="Default Paragraph Font"/>
-    <w:uiPriority w:val="1"/>
-    <w:semiHidden/>
-    <w:unhideWhenUsed/>
-  </w:style>
-  <w:style w:type="table" w:default="1" w:styleId="TableNormal">
-    <w:name w:val="Normal Table"/>
-    <w:uiPriority w:val="99"/>
-    <w:semiHidden/>
-    <w:unhideWhenUsed/>
-    <w:tblPr>
-      <w:tblInd w:w="0" w:type="dxa"/>
-      <w:tblCellMar>
-        <w:top w:w="0" w:type="dxa"/>
-        <w:left w:w="108" w:type="dxa"/>
-        <w:bottom w:w="0" w:type="dxa"/>
-        <w:right w:w="108" w:type="dxa"/>
-      </w:tblCellMar>
-    </w:tblPr>
-  </w:style>
-  <w:style w:type="numbering" w:default="1" w:styleId="NoList">
-    <w:name w:val="No List"/>
-    <w:uiPriority w:val="99"/>
-    <w:semiHidden/>
-    <w:unhideWhenUsed/>
-  </w:style>
-  <w:style w:type="paragraph" w:customStyle="1" w:styleId="EC786614435643FEB23B5B5F3D2851CB">
-    <w:name w:val="EC786614435643FEB23B5B5F3D2851CB"/>
-    <w:rsid w:val="004F08FC"/>
-  </w:style>
-  <w:style w:type="paragraph" w:customStyle="1" w:styleId="2F46C00EF9EA49FCBCDB3417957BC36C">
-    <w:name w:val="2F46C00EF9EA49FCBCDB3417957BC36C"/>
-    <w:rsid w:val="004F08FC"/>
-  </w:style>
-  <w:style w:type="paragraph" w:customStyle="1" w:styleId="5FD92477F9B54E9AA58359DCD39B2BB1">
-    <w:name w:val="5FD92477F9B54E9AA58359DCD39B2BB1"/>
-    <w:rsid w:val="004F08FC"/>
-  </w:style>
-  <w:style w:type="paragraph" w:customStyle="1" w:styleId="C43CEBE2D8B34FB9AF717263EF3BEB9B">
-    <w:name w:val="C43CEBE2D8B34FB9AF717263EF3BEB9B"/>
-    <w:rsid w:val="004F08FC"/>
-  </w:style>
-  <w:style w:type="paragraph" w:customStyle="1" w:styleId="9BBE5D6C492443EDBAD6F50FFD4C7A8B">
-    <w:name w:val="9BBE5D6C492443EDBAD6F50FFD4C7A8B"/>
-    <w:rsid w:val="004F08FC"/>
-  </w:style>
-  <w:style w:type="paragraph" w:customStyle="1" w:styleId="E002D285C5C84E80A94C1D497045DCE3">
-    <w:name w:val="E002D285C5C84E80A94C1D497045DCE3"/>
-    <w:rsid w:val="004F08FC"/>
-  </w:style>
-  <w:style w:type="paragraph" w:customStyle="1" w:styleId="D5ACE6580587439A88B166C55E54491F">
-    <w:name w:val="D5ACE6580587439A88B166C55E54491F"/>
-    <w:rsid w:val="004F08FC"/>
-  </w:style>
-  <w:style w:type="paragraph" w:customStyle="1" w:styleId="0927C277B8EA4D2E83232F745396A025">
-    <w:name w:val="0927C277B8EA4D2E83232F745396A025"/>
-    <w:rsid w:val="004F08FC"/>
-  </w:style>
-  <w:style w:type="paragraph" w:customStyle="1" w:styleId="244A5F75A9C74E01A398FE0E67F46198">
-    <w:name w:val="244A5F75A9C74E01A398FE0E67F46198"/>
-    <w:rsid w:val="004F08FC"/>
-  </w:style>
-  <w:style w:type="paragraph" w:customStyle="1" w:styleId="6D49256E73AB4A0D9EB20F451E085862">
-    <w:name w:val="6D49256E73AB4A0D9EB20F451E085862"/>
-    <w:rsid w:val="004F08FC"/>
-  </w:style>
-  <w:style w:type="paragraph" w:customStyle="1" w:styleId="D3A785415F2E4DE1828F1E574825F34B">
-    <w:name w:val="D3A785415F2E4DE1828F1E574825F34B"/>
-    <w:rsid w:val="004F08FC"/>
-  </w:style>
-  <w:style w:type="paragraph" w:customStyle="1" w:styleId="80721E7F87664FDA820728434EA720CC">
-    <w:name w:val="80721E7F87664FDA820728434EA720CC"/>
-    <w:rsid w:val="004F08FC"/>
-  </w:style>
-  <w:style w:type="paragraph" w:customStyle="1" w:styleId="72DFEE06DF2444AEA6A10451AE2CDB52">
-    <w:name w:val="72DFEE06DF2444AEA6A10451AE2CDB52"/>
-    <w:rsid w:val="004F08FC"/>
-  </w:style>
-  <w:style w:type="paragraph" w:customStyle="1" w:styleId="42D435921C2B41F69303E103420C0C8C">
-    <w:name w:val="42D435921C2B41F69303E103420C0C8C"/>
-    <w:rsid w:val="004F08FC"/>
-  </w:style>
-  <w:style w:type="paragraph" w:customStyle="1" w:styleId="840842845CFB40B79D1B975721482BDB">
-    <w:name w:val="840842845CFB40B79D1B975721482BDB"/>
-    <w:rsid w:val="004F08FC"/>
-  </w:style>
-  <w:style w:type="paragraph" w:customStyle="1" w:styleId="D41F813B227D4D13ACC5FE327F036383">
-    <w:name w:val="D41F813B227D4D13ACC5FE327F036383"/>
-    <w:rsid w:val="004F08FC"/>
-  </w:style>
-  <w:style w:type="paragraph" w:customStyle="1" w:styleId="1567058D005A4A1BB006C58E198BC143">
-    <w:name w:val="1567058D005A4A1BB006C58E198BC143"/>
-    <w:rsid w:val="004F08FC"/>
-  </w:style>
-  <w:style w:type="paragraph" w:customStyle="1" w:styleId="55A91E6AF2074320B909D37FD2D4362C">
-    <w:name w:val="55A91E6AF2074320B909D37FD2D4362C"/>
-    <w:rsid w:val="004F08FC"/>
-  </w:style>
-  <w:style w:type="paragraph" w:customStyle="1" w:styleId="7FB2DBBF8FEE422B8D9B6B7E479D3839">
-    <w:name w:val="7FB2DBBF8FEE422B8D9B6B7E479D3839"/>
-    <w:rsid w:val="004F08FC"/>
-  </w:style>
-  <w:style w:type="paragraph" w:customStyle="1" w:styleId="AA8FB92083ED4BF18401CE4482099EAA">
-    <w:name w:val="AA8FB92083ED4BF18401CE4482099EAA"/>
-    <w:rsid w:val="004F08FC"/>
-  </w:style>
-  <w:style w:type="paragraph" w:customStyle="1" w:styleId="E8581932A73E48CA9331F5A228BBA20F">
-    <w:name w:val="E8581932A73E48CA9331F5A228BBA20F"/>
-    <w:rsid w:val="004F08FC"/>
-  </w:style>
-  <w:style w:type="paragraph" w:customStyle="1" w:styleId="2B5A2754F419496497D719FBBCB60760">
-    <w:name w:val="2B5A2754F419496497D719FBBCB60760"/>
-    <w:rsid w:val="004F08FC"/>
-  </w:style>
-  <w:style w:type="paragraph" w:customStyle="1" w:styleId="319F8087ED2E4517A822C7FD65D3D439">
-    <w:name w:val="319F8087ED2E4517A822C7FD65D3D439"/>
-    <w:rsid w:val="004F08FC"/>
-  </w:style>
-  <w:style w:type="paragraph" w:customStyle="1" w:styleId="26F858F41976491EBF26856AB3BE74E2">
-    <w:name w:val="26F858F41976491EBF26856AB3BE74E2"/>
-    <w:rsid w:val="004F08FC"/>
-  </w:style>
-  <w:style w:type="paragraph" w:customStyle="1" w:styleId="A3516B822CE446FC9E2FD4120F72887B">
-    <w:name w:val="A3516B822CE446FC9E2FD4120F72887B"/>
-    <w:rsid w:val="004F08FC"/>
-  </w:style>
-  <w:style w:type="paragraph" w:customStyle="1" w:styleId="1A723E53FB874908BCBFAC16DB0576AA">
-    <w:name w:val="1A723E53FB874908BCBFAC16DB0576AA"/>
-    <w:rsid w:val="004F08FC"/>
-  </w:style>
-  <w:style w:type="paragraph" w:customStyle="1" w:styleId="C154C3823C6049938BC03868C61091E3">
-    <w:name w:val="C154C3823C6049938BC03868C61091E3"/>
-    <w:rsid w:val="004F08FC"/>
-  </w:style>
-  <w:style w:type="paragraph" w:customStyle="1" w:styleId="9E0EEF4B41854210B18510ADF20CD9AC">
-    <w:name w:val="9E0EEF4B41854210B18510ADF20CD9AC"/>
-    <w:rsid w:val="004F08FC"/>
-  </w:style>
-  <w:style w:type="paragraph" w:customStyle="1" w:styleId="832F7002DB72461BB5493414A65F3676">
-    <w:name w:val="832F7002DB72461BB5493414A65F3676"/>
-    <w:rsid w:val="004F08FC"/>
-  </w:style>
-  <w:style w:type="paragraph" w:customStyle="1" w:styleId="FE0E1B4F66EF4C328221AA4A2BF6EB27">
-    <w:name w:val="FE0E1B4F66EF4C328221AA4A2BF6EB27"/>
-    <w:rsid w:val="004F08FC"/>
-  </w:style>
-  <w:style w:type="paragraph" w:customStyle="1" w:styleId="8F79F03B3CF14C9699A488C0835F4594">
-    <w:name w:val="8F79F03B3CF14C9699A488C0835F4594"/>
-    <w:rsid w:val="004F08FC"/>
-  </w:style>
-  <w:style w:type="paragraph" w:customStyle="1" w:styleId="C0547A39F7A24786A61F7AA1248C5304">
-    <w:name w:val="C0547A39F7A24786A61F7AA1248C5304"/>
-    <w:rsid w:val="004F08FC"/>
-  </w:style>
-  <w:style w:type="paragraph" w:customStyle="1" w:styleId="9280D7633A8E459082A1FF7062F65F3C">
-    <w:name w:val="9280D7633A8E459082A1FF7062F65F3C"/>
-    <w:rsid w:val="004F08FC"/>
-  </w:style>
-  <w:style w:type="character" w:styleId="PlaceholderText">
-    <w:name w:val="Placeholder Text"/>
-    <w:basedOn w:val="DefaultParagraphFont"/>
-    <w:uiPriority w:val="99"/>
-    <w:semiHidden/>
-    <w:rsid w:val="00CF7B31"/>
-    <w:rPr>
-      <w:color w:val="808080"/>
-    </w:rPr>
-  </w:style>
-</w:styles>
-</file>
-
-<file path=word/glossary/webSettings.xml><?xml version="1.0" encoding="utf-8"?>
-<w:webSettings xmlns:mc="http://schemas.openxmlformats.org/markup-compatibility/2006" xmlns:r="http://schemas.openxmlformats.org/officeDocument/2006/relationships" xmlns:w="http://schemas.openxmlformats.org/wordprocessingml/2006/main" xmlns:w14="http://schemas.microsoft.com/office/word/2010/wordml" mc:Ignorable="w14">
-  <w:optimizeForBrowser/>
-  <w:allowPNG/>
-</w:webSettings>
-</file>
-
 <file path=word/theme/theme1.xml><?xml version="1.0" encoding="utf-8"?>
 <a:theme xmlns:a="http://schemas.openxmlformats.org/drawingml/2006/main" name="Office Theme">
   <a:themeElements>
@@ -33672,7 +32739,7 @@
 </file>
 
 <file path=customXml/itemProps2.xml><?xml version="1.0" encoding="utf-8"?>
-<ds:datastoreItem xmlns:ds="http://schemas.openxmlformats.org/officeDocument/2006/customXml" ds:itemID="{D94553AE-F467-4F8F-9848-6DF1DA1F4E04}">
+<ds:datastoreItem xmlns:ds="http://schemas.openxmlformats.org/officeDocument/2006/customXml" ds:itemID="{B75F774B-88DE-4BCB-A9A6-979424261A84}">
   <ds:schemaRefs>
     <ds:schemaRef ds:uri="http://schemas.openxmlformats.org/officeDocument/2006/bibliography"/>
   </ds:schemaRefs>

</xml_diff>

<commit_message>
select the repository from remote to avoid confution
</commit_message>
<xml_diff>
--- a/tutorial_git.docx
+++ b/tutorial_git.docx
@@ -245,6 +245,7 @@
                               <w:dataBinding w:prefixMappings="xmlns:ns0='http://schemas.openxmlformats.org/package/2006/metadata/core-properties' xmlns:ns1='http://purl.org/dc/elements/1.1/'" w:xpath="/ns0:coreProperties[1]/ns1:title[1]" w:storeItemID="{6C3C8BC8-F283-45AE-878A-BAB7291924A1}"/>
                               <w:text/>
                             </w:sdtPr>
+                            <w:sdtEndPr/>
                             <w:sdtContent>
                               <w:r>
                                 <w:rPr>
@@ -283,6 +284,7 @@
                           <w:r>
                             <w:rPr>
                               <w:noProof/>
+                              <w:lang w:eastAsia="en-US"/>
                             </w:rPr>
                             <w:drawing>
                               <wp:inline distT="0" distB="0" distL="0" distR="0" wp14:anchorId="5ED12B46" wp14:editId="197614B1">
@@ -302,7 +304,7 @@
                                         </pic:cNvPicPr>
                                       </pic:nvPicPr>
                                       <pic:blipFill>
-                                        <a:blip r:embed="rId11">
+                                        <a:blip r:embed="rId10">
                                           <a:extLst>
                                             <a:ext uri="{28A0092B-C50C-407E-A947-70E740481C1C}">
                                               <a14:useLocalDpi xmlns:a14="http://schemas.microsoft.com/office/drawing/2010/main" val="0"/>
@@ -346,7 +348,6 @@
         <w:p/>
         <w:p/>
         <w:p/>
-        <w:bookmarkStart w:id="0" w:name="_Toc413329231"/>
         <w:p>
           <w:pPr>
             <w:pStyle w:val="Heading1"/>
@@ -357,6 +358,7 @@
               <w:szCs w:val="32"/>
             </w:rPr>
           </w:pPr>
+          <w:bookmarkStart w:id="0" w:name="_Toc413329231"/>
           <w:r>
             <w:rPr>
               <w:noProof/>
@@ -639,6 +641,7 @@
                             <w:dataBinding w:prefixMappings="xmlns:ns0='http://schemas.openxmlformats.org/officeDocument/2006/extended-properties'" w:xpath="/ns0:Properties[1]/ns0:Company[1]" w:storeItemID="{6668398D-A668-4E3E-A5EB-62B293D839F1}"/>
                             <w:text/>
                           </w:sdtPr>
+                          <w:sdtEndPr/>
                           <w:sdtContent>
                             <w:p>
                               <w:pPr>
@@ -708,6 +711,7 @@
                             <w:dataBinding w:prefixMappings="xmlns:ns0='http://schemas.microsoft.com/office/2006/coverPageProps'" w:xpath="/ns0:CoverPageProperties[1]/ns0:CompanyFax[1]" w:storeItemID="{55AF091B-3C7A-41E3-B477-F2FDAA23CFDA}"/>
                             <w:text/>
                           </w:sdtPr>
+                          <w:sdtEndPr/>
                           <w:sdtContent>
                             <w:p>
                               <w:pPr>
@@ -759,6 +763,7 @@
                               <w:calendar w:val="gregorian"/>
                             </w:date>
                           </w:sdtPr>
+                          <w:sdtEndPr/>
                           <w:sdtContent>
                             <w:p>
                               <w:pPr>
@@ -967,7 +972,7 @@
                                               </pic:cNvPicPr>
                                             </pic:nvPicPr>
                                             <pic:blipFill>
-                                              <a:blip r:embed="rId12">
+                                              <a:blip r:embed="rId11">
                                                 <a:extLst>
                                                   <a:ext uri="{28A0092B-C50C-407E-A947-70E740481C1C}">
                                                     <a14:useLocalDpi xmlns:a14="http://schemas.microsoft.com/office/drawing/2010/main" val="0"/>
@@ -1023,7 +1028,7 @@
                                               </pic:cNvPicPr>
                                             </pic:nvPicPr>
                                             <pic:blipFill>
-                                              <a:blip r:embed="rId13">
+                                              <a:blip r:embed="rId12">
                                                 <a:extLst>
                                                   <a:ext uri="{28A0092B-C50C-407E-A947-70E740481C1C}">
                                                     <a14:useLocalDpi xmlns:a14="http://schemas.microsoft.com/office/drawing/2010/main" val="0"/>
@@ -1093,6 +1098,7 @@
                             <w:dataBinding w:prefixMappings="xmlns:ns0='http://schemas.openxmlformats.org/package/2006/metadata/core-properties' xmlns:ns1='http://purl.org/dc/elements/1.1/'" w:xpath="/ns0:coreProperties[1]/ns1:creator[1]" w:storeItemID="{6C3C8BC8-F283-45AE-878A-BAB7291924A1}"/>
                             <w:text/>
                           </w:sdtPr>
+                          <w:sdtEndPr/>
                           <w:sdtContent>
                             <w:p>
                               <w:pPr>
@@ -1126,6 +1132,7 @@
                             <w:dataBinding w:prefixMappings="xmlns:ns0='http://schemas.microsoft.com/office/2006/coverPageProps'" w:xpath="/ns0:CoverPageProperties[1]/ns0:Abstract[1]" w:storeItemID="{55AF091B-3C7A-41E3-B477-F2FDAA23CFDA}"/>
                             <w:text/>
                           </w:sdtPr>
+                          <w:sdtEndPr/>
                           <w:sdtContent>
                             <w:p>
                               <w:pPr>
@@ -1178,7 +1185,7 @@
                                         </pic:cNvPicPr>
                                       </pic:nvPicPr>
                                       <pic:blipFill>
-                                        <a:blip r:embed="rId14">
+                                        <a:blip r:embed="rId11">
                                           <a:extLst>
                                             <a:ext uri="{28A0092B-C50C-407E-A947-70E740481C1C}">
                                               <a14:useLocalDpi xmlns:a14="http://schemas.microsoft.com/office/drawing/2010/main" val="0"/>
@@ -1234,7 +1241,7 @@
                                         </pic:cNvPicPr>
                                       </pic:nvPicPr>
                                       <pic:blipFill>
-                                        <a:blip r:embed="rId15">
+                                        <a:blip r:embed="rId12">
                                           <a:extLst>
                                             <a:ext uri="{28A0092B-C50C-407E-A947-70E740481C1C}">
                                               <a14:useLocalDpi xmlns:a14="http://schemas.microsoft.com/office/drawing/2010/main" val="0"/>
@@ -1630,7 +1637,7 @@
                                               <pic:cNvPicPr/>
                                             </pic:nvPicPr>
                                             <pic:blipFill>
-                                              <a:blip r:embed="rId16">
+                                              <a:blip r:embed="rId13">
                                                 <a:extLst>
                                                   <a:ext uri="{28A0092B-C50C-407E-A947-70E740481C1C}">
                                                     <a14:useLocalDpi xmlns:a14="http://schemas.microsoft.com/office/drawing/2010/main" val="0"/>
@@ -1674,7 +1681,7 @@
                                   </w:rPr>
                                   <w:t xml:space="preserve">Email : </w:t>
                                 </w:r>
-                                <w:hyperlink r:id="rId17" w:history="1">
+                                <w:hyperlink r:id="rId14" w:history="1">
                                   <w:r>
                                     <w:rPr>
                                       <w:rStyle w:val="Hyperlink"/>
@@ -1703,7 +1710,7 @@
                                   </w:rPr>
                                   <w:t xml:space="preserve">Web : </w:t>
                                 </w:r>
-                                <w:hyperlink r:id="rId18" w:history="1">
+                                <w:hyperlink r:id="rId15" w:history="1">
                                   <w:r>
                                     <w:rPr>
                                       <w:rStyle w:val="Hyperlink"/>
@@ -1815,7 +1822,7 @@
                                         <pic:cNvPicPr/>
                                       </pic:nvPicPr>
                                       <pic:blipFill>
-                                        <a:blip r:embed="rId19">
+                                        <a:blip r:embed="rId13">
                                           <a:extLst>
                                             <a:ext uri="{28A0092B-C50C-407E-A947-70E740481C1C}">
                                               <a14:useLocalDpi xmlns:a14="http://schemas.microsoft.com/office/drawing/2010/main" val="0"/>
@@ -1859,7 +1866,7 @@
                             </w:rPr>
                             <w:t xml:space="preserve">Email : </w:t>
                           </w:r>
-                          <w:hyperlink r:id="rId20" w:history="1">
+                          <w:hyperlink r:id="rId16" w:history="1">
                             <w:r>
                               <w:rPr>
                                 <w:rStyle w:val="Hyperlink"/>
@@ -1888,7 +1895,7 @@
                             </w:rPr>
                             <w:t xml:space="preserve">Web : </w:t>
                           </w:r>
-                          <w:hyperlink r:id="rId21" w:history="1">
+                          <w:hyperlink r:id="rId17" w:history="1">
                             <w:r>
                               <w:rPr>
                                 <w:rStyle w:val="Hyperlink"/>
@@ -2216,7 +2223,7 @@
             </w:rPr>
             <w:t xml:space="preserve"> </w:t>
           </w:r>
-          <w:hyperlink r:id="rId22" w:history="1">
+          <w:hyperlink r:id="rId18" w:history="1">
             <w:r>
               <w:rPr>
                 <w:rStyle w:val="Hyperlink"/>
@@ -3032,7 +3039,7 @@
               <w:noProof/>
             </w:rPr>
           </w:pPr>
-          <w:hyperlink r:id="rId23" w:anchor="_Toc413329241" w:history="1">
+          <w:hyperlink r:id="rId19" w:anchor="_Toc413329241" w:history="1">
             <w:r>
               <w:rPr>
                 <w:rStyle w:val="Hyperlink"/>
@@ -4206,11 +4213,11 @@
         </w:p>
       </w:sdtContent>
     </w:sdt>
-    <w:bookmarkStart w:id="3" w:name="_Toc413329234"/>
     <w:p>
       <w:pPr>
         <w:pStyle w:val="Heading1"/>
       </w:pPr>
+      <w:bookmarkStart w:id="3" w:name="_Toc413329234"/>
       <w:r>
         <w:rPr>
           <w:noProof/>
@@ -4699,7 +4706,7 @@
                     <pic:cNvPicPr/>
                   </pic:nvPicPr>
                   <pic:blipFill>
-                    <a:blip r:embed="rId24">
+                    <a:blip r:embed="rId20">
                       <a:extLst>
                         <a:ext uri="{28A0092B-C50C-407E-A947-70E740481C1C}">
                           <a14:useLocalDpi xmlns:a14="http://schemas.microsoft.com/office/drawing/2010/main" val="0"/>
@@ -4803,7 +4810,7 @@
                     <pic:cNvPicPr/>
                   </pic:nvPicPr>
                   <pic:blipFill>
-                    <a:blip r:embed="rId25"/>
+                    <a:blip r:embed="rId21"/>
                     <a:stretch>
                       <a:fillRect/>
                     </a:stretch>
@@ -4929,11 +4936,11 @@
         <w:br w:type="page"/>
       </w:r>
     </w:p>
-    <w:bookmarkStart w:id="6" w:name="_Toc413329237"/>
     <w:p>
       <w:pPr>
         <w:pStyle w:val="Heading2"/>
       </w:pPr>
+      <w:bookmarkStart w:id="6" w:name="_Toc413329237"/>
       <w:r>
         <w:rPr>
           <w:noProof/>
@@ -5361,7 +5368,7 @@
                     <pic:cNvPicPr/>
                   </pic:nvPicPr>
                   <pic:blipFill>
-                    <a:blip r:embed="rId26">
+                    <a:blip r:embed="rId22">
                       <a:extLst>
                         <a:ext uri="{28A0092B-C50C-407E-A947-70E740481C1C}">
                           <a14:useLocalDpi xmlns:a14="http://schemas.microsoft.com/office/drawing/2010/main" val="0"/>
@@ -5441,7 +5448,7 @@
                     <pic:cNvPicPr/>
                   </pic:nvPicPr>
                   <pic:blipFill>
-                    <a:blip r:embed="rId27">
+                    <a:blip r:embed="rId23">
                       <a:extLst>
                         <a:ext uri="{28A0092B-C50C-407E-A947-70E740481C1C}">
                           <a14:useLocalDpi xmlns:a14="http://schemas.microsoft.com/office/drawing/2010/main" val="0"/>
@@ -5556,7 +5563,7 @@
                     <pic:cNvPicPr/>
                   </pic:nvPicPr>
                   <pic:blipFill>
-                    <a:blip r:embed="rId28">
+                    <a:blip r:embed="rId24">
                       <a:extLst>
                         <a:ext uri="{28A0092B-C50C-407E-A947-70E740481C1C}">
                           <a14:useLocalDpi xmlns:a14="http://schemas.microsoft.com/office/drawing/2010/main" val="0"/>
@@ -5634,7 +5641,7 @@
                     <pic:cNvPicPr/>
                   </pic:nvPicPr>
                   <pic:blipFill>
-                    <a:blip r:embed="rId29" cstate="print">
+                    <a:blip r:embed="rId25" cstate="print">
                       <a:extLst>
                         <a:ext uri="{28A0092B-C50C-407E-A947-70E740481C1C}">
                           <a14:useLocalDpi xmlns:a14="http://schemas.microsoft.com/office/drawing/2010/main" val="0"/>
@@ -5713,7 +5720,7 @@
                     </pic:cNvPicPr>
                   </pic:nvPicPr>
                   <pic:blipFill>
-                    <a:blip r:embed="rId30" cstate="print">
+                    <a:blip r:embed="rId26" cstate="print">
                       <a:extLst>
                         <a:ext uri="{28A0092B-C50C-407E-A947-70E740481C1C}">
                           <a14:useLocalDpi xmlns:a14="http://schemas.microsoft.com/office/drawing/2010/main" val="0"/>
@@ -5816,7 +5823,7 @@
                     <pic:cNvPicPr/>
                   </pic:nvPicPr>
                   <pic:blipFill>
-                    <a:blip r:embed="rId31">
+                    <a:blip r:embed="rId27">
                       <a:extLst>
                         <a:ext uri="{28A0092B-C50C-407E-A947-70E740481C1C}">
                           <a14:useLocalDpi xmlns:a14="http://schemas.microsoft.com/office/drawing/2010/main" val="0"/>
@@ -5877,7 +5884,6 @@
         <w:br w:type="page"/>
       </w:r>
     </w:p>
-    <w:bookmarkStart w:id="8" w:name="_Toc413329239"/>
     <w:p>
       <w:pPr>
         <w:pStyle w:val="Heading2"/>
@@ -5885,6 +5891,7 @@
           <w:tab w:val="left" w:pos="6862"/>
         </w:tabs>
       </w:pPr>
+      <w:bookmarkStart w:id="8" w:name="_Toc413329239"/>
       <w:r>
         <w:rPr>
           <w:noProof/>
@@ -6351,7 +6358,7 @@
                     <pic:cNvPicPr/>
                   </pic:nvPicPr>
                   <pic:blipFill>
-                    <a:blip r:embed="rId32">
+                    <a:blip r:embed="rId28">
                       <a:extLst>
                         <a:ext uri="{28A0092B-C50C-407E-A947-70E740481C1C}">
                           <a14:useLocalDpi xmlns:a14="http://schemas.microsoft.com/office/drawing/2010/main" val="0"/>
@@ -6541,7 +6548,7 @@
                     <pic:cNvPicPr/>
                   </pic:nvPicPr>
                   <pic:blipFill>
-                    <a:blip r:embed="rId33">
+                    <a:blip r:embed="rId29">
                       <a:extLst>
                         <a:ext uri="{28A0092B-C50C-407E-A947-70E740481C1C}">
                           <a14:useLocalDpi xmlns:a14="http://schemas.microsoft.com/office/drawing/2010/main" val="0"/>
@@ -6694,8 +6701,6 @@
       <w:r>
         <w:t xml:space="preserve">e.g. </w:t>
       </w:r>
-      <w:bookmarkStart w:id="10" w:name="_GoBack"/>
-      <w:bookmarkEnd w:id="10"/>
       <w:r>
         <w:t>active directory user name)</w:t>
       </w:r>
@@ -6712,6 +6717,29 @@
           <w:bCs/>
         </w:rPr>
         <w:t>Ok</w:t>
+      </w:r>
+      <w:r>
+        <w:rPr>
+          <w:b/>
+          <w:bCs/>
+        </w:rPr>
+        <w:t xml:space="preserve">  </w:t>
+      </w:r>
+      <w:r>
+        <w:t xml:space="preserve">(Click </w:t>
+      </w:r>
+      <w:r>
+        <w:rPr>
+          <w:b/>
+          <w:bCs/>
+        </w:rPr>
+        <w:t>Ok</w:t>
+      </w:r>
+      <w:r>
+        <w:t xml:space="preserve"> again to Exit from </w:t>
+      </w:r>
+      <w:r>
+        <w:t>dialogue box)</w:t>
       </w:r>
     </w:p>
     <w:p>
@@ -6747,7 +6775,7 @@
                     <pic:cNvPicPr/>
                   </pic:nvPicPr>
                   <pic:blipFill>
-                    <a:blip r:embed="rId34">
+                    <a:blip r:embed="rId30">
                       <a:extLst>
                         <a:ext uri="{28A0092B-C50C-407E-A947-70E740481C1C}">
                           <a14:useLocalDpi xmlns:a14="http://schemas.microsoft.com/office/drawing/2010/main" val="0"/>
@@ -6869,11 +6897,11 @@
         </mc:AlternateContent>
       </w:r>
     </w:p>
-    <w:bookmarkStart w:id="11" w:name="_Toc413329242"/>
     <w:p>
       <w:pPr>
         <w:pStyle w:val="Heading2"/>
       </w:pPr>
+      <w:bookmarkStart w:id="10" w:name="_Toc413329242"/>
       <w:r>
         <w:rPr>
           <w:noProof/>
@@ -6950,16 +6978,16 @@
                                 </w14:textFill>
                               </w:rPr>
                             </w:pPr>
-                            <w:bookmarkStart w:id="12" w:name="_Toc413324513"/>
-                            <w:bookmarkStart w:id="13" w:name="_Toc413329241"/>
+                            <w:bookmarkStart w:id="11" w:name="_Toc413324513"/>
+                            <w:bookmarkStart w:id="12" w:name="_Toc413329241"/>
                             <w:r>
                               <w:rPr>
                                 <w:rStyle w:val="Heading3Char"/>
                               </w:rPr>
                               <w:t>Command</w:t>
                             </w:r>
+                            <w:bookmarkEnd w:id="11"/>
                             <w:bookmarkEnd w:id="12"/>
-                            <w:bookmarkEnd w:id="13"/>
                             <w:r>
                               <w:rPr>
                                 <w:rFonts w:cs="Times New Roman"/>
@@ -7115,16 +7143,16 @@
                           </w14:textFill>
                         </w:rPr>
                       </w:pPr>
-                      <w:bookmarkStart w:id="14" w:name="_Toc413324513"/>
-                      <w:bookmarkStart w:id="15" w:name="_Toc413329241"/>
+                      <w:bookmarkStart w:id="13" w:name="_Toc413324513"/>
+                      <w:bookmarkStart w:id="14" w:name="_Toc413329241"/>
                       <w:r>
                         <w:rPr>
                           <w:rStyle w:val="Heading3Char"/>
                         </w:rPr>
                         <w:t>Command</w:t>
                       </w:r>
+                      <w:bookmarkEnd w:id="13"/>
                       <w:bookmarkEnd w:id="14"/>
-                      <w:bookmarkEnd w:id="15"/>
                       <w:r>
                         <w:rPr>
                           <w:rFonts w:cs="Times New Roman"/>
@@ -7247,17 +7275,17 @@
       <w:r>
         <w:t>Saving changes</w:t>
       </w:r>
-      <w:bookmarkEnd w:id="11"/>
+      <w:bookmarkEnd w:id="10"/>
     </w:p>
     <w:p>
       <w:pPr>
         <w:pStyle w:val="Heading3"/>
       </w:pPr>
-      <w:bookmarkStart w:id="14" w:name="_Toc413329243"/>
+      <w:bookmarkStart w:id="15" w:name="_Toc413329243"/>
       <w:r>
         <w:t>Git Add</w:t>
       </w:r>
-      <w:bookmarkEnd w:id="14"/>
+      <w:bookmarkEnd w:id="15"/>
     </w:p>
     <w:p>
       <w:pPr>
@@ -7265,6 +7293,102 @@
       </w:pPr>
       <w:r>
         <w:t>Steps</w:t>
+      </w:r>
+    </w:p>
+    <w:p>
+      <w:r>
+        <w:rPr>
+          <w:noProof/>
+        </w:rPr>
+        <mc:AlternateContent>
+          <mc:Choice Requires="wps">
+            <w:drawing>
+              <wp:anchor distT="0" distB="0" distL="114300" distR="114300" simplePos="0" relativeHeight="251797504" behindDoc="0" locked="0" layoutInCell="1" allowOverlap="1" wp14:anchorId="45CA1706" wp14:editId="74E2158C">
+                <wp:simplePos x="0" y="0"/>
+                <wp:positionH relativeFrom="column">
+                  <wp:posOffset>114300</wp:posOffset>
+                </wp:positionH>
+                <wp:positionV relativeFrom="paragraph">
+                  <wp:posOffset>32385</wp:posOffset>
+                </wp:positionV>
+                <wp:extent cx="95250" cy="97473"/>
+                <wp:effectExtent l="19050" t="38100" r="38100" b="36195"/>
+                <wp:wrapNone/>
+                <wp:docPr id="16" name="5-Point Star 16"/>
+                <wp:cNvGraphicFramePr/>
+                <a:graphic xmlns:a="http://schemas.openxmlformats.org/drawingml/2006/main">
+                  <a:graphicData uri="http://schemas.microsoft.com/office/word/2010/wordprocessingShape">
+                    <wps:wsp>
+                      <wps:cNvSpPr/>
+                      <wps:spPr>
+                        <a:xfrm>
+                          <a:off x="0" y="0"/>
+                          <a:ext cx="95250" cy="97473"/>
+                        </a:xfrm>
+                        <a:prstGeom prst="star5">
+                          <a:avLst/>
+                        </a:prstGeom>
+                      </wps:spPr>
+                      <wps:style>
+                        <a:lnRef idx="2">
+                          <a:schemeClr val="accent6">
+                            <a:shade val="50000"/>
+                          </a:schemeClr>
+                        </a:lnRef>
+                        <a:fillRef idx="1">
+                          <a:schemeClr val="accent6"/>
+                        </a:fillRef>
+                        <a:effectRef idx="0">
+                          <a:schemeClr val="accent6"/>
+                        </a:effectRef>
+                        <a:fontRef idx="minor">
+                          <a:schemeClr val="lt1"/>
+                        </a:fontRef>
+                      </wps:style>
+                      <wps:bodyPr rot="0" spcFirstLastPara="0" vertOverflow="overflow" horzOverflow="overflow" vert="horz" wrap="square" lIns="91440" tIns="45720" rIns="91440" bIns="45720" numCol="1" spcCol="0" rtlCol="0" fromWordArt="0" anchor="ctr" anchorCtr="0" forceAA="0" compatLnSpc="1">
+                        <a:prstTxWarp prst="textNoShape">
+                          <a:avLst/>
+                        </a:prstTxWarp>
+                        <a:noAutofit/>
+                      </wps:bodyPr>
+                    </wps:wsp>
+                  </a:graphicData>
+                </a:graphic>
+              </wp:anchor>
+            </w:drawing>
+          </mc:Choice>
+          <mc:Fallback>
+            <w:pict>
+              <v:shape id="5-Point Star 16" o:spid="_x0000_s1026" style="position:absolute;margin-left:9pt;margin-top:2.55pt;width:7.5pt;height:7.7pt;z-index:251797504;visibility:visible;mso-wrap-style:square;mso-wrap-distance-left:9pt;mso-wrap-distance-top:0;mso-wrap-distance-right:9pt;mso-wrap-distance-bottom:0;mso-position-horizontal:absolute;mso-position-horizontal-relative:text;mso-position-vertical:absolute;mso-position-vertical-relative:text;v-text-anchor:middle" coordsize="95250,97473" o:gfxdata="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" path="m,37231r36382,1l47625,,58868,37232r36382,-1l65816,60241,77059,97473,47625,74462,18191,97473,29434,60241,,37231xe" fillcolor="#f79646 [3209]" strokecolor="#974706 [1609]" strokeweight="2pt">
+                <v:path arrowok="t" o:connecttype="custom" o:connectlocs="0,37231;36382,37232;47625,0;58868,37232;95250,37231;65816,60241;77059,97473;47625,74462;18191,97473;29434,60241;0,37231" o:connectangles="0,0,0,0,0,0,0,0,0,0,0"/>
+              </v:shape>
+            </w:pict>
+          </mc:Fallback>
+        </mc:AlternateContent>
+      </w:r>
+      <w:r>
+        <w:t xml:space="preserve">          To avoid confusion you can </w:t>
+      </w:r>
+      <w:r>
+        <w:rPr>
+          <w:b/>
+          <w:bCs/>
+        </w:rPr>
+        <w:t>select</w:t>
+      </w:r>
+      <w:r>
+        <w:t xml:space="preserve"> </w:t>
+      </w:r>
+      <w:bookmarkStart w:id="16" w:name="_GoBack"/>
+      <w:bookmarkEnd w:id="16"/>
+      <w:r>
+        <w:t>the repository</w:t>
+      </w:r>
+      <w:r>
+        <w:t xml:space="preserve"> </w:t>
+      </w:r>
+      <w:r>
+        <w:t>you just cloned from remote</w:t>
       </w:r>
     </w:p>
     <w:p>
@@ -7310,7 +7434,7 @@
                     <pic:cNvPicPr/>
                   </pic:nvPicPr>
                   <pic:blipFill>
-                    <a:blip r:embed="rId35"/>
+                    <a:blip r:embed="rId31"/>
                     <a:stretch>
                       <a:fillRect/>
                     </a:stretch>
@@ -7444,7 +7568,7 @@
                     <pic:cNvPicPr/>
                   </pic:nvPicPr>
                   <pic:blipFill>
-                    <a:blip r:embed="rId36" cstate="print">
+                    <a:blip r:embed="rId32" cstate="print">
                       <a:extLst>
                         <a:ext uri="{28A0092B-C50C-407E-A947-70E740481C1C}">
                           <a14:useLocalDpi xmlns:a14="http://schemas.microsoft.com/office/drawing/2010/main" val="0"/>
@@ -7584,7 +7708,7 @@
                     <pic:cNvPicPr/>
                   </pic:nvPicPr>
                   <pic:blipFill>
-                    <a:blip r:embed="rId37">
+                    <a:blip r:embed="rId33">
                       <a:extLst>
                         <a:ext uri="{28A0092B-C50C-407E-A947-70E740481C1C}">
                           <a14:useLocalDpi xmlns:a14="http://schemas.microsoft.com/office/drawing/2010/main" val="0"/>
@@ -7720,7 +7844,7 @@
                     <pic:cNvPicPr/>
                   </pic:nvPicPr>
                   <pic:blipFill>
-                    <a:blip r:embed="rId38">
+                    <a:blip r:embed="rId34">
                       <a:extLst>
                         <a:ext uri="{28A0092B-C50C-407E-A947-70E740481C1C}">
                           <a14:useLocalDpi xmlns:a14="http://schemas.microsoft.com/office/drawing/2010/main" val="0"/>
@@ -7773,11 +7897,11 @@
         <w:br w:type="page"/>
       </w:r>
     </w:p>
-    <w:bookmarkStart w:id="15" w:name="_Toc413329244"/>
     <w:p>
       <w:pPr>
         <w:pStyle w:val="Heading3"/>
       </w:pPr>
+      <w:bookmarkStart w:id="17" w:name="_Toc413329244"/>
       <w:r>
         <w:rPr>
           <w:noProof/>
@@ -8145,7 +8269,7 @@
       <w:r>
         <w:t>Git Commit</w:t>
       </w:r>
-      <w:bookmarkEnd w:id="15"/>
+      <w:bookmarkEnd w:id="17"/>
     </w:p>
     <w:p>
       <w:pPr>
@@ -8204,7 +8328,7 @@
                     <pic:cNvPicPr/>
                   </pic:nvPicPr>
                   <pic:blipFill>
-                    <a:blip r:embed="rId39">
+                    <a:blip r:embed="rId35">
                       <a:extLst>
                         <a:ext uri="{28A0092B-C50C-407E-A947-70E740481C1C}">
                           <a14:useLocalDpi xmlns:a14="http://schemas.microsoft.com/office/drawing/2010/main" val="0"/>
@@ -8275,7 +8399,7 @@
                     <pic:cNvPicPr/>
                   </pic:nvPicPr>
                   <pic:blipFill>
-                    <a:blip r:embed="rId40">
+                    <a:blip r:embed="rId36">
                       <a:extLst>
                         <a:ext uri="{28A0092B-C50C-407E-A947-70E740481C1C}">
                           <a14:useLocalDpi xmlns:a14="http://schemas.microsoft.com/office/drawing/2010/main" val="0"/>
@@ -8349,7 +8473,7 @@
                     <pic:cNvPicPr/>
                   </pic:nvPicPr>
                   <pic:blipFill>
-                    <a:blip r:embed="rId41">
+                    <a:blip r:embed="rId37">
                       <a:extLst>
                         <a:ext uri="{28A0092B-C50C-407E-A947-70E740481C1C}">
                           <a14:useLocalDpi xmlns:a14="http://schemas.microsoft.com/office/drawing/2010/main" val="0"/>
@@ -8454,7 +8578,7 @@
                     <pic:cNvPicPr/>
                   </pic:nvPicPr>
                   <pic:blipFill>
-                    <a:blip r:embed="rId42"/>
+                    <a:blip r:embed="rId38"/>
                     <a:stretch>
                       <a:fillRect/>
                     </a:stretch>
@@ -8531,7 +8655,7 @@
                     </pic:cNvPicPr>
                   </pic:nvPicPr>
                   <pic:blipFill>
-                    <a:blip r:embed="rId43">
+                    <a:blip r:embed="rId39">
                       <a:extLst>
                         <a:ext uri="{28A0092B-C50C-407E-A947-70E740481C1C}">
                           <a14:useLocalDpi xmlns:a14="http://schemas.microsoft.com/office/drawing/2010/main" val="0"/>
@@ -8598,7 +8722,7 @@
                     <pic:cNvPicPr/>
                   </pic:nvPicPr>
                   <pic:blipFill>
-                    <a:blip r:embed="rId44">
+                    <a:blip r:embed="rId40">
                       <a:extLst>
                         <a:ext uri="{28A0092B-C50C-407E-A947-70E740481C1C}">
                           <a14:useLocalDpi xmlns:a14="http://schemas.microsoft.com/office/drawing/2010/main" val="0"/>
@@ -8681,7 +8805,7 @@
                     <pic:cNvPicPr/>
                   </pic:nvPicPr>
                   <pic:blipFill>
-                    <a:blip r:embed="rId45"/>
+                    <a:blip r:embed="rId41"/>
                     <a:stretch>
                       <a:fillRect/>
                     </a:stretch>
@@ -8738,7 +8862,7 @@
                     <pic:cNvPicPr/>
                   </pic:nvPicPr>
                   <pic:blipFill>
-                    <a:blip r:embed="rId46"/>
+                    <a:blip r:embed="rId42"/>
                     <a:stretch>
                       <a:fillRect/>
                     </a:stretch>
@@ -8827,7 +8951,7 @@
                     <pic:cNvPicPr/>
                   </pic:nvPicPr>
                   <pic:blipFill>
-                    <a:blip r:embed="rId47"/>
+                    <a:blip r:embed="rId43"/>
                     <a:stretch>
                       <a:fillRect/>
                     </a:stretch>
@@ -8916,7 +9040,7 @@
                     <pic:cNvPicPr/>
                   </pic:nvPicPr>
                   <pic:blipFill>
-                    <a:blip r:embed="rId48"/>
+                    <a:blip r:embed="rId44"/>
                     <a:stretch>
                       <a:fillRect/>
                     </a:stretch>
@@ -8984,7 +9108,7 @@
                     <pic:cNvPicPr/>
                   </pic:nvPicPr>
                   <pic:blipFill>
-                    <a:blip r:embed="rId49"/>
+                    <a:blip r:embed="rId45"/>
                     <a:stretch>
                       <a:fillRect/>
                     </a:stretch>
@@ -9019,11 +9143,11 @@
     </w:p>
     <w:p/>
     <w:p/>
-    <w:bookmarkStart w:id="16" w:name="_Toc413329245"/>
     <w:p>
       <w:pPr>
         <w:pStyle w:val="Heading2"/>
       </w:pPr>
+      <w:bookmarkStart w:id="18" w:name="_Toc413329245"/>
       <w:r>
         <w:rPr>
           <w:noProof/>
@@ -9391,7 +9515,7 @@
       <w:r>
         <w:t>Viewing Old Commits</w:t>
       </w:r>
-      <w:bookmarkEnd w:id="16"/>
+      <w:bookmarkEnd w:id="18"/>
       <w:r>
         <w:tab/>
       </w:r>
@@ -9403,7 +9527,7 @@
           <w:tab w:val="left" w:pos="7363"/>
         </w:tabs>
       </w:pPr>
-      <w:bookmarkStart w:id="17" w:name="_Toc413329246"/>
+      <w:bookmarkStart w:id="19" w:name="_Toc413329246"/>
       <w:r>
         <w:rPr>
           <w:noProof/>
@@ -9432,7 +9556,7 @@
                     <pic:cNvPicPr/>
                   </pic:nvPicPr>
                   <pic:blipFill>
-                    <a:blip r:embed="rId50">
+                    <a:blip r:embed="rId46">
                       <a:extLst>
                         <a:ext uri="{28A0092B-C50C-407E-A947-70E740481C1C}">
                           <a14:useLocalDpi xmlns:a14="http://schemas.microsoft.com/office/drawing/2010/main" val="0"/>
@@ -9467,7 +9591,7 @@
       <w:r>
         <w:t>Steps</w:t>
       </w:r>
-      <w:bookmarkEnd w:id="17"/>
+      <w:bookmarkEnd w:id="19"/>
       <w:r>
         <w:tab/>
       </w:r>
@@ -9528,7 +9652,7 @@
                     <pic:cNvPicPr/>
                   </pic:nvPicPr>
                   <pic:blipFill>
-                    <a:blip r:embed="rId51">
+                    <a:blip r:embed="rId47">
                       <a:extLst>
                         <a:ext uri="{28A0092B-C50C-407E-A947-70E740481C1C}">
                           <a14:useLocalDpi xmlns:a14="http://schemas.microsoft.com/office/drawing/2010/main" val="0"/>
@@ -9620,7 +9744,7 @@
                     <pic:cNvPicPr/>
                   </pic:nvPicPr>
                   <pic:blipFill>
-                    <a:blip r:embed="rId52">
+                    <a:blip r:embed="rId48">
                       <a:extLst>
                         <a:ext uri="{28A0092B-C50C-407E-A947-70E740481C1C}">
                           <a14:useLocalDpi xmlns:a14="http://schemas.microsoft.com/office/drawing/2010/main" val="0"/>
@@ -9674,7 +9798,7 @@
                     </pic:cNvPicPr>
                   </pic:nvPicPr>
                   <pic:blipFill>
-                    <a:blip r:embed="rId53">
+                    <a:blip r:embed="rId49">
                       <a:extLst>
                         <a:ext uri="{28A0092B-C50C-407E-A947-70E740481C1C}">
                           <a14:useLocalDpi xmlns:a14="http://schemas.microsoft.com/office/drawing/2010/main" val="0"/>
@@ -9792,7 +9916,7 @@
                     </pic:cNvPicPr>
                   </pic:nvPicPr>
                   <pic:blipFill>
-                    <a:blip r:embed="rId54">
+                    <a:blip r:embed="rId50">
                       <a:extLst>
                         <a:ext uri="{28A0092B-C50C-407E-A947-70E740481C1C}">
                           <a14:useLocalDpi xmlns:a14="http://schemas.microsoft.com/office/drawing/2010/main" val="0"/>
@@ -9917,7 +10041,7 @@
                     <pic:cNvPicPr/>
                   </pic:nvPicPr>
                   <pic:blipFill>
-                    <a:blip r:embed="rId55">
+                    <a:blip r:embed="rId51">
                       <a:extLst>
                         <a:ext uri="{28A0092B-C50C-407E-A947-70E740481C1C}">
                           <a14:useLocalDpi xmlns:a14="http://schemas.microsoft.com/office/drawing/2010/main" val="0"/>
@@ -10026,7 +10150,7 @@
                     <pic:cNvPicPr/>
                   </pic:nvPicPr>
                   <pic:blipFill>
-                    <a:blip r:embed="rId56"/>
+                    <a:blip r:embed="rId52"/>
                     <a:stretch>
                       <a:fillRect/>
                     </a:stretch>
@@ -10108,7 +10232,7 @@
                     </pic:cNvPicPr>
                   </pic:nvPicPr>
                   <pic:blipFill>
-                    <a:blip r:embed="rId57">
+                    <a:blip r:embed="rId53">
                       <a:extLst>
                         <a:ext uri="{28A0092B-C50C-407E-A947-70E740481C1C}">
                           <a14:useLocalDpi xmlns:a14="http://schemas.microsoft.com/office/drawing/2010/main" val="0"/>
@@ -10223,7 +10347,7 @@
                     </pic:cNvPicPr>
                   </pic:nvPicPr>
                   <pic:blipFill>
-                    <a:blip r:embed="rId58">
+                    <a:blip r:embed="rId54">
                       <a:extLst>
                         <a:ext uri="{28A0092B-C50C-407E-A947-70E740481C1C}">
                           <a14:useLocalDpi xmlns:a14="http://schemas.microsoft.com/office/drawing/2010/main" val="0"/>
@@ -10345,7 +10469,7 @@
                     <pic:cNvPicPr/>
                   </pic:nvPicPr>
                   <pic:blipFill>
-                    <a:blip r:embed="rId59">
+                    <a:blip r:embed="rId55">
                       <a:extLst>
                         <a:ext uri="{28A0092B-C50C-407E-A947-70E740481C1C}">
                           <a14:useLocalDpi xmlns:a14="http://schemas.microsoft.com/office/drawing/2010/main" val="0"/>
@@ -10432,7 +10556,7 @@
                     <pic:cNvPicPr/>
                   </pic:nvPicPr>
                   <pic:blipFill>
-                    <a:blip r:embed="rId60"/>
+                    <a:blip r:embed="rId56"/>
                     <a:stretch>
                       <a:fillRect/>
                     </a:stretch>
@@ -10503,7 +10627,7 @@
                     <pic:cNvPicPr/>
                   </pic:nvPicPr>
                   <pic:blipFill>
-                    <a:blip r:embed="rId61">
+                    <a:blip r:embed="rId57">
                       <a:extLst>
                         <a:ext uri="{28A0092B-C50C-407E-A947-70E740481C1C}">
                           <a14:useLocalDpi xmlns:a14="http://schemas.microsoft.com/office/drawing/2010/main" val="0"/>
@@ -10610,7 +10734,7 @@
                     <pic:cNvPicPr/>
                   </pic:nvPicPr>
                   <pic:blipFill>
-                    <a:blip r:embed="rId62"/>
+                    <a:blip r:embed="rId58"/>
                     <a:stretch>
                       <a:fillRect/>
                     </a:stretch>
@@ -10667,7 +10791,7 @@
                     <pic:cNvPicPr/>
                   </pic:nvPicPr>
                   <pic:blipFill>
-                    <a:blip r:embed="rId63">
+                    <a:blip r:embed="rId59">
                       <a:extLst>
                         <a:ext uri="{28A0092B-C50C-407E-A947-70E740481C1C}">
                           <a14:useLocalDpi xmlns:a14="http://schemas.microsoft.com/office/drawing/2010/main" val="0"/>
@@ -10804,7 +10928,7 @@
                     <pic:cNvPicPr/>
                   </pic:nvPicPr>
                   <pic:blipFill>
-                    <a:blip r:embed="rId64">
+                    <a:blip r:embed="rId60">
                       <a:extLst>
                         <a:ext uri="{28A0092B-C50C-407E-A947-70E740481C1C}">
                           <a14:useLocalDpi xmlns:a14="http://schemas.microsoft.com/office/drawing/2010/main" val="0"/>
@@ -10873,7 +10997,7 @@
                     </pic:cNvPicPr>
                   </pic:nvPicPr>
                   <pic:blipFill>
-                    <a:blip r:embed="rId65">
+                    <a:blip r:embed="rId61">
                       <a:extLst>
                         <a:ext uri="{28A0092B-C50C-407E-A947-70E740481C1C}">
                           <a14:useLocalDpi xmlns:a14="http://schemas.microsoft.com/office/drawing/2010/main" val="0"/>
@@ -10953,7 +11077,7 @@
                     <pic:cNvPicPr/>
                   </pic:nvPicPr>
                   <pic:blipFill>
-                    <a:blip r:embed="rId66"/>
+                    <a:blip r:embed="rId62"/>
                     <a:stretch>
                       <a:fillRect/>
                     </a:stretch>
@@ -11037,7 +11161,7 @@
                     </pic:cNvPicPr>
                   </pic:nvPicPr>
                   <pic:blipFill>
-                    <a:blip r:embed="rId67">
+                    <a:blip r:embed="rId63">
                       <a:extLst>
                         <a:ext uri="{28A0092B-C50C-407E-A947-70E740481C1C}">
                           <a14:useLocalDpi xmlns:a14="http://schemas.microsoft.com/office/drawing/2010/main" val="0"/>
@@ -11152,11 +11276,11 @@
         <w:br w:type="page"/>
       </w:r>
     </w:p>
-    <w:bookmarkStart w:id="18" w:name="_Toc413329247"/>
     <w:p>
       <w:pPr>
         <w:pStyle w:val="Heading2"/>
       </w:pPr>
+      <w:bookmarkStart w:id="20" w:name="_Toc413329247"/>
       <w:r>
         <w:rPr>
           <w:noProof/>
@@ -11521,20 +11645,20 @@
       <w:r>
         <w:t>Undoing Changes</w:t>
       </w:r>
-      <w:bookmarkEnd w:id="18"/>
+      <w:bookmarkEnd w:id="20"/>
     </w:p>
     <w:p>
       <w:pPr>
         <w:pStyle w:val="Heading3"/>
       </w:pPr>
-      <w:bookmarkStart w:id="19" w:name="_Toc413329248"/>
+      <w:bookmarkStart w:id="21" w:name="_Toc413329248"/>
       <w:r>
         <w:t>07.</w:t>
       </w:r>
       <w:r>
         <w:t>Revert</w:t>
       </w:r>
-      <w:bookmarkEnd w:id="19"/>
+      <w:bookmarkEnd w:id="21"/>
     </w:p>
     <w:p>
       <w:pPr>
@@ -11588,7 +11712,7 @@
                     <pic:cNvPicPr/>
                   </pic:nvPicPr>
                   <pic:blipFill>
-                    <a:blip r:embed="rId68">
+                    <a:blip r:embed="rId64">
                       <a:extLst>
                         <a:ext uri="{28A0092B-C50C-407E-A947-70E740481C1C}">
                           <a14:useLocalDpi xmlns:a14="http://schemas.microsoft.com/office/drawing/2010/main" val="0"/>
@@ -11715,7 +11839,7 @@
                     <pic:cNvPicPr/>
                   </pic:nvPicPr>
                   <pic:blipFill>
-                    <a:blip r:embed="rId69">
+                    <a:blip r:embed="rId65">
                       <a:extLst>
                         <a:ext uri="{28A0092B-C50C-407E-A947-70E740481C1C}">
                           <a14:useLocalDpi xmlns:a14="http://schemas.microsoft.com/office/drawing/2010/main" val="0"/>
@@ -11767,7 +11891,7 @@
                     <pic:cNvPicPr/>
                   </pic:nvPicPr>
                   <pic:blipFill>
-                    <a:blip r:embed="rId70"/>
+                    <a:blip r:embed="rId66"/>
                     <a:stretch>
                       <a:fillRect/>
                     </a:stretch>
@@ -11827,7 +11951,7 @@
                     </pic:cNvPicPr>
                   </pic:nvPicPr>
                   <pic:blipFill>
-                    <a:blip r:embed="rId71">
+                    <a:blip r:embed="rId67">
                       <a:extLst>
                         <a:ext uri="{28A0092B-C50C-407E-A947-70E740481C1C}">
                           <a14:useLocalDpi xmlns:a14="http://schemas.microsoft.com/office/drawing/2010/main" val="0"/>
@@ -11973,7 +12097,7 @@
                     </pic:cNvPicPr>
                   </pic:nvPicPr>
                   <pic:blipFill>
-                    <a:blip r:embed="rId72">
+                    <a:blip r:embed="rId68">
                       <a:extLst>
                         <a:ext uri="{28A0092B-C50C-407E-A947-70E740481C1C}">
                           <a14:useLocalDpi xmlns:a14="http://schemas.microsoft.com/office/drawing/2010/main" val="0"/>
@@ -12107,7 +12231,7 @@
                     </pic:cNvPicPr>
                   </pic:nvPicPr>
                   <pic:blipFill>
-                    <a:blip r:embed="rId73">
+                    <a:blip r:embed="rId69">
                       <a:extLst>
                         <a:ext uri="{28A0092B-C50C-407E-A947-70E740481C1C}">
                           <a14:useLocalDpi xmlns:a14="http://schemas.microsoft.com/office/drawing/2010/main" val="0"/>
@@ -12200,7 +12324,7 @@
                     <pic:cNvPicPr/>
                   </pic:nvPicPr>
                   <pic:blipFill>
-                    <a:blip r:embed="rId74"/>
+                    <a:blip r:embed="rId70"/>
                     <a:stretch>
                       <a:fillRect/>
                     </a:stretch>
@@ -12310,7 +12434,7 @@
                     </pic:cNvPicPr>
                   </pic:nvPicPr>
                   <pic:blipFill>
-                    <a:blip r:embed="rId75">
+                    <a:blip r:embed="rId71">
                       <a:extLst>
                         <a:ext uri="{28A0092B-C50C-407E-A947-70E740481C1C}">
                           <a14:useLocalDpi xmlns:a14="http://schemas.microsoft.com/office/drawing/2010/main" val="0"/>
@@ -12373,7 +12497,7 @@
                     </pic:cNvPicPr>
                   </pic:nvPicPr>
                   <pic:blipFill>
-                    <a:blip r:embed="rId76">
+                    <a:blip r:embed="rId72">
                       <a:extLst>
                         <a:ext uri="{28A0092B-C50C-407E-A947-70E740481C1C}">
                           <a14:useLocalDpi xmlns:a14="http://schemas.microsoft.com/office/drawing/2010/main" val="0"/>
@@ -12415,11 +12539,11 @@
         <w:br w:type="page"/>
       </w:r>
     </w:p>
-    <w:bookmarkStart w:id="20" w:name="_Toc413329249"/>
     <w:p>
       <w:pPr>
         <w:pStyle w:val="Heading3"/>
       </w:pPr>
+      <w:bookmarkStart w:id="22" w:name="_Toc413329249"/>
       <w:r>
         <w:rPr>
           <w:noProof/>
@@ -12787,7 +12911,7 @@
       <w:r>
         <w:t>Reset</w:t>
       </w:r>
-      <w:bookmarkEnd w:id="20"/>
+      <w:bookmarkEnd w:id="22"/>
     </w:p>
     <w:p>
       <w:pPr>
@@ -12851,7 +12975,7 @@
                     <pic:cNvPicPr/>
                   </pic:nvPicPr>
                   <pic:blipFill>
-                    <a:blip r:embed="rId77">
+                    <a:blip r:embed="rId73">
                       <a:extLst>
                         <a:ext uri="{28A0092B-C50C-407E-A947-70E740481C1C}">
                           <a14:useLocalDpi xmlns:a14="http://schemas.microsoft.com/office/drawing/2010/main" val="0"/>
@@ -12926,7 +13050,7 @@
                     <pic:cNvPicPr/>
                   </pic:nvPicPr>
                   <pic:blipFill>
-                    <a:blip r:embed="rId78"/>
+                    <a:blip r:embed="rId74"/>
                     <a:stretch>
                       <a:fillRect/>
                     </a:stretch>
@@ -12993,7 +13117,7 @@
                     </pic:cNvPicPr>
                   </pic:nvPicPr>
                   <pic:blipFill>
-                    <a:blip r:embed="rId79">
+                    <a:blip r:embed="rId75">
                       <a:extLst>
                         <a:ext uri="{28A0092B-C50C-407E-A947-70E740481C1C}">
                           <a14:useLocalDpi xmlns:a14="http://schemas.microsoft.com/office/drawing/2010/main" val="0"/>
@@ -13083,7 +13207,7 @@
                     <pic:cNvPicPr/>
                   </pic:nvPicPr>
                   <pic:blipFill>
-                    <a:blip r:embed="rId80"/>
+                    <a:blip r:embed="rId76"/>
                     <a:stretch>
                       <a:fillRect/>
                     </a:stretch>
@@ -13166,7 +13290,7 @@
                     </pic:cNvPicPr>
                   </pic:nvPicPr>
                   <pic:blipFill>
-                    <a:blip r:embed="rId81">
+                    <a:blip r:embed="rId77">
                       <a:extLst>
                         <a:ext uri="{28A0092B-C50C-407E-A947-70E740481C1C}">
                           <a14:useLocalDpi xmlns:a14="http://schemas.microsoft.com/office/drawing/2010/main" val="0"/>
@@ -13238,7 +13362,7 @@
                     </pic:cNvPicPr>
                   </pic:nvPicPr>
                   <pic:blipFill>
-                    <a:blip r:embed="rId82">
+                    <a:blip r:embed="rId78">
                       <a:extLst>
                         <a:ext uri="{28A0092B-C50C-407E-A947-70E740481C1C}">
                           <a14:useLocalDpi xmlns:a14="http://schemas.microsoft.com/office/drawing/2010/main" val="0"/>
@@ -13298,7 +13422,7 @@
                     </pic:cNvPicPr>
                   </pic:nvPicPr>
                   <pic:blipFill>
-                    <a:blip r:embed="rId83">
+                    <a:blip r:embed="rId79">
                       <a:extLst>
                         <a:ext uri="{28A0092B-C50C-407E-A947-70E740481C1C}">
                           <a14:useLocalDpi xmlns:a14="http://schemas.microsoft.com/office/drawing/2010/main" val="0"/>
@@ -13378,7 +13502,7 @@
                     <pic:cNvPicPr/>
                   </pic:nvPicPr>
                   <pic:blipFill>
-                    <a:blip r:embed="rId84">
+                    <a:blip r:embed="rId80">
                       <a:extLst>
                         <a:ext uri="{28A0092B-C50C-407E-A947-70E740481C1C}">
                           <a14:useLocalDpi xmlns:a14="http://schemas.microsoft.com/office/drawing/2010/main" val="0"/>
@@ -13452,7 +13576,7 @@
                     </pic:cNvPicPr>
                   </pic:nvPicPr>
                   <pic:blipFill>
-                    <a:blip r:embed="rId85">
+                    <a:blip r:embed="rId81">
                       <a:extLst>
                         <a:ext uri="{28A0092B-C50C-407E-A947-70E740481C1C}">
                           <a14:useLocalDpi xmlns:a14="http://schemas.microsoft.com/office/drawing/2010/main" val="0"/>
@@ -13567,7 +13691,7 @@
                     </pic:cNvPicPr>
                   </pic:nvPicPr>
                   <pic:blipFill>
-                    <a:blip r:embed="rId86">
+                    <a:blip r:embed="rId82">
                       <a:extLst>
                         <a:ext uri="{28A0092B-C50C-407E-A947-70E740481C1C}">
                           <a14:useLocalDpi xmlns:a14="http://schemas.microsoft.com/office/drawing/2010/main" val="0"/>
@@ -13643,7 +13767,7 @@
                     </pic:cNvPicPr>
                   </pic:nvPicPr>
                   <pic:blipFill>
-                    <a:blip r:embed="rId87">
+                    <a:blip r:embed="rId83">
                       <a:extLst>
                         <a:ext uri="{28A0092B-C50C-407E-A947-70E740481C1C}">
                           <a14:useLocalDpi xmlns:a14="http://schemas.microsoft.com/office/drawing/2010/main" val="0"/>
@@ -13708,7 +13832,7 @@
                     <pic:cNvPicPr/>
                   </pic:nvPicPr>
                   <pic:blipFill>
-                    <a:blip r:embed="rId88">
+                    <a:blip r:embed="rId84">
                       <a:extLst>
                         <a:ext uri="{28A0092B-C50C-407E-A947-70E740481C1C}">
                           <a14:useLocalDpi xmlns:a14="http://schemas.microsoft.com/office/drawing/2010/main" val="0"/>
@@ -13783,7 +13907,7 @@
                     <pic:cNvPicPr/>
                   </pic:nvPicPr>
                   <pic:blipFill>
-                    <a:blip r:embed="rId84">
+                    <a:blip r:embed="rId80">
                       <a:extLst>
                         <a:ext uri="{28A0092B-C50C-407E-A947-70E740481C1C}">
                           <a14:useLocalDpi xmlns:a14="http://schemas.microsoft.com/office/drawing/2010/main" val="0"/>
@@ -13862,7 +13986,7 @@
                     </pic:cNvPicPr>
                   </pic:nvPicPr>
                   <pic:blipFill>
-                    <a:blip r:embed="rId89">
+                    <a:blip r:embed="rId85">
                       <a:extLst>
                         <a:ext uri="{28A0092B-C50C-407E-A947-70E740481C1C}">
                           <a14:useLocalDpi xmlns:a14="http://schemas.microsoft.com/office/drawing/2010/main" val="0"/>
@@ -13943,7 +14067,7 @@
                     </pic:cNvPicPr>
                   </pic:nvPicPr>
                   <pic:blipFill>
-                    <a:blip r:embed="rId90">
+                    <a:blip r:embed="rId86">
                       <a:extLst>
                         <a:ext uri="{28A0092B-C50C-407E-A947-70E740481C1C}">
                           <a14:useLocalDpi xmlns:a14="http://schemas.microsoft.com/office/drawing/2010/main" val="0"/>
@@ -14023,7 +14147,7 @@
                     <pic:cNvPicPr/>
                   </pic:nvPicPr>
                   <pic:blipFill>
-                    <a:blip r:embed="rId91">
+                    <a:blip r:embed="rId87">
                       <a:extLst>
                         <a:ext uri="{28A0092B-C50C-407E-A947-70E740481C1C}">
                           <a14:useLocalDpi xmlns:a14="http://schemas.microsoft.com/office/drawing/2010/main" val="0"/>
@@ -14082,7 +14206,7 @@
                     <pic:cNvPicPr/>
                   </pic:nvPicPr>
                   <pic:blipFill>
-                    <a:blip r:embed="rId84">
+                    <a:blip r:embed="rId80">
                       <a:extLst>
                         <a:ext uri="{28A0092B-C50C-407E-A947-70E740481C1C}">
                           <a14:useLocalDpi xmlns:a14="http://schemas.microsoft.com/office/drawing/2010/main" val="0"/>
@@ -14142,7 +14266,7 @@
                     <pic:cNvPicPr/>
                   </pic:nvPicPr>
                   <pic:blipFill>
-                    <a:blip r:embed="rId92">
+                    <a:blip r:embed="rId88">
                       <a:extLst>
                         <a:ext uri="{28A0092B-C50C-407E-A947-70E740481C1C}">
                           <a14:useLocalDpi xmlns:a14="http://schemas.microsoft.com/office/drawing/2010/main" val="0"/>
@@ -14191,7 +14315,7 @@
                     <pic:cNvPicPr/>
                   </pic:nvPicPr>
                   <pic:blipFill>
-                    <a:blip r:embed="rId93"/>
+                    <a:blip r:embed="rId89"/>
                     <a:stretch>
                       <a:fillRect/>
                     </a:stretch>
@@ -14257,7 +14381,7 @@
                     <pic:cNvPicPr/>
                   </pic:nvPicPr>
                   <pic:blipFill>
-                    <a:blip r:embed="rId94"/>
+                    <a:blip r:embed="rId90"/>
                     <a:stretch>
                       <a:fillRect/>
                     </a:stretch>
@@ -14309,7 +14433,7 @@
                     </pic:cNvPicPr>
                   </pic:nvPicPr>
                   <pic:blipFill>
-                    <a:blip r:embed="rId95">
+                    <a:blip r:embed="rId91">
                       <a:extLst>
                         <a:ext uri="{28A0092B-C50C-407E-A947-70E740481C1C}">
                           <a14:useLocalDpi xmlns:a14="http://schemas.microsoft.com/office/drawing/2010/main" val="0"/>
@@ -14387,7 +14511,7 @@
                     </pic:cNvPicPr>
                   </pic:nvPicPr>
                   <pic:blipFill>
-                    <a:blip r:embed="rId96">
+                    <a:blip r:embed="rId92">
                       <a:extLst>
                         <a:ext uri="{28A0092B-C50C-407E-A947-70E740481C1C}">
                           <a14:useLocalDpi xmlns:a14="http://schemas.microsoft.com/office/drawing/2010/main" val="0"/>
@@ -14463,7 +14587,7 @@
                     </pic:cNvPicPr>
                   </pic:nvPicPr>
                   <pic:blipFill>
-                    <a:blip r:embed="rId97">
+                    <a:blip r:embed="rId93">
                       <a:extLst>
                         <a:ext uri="{28A0092B-C50C-407E-A947-70E740481C1C}">
                           <a14:useLocalDpi xmlns:a14="http://schemas.microsoft.com/office/drawing/2010/main" val="0"/>
@@ -14538,7 +14662,7 @@
                     <pic:cNvPicPr/>
                   </pic:nvPicPr>
                   <pic:blipFill>
-                    <a:blip r:embed="rId98"/>
+                    <a:blip r:embed="rId94"/>
                     <a:stretch>
                       <a:fillRect/>
                     </a:stretch>
@@ -14586,7 +14710,7 @@
                     <pic:cNvPicPr/>
                   </pic:nvPicPr>
                   <pic:blipFill>
-                    <a:blip r:embed="rId99">
+                    <a:blip r:embed="rId95">
                       <a:extLst>
                         <a:ext uri="{28A0092B-C50C-407E-A947-70E740481C1C}">
                           <a14:useLocalDpi xmlns:a14="http://schemas.microsoft.com/office/drawing/2010/main" val="0"/>
@@ -14670,7 +14794,7 @@
                     </pic:cNvPicPr>
                   </pic:nvPicPr>
                   <pic:blipFill>
-                    <a:blip r:embed="rId100">
+                    <a:blip r:embed="rId96">
                       <a:extLst>
                         <a:ext uri="{28A0092B-C50C-407E-A947-70E740481C1C}">
                           <a14:useLocalDpi xmlns:a14="http://schemas.microsoft.com/office/drawing/2010/main" val="0"/>
@@ -14708,11 +14832,11 @@
         <w:br w:type="page"/>
       </w:r>
     </w:p>
-    <w:bookmarkStart w:id="21" w:name="_Toc413329250"/>
     <w:p>
       <w:pPr>
         <w:pStyle w:val="Heading1"/>
       </w:pPr>
+      <w:bookmarkStart w:id="23" w:name="_Toc413329250"/>
       <w:r>
         <w:rPr>
           <w:noProof/>
@@ -15077,30 +15201,30 @@
       <w:r>
         <w:t>Collaborating</w:t>
       </w:r>
-      <w:bookmarkEnd w:id="21"/>
+      <w:bookmarkEnd w:id="23"/>
     </w:p>
     <w:p>
       <w:pPr>
         <w:pStyle w:val="Heading2"/>
       </w:pPr>
-      <w:bookmarkStart w:id="22" w:name="_Toc413329251"/>
+      <w:bookmarkStart w:id="24" w:name="_Toc413329251"/>
       <w:r>
         <w:t>Syncing</w:t>
       </w:r>
-      <w:bookmarkEnd w:id="22"/>
+      <w:bookmarkEnd w:id="24"/>
     </w:p>
     <w:p>
       <w:pPr>
         <w:pStyle w:val="Heading3"/>
       </w:pPr>
-      <w:bookmarkStart w:id="23" w:name="_Toc413329252"/>
+      <w:bookmarkStart w:id="25" w:name="_Toc413329252"/>
       <w:r>
         <w:t>11.</w:t>
       </w:r>
       <w:r>
         <w:t>Remote</w:t>
       </w:r>
-      <w:bookmarkEnd w:id="23"/>
+      <w:bookmarkEnd w:id="25"/>
     </w:p>
     <w:p/>
     <w:p>
@@ -15176,7 +15300,7 @@
                     <pic:cNvPicPr/>
                   </pic:nvPicPr>
                   <pic:blipFill>
-                    <a:blip r:embed="rId101">
+                    <a:blip r:embed="rId97">
                       <a:extLst>
                         <a:ext uri="{28A0092B-C50C-407E-A947-70E740481C1C}">
                           <a14:useLocalDpi xmlns:a14="http://schemas.microsoft.com/office/drawing/2010/main" val="0"/>
@@ -15300,7 +15424,7 @@
                     <pic:cNvPicPr/>
                   </pic:nvPicPr>
                   <pic:blipFill>
-                    <a:blip r:embed="rId102">
+                    <a:blip r:embed="rId98">
                       <a:extLst>
                         <a:ext uri="{28A0092B-C50C-407E-A947-70E740481C1C}">
                           <a14:useLocalDpi xmlns:a14="http://schemas.microsoft.com/office/drawing/2010/main" val="0"/>
@@ -15354,7 +15478,7 @@
                     </pic:cNvPicPr>
                   </pic:nvPicPr>
                   <pic:blipFill>
-                    <a:blip r:embed="rId103">
+                    <a:blip r:embed="rId99">
                       <a:extLst>
                         <a:ext uri="{28A0092B-C50C-407E-A947-70E740481C1C}">
                           <a14:useLocalDpi xmlns:a14="http://schemas.microsoft.com/office/drawing/2010/main" val="0"/>
@@ -15433,7 +15557,7 @@
                     </pic:cNvPicPr>
                   </pic:nvPicPr>
                   <pic:blipFill>
-                    <a:blip r:embed="rId104">
+                    <a:blip r:embed="rId100">
                       <a:extLst>
                         <a:ext uri="{28A0092B-C50C-407E-A947-70E740481C1C}">
                           <a14:useLocalDpi xmlns:a14="http://schemas.microsoft.com/office/drawing/2010/main" val="0"/>
@@ -15521,7 +15645,7 @@
                     </pic:cNvPicPr>
                   </pic:nvPicPr>
                   <pic:blipFill>
-                    <a:blip r:embed="rId105">
+                    <a:blip r:embed="rId101">
                       <a:extLst>
                         <a:ext uri="{28A0092B-C50C-407E-A947-70E740481C1C}">
                           <a14:useLocalDpi xmlns:a14="http://schemas.microsoft.com/office/drawing/2010/main" val="0"/>
@@ -15596,7 +15720,7 @@
                     </pic:cNvPicPr>
                   </pic:nvPicPr>
                   <pic:blipFill>
-                    <a:blip r:embed="rId106">
+                    <a:blip r:embed="rId102">
                       <a:extLst>
                         <a:ext uri="{28A0092B-C50C-407E-A947-70E740481C1C}">
                           <a14:useLocalDpi xmlns:a14="http://schemas.microsoft.com/office/drawing/2010/main" val="0"/>
@@ -15684,7 +15808,7 @@
                     <pic:cNvPicPr/>
                   </pic:nvPicPr>
                   <pic:blipFill>
-                    <a:blip r:embed="rId107"/>
+                    <a:blip r:embed="rId103"/>
                     <a:stretch>
                       <a:fillRect/>
                     </a:stretch>
@@ -15753,7 +15877,7 @@
                     <pic:cNvPicPr/>
                   </pic:nvPicPr>
                   <pic:blipFill>
-                    <a:blip r:embed="rId108"/>
+                    <a:blip r:embed="rId104"/>
                     <a:stretch>
                       <a:fillRect/>
                     </a:stretch>
@@ -15815,7 +15939,7 @@
                     <pic:cNvPicPr/>
                   </pic:nvPicPr>
                   <pic:blipFill>
-                    <a:blip r:embed="rId109"/>
+                    <a:blip r:embed="rId105"/>
                     <a:stretch>
                       <a:fillRect/>
                     </a:stretch>
@@ -15882,7 +16006,7 @@
                     <pic:cNvPicPr/>
                   </pic:nvPicPr>
                   <pic:blipFill>
-                    <a:blip r:embed="rId110"/>
+                    <a:blip r:embed="rId106"/>
                     <a:stretch>
                       <a:fillRect/>
                     </a:stretch>
@@ -15934,11 +16058,11 @@
         <w:br w:type="page"/>
       </w:r>
     </w:p>
-    <w:bookmarkStart w:id="24" w:name="_Toc413329253"/>
     <w:p>
       <w:pPr>
         <w:pStyle w:val="Heading3"/>
       </w:pPr>
+      <w:bookmarkStart w:id="26" w:name="_Toc413329253"/>
       <w:r>
         <w:rPr>
           <w:noProof/>
@@ -16303,7 +16427,7 @@
       <w:r>
         <w:t>12.Push</w:t>
       </w:r>
-      <w:bookmarkEnd w:id="24"/>
+      <w:bookmarkEnd w:id="26"/>
     </w:p>
     <w:p>
       <w:r>
@@ -16387,7 +16511,7 @@
                     <pic:cNvPicPr/>
                   </pic:nvPicPr>
                   <pic:blipFill>
-                    <a:blip r:embed="rId111">
+                    <a:blip r:embed="rId107">
                       <a:extLst>
                         <a:ext uri="{28A0092B-C50C-407E-A947-70E740481C1C}">
                           <a14:useLocalDpi xmlns:a14="http://schemas.microsoft.com/office/drawing/2010/main" val="0"/>
@@ -16464,7 +16588,7 @@
                     </pic:cNvPicPr>
                   </pic:nvPicPr>
                   <pic:blipFill>
-                    <a:blip r:embed="rId112">
+                    <a:blip r:embed="rId108">
                       <a:extLst>
                         <a:ext uri="{28A0092B-C50C-407E-A947-70E740481C1C}">
                           <a14:useLocalDpi xmlns:a14="http://schemas.microsoft.com/office/drawing/2010/main" val="0"/>
@@ -16564,7 +16688,7 @@
                     <pic:cNvPicPr/>
                   </pic:nvPicPr>
                   <pic:blipFill>
-                    <a:blip r:embed="rId84">
+                    <a:blip r:embed="rId80">
                       <a:extLst>
                         <a:ext uri="{28A0092B-C50C-407E-A947-70E740481C1C}">
                           <a14:useLocalDpi xmlns:a14="http://schemas.microsoft.com/office/drawing/2010/main" val="0"/>
@@ -16680,7 +16804,7 @@
                     </pic:cNvPicPr>
                   </pic:nvPicPr>
                   <pic:blipFill>
-                    <a:blip r:embed="rId113">
+                    <a:blip r:embed="rId109">
                       <a:extLst>
                         <a:ext uri="{28A0092B-C50C-407E-A947-70E740481C1C}">
                           <a14:useLocalDpi xmlns:a14="http://schemas.microsoft.com/office/drawing/2010/main" val="0"/>
@@ -16781,7 +16905,7 @@
                     </pic:cNvPicPr>
                   </pic:nvPicPr>
                   <pic:blipFill>
-                    <a:blip r:embed="rId114">
+                    <a:blip r:embed="rId110">
                       <a:extLst>
                         <a:ext uri="{28A0092B-C50C-407E-A947-70E740481C1C}">
                           <a14:useLocalDpi xmlns:a14="http://schemas.microsoft.com/office/drawing/2010/main" val="0"/>
@@ -16845,7 +16969,7 @@
                     <pic:cNvPicPr/>
                   </pic:nvPicPr>
                   <pic:blipFill>
-                    <a:blip r:embed="rId115">
+                    <a:blip r:embed="rId111">
                       <a:extLst>
                         <a:ext uri="{28A0092B-C50C-407E-A947-70E740481C1C}">
                           <a14:useLocalDpi xmlns:a14="http://schemas.microsoft.com/office/drawing/2010/main" val="0"/>
@@ -16989,7 +17113,7 @@
                     </pic:cNvPicPr>
                   </pic:nvPicPr>
                   <pic:blipFill>
-                    <a:blip r:embed="rId116">
+                    <a:blip r:embed="rId112">
                       <a:extLst>
                         <a:ext uri="{28A0092B-C50C-407E-A947-70E740481C1C}">
                           <a14:useLocalDpi xmlns:a14="http://schemas.microsoft.com/office/drawing/2010/main" val="0"/>
@@ -17061,7 +17185,7 @@
                     </pic:cNvPicPr>
                   </pic:nvPicPr>
                   <pic:blipFill>
-                    <a:blip r:embed="rId117">
+                    <a:blip r:embed="rId113">
                       <a:extLst>
                         <a:ext uri="{28A0092B-C50C-407E-A947-70E740481C1C}">
                           <a14:useLocalDpi xmlns:a14="http://schemas.microsoft.com/office/drawing/2010/main" val="0"/>
@@ -17120,11 +17244,11 @@
         <w:br w:type="page"/>
       </w:r>
     </w:p>
-    <w:bookmarkStart w:id="25" w:name="_Toc413329254"/>
     <w:p>
       <w:pPr>
         <w:pStyle w:val="Heading3"/>
       </w:pPr>
+      <w:bookmarkStart w:id="27" w:name="_Toc413329254"/>
       <w:r>
         <w:rPr>
           <w:noProof/>
@@ -17492,7 +17616,7 @@
       <w:r>
         <w:t>.Fetch</w:t>
       </w:r>
-      <w:bookmarkEnd w:id="25"/>
+      <w:bookmarkEnd w:id="27"/>
     </w:p>
     <w:p>
       <w:pPr>
@@ -17590,7 +17714,7 @@
                     </pic:cNvPicPr>
                   </pic:nvPicPr>
                   <pic:blipFill>
-                    <a:blip r:embed="rId118">
+                    <a:blip r:embed="rId114">
                       <a:extLst>
                         <a:ext uri="{28A0092B-C50C-407E-A947-70E740481C1C}">
                           <a14:useLocalDpi xmlns:a14="http://schemas.microsoft.com/office/drawing/2010/main" val="0"/>
@@ -17664,7 +17788,7 @@
                     <pic:cNvPicPr/>
                   </pic:nvPicPr>
                   <pic:blipFill>
-                    <a:blip r:embed="rId119">
+                    <a:blip r:embed="rId115">
                       <a:extLst>
                         <a:ext uri="{28A0092B-C50C-407E-A947-70E740481C1C}">
                           <a14:useLocalDpi xmlns:a14="http://schemas.microsoft.com/office/drawing/2010/main" val="0"/>
@@ -17759,7 +17883,7 @@
                     </pic:cNvPicPr>
                   </pic:nvPicPr>
                   <pic:blipFill>
-                    <a:blip r:embed="rId120">
+                    <a:blip r:embed="rId116">
                       <a:extLst>
                         <a:ext uri="{28A0092B-C50C-407E-A947-70E740481C1C}">
                           <a14:useLocalDpi xmlns:a14="http://schemas.microsoft.com/office/drawing/2010/main" val="0"/>
@@ -17870,7 +17994,7 @@
                     </pic:cNvPicPr>
                   </pic:nvPicPr>
                   <pic:blipFill>
-                    <a:blip r:embed="rId121">
+                    <a:blip r:embed="rId117">
                       <a:extLst>
                         <a:ext uri="{28A0092B-C50C-407E-A947-70E740481C1C}">
                           <a14:useLocalDpi xmlns:a14="http://schemas.microsoft.com/office/drawing/2010/main" val="0"/>
@@ -17930,11 +18054,11 @@
         <w:br w:type="page"/>
       </w:r>
     </w:p>
-    <w:bookmarkStart w:id="26" w:name="_Toc413329255"/>
     <w:p>
       <w:pPr>
         <w:pStyle w:val="Heading3"/>
       </w:pPr>
+      <w:bookmarkStart w:id="28" w:name="_Toc413329255"/>
       <w:r>
         <w:rPr>
           <w:noProof/>
@@ -18299,7 +18423,7 @@
       <w:r>
         <w:t>13.Pull</w:t>
       </w:r>
-      <w:bookmarkEnd w:id="26"/>
+      <w:bookmarkEnd w:id="28"/>
     </w:p>
     <w:p>
       <w:pPr>
@@ -18426,7 +18550,7 @@
                     <pic:cNvPicPr/>
                   </pic:nvPicPr>
                   <pic:blipFill>
-                    <a:blip r:embed="rId122">
+                    <a:blip r:embed="rId118">
                       <a:extLst>
                         <a:ext uri="{28A0092B-C50C-407E-A947-70E740481C1C}">
                           <a14:useLocalDpi xmlns:a14="http://schemas.microsoft.com/office/drawing/2010/main" val="0"/>
@@ -18553,7 +18677,7 @@
                     </pic:cNvPicPr>
                   </pic:nvPicPr>
                   <pic:blipFill>
-                    <a:blip r:embed="rId123">
+                    <a:blip r:embed="rId119">
                       <a:extLst>
                         <a:ext uri="{28A0092B-C50C-407E-A947-70E740481C1C}">
                           <a14:useLocalDpi xmlns:a14="http://schemas.microsoft.com/office/drawing/2010/main" val="0"/>
@@ -18623,7 +18747,7 @@
                     </pic:cNvPicPr>
                   </pic:nvPicPr>
                   <pic:blipFill>
-                    <a:blip r:embed="rId124">
+                    <a:blip r:embed="rId120">
                       <a:extLst>
                         <a:ext uri="{28A0092B-C50C-407E-A947-70E740481C1C}">
                           <a14:useLocalDpi xmlns:a14="http://schemas.microsoft.com/office/drawing/2010/main" val="0"/>
@@ -18733,11 +18857,11 @@
         <w:br w:type="page"/>
       </w:r>
     </w:p>
-    <w:bookmarkStart w:id="27" w:name="_Toc413329256"/>
     <w:p>
       <w:pPr>
         <w:pStyle w:val="Heading2"/>
       </w:pPr>
+      <w:bookmarkStart w:id="29" w:name="_Toc413329256"/>
       <w:r>
         <w:rPr>
           <w:noProof/>
@@ -19102,17 +19226,17 @@
       <w:r>
         <w:t>Using Branch</w:t>
       </w:r>
-      <w:bookmarkEnd w:id="27"/>
+      <w:bookmarkEnd w:id="29"/>
     </w:p>
     <w:p>
       <w:pPr>
         <w:pStyle w:val="Heading3"/>
       </w:pPr>
-      <w:bookmarkStart w:id="28" w:name="_Toc413329257"/>
+      <w:bookmarkStart w:id="30" w:name="_Toc413329257"/>
       <w:r>
         <w:t>Branch</w:t>
       </w:r>
-      <w:bookmarkEnd w:id="28"/>
+      <w:bookmarkEnd w:id="30"/>
     </w:p>
     <w:p>
       <w:pPr>
@@ -19162,7 +19286,7 @@
                     <pic:cNvPicPr/>
                   </pic:nvPicPr>
                   <pic:blipFill>
-                    <a:blip r:embed="rId125">
+                    <a:blip r:embed="rId121">
                       <a:extLst>
                         <a:ext uri="{28A0092B-C50C-407E-A947-70E740481C1C}">
                           <a14:useLocalDpi xmlns:a14="http://schemas.microsoft.com/office/drawing/2010/main" val="0"/>
@@ -19268,7 +19392,7 @@
                     <pic:cNvPicPr/>
                   </pic:nvPicPr>
                   <pic:blipFill>
-                    <a:blip r:embed="rId126"/>
+                    <a:blip r:embed="rId122"/>
                     <a:stretch>
                       <a:fillRect/>
                     </a:stretch>
@@ -19338,7 +19462,7 @@
                     <pic:cNvPicPr/>
                   </pic:nvPicPr>
                   <pic:blipFill>
-                    <a:blip r:embed="rId127">
+                    <a:blip r:embed="rId123">
                       <a:extLst>
                         <a:ext uri="{28A0092B-C50C-407E-A947-70E740481C1C}">
                           <a14:useLocalDpi xmlns:a14="http://schemas.microsoft.com/office/drawing/2010/main" val="0"/>
@@ -19456,7 +19580,7 @@
                     <pic:cNvPicPr/>
                   </pic:nvPicPr>
                   <pic:blipFill>
-                    <a:blip r:embed="rId128"/>
+                    <a:blip r:embed="rId124"/>
                     <a:stretch>
                       <a:fillRect/>
                     </a:stretch>
@@ -19524,7 +19648,7 @@
                     <pic:cNvPicPr/>
                   </pic:nvPicPr>
                   <pic:blipFill>
-                    <a:blip r:embed="rId125">
+                    <a:blip r:embed="rId121">
                       <a:extLst>
                         <a:ext uri="{28A0092B-C50C-407E-A947-70E740481C1C}">
                           <a14:useLocalDpi xmlns:a14="http://schemas.microsoft.com/office/drawing/2010/main" val="0"/>
@@ -19625,7 +19749,7 @@
                     <pic:cNvPicPr/>
                   </pic:nvPicPr>
                   <pic:blipFill>
-                    <a:blip r:embed="rId129"/>
+                    <a:blip r:embed="rId125"/>
                     <a:stretch>
                       <a:fillRect/>
                     </a:stretch>
@@ -19745,7 +19869,7 @@
                     <pic:cNvPicPr/>
                   </pic:nvPicPr>
                   <pic:blipFill>
-                    <a:blip r:embed="rId130"/>
+                    <a:blip r:embed="rId126"/>
                     <a:stretch>
                       <a:fillRect/>
                     </a:stretch>
@@ -19795,7 +19919,7 @@
                     <pic:cNvPicPr/>
                   </pic:nvPicPr>
                   <pic:blipFill>
-                    <a:blip r:embed="rId131"/>
+                    <a:blip r:embed="rId127"/>
                     <a:stretch>
                       <a:fillRect/>
                     </a:stretch>
@@ -20319,7 +20443,7 @@
                     <pic:cNvPicPr/>
                   </pic:nvPicPr>
                   <pic:blipFill>
-                    <a:blip r:embed="rId132">
+                    <a:blip r:embed="rId128">
                       <a:extLst>
                         <a:ext uri="{28A0092B-C50C-407E-A947-70E740481C1C}">
                           <a14:useLocalDpi xmlns:a14="http://schemas.microsoft.com/office/drawing/2010/main" val="0"/>
@@ -20422,7 +20546,7 @@
                     <pic:cNvPicPr/>
                   </pic:nvPicPr>
                   <pic:blipFill>
-                    <a:blip r:embed="rId126"/>
+                    <a:blip r:embed="rId122"/>
                     <a:stretch>
                       <a:fillRect/>
                     </a:stretch>
@@ -20492,7 +20616,7 @@
                     <pic:cNvPicPr/>
                   </pic:nvPicPr>
                   <pic:blipFill>
-                    <a:blip r:embed="rId127">
+                    <a:blip r:embed="rId123">
                       <a:extLst>
                         <a:ext uri="{28A0092B-C50C-407E-A947-70E740481C1C}">
                           <a14:useLocalDpi xmlns:a14="http://schemas.microsoft.com/office/drawing/2010/main" val="0"/>
@@ -20651,7 +20775,7 @@
                     </pic:cNvPicPr>
                   </pic:nvPicPr>
                   <pic:blipFill>
-                    <a:blip r:embed="rId133">
+                    <a:blip r:embed="rId129">
                       <a:extLst>
                         <a:ext uri="{28A0092B-C50C-407E-A947-70E740481C1C}">
                           <a14:useLocalDpi xmlns:a14="http://schemas.microsoft.com/office/drawing/2010/main" val="0"/>
@@ -20743,7 +20867,7 @@
                     </pic:cNvPicPr>
                   </pic:nvPicPr>
                   <pic:blipFill>
-                    <a:blip r:embed="rId134">
+                    <a:blip r:embed="rId130">
                       <a:extLst>
                         <a:ext uri="{28A0092B-C50C-407E-A947-70E740481C1C}">
                           <a14:useLocalDpi xmlns:a14="http://schemas.microsoft.com/office/drawing/2010/main" val="0"/>
@@ -20818,7 +20942,7 @@
                     </pic:cNvPicPr>
                   </pic:nvPicPr>
                   <pic:blipFill>
-                    <a:blip r:embed="rId135">
+                    <a:blip r:embed="rId131">
                       <a:extLst>
                         <a:ext uri="{28A0092B-C50C-407E-A947-70E740481C1C}">
                           <a14:useLocalDpi xmlns:a14="http://schemas.microsoft.com/office/drawing/2010/main" val="0"/>
@@ -20928,7 +21052,7 @@
                     <pic:cNvPicPr/>
                   </pic:nvPicPr>
                   <pic:blipFill>
-                    <a:blip r:embed="rId136">
+                    <a:blip r:embed="rId132">
                       <a:extLst>
                         <a:ext uri="{28A0092B-C50C-407E-A947-70E740481C1C}">
                           <a14:useLocalDpi xmlns:a14="http://schemas.microsoft.com/office/drawing/2010/main" val="0"/>
@@ -21016,7 +21140,7 @@
                     </pic:cNvPicPr>
                   </pic:nvPicPr>
                   <pic:blipFill>
-                    <a:blip r:embed="rId137">
+                    <a:blip r:embed="rId133">
                       <a:extLst>
                         <a:ext uri="{28A0092B-C50C-407E-A947-70E740481C1C}">
                           <a14:useLocalDpi xmlns:a14="http://schemas.microsoft.com/office/drawing/2010/main" val="0"/>
@@ -21103,7 +21227,7 @@
                     </pic:cNvPicPr>
                   </pic:nvPicPr>
                   <pic:blipFill>
-                    <a:blip r:embed="rId138">
+                    <a:blip r:embed="rId134">
                       <a:extLst>
                         <a:ext uri="{28A0092B-C50C-407E-A947-70E740481C1C}">
                           <a14:useLocalDpi xmlns:a14="http://schemas.microsoft.com/office/drawing/2010/main" val="0"/>
@@ -21229,7 +21353,7 @@
                     </pic:cNvPicPr>
                   </pic:nvPicPr>
                   <pic:blipFill>
-                    <a:blip r:embed="rId139">
+                    <a:blip r:embed="rId135">
                       <a:extLst>
                         <a:ext uri="{28A0092B-C50C-407E-A947-70E740481C1C}">
                           <a14:useLocalDpi xmlns:a14="http://schemas.microsoft.com/office/drawing/2010/main" val="0"/>
@@ -21299,7 +21423,7 @@
                     <pic:cNvPicPr/>
                   </pic:nvPicPr>
                   <pic:blipFill>
-                    <a:blip r:embed="rId140"/>
+                    <a:blip r:embed="rId136"/>
                     <a:stretch>
                       <a:fillRect/>
                     </a:stretch>
@@ -21371,7 +21495,7 @@
                     </pic:cNvPicPr>
                   </pic:nvPicPr>
                   <pic:blipFill>
-                    <a:blip r:embed="rId141">
+                    <a:blip r:embed="rId137">
                       <a:extLst>
                         <a:ext uri="{28A0092B-C50C-407E-A947-70E740481C1C}">
                           <a14:useLocalDpi xmlns:a14="http://schemas.microsoft.com/office/drawing/2010/main" val="0"/>
@@ -21499,7 +21623,7 @@
                     <pic:cNvPicPr/>
                   </pic:nvPicPr>
                   <pic:blipFill>
-                    <a:blip r:embed="rId142">
+                    <a:blip r:embed="rId138">
                       <a:extLst>
                         <a:ext uri="{28A0092B-C50C-407E-A947-70E740481C1C}">
                           <a14:useLocalDpi xmlns:a14="http://schemas.microsoft.com/office/drawing/2010/main" val="0"/>
@@ -21606,7 +21730,7 @@
                     </pic:cNvPicPr>
                   </pic:nvPicPr>
                   <pic:blipFill>
-                    <a:blip r:embed="rId143">
+                    <a:blip r:embed="rId139">
                       <a:extLst>
                         <a:ext uri="{28A0092B-C50C-407E-A947-70E740481C1C}">
                           <a14:useLocalDpi xmlns:a14="http://schemas.microsoft.com/office/drawing/2010/main" val="0"/>
@@ -21681,7 +21805,7 @@
                     </pic:cNvPicPr>
                   </pic:nvPicPr>
                   <pic:blipFill>
-                    <a:blip r:embed="rId144">
+                    <a:blip r:embed="rId140">
                       <a:extLst>
                         <a:ext uri="{28A0092B-C50C-407E-A947-70E740481C1C}">
                           <a14:useLocalDpi xmlns:a14="http://schemas.microsoft.com/office/drawing/2010/main" val="0"/>
@@ -22268,7 +22392,7 @@
                     <pic:cNvPicPr/>
                   </pic:nvPicPr>
                   <pic:blipFill>
-                    <a:blip r:embed="rId145"/>
+                    <a:blip r:embed="rId141"/>
                     <a:stretch>
                       <a:fillRect/>
                     </a:stretch>
@@ -22321,7 +22445,7 @@
                     <pic:cNvPicPr/>
                   </pic:nvPicPr>
                   <pic:blipFill>
-                    <a:blip r:embed="rId146"/>
+                    <a:blip r:embed="rId142"/>
                     <a:stretch>
                       <a:fillRect/>
                     </a:stretch>
@@ -22462,7 +22586,7 @@
                     <pic:cNvPicPr/>
                   </pic:nvPicPr>
                   <pic:blipFill>
-                    <a:blip r:embed="rId147"/>
+                    <a:blip r:embed="rId143"/>
                     <a:stretch>
                       <a:fillRect/>
                     </a:stretch>
@@ -22535,7 +22659,7 @@
                     <pic:cNvPicPr/>
                   </pic:nvPicPr>
                   <pic:blipFill>
-                    <a:blip r:embed="rId148"/>
+                    <a:blip r:embed="rId144"/>
                     <a:stretch>
                       <a:fillRect/>
                     </a:stretch>
@@ -22648,7 +22772,7 @@
                     <pic:cNvPicPr/>
                   </pic:nvPicPr>
                   <pic:blipFill>
-                    <a:blip r:embed="rId149"/>
+                    <a:blip r:embed="rId145"/>
                     <a:stretch>
                       <a:fillRect/>
                     </a:stretch>
@@ -22716,7 +22840,7 @@
                     <pic:cNvPicPr/>
                   </pic:nvPicPr>
                   <pic:blipFill>
-                    <a:blip r:embed="rId150"/>
+                    <a:blip r:embed="rId146"/>
                     <a:stretch>
                       <a:fillRect/>
                     </a:stretch>
@@ -22835,7 +22959,7 @@
                     </pic:cNvPicPr>
                   </pic:nvPicPr>
                   <pic:blipFill>
-                    <a:blip r:embed="rId151">
+                    <a:blip r:embed="rId147">
                       <a:extLst>
                         <a:ext uri="{28A0092B-C50C-407E-A947-70E740481C1C}">
                           <a14:useLocalDpi xmlns:a14="http://schemas.microsoft.com/office/drawing/2010/main" val="0"/>
@@ -22989,7 +23113,7 @@
                     <pic:cNvPicPr/>
                   </pic:nvPicPr>
                   <pic:blipFill>
-                    <a:blip r:embed="rId152"/>
+                    <a:blip r:embed="rId148"/>
                     <a:stretch>
                       <a:fillRect/>
                     </a:stretch>
@@ -23066,7 +23190,7 @@
                     </pic:cNvPicPr>
                   </pic:nvPicPr>
                   <pic:blipFill>
-                    <a:blip r:embed="rId153">
+                    <a:blip r:embed="rId149">
                       <a:extLst>
                         <a:ext uri="{28A0092B-C50C-407E-A947-70E740481C1C}">
                           <a14:useLocalDpi xmlns:a14="http://schemas.microsoft.com/office/drawing/2010/main" val="0"/>
@@ -23181,7 +23305,7 @@
                     <pic:cNvPicPr/>
                   </pic:nvPicPr>
                   <pic:blipFill>
-                    <a:blip r:embed="rId154">
+                    <a:blip r:embed="rId150">
                       <a:extLst>
                         <a:ext uri="{28A0092B-C50C-407E-A947-70E740481C1C}">
                           <a14:useLocalDpi xmlns:a14="http://schemas.microsoft.com/office/drawing/2010/main" val="0"/>
@@ -23274,7 +23398,7 @@
                     </pic:cNvPicPr>
                   </pic:nvPicPr>
                   <pic:blipFill>
-                    <a:blip r:embed="rId155">
+                    <a:blip r:embed="rId151">
                       <a:extLst>
                         <a:ext uri="{28A0092B-C50C-407E-A947-70E740481C1C}">
                           <a14:useLocalDpi xmlns:a14="http://schemas.microsoft.com/office/drawing/2010/main" val="0"/>
@@ -23380,7 +23504,7 @@
                     </pic:cNvPicPr>
                   </pic:nvPicPr>
                   <pic:blipFill>
-                    <a:blip r:embed="rId156">
+                    <a:blip r:embed="rId152">
                       <a:extLst>
                         <a:ext uri="{28A0092B-C50C-407E-A947-70E740481C1C}">
                           <a14:useLocalDpi xmlns:a14="http://schemas.microsoft.com/office/drawing/2010/main" val="0"/>
@@ -23444,7 +23568,7 @@
                     <pic:cNvPicPr/>
                   </pic:nvPicPr>
                   <pic:blipFill>
-                    <a:blip r:embed="rId157">
+                    <a:blip r:embed="rId153">
                       <a:extLst>
                         <a:ext uri="{28A0092B-C50C-407E-A947-70E740481C1C}">
                           <a14:useLocalDpi xmlns:a14="http://schemas.microsoft.com/office/drawing/2010/main" val="0"/>
@@ -23544,7 +23668,7 @@
                     </pic:cNvPicPr>
                   </pic:nvPicPr>
                   <pic:blipFill>
-                    <a:blip r:embed="rId158">
+                    <a:blip r:embed="rId154">
                       <a:extLst>
                         <a:ext uri="{28A0092B-C50C-407E-A947-70E740481C1C}">
                           <a14:useLocalDpi xmlns:a14="http://schemas.microsoft.com/office/drawing/2010/main" val="0"/>
@@ -23646,7 +23770,7 @@
                     </pic:cNvPicPr>
                   </pic:nvPicPr>
                   <pic:blipFill>
-                    <a:blip r:embed="rId159">
+                    <a:blip r:embed="rId155">
                       <a:extLst>
                         <a:ext uri="{28A0092B-C50C-407E-A947-70E740481C1C}">
                           <a14:useLocalDpi xmlns:a14="http://schemas.microsoft.com/office/drawing/2010/main" val="0"/>
@@ -23765,7 +23889,7 @@
                     <pic:cNvPicPr/>
                   </pic:nvPicPr>
                   <pic:blipFill>
-                    <a:blip r:embed="rId160"/>
+                    <a:blip r:embed="rId156"/>
                     <a:stretch>
                       <a:fillRect/>
                     </a:stretch>
@@ -23864,7 +23988,7 @@
                     </pic:cNvPicPr>
                   </pic:nvPicPr>
                   <pic:blipFill>
-                    <a:blip r:embed="rId161">
+                    <a:blip r:embed="rId157">
                       <a:extLst>
                         <a:ext uri="{28A0092B-C50C-407E-A947-70E740481C1C}">
                           <a14:useLocalDpi xmlns:a14="http://schemas.microsoft.com/office/drawing/2010/main" val="0"/>
@@ -24062,7 +24186,7 @@
                     </pic:cNvPicPr>
                   </pic:nvPicPr>
                   <pic:blipFill>
-                    <a:blip r:embed="rId162">
+                    <a:blip r:embed="rId158">
                       <a:extLst>
                         <a:ext uri="{28A0092B-C50C-407E-A947-70E740481C1C}">
                           <a14:useLocalDpi xmlns:a14="http://schemas.microsoft.com/office/drawing/2010/main" val="0"/>
@@ -24197,7 +24321,7 @@
                     </pic:cNvPicPr>
                   </pic:nvPicPr>
                   <pic:blipFill>
-                    <a:blip r:embed="rId163">
+                    <a:blip r:embed="rId159">
                       <a:extLst>
                         <a:ext uri="{28A0092B-C50C-407E-A947-70E740481C1C}">
                           <a14:useLocalDpi xmlns:a14="http://schemas.microsoft.com/office/drawing/2010/main" val="0"/>
@@ -24292,7 +24416,7 @@
                     </pic:cNvPicPr>
                   </pic:nvPicPr>
                   <pic:blipFill>
-                    <a:blip r:embed="rId164">
+                    <a:blip r:embed="rId160">
                       <a:extLst>
                         <a:ext uri="{28A0092B-C50C-407E-A947-70E740481C1C}">
                           <a14:useLocalDpi xmlns:a14="http://schemas.microsoft.com/office/drawing/2010/main" val="0"/>
@@ -24385,7 +24509,7 @@
                     </pic:cNvPicPr>
                   </pic:nvPicPr>
                   <pic:blipFill>
-                    <a:blip r:embed="rId165">
+                    <a:blip r:embed="rId161">
                       <a:extLst>
                         <a:ext uri="{28A0092B-C50C-407E-A947-70E740481C1C}">
                           <a14:useLocalDpi xmlns:a14="http://schemas.microsoft.com/office/drawing/2010/main" val="0"/>
@@ -24577,7 +24701,7 @@
                     </pic:cNvPicPr>
                   </pic:nvPicPr>
                   <pic:blipFill rotWithShape="1">
-                    <a:blip r:embed="rId166">
+                    <a:blip r:embed="rId162">
                       <a:extLst>
                         <a:ext uri="{28A0092B-C50C-407E-A947-70E740481C1C}">
                           <a14:useLocalDpi xmlns:a14="http://schemas.microsoft.com/office/drawing/2010/main" val="0"/>
@@ -24716,7 +24840,7 @@
                     </pic:cNvPicPr>
                   </pic:nvPicPr>
                   <pic:blipFill>
-                    <a:blip r:embed="rId167">
+                    <a:blip r:embed="rId163">
                       <a:extLst>
                         <a:ext uri="{28A0092B-C50C-407E-A947-70E740481C1C}">
                           <a14:useLocalDpi xmlns:a14="http://schemas.microsoft.com/office/drawing/2010/main" val="0"/>
@@ -24804,7 +24928,7 @@
                     </pic:cNvPicPr>
                   </pic:nvPicPr>
                   <pic:blipFill>
-                    <a:blip r:embed="rId168">
+                    <a:blip r:embed="rId164">
                       <a:extLst>
                         <a:ext uri="{28A0092B-C50C-407E-A947-70E740481C1C}">
                           <a14:useLocalDpi xmlns:a14="http://schemas.microsoft.com/office/drawing/2010/main" val="0"/>
@@ -24953,7 +25077,7 @@
                     <pic:cNvPicPr/>
                   </pic:nvPicPr>
                   <pic:blipFill>
-                    <a:blip r:embed="rId169"/>
+                    <a:blip r:embed="rId165"/>
                     <a:stretch>
                       <a:fillRect/>
                     </a:stretch>
@@ -25033,7 +25157,7 @@
                     <pic:cNvPicPr/>
                   </pic:nvPicPr>
                   <pic:blipFill>
-                    <a:blip r:embed="rId170"/>
+                    <a:blip r:embed="rId166"/>
                     <a:stretch>
                       <a:fillRect/>
                     </a:stretch>
@@ -25141,7 +25265,7 @@
                     </pic:cNvPicPr>
                   </pic:nvPicPr>
                   <pic:blipFill>
-                    <a:blip r:embed="rId171">
+                    <a:blip r:embed="rId167">
                       <a:extLst>
                         <a:ext uri="{28A0092B-C50C-407E-A947-70E740481C1C}">
                           <a14:useLocalDpi xmlns:a14="http://schemas.microsoft.com/office/drawing/2010/main" val="0"/>
@@ -25237,7 +25361,7 @@
                     <pic:cNvPicPr/>
                   </pic:nvPicPr>
                   <pic:blipFill>
-                    <a:blip r:embed="rId172">
+                    <a:blip r:embed="rId168">
                       <a:extLst>
                         <a:ext uri="{28A0092B-C50C-407E-A947-70E740481C1C}">
                           <a14:useLocalDpi xmlns:a14="http://schemas.microsoft.com/office/drawing/2010/main" val="0"/>
@@ -25338,7 +25462,7 @@
                     <pic:cNvPicPr/>
                   </pic:nvPicPr>
                   <pic:blipFill>
-                    <a:blip r:embed="rId173"/>
+                    <a:blip r:embed="rId169"/>
                     <a:stretch>
                       <a:fillRect/>
                     </a:stretch>
@@ -25403,7 +25527,7 @@
                     </pic:cNvPicPr>
                   </pic:nvPicPr>
                   <pic:blipFill>
-                    <a:blip r:embed="rId174">
+                    <a:blip r:embed="rId170">
                       <a:extLst>
                         <a:ext uri="{28A0092B-C50C-407E-A947-70E740481C1C}">
                           <a14:useLocalDpi xmlns:a14="http://schemas.microsoft.com/office/drawing/2010/main" val="0"/>
@@ -25522,7 +25646,7 @@
                     <pic:cNvPicPr/>
                   </pic:nvPicPr>
                   <pic:blipFill>
-                    <a:blip r:embed="rId175"/>
+                    <a:blip r:embed="rId171"/>
                     <a:stretch>
                       <a:fillRect/>
                     </a:stretch>
@@ -25596,7 +25720,7 @@
                     </pic:cNvPicPr>
                   </pic:nvPicPr>
                   <pic:blipFill>
-                    <a:blip r:embed="rId176">
+                    <a:blip r:embed="rId172">
                       <a:extLst>
                         <a:ext uri="{28A0092B-C50C-407E-A947-70E740481C1C}">
                           <a14:useLocalDpi xmlns:a14="http://schemas.microsoft.com/office/drawing/2010/main" val="0"/>
@@ -25734,7 +25858,7 @@
                     <pic:cNvPicPr/>
                   </pic:nvPicPr>
                   <pic:blipFill>
-                    <a:blip r:embed="rId177">
+                    <a:blip r:embed="rId173">
                       <a:extLst>
                         <a:ext uri="{28A0092B-C50C-407E-A947-70E740481C1C}">
                           <a14:useLocalDpi xmlns:a14="http://schemas.microsoft.com/office/drawing/2010/main" val="0"/>
@@ -25803,7 +25927,7 @@
                     <pic:cNvPicPr/>
                   </pic:nvPicPr>
                   <pic:blipFill>
-                    <a:blip r:embed="rId178">
+                    <a:blip r:embed="rId174">
                       <a:extLst>
                         <a:ext uri="{28A0092B-C50C-407E-A947-70E740481C1C}">
                           <a14:useLocalDpi xmlns:a14="http://schemas.microsoft.com/office/drawing/2010/main" val="0"/>
@@ -25901,7 +26025,7 @@
                     </pic:cNvPicPr>
                   </pic:nvPicPr>
                   <pic:blipFill>
-                    <a:blip r:embed="rId179">
+                    <a:blip r:embed="rId175">
                       <a:extLst>
                         <a:ext uri="{28A0092B-C50C-407E-A947-70E740481C1C}">
                           <a14:useLocalDpi xmlns:a14="http://schemas.microsoft.com/office/drawing/2010/main" val="0"/>
@@ -25982,7 +26106,7 @@
                     </pic:cNvPicPr>
                   </pic:nvPicPr>
                   <pic:blipFill>
-                    <a:blip r:embed="rId180">
+                    <a:blip r:embed="rId176">
                       <a:extLst>
                         <a:ext uri="{28A0092B-C50C-407E-A947-70E740481C1C}">
                           <a14:useLocalDpi xmlns:a14="http://schemas.microsoft.com/office/drawing/2010/main" val="0"/>
@@ -26149,7 +26273,7 @@
                     <pic:cNvPicPr/>
                   </pic:nvPicPr>
                   <pic:blipFill>
-                    <a:blip r:embed="rId181"/>
+                    <a:blip r:embed="rId177"/>
                     <a:stretch>
                       <a:fillRect/>
                     </a:stretch>
@@ -26218,7 +26342,7 @@
                     <pic:cNvPicPr/>
                   </pic:nvPicPr>
                   <pic:blipFill>
-                    <a:blip r:embed="rId177">
+                    <a:blip r:embed="rId173">
                       <a:extLst>
                         <a:ext uri="{28A0092B-C50C-407E-A947-70E740481C1C}">
                           <a14:useLocalDpi xmlns:a14="http://schemas.microsoft.com/office/drawing/2010/main" val="0"/>
@@ -26294,7 +26418,7 @@
                     </pic:cNvPicPr>
                   </pic:nvPicPr>
                   <pic:blipFill>
-                    <a:blip r:embed="rId182">
+                    <a:blip r:embed="rId178">
                       <a:extLst>
                         <a:ext uri="{28A0092B-C50C-407E-A947-70E740481C1C}">
                           <a14:useLocalDpi xmlns:a14="http://schemas.microsoft.com/office/drawing/2010/main" val="0"/>
@@ -26385,7 +26509,7 @@
                     </pic:cNvPicPr>
                   </pic:nvPicPr>
                   <pic:blipFill>
-                    <a:blip r:embed="rId183">
+                    <a:blip r:embed="rId179">
                       <a:extLst>
                         <a:ext uri="{28A0092B-C50C-407E-A947-70E740481C1C}">
                           <a14:useLocalDpi xmlns:a14="http://schemas.microsoft.com/office/drawing/2010/main" val="0"/>
@@ -26616,7 +26740,7 @@
                     <pic:cNvPicPr/>
                   </pic:nvPicPr>
                   <pic:blipFill>
-                    <a:blip r:embed="rId184">
+                    <a:blip r:embed="rId180">
                       <a:extLst>
                         <a:ext uri="{28A0092B-C50C-407E-A947-70E740481C1C}">
                           <a14:useLocalDpi xmlns:a14="http://schemas.microsoft.com/office/drawing/2010/main" val="0"/>
@@ -26788,7 +26912,7 @@
                     </pic:cNvPicPr>
                   </pic:nvPicPr>
                   <pic:blipFill>
-                    <a:blip r:embed="rId185">
+                    <a:blip r:embed="rId181">
                       <a:extLst>
                         <a:ext uri="{28A0092B-C50C-407E-A947-70E740481C1C}">
                           <a14:useLocalDpi xmlns:a14="http://schemas.microsoft.com/office/drawing/2010/main" val="0"/>
@@ -27017,7 +27141,7 @@
                     </pic:cNvPicPr>
                   </pic:nvPicPr>
                   <pic:blipFill>
-                    <a:blip r:embed="rId186">
+                    <a:blip r:embed="rId182">
                       <a:extLst>
                         <a:ext uri="{28A0092B-C50C-407E-A947-70E740481C1C}">
                           <a14:useLocalDpi xmlns:a14="http://schemas.microsoft.com/office/drawing/2010/main" val="0"/>
@@ -27193,7 +27317,7 @@
                     <pic:cNvPicPr/>
                   </pic:nvPicPr>
                   <pic:blipFill>
-                    <a:blip r:embed="rId187"/>
+                    <a:blip r:embed="rId183"/>
                     <a:stretch>
                       <a:fillRect/>
                     </a:stretch>
@@ -27310,7 +27434,7 @@
                     <pic:cNvPicPr/>
                   </pic:nvPicPr>
                   <pic:blipFill>
-                    <a:blip r:embed="rId188">
+                    <a:blip r:embed="rId184">
                       <a:extLst>
                         <a:ext uri="{28A0092B-C50C-407E-A947-70E740481C1C}">
                           <a14:useLocalDpi xmlns:a14="http://schemas.microsoft.com/office/drawing/2010/main" val="0"/>
@@ -27384,7 +27508,7 @@
                     </pic:cNvPicPr>
                   </pic:nvPicPr>
                   <pic:blipFill>
-                    <a:blip r:embed="rId189">
+                    <a:blip r:embed="rId185">
                       <a:extLst>
                         <a:ext uri="{28A0092B-C50C-407E-A947-70E740481C1C}">
                           <a14:useLocalDpi xmlns:a14="http://schemas.microsoft.com/office/drawing/2010/main" val="0"/>
@@ -27467,7 +27591,7 @@
                     </pic:cNvPicPr>
                   </pic:nvPicPr>
                   <pic:blipFill>
-                    <a:blip r:embed="rId190">
+                    <a:blip r:embed="rId186">
                       <a:extLst>
                         <a:ext uri="{28A0092B-C50C-407E-A947-70E740481C1C}">
                           <a14:useLocalDpi xmlns:a14="http://schemas.microsoft.com/office/drawing/2010/main" val="0"/>
@@ -27698,7 +27822,7 @@
                     </pic:cNvPicPr>
                   </pic:nvPicPr>
                   <pic:blipFill>
-                    <a:blip r:embed="rId191">
+                    <a:blip r:embed="rId187">
                       <a:extLst>
                         <a:ext uri="{28A0092B-C50C-407E-A947-70E740481C1C}">
                           <a14:useLocalDpi xmlns:a14="http://schemas.microsoft.com/office/drawing/2010/main" val="0"/>
@@ -27869,7 +27993,7 @@
                     </pic:cNvPicPr>
                   </pic:nvPicPr>
                   <pic:blipFill>
-                    <a:blip r:embed="rId192">
+                    <a:blip r:embed="rId188">
                       <a:extLst>
                         <a:ext uri="{28A0092B-C50C-407E-A947-70E740481C1C}">
                           <a14:useLocalDpi xmlns:a14="http://schemas.microsoft.com/office/drawing/2010/main" val="0"/>
@@ -27957,7 +28081,7 @@
                     </pic:cNvPicPr>
                   </pic:nvPicPr>
                   <pic:blipFill>
-                    <a:blip r:embed="rId193">
+                    <a:blip r:embed="rId189">
                       <a:extLst>
                         <a:ext uri="{28A0092B-C50C-407E-A947-70E740481C1C}">
                           <a14:useLocalDpi xmlns:a14="http://schemas.microsoft.com/office/drawing/2010/main" val="0"/>
@@ -28135,7 +28259,7 @@
                     </pic:cNvPicPr>
                   </pic:nvPicPr>
                   <pic:blipFill>
-                    <a:blip r:embed="rId194">
+                    <a:blip r:embed="rId190">
                       <a:extLst>
                         <a:ext uri="{28A0092B-C50C-407E-A947-70E740481C1C}">
                           <a14:useLocalDpi xmlns:a14="http://schemas.microsoft.com/office/drawing/2010/main" val="0"/>
@@ -28230,7 +28354,7 @@
                     </pic:cNvPicPr>
                   </pic:nvPicPr>
                   <pic:blipFill>
-                    <a:blip r:embed="rId195">
+                    <a:blip r:embed="rId191">
                       <a:extLst>
                         <a:ext uri="{28A0092B-C50C-407E-A947-70E740481C1C}">
                           <a14:useLocalDpi xmlns:a14="http://schemas.microsoft.com/office/drawing/2010/main" val="0"/>
@@ -28335,7 +28459,7 @@
                     </pic:cNvPicPr>
                   </pic:nvPicPr>
                   <pic:blipFill>
-                    <a:blip r:embed="rId196">
+                    <a:blip r:embed="rId192">
                       <a:extLst>
                         <a:ext uri="{28A0092B-C50C-407E-A947-70E740481C1C}">
                           <a14:useLocalDpi xmlns:a14="http://schemas.microsoft.com/office/drawing/2010/main" val="0"/>
@@ -28395,7 +28519,7 @@
           <w:numId w:val="24"/>
         </w:numPr>
       </w:pPr>
-      <w:hyperlink r:id="rId197" w:history="1">
+      <w:hyperlink r:id="rId193" w:history="1">
         <w:r>
           <w:rPr>
             <w:rStyle w:val="Hyperlink"/>
@@ -28412,7 +28536,7 @@
           <w:numId w:val="24"/>
         </w:numPr>
       </w:pPr>
-      <w:hyperlink r:id="rId198" w:history="1">
+      <w:hyperlink r:id="rId194" w:history="1">
         <w:r>
           <w:rPr>
             <w:rStyle w:val="Hyperlink"/>
@@ -28429,7 +28553,7 @@
           <w:numId w:val="24"/>
         </w:numPr>
       </w:pPr>
-      <w:hyperlink r:id="rId199" w:history="1">
+      <w:hyperlink r:id="rId195" w:history="1">
         <w:r>
           <w:rPr>
             <w:rStyle w:val="Hyperlink"/>
@@ -28446,7 +28570,7 @@
           <w:numId w:val="24"/>
         </w:numPr>
       </w:pPr>
-      <w:hyperlink r:id="rId200" w:history="1">
+      <w:hyperlink r:id="rId196" w:history="1">
         <w:r>
           <w:rPr>
             <w:rStyle w:val="Hyperlink"/>
@@ -28468,8 +28592,8 @@
       </w:pPr>
     </w:p>
     <w:sectPr>
-      <w:headerReference w:type="default" r:id="rId201"/>
-      <w:footerReference w:type="default" r:id="rId202"/>
+      <w:headerReference w:type="default" r:id="rId197"/>
+      <w:footerReference w:type="default" r:id="rId198"/>
       <w:pgSz w:w="12240" w:h="15840"/>
       <w:pgMar w:top="1350" w:right="1440" w:bottom="1440" w:left="450" w:header="450" w:footer="0" w:gutter="0"/>
       <w:pgNumType w:start="0"/>
@@ -28621,7 +28745,7 @@
                                   <w:sz w:val="32"/>
                                   <w:szCs w:val="32"/>
                                 </w:rPr>
-                                <w:t>6</w:t>
+                                <w:t>7</w:t>
                               </w:r>
                               <w:r>
                                 <w:rPr>
@@ -28687,7 +28811,7 @@
                             <w:sz w:val="32"/>
                             <w:szCs w:val="32"/>
                           </w:rPr>
-                          <w:t>6</w:t>
+                          <w:t>7</w:t>
                         </w:r>
                         <w:r>
                           <w:rPr>
@@ -29211,6 +29335,118 @@
     </w:lvl>
   </w:abstractNum>
   <w:abstractNum w:abstractNumId="4">
+    <w:nsid w:val="1CF50D60"/>
+    <w:multiLevelType w:val="hybridMultilevel"/>
+    <w:tmpl w:val="2EE6A112"/>
+    <w:lvl w:ilvl="0" w:tplc="5C941CC6">
+      <w:numFmt w:val="bullet"/>
+      <w:lvlText w:val=""/>
+      <w:lvlJc w:val="left"/>
+      <w:pPr>
+        <w:ind w:left="660" w:hanging="360"/>
+      </w:pPr>
+      <w:rPr>
+        <w:rFonts w:ascii="Wingdings" w:eastAsiaTheme="minorHAnsi" w:hAnsi="Wingdings" w:cstheme="minorBidi" w:hint="default"/>
+      </w:rPr>
+    </w:lvl>
+    <w:lvl w:ilvl="1" w:tplc="04090003" w:tentative="1">
+      <w:start w:val="1"/>
+      <w:numFmt w:val="bullet"/>
+      <w:lvlText w:val="o"/>
+      <w:lvlJc w:val="left"/>
+      <w:pPr>
+        <w:ind w:left="1380" w:hanging="360"/>
+      </w:pPr>
+      <w:rPr>
+        <w:rFonts w:ascii="Courier New" w:hAnsi="Courier New" w:cs="Courier New" w:hint="default"/>
+      </w:rPr>
+    </w:lvl>
+    <w:lvl w:ilvl="2" w:tplc="04090005" w:tentative="1">
+      <w:start w:val="1"/>
+      <w:numFmt w:val="bullet"/>
+      <w:lvlText w:val=""/>
+      <w:lvlJc w:val="left"/>
+      <w:pPr>
+        <w:ind w:left="2100" w:hanging="360"/>
+      </w:pPr>
+      <w:rPr>
+        <w:rFonts w:ascii="Wingdings" w:hAnsi="Wingdings" w:hint="default"/>
+      </w:rPr>
+    </w:lvl>
+    <w:lvl w:ilvl="3" w:tplc="04090001" w:tentative="1">
+      <w:start w:val="1"/>
+      <w:numFmt w:val="bullet"/>
+      <w:lvlText w:val=""/>
+      <w:lvlJc w:val="left"/>
+      <w:pPr>
+        <w:ind w:left="2820" w:hanging="360"/>
+      </w:pPr>
+      <w:rPr>
+        <w:rFonts w:ascii="Symbol" w:hAnsi="Symbol" w:hint="default"/>
+      </w:rPr>
+    </w:lvl>
+    <w:lvl w:ilvl="4" w:tplc="04090003" w:tentative="1">
+      <w:start w:val="1"/>
+      <w:numFmt w:val="bullet"/>
+      <w:lvlText w:val="o"/>
+      <w:lvlJc w:val="left"/>
+      <w:pPr>
+        <w:ind w:left="3540" w:hanging="360"/>
+      </w:pPr>
+      <w:rPr>
+        <w:rFonts w:ascii="Courier New" w:hAnsi="Courier New" w:cs="Courier New" w:hint="default"/>
+      </w:rPr>
+    </w:lvl>
+    <w:lvl w:ilvl="5" w:tplc="04090005" w:tentative="1">
+      <w:start w:val="1"/>
+      <w:numFmt w:val="bullet"/>
+      <w:lvlText w:val=""/>
+      <w:lvlJc w:val="left"/>
+      <w:pPr>
+        <w:ind w:left="4260" w:hanging="360"/>
+      </w:pPr>
+      <w:rPr>
+        <w:rFonts w:ascii="Wingdings" w:hAnsi="Wingdings" w:hint="default"/>
+      </w:rPr>
+    </w:lvl>
+    <w:lvl w:ilvl="6" w:tplc="04090001" w:tentative="1">
+      <w:start w:val="1"/>
+      <w:numFmt w:val="bullet"/>
+      <w:lvlText w:val=""/>
+      <w:lvlJc w:val="left"/>
+      <w:pPr>
+        <w:ind w:left="4980" w:hanging="360"/>
+      </w:pPr>
+      <w:rPr>
+        <w:rFonts w:ascii="Symbol" w:hAnsi="Symbol" w:hint="default"/>
+      </w:rPr>
+    </w:lvl>
+    <w:lvl w:ilvl="7" w:tplc="04090003" w:tentative="1">
+      <w:start w:val="1"/>
+      <w:numFmt w:val="bullet"/>
+      <w:lvlText w:val="o"/>
+      <w:lvlJc w:val="left"/>
+      <w:pPr>
+        <w:ind w:left="5700" w:hanging="360"/>
+      </w:pPr>
+      <w:rPr>
+        <w:rFonts w:ascii="Courier New" w:hAnsi="Courier New" w:cs="Courier New" w:hint="default"/>
+      </w:rPr>
+    </w:lvl>
+    <w:lvl w:ilvl="8" w:tplc="04090005" w:tentative="1">
+      <w:start w:val="1"/>
+      <w:numFmt w:val="bullet"/>
+      <w:lvlText w:val=""/>
+      <w:lvlJc w:val="left"/>
+      <w:pPr>
+        <w:ind w:left="6420" w:hanging="360"/>
+      </w:pPr>
+      <w:rPr>
+        <w:rFonts w:ascii="Wingdings" w:hAnsi="Wingdings" w:hint="default"/>
+      </w:rPr>
+    </w:lvl>
+  </w:abstractNum>
+  <w:abstractNum w:abstractNumId="5">
     <w:nsid w:val="27DB25EF"/>
     <w:multiLevelType w:val="hybridMultilevel"/>
     <w:tmpl w:val="5FC230FA"/>
@@ -29299,7 +29535,7 @@
       </w:pPr>
     </w:lvl>
   </w:abstractNum>
-  <w:abstractNum w:abstractNumId="5">
+  <w:abstractNum w:abstractNumId="6">
     <w:nsid w:val="36186A7D"/>
     <w:multiLevelType w:val="hybridMultilevel"/>
     <w:tmpl w:val="E488C50C"/>
@@ -29388,7 +29624,7 @@
       </w:pPr>
     </w:lvl>
   </w:abstractNum>
-  <w:abstractNum w:abstractNumId="6">
+  <w:abstractNum w:abstractNumId="7">
     <w:nsid w:val="38D747F3"/>
     <w:multiLevelType w:val="hybridMultilevel"/>
     <w:tmpl w:val="DBE8128A"/>
@@ -29477,7 +29713,7 @@
       </w:pPr>
     </w:lvl>
   </w:abstractNum>
-  <w:abstractNum w:abstractNumId="7">
+  <w:abstractNum w:abstractNumId="8">
     <w:nsid w:val="3A093016"/>
     <w:multiLevelType w:val="hybridMultilevel"/>
     <w:tmpl w:val="913AC97E"/>
@@ -29566,7 +29802,7 @@
       </w:pPr>
     </w:lvl>
   </w:abstractNum>
-  <w:abstractNum w:abstractNumId="8">
+  <w:abstractNum w:abstractNumId="9">
     <w:nsid w:val="3C507C75"/>
     <w:multiLevelType w:val="hybridMultilevel"/>
     <w:tmpl w:val="AB0C9522"/>
@@ -29655,7 +29891,7 @@
       </w:pPr>
     </w:lvl>
   </w:abstractNum>
-  <w:abstractNum w:abstractNumId="9">
+  <w:abstractNum w:abstractNumId="10">
     <w:nsid w:val="3CCF1062"/>
     <w:multiLevelType w:val="hybridMultilevel"/>
     <w:tmpl w:val="688EAFC2"/>
@@ -29744,7 +29980,7 @@
       </w:pPr>
     </w:lvl>
   </w:abstractNum>
-  <w:abstractNum w:abstractNumId="10">
+  <w:abstractNum w:abstractNumId="11">
     <w:nsid w:val="402F14B8"/>
     <w:multiLevelType w:val="hybridMultilevel"/>
     <w:tmpl w:val="F7843C80"/>
@@ -29833,7 +30069,7 @@
       </w:pPr>
     </w:lvl>
   </w:abstractNum>
-  <w:abstractNum w:abstractNumId="11">
+  <w:abstractNum w:abstractNumId="12">
     <w:nsid w:val="41730B30"/>
     <w:multiLevelType w:val="hybridMultilevel"/>
     <w:tmpl w:val="F6060FD0"/>
@@ -29922,7 +30158,7 @@
       </w:pPr>
     </w:lvl>
   </w:abstractNum>
-  <w:abstractNum w:abstractNumId="12">
+  <w:abstractNum w:abstractNumId="13">
     <w:nsid w:val="42D23971"/>
     <w:multiLevelType w:val="hybridMultilevel"/>
     <w:tmpl w:val="437EC798"/>
@@ -30011,7 +30247,7 @@
       </w:pPr>
     </w:lvl>
   </w:abstractNum>
-  <w:abstractNum w:abstractNumId="13">
+  <w:abstractNum w:abstractNumId="14">
     <w:nsid w:val="47390DE2"/>
     <w:multiLevelType w:val="hybridMultilevel"/>
     <w:tmpl w:val="19C4C750"/>
@@ -30100,7 +30336,7 @@
       </w:pPr>
     </w:lvl>
   </w:abstractNum>
-  <w:abstractNum w:abstractNumId="14">
+  <w:abstractNum w:abstractNumId="15">
     <w:nsid w:val="477E7AB2"/>
     <w:multiLevelType w:val="hybridMultilevel"/>
     <w:tmpl w:val="E2EC162C"/>
@@ -30189,7 +30425,7 @@
       </w:pPr>
     </w:lvl>
   </w:abstractNum>
-  <w:abstractNum w:abstractNumId="15">
+  <w:abstractNum w:abstractNumId="16">
     <w:nsid w:val="55BA169B"/>
     <w:multiLevelType w:val="hybridMultilevel"/>
     <w:tmpl w:val="5D724F16"/>
@@ -30278,7 +30514,7 @@
       </w:pPr>
     </w:lvl>
   </w:abstractNum>
-  <w:abstractNum w:abstractNumId="16">
+  <w:abstractNum w:abstractNumId="17">
     <w:nsid w:val="5A890349"/>
     <w:multiLevelType w:val="hybridMultilevel"/>
     <w:tmpl w:val="AECAEE48"/>
@@ -30367,7 +30603,7 @@
       </w:pPr>
     </w:lvl>
   </w:abstractNum>
-  <w:abstractNum w:abstractNumId="17">
+  <w:abstractNum w:abstractNumId="18">
     <w:nsid w:val="5BA7538E"/>
     <w:multiLevelType w:val="hybridMultilevel"/>
     <w:tmpl w:val="0E181E4C"/>
@@ -30456,7 +30692,7 @@
       </w:pPr>
     </w:lvl>
   </w:abstractNum>
-  <w:abstractNum w:abstractNumId="18">
+  <w:abstractNum w:abstractNumId="19">
     <w:nsid w:val="5F383FE4"/>
     <w:multiLevelType w:val="hybridMultilevel"/>
     <w:tmpl w:val="D5E8CC10"/>
@@ -30545,7 +30781,7 @@
       </w:pPr>
     </w:lvl>
   </w:abstractNum>
-  <w:abstractNum w:abstractNumId="19">
+  <w:abstractNum w:abstractNumId="20">
     <w:nsid w:val="70263362"/>
     <w:multiLevelType w:val="hybridMultilevel"/>
     <w:tmpl w:val="05B2B9D8"/>
@@ -30634,7 +30870,7 @@
       </w:pPr>
     </w:lvl>
   </w:abstractNum>
-  <w:abstractNum w:abstractNumId="20">
+  <w:abstractNum w:abstractNumId="21">
     <w:nsid w:val="758F4785"/>
     <w:multiLevelType w:val="hybridMultilevel"/>
     <w:tmpl w:val="1CB0DE1C"/>
@@ -30723,7 +30959,7 @@
       </w:pPr>
     </w:lvl>
   </w:abstractNum>
-  <w:abstractNum w:abstractNumId="21">
+  <w:abstractNum w:abstractNumId="22">
     <w:nsid w:val="77530424"/>
     <w:multiLevelType w:val="hybridMultilevel"/>
     <w:tmpl w:val="C2028394"/>
@@ -30812,7 +31048,7 @@
       </w:pPr>
     </w:lvl>
   </w:abstractNum>
-  <w:abstractNum w:abstractNumId="22">
+  <w:abstractNum w:abstractNumId="23">
     <w:nsid w:val="7A501EE6"/>
     <w:multiLevelType w:val="hybridMultilevel"/>
     <w:tmpl w:val="DC508C40"/>
@@ -30901,7 +31137,7 @@
       </w:pPr>
     </w:lvl>
   </w:abstractNum>
-  <w:abstractNum w:abstractNumId="23">
+  <w:abstractNum w:abstractNumId="24">
     <w:nsid w:val="7BE540CD"/>
     <w:multiLevelType w:val="hybridMultilevel"/>
     <w:tmpl w:val="CB921B18"/>
@@ -30991,43 +31227,43 @@
     </w:lvl>
   </w:abstractNum>
   <w:num w:numId="1">
-    <w:abstractNumId w:val="14"/>
+    <w:abstractNumId w:val="15"/>
   </w:num>
   <w:num w:numId="2">
-    <w:abstractNumId w:val="7"/>
+    <w:abstractNumId w:val="8"/>
   </w:num>
   <w:num w:numId="3">
-    <w:abstractNumId w:val="12"/>
+    <w:abstractNumId w:val="13"/>
   </w:num>
   <w:num w:numId="4">
     <w:abstractNumId w:val="1"/>
   </w:num>
   <w:num w:numId="5">
-    <w:abstractNumId w:val="20"/>
+    <w:abstractNumId w:val="21"/>
   </w:num>
   <w:num w:numId="6">
-    <w:abstractNumId w:val="4"/>
+    <w:abstractNumId w:val="5"/>
   </w:num>
   <w:num w:numId="7">
-    <w:abstractNumId w:val="17"/>
+    <w:abstractNumId w:val="18"/>
   </w:num>
   <w:num w:numId="8">
-    <w:abstractNumId w:val="8"/>
+    <w:abstractNumId w:val="9"/>
   </w:num>
   <w:num w:numId="9">
-    <w:abstractNumId w:val="13"/>
+    <w:abstractNumId w:val="14"/>
   </w:num>
   <w:num w:numId="10">
-    <w:abstractNumId w:val="6"/>
+    <w:abstractNumId w:val="7"/>
   </w:num>
   <w:num w:numId="11">
     <w:abstractNumId w:val="0"/>
   </w:num>
   <w:num w:numId="12">
-    <w:abstractNumId w:val="18"/>
+    <w:abstractNumId w:val="19"/>
   </w:num>
   <w:num w:numId="13">
-    <w:abstractNumId w:val="5"/>
+    <w:abstractNumId w:val="6"/>
   </w:num>
   <w:num w:numId="14">
     <w:abstractNumId w:val="3"/>
@@ -31036,31 +31272,34 @@
     <w:abstractNumId w:val="2"/>
   </w:num>
   <w:num w:numId="16">
+    <w:abstractNumId w:val="17"/>
+  </w:num>
+  <w:num w:numId="17">
+    <w:abstractNumId w:val="23"/>
+  </w:num>
+  <w:num w:numId="18">
+    <w:abstractNumId w:val="22"/>
+  </w:num>
+  <w:num w:numId="19">
+    <w:abstractNumId w:val="11"/>
+  </w:num>
+  <w:num w:numId="20">
     <w:abstractNumId w:val="16"/>
   </w:num>
-  <w:num w:numId="17">
-    <w:abstractNumId w:val="22"/>
-  </w:num>
-  <w:num w:numId="18">
-    <w:abstractNumId w:val="21"/>
-  </w:num>
-  <w:num w:numId="19">
+  <w:num w:numId="21">
     <w:abstractNumId w:val="10"/>
   </w:num>
-  <w:num w:numId="20">
-    <w:abstractNumId w:val="15"/>
-  </w:num>
-  <w:num w:numId="21">
-    <w:abstractNumId w:val="9"/>
-  </w:num>
   <w:num w:numId="22">
-    <w:abstractNumId w:val="19"/>
+    <w:abstractNumId w:val="20"/>
   </w:num>
   <w:num w:numId="23">
-    <w:abstractNumId w:val="23"/>
+    <w:abstractNumId w:val="24"/>
   </w:num>
   <w:num w:numId="24">
-    <w:abstractNumId w:val="11"/>
+    <w:abstractNumId w:val="12"/>
+  </w:num>
+  <w:num w:numId="25">
+    <w:abstractNumId w:val="4"/>
   </w:num>
 </w:numbering>
 </file>
@@ -32760,7 +32999,7 @@
 </file>
 
 <file path=customXml/itemProps2.xml><?xml version="1.0" encoding="utf-8"?>
-<ds:datastoreItem xmlns:ds="http://schemas.openxmlformats.org/officeDocument/2006/customXml" ds:itemID="{B9839EDE-9788-4759-A4DB-785C041FAC99}">
+<ds:datastoreItem xmlns:ds="http://schemas.openxmlformats.org/officeDocument/2006/customXml" ds:itemID="{E213926C-13CF-43CD-AC1D-31457B06F652}">
   <ds:schemaRefs>
     <ds:schemaRef ds:uri="http://schemas.openxmlformats.org/officeDocument/2006/bibliography"/>
   </ds:schemaRefs>

</xml_diff>

<commit_message>
Change in licenses (from 3.0 to 4.0 international)
</commit_message>
<xml_diff>
--- a/tutorial_git.docx
+++ b/tutorial_git.docx
@@ -27,7 +27,7 @@
             <mc:AlternateContent>
               <mc:Choice Requires="wps">
                 <w:drawing>
-                  <wp:anchor distT="0" distB="0" distL="114300" distR="114300" simplePos="0" relativeHeight="251790336" behindDoc="1" locked="0" layoutInCell="1" allowOverlap="1" wp14:anchorId="66033B60" wp14:editId="2509B6E1">
+                  <wp:anchor distT="0" distB="0" distL="114300" distR="114300" simplePos="0" relativeHeight="251790336" behindDoc="1" locked="0" layoutInCell="1" allowOverlap="1" wp14:anchorId="23CCA4D2" wp14:editId="7CDBCC20">
                     <wp:simplePos x="0" y="0"/>
                     <wp:positionH relativeFrom="margin">
                       <wp:align>center</wp:align>
@@ -104,7 +104,7 @@
                                       <w:szCs w:val="72"/>
                                     </w:rPr>
                                     <w:alias w:val="Title"/>
-                                    <w:id w:val="-628937508"/>
+                                    <w:id w:val="-1230462998"/>
                                     <w:dataBinding w:prefixMappings="xmlns:ns0='http://schemas.openxmlformats.org/package/2006/metadata/core-properties' xmlns:ns1='http://purl.org/dc/elements/1.1/'" w:xpath="/ns0:coreProperties[1]/ns1:title[1]" w:storeItemID="{6C3C8BC8-F283-45AE-878A-BAB7291924A1}"/>
                                     <w:text/>
                                   </w:sdtPr>
@@ -150,10 +150,10 @@
                                     <w:lang w:eastAsia="en-US"/>
                                   </w:rPr>
                                   <w:drawing>
-                                    <wp:inline distT="0" distB="0" distL="0" distR="0" wp14:anchorId="5ED12B46" wp14:editId="197614B1">
+                                    <wp:inline distT="0" distB="0" distL="0" distR="0" wp14:anchorId="2FF36E22" wp14:editId="28D4E139">
                                       <wp:extent cx="1057275" cy="1057275"/>
                                       <wp:effectExtent l="0" t="0" r="9525" b="9525"/>
-                                      <wp:docPr id="536" name="Picture 536" descr="http://glennstovall.com/images/articles/git.png"/>
+                                      <wp:docPr id="479" name="Picture 479" descr="http://glennstovall.com/images/articles/git.png"/>
                                       <wp:cNvGraphicFramePr>
                                         <a:graphicFrameLocks xmlns:a="http://schemas.openxmlformats.org/drawingml/2006/main" noChangeAspect="1"/>
                                       </wp:cNvGraphicFramePr>
@@ -304,7 +304,7 @@
                                         </pic:cNvPicPr>
                                       </pic:nvPicPr>
                                       <pic:blipFill>
-                                        <a:blip r:embed="rId10">
+                                        <a:blip r:embed="rId11">
                                           <a:extLst>
                                             <a:ext uri="{28A0092B-C50C-407E-A947-70E740481C1C}">
                                               <a14:useLocalDpi xmlns:a14="http://schemas.microsoft.com/office/drawing/2010/main" val="0"/>
@@ -348,6 +348,7 @@
         <w:p/>
         <w:p/>
         <w:p/>
+        <w:bookmarkStart w:id="0" w:name="_Toc413329231"/>
         <w:p>
           <w:pPr>
             <w:pStyle w:val="Heading1"/>
@@ -358,7 +359,6 @@
               <w:szCs w:val="32"/>
             </w:rPr>
           </w:pPr>
-          <w:bookmarkStart w:id="0" w:name="_Toc413329231"/>
           <w:r>
             <w:rPr>
               <w:noProof/>
@@ -366,7 +366,7 @@
             <mc:AlternateContent>
               <mc:Choice Requires="wps">
                 <w:drawing>
-                  <wp:anchor distT="0" distB="0" distL="114300" distR="114300" simplePos="0" relativeHeight="251792384" behindDoc="0" locked="0" layoutInCell="1" allowOverlap="1" wp14:anchorId="00B9A9E3" wp14:editId="6DB71C44">
+                  <wp:anchor distT="0" distB="0" distL="114300" distR="114300" simplePos="0" relativeHeight="251792384" behindDoc="0" locked="0" layoutInCell="1" allowOverlap="1" wp14:anchorId="1732DE8A" wp14:editId="159011CD">
                     <wp:simplePos x="0" y="0"/>
                     <mc:AlternateContent>
                       <mc:Choice Requires="wp14">
@@ -442,7 +442,7 @@
                                     <w:szCs w:val="20"/>
                                   </w:rPr>
                                   <w:alias w:val="Company"/>
-                                  <w:id w:val="104774258"/>
+                                  <w:id w:val="1389609612"/>
                                   <w:dataBinding w:prefixMappings="xmlns:ns0='http://schemas.openxmlformats.org/officeDocument/2006/extended-properties'" w:xpath="/ns0:Properties[1]/ns0:Company[1]" w:storeItemID="{6668398D-A668-4E3E-A5EB-62B293D839F1}"/>
                                   <w:text/>
                                 </w:sdtPr>
@@ -461,6 +461,7 @@
                                         <w:szCs w:val="18"/>
                                       </w:rPr>
                                     </w:pPr>
+                                    <w:proofErr w:type="gramStart"/>
                                     <w:r>
                                       <w:rPr>
                                         <w:b/>
@@ -470,7 +471,19 @@
                                         <w:sz w:val="20"/>
                                         <w:szCs w:val="20"/>
                                       </w:rPr>
-                                      <w:t xml:space="preserve">Author : </w:t>
+                                      <w:t>Author :</w:t>
+                                    </w:r>
+                                    <w:proofErr w:type="gramEnd"/>
+                                    <w:r>
+                                      <w:rPr>
+                                        <w:b/>
+                                        <w:bCs/>
+                                        <w:color w:val="1F497D" w:themeColor="text2"/>
+                                        <w:spacing w:val="60"/>
+                                        <w:sz w:val="20"/>
+                                        <w:szCs w:val="20"/>
+                                      </w:rPr>
+                                      <w:t xml:space="preserve"> </w:t>
                                     </w:r>
                                     <w:r>
                                       <w:rPr>
@@ -512,7 +525,7 @@
                                     <w:szCs w:val="12"/>
                                   </w:rPr>
                                   <w:alias w:val="Fax"/>
-                                  <w:id w:val="4412816"/>
+                                  <w:id w:val="-493422649"/>
                                   <w:dataBinding w:prefixMappings="xmlns:ns0='http://schemas.microsoft.com/office/2006/coverPageProps'" w:xpath="/ns0:CoverPageProperties[1]/ns0:CompanyFax[1]" w:storeItemID="{55AF091B-3C7A-41E3-B477-F2FDAA23CFDA}"/>
                                   <w:text/>
                                 </w:sdtPr>
@@ -558,7 +571,7 @@
                                     <w:szCs w:val="20"/>
                                   </w:rPr>
                                   <w:alias w:val="Date"/>
-                                  <w:id w:val="-951327419"/>
+                                  <w:id w:val="-360672786"/>
                                   <w:showingPlcHdr/>
                                   <w:dataBinding w:prefixMappings="xmlns:ns0='http://schemas.microsoft.com/office/2006/coverPageProps'" w:xpath="/ns0:CoverPageProperties[1]/ns0:PublishDate[1]" w:storeItemID="{55AF091B-3C7A-41E3-B477-F2FDAA23CFDA}"/>
                                   <w:date w:fullDate="2015-03-05T00:00:00Z">
@@ -807,7 +820,7 @@
             <mc:AlternateContent>
               <mc:Choice Requires="wps">
                 <w:drawing>
-                  <wp:anchor distT="0" distB="0" distL="114300" distR="114300" simplePos="0" relativeHeight="251793408" behindDoc="0" locked="0" layoutInCell="1" allowOverlap="1" wp14:anchorId="24C43C64" wp14:editId="174D85B2">
+                  <wp:anchor distT="0" distB="0" distL="114300" distR="114300" simplePos="0" relativeHeight="251793408" behindDoc="0" locked="0" layoutInCell="1" allowOverlap="1" wp14:anchorId="5307ABC1" wp14:editId="6854F37C">
                     <wp:simplePos x="0" y="0"/>
                     <mc:AlternateContent>
                       <mc:Choice Requires="wp14">
@@ -881,7 +894,7 @@
                                     <w:szCs w:val="40"/>
                                   </w:rPr>
                                   <w:alias w:val="Author"/>
-                                  <w:id w:val="2053801757"/>
+                                  <w:id w:val="1125579866"/>
                                   <w:dataBinding w:prefixMappings="xmlns:ns0='http://schemas.openxmlformats.org/package/2006/metadata/core-properties' xmlns:ns1='http://purl.org/dc/elements/1.1/'" w:xpath="/ns0:coreProperties[1]/ns1:creator[1]" w:storeItemID="{6C3C8BC8-F283-45AE-878A-BAB7291924A1}"/>
                                   <w:text/>
                                 </w:sdtPr>
@@ -904,7 +917,27 @@
                                         <w:sz w:val="40"/>
                                         <w:szCs w:val="40"/>
                                       </w:rPr>
-                                      <w:t>Using GitLab &amp; Source Tree</w:t>
+                                      <w:t xml:space="preserve">Using </w:t>
+                                    </w:r>
+                                    <w:proofErr w:type="spellStart"/>
+                                    <w:r>
+                                      <w:rPr>
+                                        <w:rFonts w:asciiTheme="majorHAnsi" w:eastAsiaTheme="majorEastAsia" w:hAnsiTheme="majorHAnsi" w:cstheme="majorBidi"/>
+                                        <w:color w:val="1F497D" w:themeColor="text2"/>
+                                        <w:sz w:val="40"/>
+                                        <w:szCs w:val="40"/>
+                                      </w:rPr>
+                                      <w:t>GitLab</w:t>
+                                    </w:r>
+                                    <w:proofErr w:type="spellEnd"/>
+                                    <w:r>
+                                      <w:rPr>
+                                        <w:rFonts w:asciiTheme="majorHAnsi" w:eastAsiaTheme="majorEastAsia" w:hAnsiTheme="majorHAnsi" w:cstheme="majorBidi"/>
+                                        <w:color w:val="1F497D" w:themeColor="text2"/>
+                                        <w:sz w:val="40"/>
+                                        <w:szCs w:val="40"/>
+                                      </w:rPr>
+                                      <w:t xml:space="preserve"> &amp; Source Tree</w:t>
                                     </w:r>
                                   </w:p>
                                 </w:sdtContent>
@@ -915,7 +948,7 @@
                                     <w:color w:val="1F497D" w:themeColor="text2"/>
                                   </w:rPr>
                                   <w:alias w:val="Abstract"/>
-                                  <w:id w:val="-1140877107"/>
+                                  <w:id w:val="2061443258"/>
                                   <w:dataBinding w:prefixMappings="xmlns:ns0='http://schemas.microsoft.com/office/2006/coverPageProps'" w:xpath="/ns0:CoverPageProperties[1]/ns0:Abstract[1]" w:storeItemID="{55AF091B-3C7A-41E3-B477-F2FDAA23CFDA}"/>
                                   <w:text/>
                                 </w:sdtPr>
@@ -955,10 +988,10 @@
                                     <w:noProof/>
                                   </w:rPr>
                                   <w:drawing>
-                                    <wp:inline distT="0" distB="0" distL="0" distR="0" wp14:anchorId="5F417D44" wp14:editId="6E6F8213">
+                                    <wp:inline distT="0" distB="0" distL="0" distR="0" wp14:anchorId="564201B0" wp14:editId="3D47A4DD">
                                       <wp:extent cx="942975" cy="607695"/>
                                       <wp:effectExtent l="0" t="0" r="0" b="1905"/>
-                                      <wp:docPr id="537" name="Picture 537" descr="https://qiita-image-store.s3.amazonaws.com/0/7839/eb129f7c-8745-b33e-acee-f6c7a5bcac30.png"/>
+                                      <wp:docPr id="512" name="Picture 512" descr="https://qiita-image-store.s3.amazonaws.com/0/7839/eb129f7c-8745-b33e-acee-f6c7a5bcac30.png"/>
                                       <wp:cNvGraphicFramePr>
                                         <a:graphicFrameLocks xmlns:a="http://schemas.openxmlformats.org/drawingml/2006/main" noChangeAspect="1"/>
                                       </wp:cNvGraphicFramePr>
@@ -972,7 +1005,7 @@
                                               </pic:cNvPicPr>
                                             </pic:nvPicPr>
                                             <pic:blipFill>
-                                              <a:blip r:embed="rId11">
+                                              <a:blip r:embed="rId12">
                                                 <a:extLst>
                                                   <a:ext uri="{28A0092B-C50C-407E-A947-70E740481C1C}">
                                                     <a14:useLocalDpi xmlns:a14="http://schemas.microsoft.com/office/drawing/2010/main" val="0"/>
@@ -1011,10 +1044,10 @@
                                     <w:noProof/>
                                   </w:rPr>
                                   <w:drawing>
-                                    <wp:inline distT="0" distB="0" distL="0" distR="0" wp14:anchorId="46DE1414" wp14:editId="50B522CC">
+                                    <wp:inline distT="0" distB="0" distL="0" distR="0" wp14:anchorId="008C89A8" wp14:editId="2A899D91">
                                       <wp:extent cx="657225" cy="657225"/>
                                       <wp:effectExtent l="0" t="0" r="9525" b="9525"/>
-                                      <wp:docPr id="538" name="Picture 538" descr="http://economistry.com/wp-content/uploads/2013/05/sourcetree_icon.png"/>
+                                      <wp:docPr id="516" name="Picture 516" descr="http://economistry.com/wp-content/uploads/2013/05/sourcetree_icon.png"/>
                                       <wp:cNvGraphicFramePr>
                                         <a:graphicFrameLocks xmlns:a="http://schemas.openxmlformats.org/drawingml/2006/main" noChangeAspect="1"/>
                                       </wp:cNvGraphicFramePr>
@@ -1028,7 +1061,7 @@
                                               </pic:cNvPicPr>
                                             </pic:nvPicPr>
                                             <pic:blipFill>
-                                              <a:blip r:embed="rId12">
+                                              <a:blip r:embed="rId13">
                                                 <a:extLst>
                                                   <a:ext uri="{28A0092B-C50C-407E-A947-70E740481C1C}">
                                                     <a14:useLocalDpi xmlns:a14="http://schemas.microsoft.com/office/drawing/2010/main" val="0"/>
@@ -1185,7 +1218,7 @@
                                         </pic:cNvPicPr>
                                       </pic:nvPicPr>
                                       <pic:blipFill>
-                                        <a:blip r:embed="rId11">
+                                        <a:blip r:embed="rId14">
                                           <a:extLst>
                                             <a:ext uri="{28A0092B-C50C-407E-A947-70E740481C1C}">
                                               <a14:useLocalDpi xmlns:a14="http://schemas.microsoft.com/office/drawing/2010/main" val="0"/>
@@ -1241,7 +1274,7 @@
                                         </pic:cNvPicPr>
                                       </pic:nvPicPr>
                                       <pic:blipFill>
-                                        <a:blip r:embed="rId12">
+                                        <a:blip r:embed="rId15">
                                           <a:extLst>
                                             <a:ext uri="{28A0092B-C50C-407E-A947-70E740481C1C}">
                                               <a14:useLocalDpi xmlns:a14="http://schemas.microsoft.com/office/drawing/2010/main" val="0"/>
@@ -1288,7 +1321,7 @@
             <mc:AlternateContent>
               <mc:Choice Requires="wps">
                 <w:drawing>
-                  <wp:anchor distT="0" distB="0" distL="114300" distR="114300" simplePos="0" relativeHeight="251789312" behindDoc="1" locked="0" layoutInCell="1" allowOverlap="1" wp14:anchorId="140ECE71" wp14:editId="17127130">
+                  <wp:anchor distT="0" distB="0" distL="114300" distR="114300" simplePos="0" relativeHeight="251789312" behindDoc="1" locked="0" layoutInCell="1" allowOverlap="1" wp14:anchorId="1E0DDD3A" wp14:editId="14ECB33E">
                     <wp:simplePos x="0" y="0"/>
                     <wp:positionH relativeFrom="margin">
                       <wp:align>center</wp:align>
@@ -1536,7 +1569,7 @@
             <mc:AlternateContent>
               <mc:Choice Requires="wps">
                 <w:drawing>
-                  <wp:anchor distT="0" distB="0" distL="114300" distR="114300" simplePos="0" relativeHeight="251796480" behindDoc="0" locked="0" layoutInCell="0" allowOverlap="1" wp14:anchorId="398CF164" wp14:editId="6F155095">
+                  <wp:anchor distT="0" distB="0" distL="114300" distR="114300" simplePos="0" relativeHeight="251796480" behindDoc="0" locked="0" layoutInCell="0" allowOverlap="1" wp14:anchorId="57A51BB4" wp14:editId="74249B7C">
                     <wp:simplePos x="0" y="0"/>
                     <wp:positionH relativeFrom="margin">
                       <wp:posOffset>4307840</wp:posOffset>
@@ -1622,10 +1655,10 @@
                                     <w:szCs w:val="28"/>
                                   </w:rPr>
                                   <w:drawing>
-                                    <wp:inline distT="0" distB="0" distL="0" distR="0" wp14:anchorId="381D97E4" wp14:editId="6258DB9F">
+                                    <wp:inline distT="0" distB="0" distL="0" distR="0" wp14:anchorId="3A05A83C" wp14:editId="0613DD04">
                                       <wp:extent cx="914400" cy="914400"/>
                                       <wp:effectExtent l="0" t="0" r="0" b="0"/>
-                                      <wp:docPr id="539" name="Picture 539"/>
+                                      <wp:docPr id="517" name="Picture 517"/>
                                       <wp:cNvGraphicFramePr>
                                         <a:graphicFrameLocks xmlns:a="http://schemas.openxmlformats.org/drawingml/2006/main" noChangeAspect="1"/>
                                       </wp:cNvGraphicFramePr>
@@ -1637,7 +1670,7 @@
                                               <pic:cNvPicPr/>
                                             </pic:nvPicPr>
                                             <pic:blipFill>
-                                              <a:blip r:embed="rId13">
+                                              <a:blip r:embed="rId16">
                                                 <a:extLst>
                                                   <a:ext uri="{28A0092B-C50C-407E-A947-70E740481C1C}">
                                                     <a14:useLocalDpi xmlns:a14="http://schemas.microsoft.com/office/drawing/2010/main" val="0"/>
@@ -1681,7 +1714,7 @@
                                   </w:rPr>
                                   <w:t xml:space="preserve">Email : </w:t>
                                 </w:r>
-                                <w:hyperlink r:id="rId14" w:history="1">
+                                <w:hyperlink r:id="rId17" w:history="1">
                                   <w:r>
                                     <w:rPr>
                                       <w:rStyle w:val="Hyperlink"/>
@@ -1710,7 +1743,7 @@
                                   </w:rPr>
                                   <w:t xml:space="preserve">Web : </w:t>
                                 </w:r>
-                                <w:hyperlink r:id="rId15" w:history="1">
+                                <w:hyperlink r:id="rId18" w:history="1">
                                   <w:r>
                                     <w:rPr>
                                       <w:rStyle w:val="Hyperlink"/>
@@ -1822,7 +1855,7 @@
                                         <pic:cNvPicPr/>
                                       </pic:nvPicPr>
                                       <pic:blipFill>
-                                        <a:blip r:embed="rId13">
+                                        <a:blip r:embed="rId19">
                                           <a:extLst>
                                             <a:ext uri="{28A0092B-C50C-407E-A947-70E740481C1C}">
                                               <a14:useLocalDpi xmlns:a14="http://schemas.microsoft.com/office/drawing/2010/main" val="0"/>
@@ -1866,7 +1899,7 @@
                             </w:rPr>
                             <w:t xml:space="preserve">Email : </w:t>
                           </w:r>
-                          <w:hyperlink r:id="rId16" w:history="1">
+                          <w:hyperlink r:id="rId20" w:history="1">
                             <w:r>
                               <w:rPr>
                                 <w:rStyle w:val="Hyperlink"/>
@@ -1895,7 +1928,7 @@
                             </w:rPr>
                             <w:t xml:space="preserve">Web : </w:t>
                           </w:r>
-                          <w:hyperlink r:id="rId17" w:history="1">
+                          <w:hyperlink r:id="rId21" w:history="1">
                             <w:r>
                               <w:rPr>
                                 <w:rStyle w:val="Hyperlink"/>
@@ -2019,16 +2052,12 @@
             </w:rPr>
             <w:t>Reproduction of trade marks, service marks and similar monikers in this document, even if not specially marked, does not imply the stipulation that these may be freely usable according to trade mark protection laws. All trade marks are used</w:t>
           </w:r>
-        </w:p>
-        <w:p>
-          <w:pPr>
-            <w:spacing w:after="0"/>
-            <w:ind w:left="810"/>
-            <w:jc w:val="both"/>
+          <w:r>
             <w:rPr>
               <w:noProof/>
             </w:rPr>
-          </w:pPr>
+            <w:t xml:space="preserve"> </w:t>
+          </w:r>
           <w:r>
             <w:rPr>
               <w:noProof/>
@@ -2059,7 +2088,27 @@
             <w:rPr>
               <w:noProof/>
             </w:rPr>
-            <w:t xml:space="preserve">This document is published under the “Creative Commons-BY-NC-ND 3.0 Unported” licence. You may copy and distribute it and make it publically available as long as the following conditions are met: </w:t>
+            <w:t>This document is published under the “</w:t>
+          </w:r>
+          <w:r>
+            <w:rPr>
+              <w:noProof/>
+            </w:rPr>
+            <w:t>Creative Commons Attribution 4.0 International Public License</w:t>
+          </w:r>
+          <w:r>
+            <w:rPr>
+              <w:noProof/>
+            </w:rPr>
+            <w:t>”</w:t>
+          </w:r>
+          <w:bookmarkStart w:id="2" w:name="_GoBack"/>
+          <w:bookmarkEnd w:id="2"/>
+          <w:r>
+            <w:rPr>
+              <w:noProof/>
+            </w:rPr>
+            <w:t xml:space="preserve">. You may copy and distribute it and make it publically available as long as the following conditions are met: </w:t>
           </w:r>
         </w:p>
         <w:p>
@@ -2078,7 +2127,7 @@
               <w:tab w:val="left" w:pos="2880"/>
             </w:tabs>
             <w:spacing w:after="0"/>
-            <w:ind w:left="810"/>
+            <w:ind w:left="2160" w:hanging="1350"/>
             <w:jc w:val="both"/>
             <w:rPr>
               <w:noProof/>
@@ -2086,100 +2135,29 @@
           </w:pPr>
           <w:r>
             <w:rPr>
+              <w:b/>
+              <w:bCs/>
               <w:noProof/>
             </w:rPr>
-            <w:t xml:space="preserve">Attribution :  </w:t>
+            <w:t>Attribution</w:t>
+          </w:r>
+          <w:r>
+            <w:rPr>
+              <w:noProof/>
+            </w:rPr>
+            <w:t xml:space="preserve"> :  </w:t>
           </w:r>
           <w:r>
             <w:rPr>
               <w:noProof/>
             </w:rPr>
             <w:tab/>
-            <w:t>You must make clear that this document is a product of the author.</w:t>
-          </w:r>
-        </w:p>
-        <w:p>
-          <w:pPr>
-            <w:tabs>
-              <w:tab w:val="left" w:pos="2880"/>
-            </w:tabs>
-            <w:spacing w:after="0"/>
-            <w:ind w:left="810"/>
-            <w:jc w:val="both"/>
-            <w:rPr>
-              <w:noProof/>
-            </w:rPr>
-          </w:pPr>
-          <w:r>
-            <w:rPr>
-              <w:noProof/>
-            </w:rPr>
-            <w:t xml:space="preserve">No commercial use </w:t>
           </w:r>
           <w:r>
             <w:rPr>
               <w:noProof/>
             </w:rPr>
-            <w:tab/>
-            <w:t>You may not use this document for commercial purposes</w:t>
-          </w:r>
-        </w:p>
-        <w:p>
-          <w:pPr>
-            <w:spacing w:after="0"/>
-            <w:ind w:left="2160" w:firstLine="720"/>
-            <w:jc w:val="both"/>
-            <w:rPr>
-              <w:noProof/>
-            </w:rPr>
-          </w:pPr>
-          <w:r>
-            <w:rPr>
-              <w:noProof/>
-            </w:rPr>
-            <w:t>(contact me if you want to use this document commercially).</w:t>
-          </w:r>
-        </w:p>
-        <w:p>
-          <w:pPr>
-            <w:tabs>
-              <w:tab w:val="left" w:pos="2880"/>
-            </w:tabs>
-            <w:spacing w:after="0"/>
-            <w:ind w:left="810"/>
-            <w:jc w:val="both"/>
-            <w:rPr>
-              <w:noProof/>
-            </w:rPr>
-          </w:pPr>
-          <w:r>
-            <w:rPr>
-              <w:noProof/>
-            </w:rPr>
-            <w:t xml:space="preserve">No derivatives </w:t>
-          </w:r>
-          <w:r>
-            <w:rPr>
-              <w:noProof/>
-            </w:rPr>
-            <w:tab/>
-            <w:t>You may not alter, transform, or build upon this document (contact</w:t>
-          </w:r>
-        </w:p>
-        <w:p>
-          <w:pPr>
-            <w:spacing w:after="0"/>
-            <w:ind w:left="2160" w:firstLine="720"/>
-            <w:jc w:val="both"/>
-            <w:rPr>
-              <w:noProof/>
-            </w:rPr>
-          </w:pPr>
-          <w:r>
-            <w:rPr>
-              <w:noProof/>
-            </w:rPr>
-            <w:t>us if necessary).</w:t>
+            <w:t>You must give appropriate credit, provide a link to the license, and indicate if changes were made. You may do so in any reasonable manner, but not in any way that suggests the licensor endorses you or your use.</w:t>
           </w:r>
         </w:p>
         <w:p>
@@ -2223,13 +2201,12 @@
             </w:rPr>
             <w:t xml:space="preserve"> </w:t>
           </w:r>
-          <w:hyperlink r:id="rId18" w:history="1">
+          <w:hyperlink r:id="rId22" w:history="1">
             <w:r>
               <w:rPr>
                 <w:rStyle w:val="Hyperlink"/>
-                <w:noProof/>
               </w:rPr>
-              <w:t>https://creativecommons.org/licenses/by/3.0/us/legalcode</w:t>
+              <w:t>http://creativecommons.org/licenses/by/4.0/legalcode</w:t>
             </w:r>
           </w:hyperlink>
         </w:p>
@@ -2275,7 +2252,7 @@
               <w:noProof/>
             </w:rPr>
           </w:pPr>
-          <w:bookmarkStart w:id="2" w:name="_Toc413329233"/>
+          <w:bookmarkStart w:id="3" w:name="_Toc413329233"/>
           <w:r>
             <w:rPr>
               <w:noProof/>
@@ -2283,7 +2260,7 @@
             <w:lastRenderedPageBreak/>
             <w:t>Table of Contents</w:t>
           </w:r>
-          <w:bookmarkEnd w:id="2"/>
+          <w:bookmarkEnd w:id="3"/>
         </w:p>
         <w:p>
           <w:pPr>
@@ -3039,7 +3016,7 @@
               <w:noProof/>
             </w:rPr>
           </w:pPr>
-          <w:hyperlink r:id="rId19" w:anchor="_Toc413329241" w:history="1">
+          <w:hyperlink r:id="rId23" w:anchor="_Toc413329241" w:history="1">
             <w:r>
               <w:rPr>
                 <w:rStyle w:val="Hyperlink"/>
@@ -4213,11 +4190,11 @@
         </w:p>
       </w:sdtContent>
     </w:sdt>
+    <w:bookmarkStart w:id="4" w:name="_Toc413329234"/>
     <w:p>
       <w:pPr>
         <w:pStyle w:val="Heading1"/>
       </w:pPr>
-      <w:bookmarkStart w:id="3" w:name="_Toc413329234"/>
       <w:r>
         <w:rPr>
           <w:noProof/>
@@ -4566,7 +4543,7 @@
       <w:r>
         <w:t>Getting Started</w:t>
       </w:r>
-      <w:bookmarkEnd w:id="3"/>
+      <w:bookmarkEnd w:id="4"/>
     </w:p>
     <w:p>
       <w:pPr>
@@ -4577,7 +4554,7 @@
       <w:pPr>
         <w:pStyle w:val="Heading2"/>
       </w:pPr>
-      <w:bookmarkStart w:id="4" w:name="_Toc413329235"/>
+      <w:bookmarkStart w:id="5" w:name="_Toc413329235"/>
       <w:r>
         <w:t xml:space="preserve">01. </w:t>
       </w:r>
@@ -4587,7 +4564,7 @@
       <w:r>
         <w:t xml:space="preserve"> (Local)</w:t>
       </w:r>
-      <w:bookmarkEnd w:id="4"/>
+      <w:bookmarkEnd w:id="5"/>
       <w:r>
         <w:t xml:space="preserve">                             </w:t>
       </w:r>
@@ -4596,11 +4573,11 @@
       <w:pPr>
         <w:pStyle w:val="Heading3"/>
       </w:pPr>
-      <w:bookmarkStart w:id="5" w:name="_Toc413329236"/>
+      <w:bookmarkStart w:id="6" w:name="_Toc413329236"/>
       <w:r>
         <w:t>Steps</w:t>
       </w:r>
-      <w:bookmarkEnd w:id="5"/>
+      <w:bookmarkEnd w:id="6"/>
     </w:p>
     <w:p>
       <w:pPr>
@@ -4706,7 +4683,7 @@
                     <pic:cNvPicPr/>
                   </pic:nvPicPr>
                   <pic:blipFill>
-                    <a:blip r:embed="rId20">
+                    <a:blip r:embed="rId24">
                       <a:extLst>
                         <a:ext uri="{28A0092B-C50C-407E-A947-70E740481C1C}">
                           <a14:useLocalDpi xmlns:a14="http://schemas.microsoft.com/office/drawing/2010/main" val="0"/>
@@ -4810,7 +4787,7 @@
                     <pic:cNvPicPr/>
                   </pic:nvPicPr>
                   <pic:blipFill>
-                    <a:blip r:embed="rId21"/>
+                    <a:blip r:embed="rId25"/>
                     <a:stretch>
                       <a:fillRect/>
                     </a:stretch>
@@ -4936,11 +4913,11 @@
         <w:br w:type="page"/>
       </w:r>
     </w:p>
+    <w:bookmarkStart w:id="7" w:name="_Toc413329237"/>
     <w:p>
       <w:pPr>
         <w:pStyle w:val="Heading2"/>
       </w:pPr>
-      <w:bookmarkStart w:id="6" w:name="_Toc413329237"/>
       <w:r>
         <w:rPr>
           <w:noProof/>
@@ -5284,7 +5261,7 @@
       <w:r>
         <w:t>Setting up a repository (Remote)</w:t>
       </w:r>
-      <w:bookmarkEnd w:id="6"/>
+      <w:bookmarkEnd w:id="7"/>
       <w:r>
         <w:rPr>
           <w:noProof/>
@@ -5296,11 +5273,11 @@
       <w:pPr>
         <w:pStyle w:val="Heading3"/>
       </w:pPr>
-      <w:bookmarkStart w:id="7" w:name="_Toc413329238"/>
+      <w:bookmarkStart w:id="8" w:name="_Toc413329238"/>
       <w:r>
         <w:t>Steps</w:t>
       </w:r>
-      <w:bookmarkEnd w:id="7"/>
+      <w:bookmarkEnd w:id="8"/>
     </w:p>
     <w:p>
       <w:pPr>
@@ -5368,7 +5345,7 @@
                     <pic:cNvPicPr/>
                   </pic:nvPicPr>
                   <pic:blipFill>
-                    <a:blip r:embed="rId22">
+                    <a:blip r:embed="rId26">
                       <a:extLst>
                         <a:ext uri="{28A0092B-C50C-407E-A947-70E740481C1C}">
                           <a14:useLocalDpi xmlns:a14="http://schemas.microsoft.com/office/drawing/2010/main" val="0"/>
@@ -5448,7 +5425,7 @@
                     <pic:cNvPicPr/>
                   </pic:nvPicPr>
                   <pic:blipFill>
-                    <a:blip r:embed="rId23">
+                    <a:blip r:embed="rId27">
                       <a:extLst>
                         <a:ext uri="{28A0092B-C50C-407E-A947-70E740481C1C}">
                           <a14:useLocalDpi xmlns:a14="http://schemas.microsoft.com/office/drawing/2010/main" val="0"/>
@@ -5563,7 +5540,7 @@
                     <pic:cNvPicPr/>
                   </pic:nvPicPr>
                   <pic:blipFill>
-                    <a:blip r:embed="rId24">
+                    <a:blip r:embed="rId28">
                       <a:extLst>
                         <a:ext uri="{28A0092B-C50C-407E-A947-70E740481C1C}">
                           <a14:useLocalDpi xmlns:a14="http://schemas.microsoft.com/office/drawing/2010/main" val="0"/>
@@ -5641,7 +5618,7 @@
                     <pic:cNvPicPr/>
                   </pic:nvPicPr>
                   <pic:blipFill>
-                    <a:blip r:embed="rId25" cstate="print">
+                    <a:blip r:embed="rId29" cstate="print">
                       <a:extLst>
                         <a:ext uri="{28A0092B-C50C-407E-A947-70E740481C1C}">
                           <a14:useLocalDpi xmlns:a14="http://schemas.microsoft.com/office/drawing/2010/main" val="0"/>
@@ -5720,7 +5697,7 @@
                     </pic:cNvPicPr>
                   </pic:nvPicPr>
                   <pic:blipFill>
-                    <a:blip r:embed="rId26" cstate="print">
+                    <a:blip r:embed="rId30" cstate="print">
                       <a:extLst>
                         <a:ext uri="{28A0092B-C50C-407E-A947-70E740481C1C}">
                           <a14:useLocalDpi xmlns:a14="http://schemas.microsoft.com/office/drawing/2010/main" val="0"/>
@@ -5823,7 +5800,7 @@
                     <pic:cNvPicPr/>
                   </pic:nvPicPr>
                   <pic:blipFill>
-                    <a:blip r:embed="rId27">
+                    <a:blip r:embed="rId31">
                       <a:extLst>
                         <a:ext uri="{28A0092B-C50C-407E-A947-70E740481C1C}">
                           <a14:useLocalDpi xmlns:a14="http://schemas.microsoft.com/office/drawing/2010/main" val="0"/>
@@ -5884,6 +5861,7 @@
         <w:br w:type="page"/>
       </w:r>
     </w:p>
+    <w:bookmarkStart w:id="9" w:name="_Toc413329239"/>
     <w:p>
       <w:pPr>
         <w:pStyle w:val="Heading2"/>
@@ -5891,7 +5869,6 @@
           <w:tab w:val="left" w:pos="6862"/>
         </w:tabs>
       </w:pPr>
-      <w:bookmarkStart w:id="8" w:name="_Toc413329239"/>
       <w:r>
         <w:rPr>
           <w:noProof/>
@@ -6263,7 +6240,7 @@
       <w:r>
         <w:t>Configuration of Repository</w:t>
       </w:r>
-      <w:bookmarkEnd w:id="8"/>
+      <w:bookmarkEnd w:id="9"/>
       <w:r>
         <w:tab/>
       </w:r>
@@ -6272,11 +6249,11 @@
       <w:pPr>
         <w:pStyle w:val="Heading3"/>
       </w:pPr>
-      <w:bookmarkStart w:id="9" w:name="_Toc413329240"/>
+      <w:bookmarkStart w:id="10" w:name="_Toc413329240"/>
       <w:r>
         <w:t>Steps</w:t>
       </w:r>
-      <w:bookmarkEnd w:id="9"/>
+      <w:bookmarkEnd w:id="10"/>
     </w:p>
     <w:p>
       <w:pPr>
@@ -6358,7 +6335,7 @@
                     <pic:cNvPicPr/>
                   </pic:nvPicPr>
                   <pic:blipFill>
-                    <a:blip r:embed="rId28">
+                    <a:blip r:embed="rId32">
                       <a:extLst>
                         <a:ext uri="{28A0092B-C50C-407E-A947-70E740481C1C}">
                           <a14:useLocalDpi xmlns:a14="http://schemas.microsoft.com/office/drawing/2010/main" val="0"/>
@@ -6548,7 +6525,7 @@
                     <pic:cNvPicPr/>
                   </pic:nvPicPr>
                   <pic:blipFill>
-                    <a:blip r:embed="rId29">
+                    <a:blip r:embed="rId33">
                       <a:extLst>
                         <a:ext uri="{28A0092B-C50C-407E-A947-70E740481C1C}">
                           <a14:useLocalDpi xmlns:a14="http://schemas.microsoft.com/office/drawing/2010/main" val="0"/>
@@ -6775,7 +6752,7 @@
                     <pic:cNvPicPr/>
                   </pic:nvPicPr>
                   <pic:blipFill>
-                    <a:blip r:embed="rId30">
+                    <a:blip r:embed="rId34">
                       <a:extLst>
                         <a:ext uri="{28A0092B-C50C-407E-A947-70E740481C1C}">
                           <a14:useLocalDpi xmlns:a14="http://schemas.microsoft.com/office/drawing/2010/main" val="0"/>
@@ -6897,11 +6874,11 @@
         </mc:AlternateContent>
       </w:r>
     </w:p>
+    <w:bookmarkStart w:id="11" w:name="_Toc413329242"/>
     <w:p>
       <w:pPr>
         <w:pStyle w:val="Heading2"/>
       </w:pPr>
-      <w:bookmarkStart w:id="10" w:name="_Toc413329242"/>
       <w:r>
         <w:rPr>
           <w:noProof/>
@@ -6978,16 +6955,16 @@
                                 </w14:textFill>
                               </w:rPr>
                             </w:pPr>
-                            <w:bookmarkStart w:id="11" w:name="_Toc413324513"/>
-                            <w:bookmarkStart w:id="12" w:name="_Toc413329241"/>
+                            <w:bookmarkStart w:id="12" w:name="_Toc413324513"/>
+                            <w:bookmarkStart w:id="13" w:name="_Toc413329241"/>
                             <w:r>
                               <w:rPr>
                                 <w:rStyle w:val="Heading3Char"/>
                               </w:rPr>
                               <w:t>Command</w:t>
                             </w:r>
-                            <w:bookmarkEnd w:id="11"/>
                             <w:bookmarkEnd w:id="12"/>
+                            <w:bookmarkEnd w:id="13"/>
                             <w:r>
                               <w:rPr>
                                 <w:rFonts w:cs="Times New Roman"/>
@@ -7275,17 +7252,17 @@
       <w:r>
         <w:t>Saving changes</w:t>
       </w:r>
-      <w:bookmarkEnd w:id="10"/>
+      <w:bookmarkEnd w:id="11"/>
     </w:p>
     <w:p>
       <w:pPr>
         <w:pStyle w:val="Heading3"/>
       </w:pPr>
-      <w:bookmarkStart w:id="15" w:name="_Toc413329243"/>
+      <w:bookmarkStart w:id="14" w:name="_Toc413329243"/>
       <w:r>
         <w:t>Git Add</w:t>
       </w:r>
-      <w:bookmarkEnd w:id="15"/>
+      <w:bookmarkEnd w:id="14"/>
     </w:p>
     <w:p>
       <w:pPr>
@@ -7377,12 +7354,7 @@
         <w:t>select</w:t>
       </w:r>
       <w:r>
-        <w:t xml:space="preserve"> </w:t>
-      </w:r>
-      <w:bookmarkStart w:id="16" w:name="_GoBack"/>
-      <w:bookmarkEnd w:id="16"/>
-      <w:r>
-        <w:t>the repository</w:t>
+        <w:t xml:space="preserve"> the repository</w:t>
       </w:r>
       <w:r>
         <w:t xml:space="preserve"> </w:t>
@@ -7434,7 +7406,7 @@
                     <pic:cNvPicPr/>
                   </pic:nvPicPr>
                   <pic:blipFill>
-                    <a:blip r:embed="rId31"/>
+                    <a:blip r:embed="rId35"/>
                     <a:stretch>
                       <a:fillRect/>
                     </a:stretch>
@@ -7568,7 +7540,7 @@
                     <pic:cNvPicPr/>
                   </pic:nvPicPr>
                   <pic:blipFill>
-                    <a:blip r:embed="rId32" cstate="print">
+                    <a:blip r:embed="rId36" cstate="print">
                       <a:extLst>
                         <a:ext uri="{28A0092B-C50C-407E-A947-70E740481C1C}">
                           <a14:useLocalDpi xmlns:a14="http://schemas.microsoft.com/office/drawing/2010/main" val="0"/>
@@ -7708,7 +7680,7 @@
                     <pic:cNvPicPr/>
                   </pic:nvPicPr>
                   <pic:blipFill>
-                    <a:blip r:embed="rId33">
+                    <a:blip r:embed="rId37">
                       <a:extLst>
                         <a:ext uri="{28A0092B-C50C-407E-A947-70E740481C1C}">
                           <a14:useLocalDpi xmlns:a14="http://schemas.microsoft.com/office/drawing/2010/main" val="0"/>
@@ -7844,7 +7816,7 @@
                     <pic:cNvPicPr/>
                   </pic:nvPicPr>
                   <pic:blipFill>
-                    <a:blip r:embed="rId34">
+                    <a:blip r:embed="rId38">
                       <a:extLst>
                         <a:ext uri="{28A0092B-C50C-407E-A947-70E740481C1C}">
                           <a14:useLocalDpi xmlns:a14="http://schemas.microsoft.com/office/drawing/2010/main" val="0"/>
@@ -7897,11 +7869,11 @@
         <w:br w:type="page"/>
       </w:r>
     </w:p>
+    <w:bookmarkStart w:id="15" w:name="_Toc413329244"/>
     <w:p>
       <w:pPr>
         <w:pStyle w:val="Heading3"/>
       </w:pPr>
-      <w:bookmarkStart w:id="17" w:name="_Toc413329244"/>
       <w:r>
         <w:rPr>
           <w:noProof/>
@@ -8269,7 +8241,7 @@
       <w:r>
         <w:t>Git Commit</w:t>
       </w:r>
-      <w:bookmarkEnd w:id="17"/>
+      <w:bookmarkEnd w:id="15"/>
     </w:p>
     <w:p>
       <w:pPr>
@@ -8328,7 +8300,7 @@
                     <pic:cNvPicPr/>
                   </pic:nvPicPr>
                   <pic:blipFill>
-                    <a:blip r:embed="rId35">
+                    <a:blip r:embed="rId39">
                       <a:extLst>
                         <a:ext uri="{28A0092B-C50C-407E-A947-70E740481C1C}">
                           <a14:useLocalDpi xmlns:a14="http://schemas.microsoft.com/office/drawing/2010/main" val="0"/>
@@ -8399,7 +8371,7 @@
                     <pic:cNvPicPr/>
                   </pic:nvPicPr>
                   <pic:blipFill>
-                    <a:blip r:embed="rId36">
+                    <a:blip r:embed="rId40">
                       <a:extLst>
                         <a:ext uri="{28A0092B-C50C-407E-A947-70E740481C1C}">
                           <a14:useLocalDpi xmlns:a14="http://schemas.microsoft.com/office/drawing/2010/main" val="0"/>
@@ -8473,7 +8445,7 @@
                     <pic:cNvPicPr/>
                   </pic:nvPicPr>
                   <pic:blipFill>
-                    <a:blip r:embed="rId37">
+                    <a:blip r:embed="rId41">
                       <a:extLst>
                         <a:ext uri="{28A0092B-C50C-407E-A947-70E740481C1C}">
                           <a14:useLocalDpi xmlns:a14="http://schemas.microsoft.com/office/drawing/2010/main" val="0"/>
@@ -8578,7 +8550,7 @@
                     <pic:cNvPicPr/>
                   </pic:nvPicPr>
                   <pic:blipFill>
-                    <a:blip r:embed="rId38"/>
+                    <a:blip r:embed="rId42"/>
                     <a:stretch>
                       <a:fillRect/>
                     </a:stretch>
@@ -8655,7 +8627,7 @@
                     </pic:cNvPicPr>
                   </pic:nvPicPr>
                   <pic:blipFill>
-                    <a:blip r:embed="rId39">
+                    <a:blip r:embed="rId43">
                       <a:extLst>
                         <a:ext uri="{28A0092B-C50C-407E-A947-70E740481C1C}">
                           <a14:useLocalDpi xmlns:a14="http://schemas.microsoft.com/office/drawing/2010/main" val="0"/>
@@ -8722,7 +8694,7 @@
                     <pic:cNvPicPr/>
                   </pic:nvPicPr>
                   <pic:blipFill>
-                    <a:blip r:embed="rId40">
+                    <a:blip r:embed="rId44">
                       <a:extLst>
                         <a:ext uri="{28A0092B-C50C-407E-A947-70E740481C1C}">
                           <a14:useLocalDpi xmlns:a14="http://schemas.microsoft.com/office/drawing/2010/main" val="0"/>
@@ -8805,7 +8777,7 @@
                     <pic:cNvPicPr/>
                   </pic:nvPicPr>
                   <pic:blipFill>
-                    <a:blip r:embed="rId41"/>
+                    <a:blip r:embed="rId45"/>
                     <a:stretch>
                       <a:fillRect/>
                     </a:stretch>
@@ -8862,7 +8834,7 @@
                     <pic:cNvPicPr/>
                   </pic:nvPicPr>
                   <pic:blipFill>
-                    <a:blip r:embed="rId42"/>
+                    <a:blip r:embed="rId46"/>
                     <a:stretch>
                       <a:fillRect/>
                     </a:stretch>
@@ -8951,7 +8923,7 @@
                     <pic:cNvPicPr/>
                   </pic:nvPicPr>
                   <pic:blipFill>
-                    <a:blip r:embed="rId43"/>
+                    <a:blip r:embed="rId47"/>
                     <a:stretch>
                       <a:fillRect/>
                     </a:stretch>
@@ -9040,7 +9012,7 @@
                     <pic:cNvPicPr/>
                   </pic:nvPicPr>
                   <pic:blipFill>
-                    <a:blip r:embed="rId44"/>
+                    <a:blip r:embed="rId48"/>
                     <a:stretch>
                       <a:fillRect/>
                     </a:stretch>
@@ -9108,7 +9080,7 @@
                     <pic:cNvPicPr/>
                   </pic:nvPicPr>
                   <pic:blipFill>
-                    <a:blip r:embed="rId45"/>
+                    <a:blip r:embed="rId49"/>
                     <a:stretch>
                       <a:fillRect/>
                     </a:stretch>
@@ -9143,11 +9115,11 @@
     </w:p>
     <w:p/>
     <w:p/>
+    <w:bookmarkStart w:id="16" w:name="_Toc413329245"/>
     <w:p>
       <w:pPr>
         <w:pStyle w:val="Heading2"/>
       </w:pPr>
-      <w:bookmarkStart w:id="18" w:name="_Toc413329245"/>
       <w:r>
         <w:rPr>
           <w:noProof/>
@@ -9515,7 +9487,7 @@
       <w:r>
         <w:t>Viewing Old Commits</w:t>
       </w:r>
-      <w:bookmarkEnd w:id="18"/>
+      <w:bookmarkEnd w:id="16"/>
       <w:r>
         <w:tab/>
       </w:r>
@@ -9527,7 +9499,7 @@
           <w:tab w:val="left" w:pos="7363"/>
         </w:tabs>
       </w:pPr>
-      <w:bookmarkStart w:id="19" w:name="_Toc413329246"/>
+      <w:bookmarkStart w:id="17" w:name="_Toc413329246"/>
       <w:r>
         <w:rPr>
           <w:noProof/>
@@ -9556,7 +9528,7 @@
                     <pic:cNvPicPr/>
                   </pic:nvPicPr>
                   <pic:blipFill>
-                    <a:blip r:embed="rId46">
+                    <a:blip r:embed="rId50">
                       <a:extLst>
                         <a:ext uri="{28A0092B-C50C-407E-A947-70E740481C1C}">
                           <a14:useLocalDpi xmlns:a14="http://schemas.microsoft.com/office/drawing/2010/main" val="0"/>
@@ -9591,7 +9563,7 @@
       <w:r>
         <w:t>Steps</w:t>
       </w:r>
-      <w:bookmarkEnd w:id="19"/>
+      <w:bookmarkEnd w:id="17"/>
       <w:r>
         <w:tab/>
       </w:r>
@@ -9652,7 +9624,7 @@
                     <pic:cNvPicPr/>
                   </pic:nvPicPr>
                   <pic:blipFill>
-                    <a:blip r:embed="rId47">
+                    <a:blip r:embed="rId51">
                       <a:extLst>
                         <a:ext uri="{28A0092B-C50C-407E-A947-70E740481C1C}">
                           <a14:useLocalDpi xmlns:a14="http://schemas.microsoft.com/office/drawing/2010/main" val="0"/>
@@ -9744,7 +9716,7 @@
                     <pic:cNvPicPr/>
                   </pic:nvPicPr>
                   <pic:blipFill>
-                    <a:blip r:embed="rId48">
+                    <a:blip r:embed="rId52">
                       <a:extLst>
                         <a:ext uri="{28A0092B-C50C-407E-A947-70E740481C1C}">
                           <a14:useLocalDpi xmlns:a14="http://schemas.microsoft.com/office/drawing/2010/main" val="0"/>
@@ -9798,7 +9770,7 @@
                     </pic:cNvPicPr>
                   </pic:nvPicPr>
                   <pic:blipFill>
-                    <a:blip r:embed="rId49">
+                    <a:blip r:embed="rId53">
                       <a:extLst>
                         <a:ext uri="{28A0092B-C50C-407E-A947-70E740481C1C}">
                           <a14:useLocalDpi xmlns:a14="http://schemas.microsoft.com/office/drawing/2010/main" val="0"/>
@@ -9916,7 +9888,7 @@
                     </pic:cNvPicPr>
                   </pic:nvPicPr>
                   <pic:blipFill>
-                    <a:blip r:embed="rId50">
+                    <a:blip r:embed="rId54">
                       <a:extLst>
                         <a:ext uri="{28A0092B-C50C-407E-A947-70E740481C1C}">
                           <a14:useLocalDpi xmlns:a14="http://schemas.microsoft.com/office/drawing/2010/main" val="0"/>
@@ -10041,7 +10013,7 @@
                     <pic:cNvPicPr/>
                   </pic:nvPicPr>
                   <pic:blipFill>
-                    <a:blip r:embed="rId51">
+                    <a:blip r:embed="rId55">
                       <a:extLst>
                         <a:ext uri="{28A0092B-C50C-407E-A947-70E740481C1C}">
                           <a14:useLocalDpi xmlns:a14="http://schemas.microsoft.com/office/drawing/2010/main" val="0"/>
@@ -10150,7 +10122,7 @@
                     <pic:cNvPicPr/>
                   </pic:nvPicPr>
                   <pic:blipFill>
-                    <a:blip r:embed="rId52"/>
+                    <a:blip r:embed="rId56"/>
                     <a:stretch>
                       <a:fillRect/>
                     </a:stretch>
@@ -10232,7 +10204,7 @@
                     </pic:cNvPicPr>
                   </pic:nvPicPr>
                   <pic:blipFill>
-                    <a:blip r:embed="rId53">
+                    <a:blip r:embed="rId57">
                       <a:extLst>
                         <a:ext uri="{28A0092B-C50C-407E-A947-70E740481C1C}">
                           <a14:useLocalDpi xmlns:a14="http://schemas.microsoft.com/office/drawing/2010/main" val="0"/>
@@ -10347,7 +10319,7 @@
                     </pic:cNvPicPr>
                   </pic:nvPicPr>
                   <pic:blipFill>
-                    <a:blip r:embed="rId54">
+                    <a:blip r:embed="rId58">
                       <a:extLst>
                         <a:ext uri="{28A0092B-C50C-407E-A947-70E740481C1C}">
                           <a14:useLocalDpi xmlns:a14="http://schemas.microsoft.com/office/drawing/2010/main" val="0"/>
@@ -10469,7 +10441,7 @@
                     <pic:cNvPicPr/>
                   </pic:nvPicPr>
                   <pic:blipFill>
-                    <a:blip r:embed="rId55">
+                    <a:blip r:embed="rId59">
                       <a:extLst>
                         <a:ext uri="{28A0092B-C50C-407E-A947-70E740481C1C}">
                           <a14:useLocalDpi xmlns:a14="http://schemas.microsoft.com/office/drawing/2010/main" val="0"/>
@@ -10556,7 +10528,7 @@
                     <pic:cNvPicPr/>
                   </pic:nvPicPr>
                   <pic:blipFill>
-                    <a:blip r:embed="rId56"/>
+                    <a:blip r:embed="rId60"/>
                     <a:stretch>
                       <a:fillRect/>
                     </a:stretch>
@@ -10627,7 +10599,7 @@
                     <pic:cNvPicPr/>
                   </pic:nvPicPr>
                   <pic:blipFill>
-                    <a:blip r:embed="rId57">
+                    <a:blip r:embed="rId61">
                       <a:extLst>
                         <a:ext uri="{28A0092B-C50C-407E-A947-70E740481C1C}">
                           <a14:useLocalDpi xmlns:a14="http://schemas.microsoft.com/office/drawing/2010/main" val="0"/>
@@ -10734,7 +10706,7 @@
                     <pic:cNvPicPr/>
                   </pic:nvPicPr>
                   <pic:blipFill>
-                    <a:blip r:embed="rId58"/>
+                    <a:blip r:embed="rId62"/>
                     <a:stretch>
                       <a:fillRect/>
                     </a:stretch>
@@ -10791,7 +10763,7 @@
                     <pic:cNvPicPr/>
                   </pic:nvPicPr>
                   <pic:blipFill>
-                    <a:blip r:embed="rId59">
+                    <a:blip r:embed="rId63">
                       <a:extLst>
                         <a:ext uri="{28A0092B-C50C-407E-A947-70E740481C1C}">
                           <a14:useLocalDpi xmlns:a14="http://schemas.microsoft.com/office/drawing/2010/main" val="0"/>
@@ -10928,7 +10900,7 @@
                     <pic:cNvPicPr/>
                   </pic:nvPicPr>
                   <pic:blipFill>
-                    <a:blip r:embed="rId60">
+                    <a:blip r:embed="rId64">
                       <a:extLst>
                         <a:ext uri="{28A0092B-C50C-407E-A947-70E740481C1C}">
                           <a14:useLocalDpi xmlns:a14="http://schemas.microsoft.com/office/drawing/2010/main" val="0"/>
@@ -10997,7 +10969,7 @@
                     </pic:cNvPicPr>
                   </pic:nvPicPr>
                   <pic:blipFill>
-                    <a:blip r:embed="rId61">
+                    <a:blip r:embed="rId65">
                       <a:extLst>
                         <a:ext uri="{28A0092B-C50C-407E-A947-70E740481C1C}">
                           <a14:useLocalDpi xmlns:a14="http://schemas.microsoft.com/office/drawing/2010/main" val="0"/>
@@ -11077,7 +11049,7 @@
                     <pic:cNvPicPr/>
                   </pic:nvPicPr>
                   <pic:blipFill>
-                    <a:blip r:embed="rId62"/>
+                    <a:blip r:embed="rId66"/>
                     <a:stretch>
                       <a:fillRect/>
                     </a:stretch>
@@ -11161,7 +11133,7 @@
                     </pic:cNvPicPr>
                   </pic:nvPicPr>
                   <pic:blipFill>
-                    <a:blip r:embed="rId63">
+                    <a:blip r:embed="rId67">
                       <a:extLst>
                         <a:ext uri="{28A0092B-C50C-407E-A947-70E740481C1C}">
                           <a14:useLocalDpi xmlns:a14="http://schemas.microsoft.com/office/drawing/2010/main" val="0"/>
@@ -11276,11 +11248,11 @@
         <w:br w:type="page"/>
       </w:r>
     </w:p>
+    <w:bookmarkStart w:id="18" w:name="_Toc413329247"/>
     <w:p>
       <w:pPr>
         <w:pStyle w:val="Heading2"/>
       </w:pPr>
-      <w:bookmarkStart w:id="20" w:name="_Toc413329247"/>
       <w:r>
         <w:rPr>
           <w:noProof/>
@@ -11645,20 +11617,20 @@
       <w:r>
         <w:t>Undoing Changes</w:t>
       </w:r>
-      <w:bookmarkEnd w:id="20"/>
+      <w:bookmarkEnd w:id="18"/>
     </w:p>
     <w:p>
       <w:pPr>
         <w:pStyle w:val="Heading3"/>
       </w:pPr>
-      <w:bookmarkStart w:id="21" w:name="_Toc413329248"/>
+      <w:bookmarkStart w:id="19" w:name="_Toc413329248"/>
       <w:r>
         <w:t>07.</w:t>
       </w:r>
       <w:r>
         <w:t>Revert</w:t>
       </w:r>
-      <w:bookmarkEnd w:id="21"/>
+      <w:bookmarkEnd w:id="19"/>
     </w:p>
     <w:p>
       <w:pPr>
@@ -11712,7 +11684,7 @@
                     <pic:cNvPicPr/>
                   </pic:nvPicPr>
                   <pic:blipFill>
-                    <a:blip r:embed="rId64">
+                    <a:blip r:embed="rId68">
                       <a:extLst>
                         <a:ext uri="{28A0092B-C50C-407E-A947-70E740481C1C}">
                           <a14:useLocalDpi xmlns:a14="http://schemas.microsoft.com/office/drawing/2010/main" val="0"/>
@@ -11839,7 +11811,7 @@
                     <pic:cNvPicPr/>
                   </pic:nvPicPr>
                   <pic:blipFill>
-                    <a:blip r:embed="rId65">
+                    <a:blip r:embed="rId69">
                       <a:extLst>
                         <a:ext uri="{28A0092B-C50C-407E-A947-70E740481C1C}">
                           <a14:useLocalDpi xmlns:a14="http://schemas.microsoft.com/office/drawing/2010/main" val="0"/>
@@ -11891,7 +11863,7 @@
                     <pic:cNvPicPr/>
                   </pic:nvPicPr>
                   <pic:blipFill>
-                    <a:blip r:embed="rId66"/>
+                    <a:blip r:embed="rId70"/>
                     <a:stretch>
                       <a:fillRect/>
                     </a:stretch>
@@ -11951,7 +11923,7 @@
                     </pic:cNvPicPr>
                   </pic:nvPicPr>
                   <pic:blipFill>
-                    <a:blip r:embed="rId67">
+                    <a:blip r:embed="rId71">
                       <a:extLst>
                         <a:ext uri="{28A0092B-C50C-407E-A947-70E740481C1C}">
                           <a14:useLocalDpi xmlns:a14="http://schemas.microsoft.com/office/drawing/2010/main" val="0"/>
@@ -12097,7 +12069,7 @@
                     </pic:cNvPicPr>
                   </pic:nvPicPr>
                   <pic:blipFill>
-                    <a:blip r:embed="rId68">
+                    <a:blip r:embed="rId72">
                       <a:extLst>
                         <a:ext uri="{28A0092B-C50C-407E-A947-70E740481C1C}">
                           <a14:useLocalDpi xmlns:a14="http://schemas.microsoft.com/office/drawing/2010/main" val="0"/>
@@ -12231,7 +12203,7 @@
                     </pic:cNvPicPr>
                   </pic:nvPicPr>
                   <pic:blipFill>
-                    <a:blip r:embed="rId69">
+                    <a:blip r:embed="rId73">
                       <a:extLst>
                         <a:ext uri="{28A0092B-C50C-407E-A947-70E740481C1C}">
                           <a14:useLocalDpi xmlns:a14="http://schemas.microsoft.com/office/drawing/2010/main" val="0"/>
@@ -12324,7 +12296,7 @@
                     <pic:cNvPicPr/>
                   </pic:nvPicPr>
                   <pic:blipFill>
-                    <a:blip r:embed="rId70"/>
+                    <a:blip r:embed="rId74"/>
                     <a:stretch>
                       <a:fillRect/>
                     </a:stretch>
@@ -12434,7 +12406,7 @@
                     </pic:cNvPicPr>
                   </pic:nvPicPr>
                   <pic:blipFill>
-                    <a:blip r:embed="rId71">
+                    <a:blip r:embed="rId75">
                       <a:extLst>
                         <a:ext uri="{28A0092B-C50C-407E-A947-70E740481C1C}">
                           <a14:useLocalDpi xmlns:a14="http://schemas.microsoft.com/office/drawing/2010/main" val="0"/>
@@ -12497,7 +12469,7 @@
                     </pic:cNvPicPr>
                   </pic:nvPicPr>
                   <pic:blipFill>
-                    <a:blip r:embed="rId72">
+                    <a:blip r:embed="rId76">
                       <a:extLst>
                         <a:ext uri="{28A0092B-C50C-407E-A947-70E740481C1C}">
                           <a14:useLocalDpi xmlns:a14="http://schemas.microsoft.com/office/drawing/2010/main" val="0"/>
@@ -12539,11 +12511,11 @@
         <w:br w:type="page"/>
       </w:r>
     </w:p>
+    <w:bookmarkStart w:id="20" w:name="_Toc413329249"/>
     <w:p>
       <w:pPr>
         <w:pStyle w:val="Heading3"/>
       </w:pPr>
-      <w:bookmarkStart w:id="22" w:name="_Toc413329249"/>
       <w:r>
         <w:rPr>
           <w:noProof/>
@@ -12911,7 +12883,7 @@
       <w:r>
         <w:t>Reset</w:t>
       </w:r>
-      <w:bookmarkEnd w:id="22"/>
+      <w:bookmarkEnd w:id="20"/>
     </w:p>
     <w:p>
       <w:pPr>
@@ -12975,7 +12947,7 @@
                     <pic:cNvPicPr/>
                   </pic:nvPicPr>
                   <pic:blipFill>
-                    <a:blip r:embed="rId73">
+                    <a:blip r:embed="rId77">
                       <a:extLst>
                         <a:ext uri="{28A0092B-C50C-407E-A947-70E740481C1C}">
                           <a14:useLocalDpi xmlns:a14="http://schemas.microsoft.com/office/drawing/2010/main" val="0"/>
@@ -13050,7 +13022,7 @@
                     <pic:cNvPicPr/>
                   </pic:nvPicPr>
                   <pic:blipFill>
-                    <a:blip r:embed="rId74"/>
+                    <a:blip r:embed="rId78"/>
                     <a:stretch>
                       <a:fillRect/>
                     </a:stretch>
@@ -13117,7 +13089,7 @@
                     </pic:cNvPicPr>
                   </pic:nvPicPr>
                   <pic:blipFill>
-                    <a:blip r:embed="rId75">
+                    <a:blip r:embed="rId79">
                       <a:extLst>
                         <a:ext uri="{28A0092B-C50C-407E-A947-70E740481C1C}">
                           <a14:useLocalDpi xmlns:a14="http://schemas.microsoft.com/office/drawing/2010/main" val="0"/>
@@ -13207,7 +13179,7 @@
                     <pic:cNvPicPr/>
                   </pic:nvPicPr>
                   <pic:blipFill>
-                    <a:blip r:embed="rId76"/>
+                    <a:blip r:embed="rId80"/>
                     <a:stretch>
                       <a:fillRect/>
                     </a:stretch>
@@ -13290,7 +13262,7 @@
                     </pic:cNvPicPr>
                   </pic:nvPicPr>
                   <pic:blipFill>
-                    <a:blip r:embed="rId77">
+                    <a:blip r:embed="rId81">
                       <a:extLst>
                         <a:ext uri="{28A0092B-C50C-407E-A947-70E740481C1C}">
                           <a14:useLocalDpi xmlns:a14="http://schemas.microsoft.com/office/drawing/2010/main" val="0"/>
@@ -13362,7 +13334,7 @@
                     </pic:cNvPicPr>
                   </pic:nvPicPr>
                   <pic:blipFill>
-                    <a:blip r:embed="rId78">
+                    <a:blip r:embed="rId82">
                       <a:extLst>
                         <a:ext uri="{28A0092B-C50C-407E-A947-70E740481C1C}">
                           <a14:useLocalDpi xmlns:a14="http://schemas.microsoft.com/office/drawing/2010/main" val="0"/>
@@ -13422,7 +13394,7 @@
                     </pic:cNvPicPr>
                   </pic:nvPicPr>
                   <pic:blipFill>
-                    <a:blip r:embed="rId79">
+                    <a:blip r:embed="rId83">
                       <a:extLst>
                         <a:ext uri="{28A0092B-C50C-407E-A947-70E740481C1C}">
                           <a14:useLocalDpi xmlns:a14="http://schemas.microsoft.com/office/drawing/2010/main" val="0"/>
@@ -13502,7 +13474,7 @@
                     <pic:cNvPicPr/>
                   </pic:nvPicPr>
                   <pic:blipFill>
-                    <a:blip r:embed="rId80">
+                    <a:blip r:embed="rId84">
                       <a:extLst>
                         <a:ext uri="{28A0092B-C50C-407E-A947-70E740481C1C}">
                           <a14:useLocalDpi xmlns:a14="http://schemas.microsoft.com/office/drawing/2010/main" val="0"/>
@@ -13576,7 +13548,7 @@
                     </pic:cNvPicPr>
                   </pic:nvPicPr>
                   <pic:blipFill>
-                    <a:blip r:embed="rId81">
+                    <a:blip r:embed="rId85">
                       <a:extLst>
                         <a:ext uri="{28A0092B-C50C-407E-A947-70E740481C1C}">
                           <a14:useLocalDpi xmlns:a14="http://schemas.microsoft.com/office/drawing/2010/main" val="0"/>
@@ -13691,7 +13663,7 @@
                     </pic:cNvPicPr>
                   </pic:nvPicPr>
                   <pic:blipFill>
-                    <a:blip r:embed="rId82">
+                    <a:blip r:embed="rId86">
                       <a:extLst>
                         <a:ext uri="{28A0092B-C50C-407E-A947-70E740481C1C}">
                           <a14:useLocalDpi xmlns:a14="http://schemas.microsoft.com/office/drawing/2010/main" val="0"/>
@@ -13767,7 +13739,7 @@
                     </pic:cNvPicPr>
                   </pic:nvPicPr>
                   <pic:blipFill>
-                    <a:blip r:embed="rId83">
+                    <a:blip r:embed="rId87">
                       <a:extLst>
                         <a:ext uri="{28A0092B-C50C-407E-A947-70E740481C1C}">
                           <a14:useLocalDpi xmlns:a14="http://schemas.microsoft.com/office/drawing/2010/main" val="0"/>
@@ -13832,7 +13804,7 @@
                     <pic:cNvPicPr/>
                   </pic:nvPicPr>
                   <pic:blipFill>
-                    <a:blip r:embed="rId84">
+                    <a:blip r:embed="rId88">
                       <a:extLst>
                         <a:ext uri="{28A0092B-C50C-407E-A947-70E740481C1C}">
                           <a14:useLocalDpi xmlns:a14="http://schemas.microsoft.com/office/drawing/2010/main" val="0"/>
@@ -13907,7 +13879,7 @@
                     <pic:cNvPicPr/>
                   </pic:nvPicPr>
                   <pic:blipFill>
-                    <a:blip r:embed="rId80">
+                    <a:blip r:embed="rId84">
                       <a:extLst>
                         <a:ext uri="{28A0092B-C50C-407E-A947-70E740481C1C}">
                           <a14:useLocalDpi xmlns:a14="http://schemas.microsoft.com/office/drawing/2010/main" val="0"/>
@@ -13986,7 +13958,7 @@
                     </pic:cNvPicPr>
                   </pic:nvPicPr>
                   <pic:blipFill>
-                    <a:blip r:embed="rId85">
+                    <a:blip r:embed="rId89">
                       <a:extLst>
                         <a:ext uri="{28A0092B-C50C-407E-A947-70E740481C1C}">
                           <a14:useLocalDpi xmlns:a14="http://schemas.microsoft.com/office/drawing/2010/main" val="0"/>
@@ -14067,7 +14039,7 @@
                     </pic:cNvPicPr>
                   </pic:nvPicPr>
                   <pic:blipFill>
-                    <a:blip r:embed="rId86">
+                    <a:blip r:embed="rId90">
                       <a:extLst>
                         <a:ext uri="{28A0092B-C50C-407E-A947-70E740481C1C}">
                           <a14:useLocalDpi xmlns:a14="http://schemas.microsoft.com/office/drawing/2010/main" val="0"/>
@@ -14147,7 +14119,7 @@
                     <pic:cNvPicPr/>
                   </pic:nvPicPr>
                   <pic:blipFill>
-                    <a:blip r:embed="rId87">
+                    <a:blip r:embed="rId91">
                       <a:extLst>
                         <a:ext uri="{28A0092B-C50C-407E-A947-70E740481C1C}">
                           <a14:useLocalDpi xmlns:a14="http://schemas.microsoft.com/office/drawing/2010/main" val="0"/>
@@ -14206,7 +14178,7 @@
                     <pic:cNvPicPr/>
                   </pic:nvPicPr>
                   <pic:blipFill>
-                    <a:blip r:embed="rId80">
+                    <a:blip r:embed="rId84">
                       <a:extLst>
                         <a:ext uri="{28A0092B-C50C-407E-A947-70E740481C1C}">
                           <a14:useLocalDpi xmlns:a14="http://schemas.microsoft.com/office/drawing/2010/main" val="0"/>
@@ -14266,7 +14238,7 @@
                     <pic:cNvPicPr/>
                   </pic:nvPicPr>
                   <pic:blipFill>
-                    <a:blip r:embed="rId88">
+                    <a:blip r:embed="rId92">
                       <a:extLst>
                         <a:ext uri="{28A0092B-C50C-407E-A947-70E740481C1C}">
                           <a14:useLocalDpi xmlns:a14="http://schemas.microsoft.com/office/drawing/2010/main" val="0"/>
@@ -14315,7 +14287,7 @@
                     <pic:cNvPicPr/>
                   </pic:nvPicPr>
                   <pic:blipFill>
-                    <a:blip r:embed="rId89"/>
+                    <a:blip r:embed="rId93"/>
                     <a:stretch>
                       <a:fillRect/>
                     </a:stretch>
@@ -14381,7 +14353,7 @@
                     <pic:cNvPicPr/>
                   </pic:nvPicPr>
                   <pic:blipFill>
-                    <a:blip r:embed="rId90"/>
+                    <a:blip r:embed="rId94"/>
                     <a:stretch>
                       <a:fillRect/>
                     </a:stretch>
@@ -14433,7 +14405,7 @@
                     </pic:cNvPicPr>
                   </pic:nvPicPr>
                   <pic:blipFill>
-                    <a:blip r:embed="rId91">
+                    <a:blip r:embed="rId95">
                       <a:extLst>
                         <a:ext uri="{28A0092B-C50C-407E-A947-70E740481C1C}">
                           <a14:useLocalDpi xmlns:a14="http://schemas.microsoft.com/office/drawing/2010/main" val="0"/>
@@ -14511,7 +14483,7 @@
                     </pic:cNvPicPr>
                   </pic:nvPicPr>
                   <pic:blipFill>
-                    <a:blip r:embed="rId92">
+                    <a:blip r:embed="rId96">
                       <a:extLst>
                         <a:ext uri="{28A0092B-C50C-407E-A947-70E740481C1C}">
                           <a14:useLocalDpi xmlns:a14="http://schemas.microsoft.com/office/drawing/2010/main" val="0"/>
@@ -14587,7 +14559,7 @@
                     </pic:cNvPicPr>
                   </pic:nvPicPr>
                   <pic:blipFill>
-                    <a:blip r:embed="rId93">
+                    <a:blip r:embed="rId97">
                       <a:extLst>
                         <a:ext uri="{28A0092B-C50C-407E-A947-70E740481C1C}">
                           <a14:useLocalDpi xmlns:a14="http://schemas.microsoft.com/office/drawing/2010/main" val="0"/>
@@ -14662,7 +14634,7 @@
                     <pic:cNvPicPr/>
                   </pic:nvPicPr>
                   <pic:blipFill>
-                    <a:blip r:embed="rId94"/>
+                    <a:blip r:embed="rId98"/>
                     <a:stretch>
                       <a:fillRect/>
                     </a:stretch>
@@ -14710,7 +14682,7 @@
                     <pic:cNvPicPr/>
                   </pic:nvPicPr>
                   <pic:blipFill>
-                    <a:blip r:embed="rId95">
+                    <a:blip r:embed="rId99">
                       <a:extLst>
                         <a:ext uri="{28A0092B-C50C-407E-A947-70E740481C1C}">
                           <a14:useLocalDpi xmlns:a14="http://schemas.microsoft.com/office/drawing/2010/main" val="0"/>
@@ -14794,7 +14766,7 @@
                     </pic:cNvPicPr>
                   </pic:nvPicPr>
                   <pic:blipFill>
-                    <a:blip r:embed="rId96">
+                    <a:blip r:embed="rId100">
                       <a:extLst>
                         <a:ext uri="{28A0092B-C50C-407E-A947-70E740481C1C}">
                           <a14:useLocalDpi xmlns:a14="http://schemas.microsoft.com/office/drawing/2010/main" val="0"/>
@@ -14832,11 +14804,11 @@
         <w:br w:type="page"/>
       </w:r>
     </w:p>
+    <w:bookmarkStart w:id="21" w:name="_Toc413329250"/>
     <w:p>
       <w:pPr>
         <w:pStyle w:val="Heading1"/>
       </w:pPr>
-      <w:bookmarkStart w:id="23" w:name="_Toc413329250"/>
       <w:r>
         <w:rPr>
           <w:noProof/>
@@ -15201,30 +15173,30 @@
       <w:r>
         <w:t>Collaborating</w:t>
       </w:r>
+      <w:bookmarkEnd w:id="21"/>
+    </w:p>
+    <w:p>
+      <w:pPr>
+        <w:pStyle w:val="Heading2"/>
+      </w:pPr>
+      <w:bookmarkStart w:id="22" w:name="_Toc413329251"/>
+      <w:r>
+        <w:t>Syncing</w:t>
+      </w:r>
+      <w:bookmarkEnd w:id="22"/>
+    </w:p>
+    <w:p>
+      <w:pPr>
+        <w:pStyle w:val="Heading3"/>
+      </w:pPr>
+      <w:bookmarkStart w:id="23" w:name="_Toc413329252"/>
+      <w:r>
+        <w:t>11.</w:t>
+      </w:r>
+      <w:r>
+        <w:t>Remote</w:t>
+      </w:r>
       <w:bookmarkEnd w:id="23"/>
-    </w:p>
-    <w:p>
-      <w:pPr>
-        <w:pStyle w:val="Heading2"/>
-      </w:pPr>
-      <w:bookmarkStart w:id="24" w:name="_Toc413329251"/>
-      <w:r>
-        <w:t>Syncing</w:t>
-      </w:r>
-      <w:bookmarkEnd w:id="24"/>
-    </w:p>
-    <w:p>
-      <w:pPr>
-        <w:pStyle w:val="Heading3"/>
-      </w:pPr>
-      <w:bookmarkStart w:id="25" w:name="_Toc413329252"/>
-      <w:r>
-        <w:t>11.</w:t>
-      </w:r>
-      <w:r>
-        <w:t>Remote</w:t>
-      </w:r>
-      <w:bookmarkEnd w:id="25"/>
     </w:p>
     <w:p/>
     <w:p>
@@ -15300,7 +15272,7 @@
                     <pic:cNvPicPr/>
                   </pic:nvPicPr>
                   <pic:blipFill>
-                    <a:blip r:embed="rId97">
+                    <a:blip r:embed="rId101">
                       <a:extLst>
                         <a:ext uri="{28A0092B-C50C-407E-A947-70E740481C1C}">
                           <a14:useLocalDpi xmlns:a14="http://schemas.microsoft.com/office/drawing/2010/main" val="0"/>
@@ -15424,7 +15396,7 @@
                     <pic:cNvPicPr/>
                   </pic:nvPicPr>
                   <pic:blipFill>
-                    <a:blip r:embed="rId98">
+                    <a:blip r:embed="rId102">
                       <a:extLst>
                         <a:ext uri="{28A0092B-C50C-407E-A947-70E740481C1C}">
                           <a14:useLocalDpi xmlns:a14="http://schemas.microsoft.com/office/drawing/2010/main" val="0"/>
@@ -15478,7 +15450,7 @@
                     </pic:cNvPicPr>
                   </pic:nvPicPr>
                   <pic:blipFill>
-                    <a:blip r:embed="rId99">
+                    <a:blip r:embed="rId103">
                       <a:extLst>
                         <a:ext uri="{28A0092B-C50C-407E-A947-70E740481C1C}">
                           <a14:useLocalDpi xmlns:a14="http://schemas.microsoft.com/office/drawing/2010/main" val="0"/>
@@ -15557,7 +15529,7 @@
                     </pic:cNvPicPr>
                   </pic:nvPicPr>
                   <pic:blipFill>
-                    <a:blip r:embed="rId100">
+                    <a:blip r:embed="rId104">
                       <a:extLst>
                         <a:ext uri="{28A0092B-C50C-407E-A947-70E740481C1C}">
                           <a14:useLocalDpi xmlns:a14="http://schemas.microsoft.com/office/drawing/2010/main" val="0"/>
@@ -15645,7 +15617,7 @@
                     </pic:cNvPicPr>
                   </pic:nvPicPr>
                   <pic:blipFill>
-                    <a:blip r:embed="rId101">
+                    <a:blip r:embed="rId105">
                       <a:extLst>
                         <a:ext uri="{28A0092B-C50C-407E-A947-70E740481C1C}">
                           <a14:useLocalDpi xmlns:a14="http://schemas.microsoft.com/office/drawing/2010/main" val="0"/>
@@ -15720,7 +15692,7 @@
                     </pic:cNvPicPr>
                   </pic:nvPicPr>
                   <pic:blipFill>
-                    <a:blip r:embed="rId102">
+                    <a:blip r:embed="rId106">
                       <a:extLst>
                         <a:ext uri="{28A0092B-C50C-407E-A947-70E740481C1C}">
                           <a14:useLocalDpi xmlns:a14="http://schemas.microsoft.com/office/drawing/2010/main" val="0"/>
@@ -15808,7 +15780,7 @@
                     <pic:cNvPicPr/>
                   </pic:nvPicPr>
                   <pic:blipFill>
-                    <a:blip r:embed="rId103"/>
+                    <a:blip r:embed="rId107"/>
                     <a:stretch>
                       <a:fillRect/>
                     </a:stretch>
@@ -15877,7 +15849,7 @@
                     <pic:cNvPicPr/>
                   </pic:nvPicPr>
                   <pic:blipFill>
-                    <a:blip r:embed="rId104"/>
+                    <a:blip r:embed="rId108"/>
                     <a:stretch>
                       <a:fillRect/>
                     </a:stretch>
@@ -15939,7 +15911,7 @@
                     <pic:cNvPicPr/>
                   </pic:nvPicPr>
                   <pic:blipFill>
-                    <a:blip r:embed="rId105"/>
+                    <a:blip r:embed="rId109"/>
                     <a:stretch>
                       <a:fillRect/>
                     </a:stretch>
@@ -16006,7 +15978,7 @@
                     <pic:cNvPicPr/>
                   </pic:nvPicPr>
                   <pic:blipFill>
-                    <a:blip r:embed="rId106"/>
+                    <a:blip r:embed="rId110"/>
                     <a:stretch>
                       <a:fillRect/>
                     </a:stretch>
@@ -16058,11 +16030,11 @@
         <w:br w:type="page"/>
       </w:r>
     </w:p>
+    <w:bookmarkStart w:id="24" w:name="_Toc413329253"/>
     <w:p>
       <w:pPr>
         <w:pStyle w:val="Heading3"/>
       </w:pPr>
-      <w:bookmarkStart w:id="26" w:name="_Toc413329253"/>
       <w:r>
         <w:rPr>
           <w:noProof/>
@@ -16427,7 +16399,7 @@
       <w:r>
         <w:t>12.Push</w:t>
       </w:r>
-      <w:bookmarkEnd w:id="26"/>
+      <w:bookmarkEnd w:id="24"/>
     </w:p>
     <w:p>
       <w:r>
@@ -16511,7 +16483,7 @@
                     <pic:cNvPicPr/>
                   </pic:nvPicPr>
                   <pic:blipFill>
-                    <a:blip r:embed="rId107">
+                    <a:blip r:embed="rId111">
                       <a:extLst>
                         <a:ext uri="{28A0092B-C50C-407E-A947-70E740481C1C}">
                           <a14:useLocalDpi xmlns:a14="http://schemas.microsoft.com/office/drawing/2010/main" val="0"/>
@@ -16588,7 +16560,7 @@
                     </pic:cNvPicPr>
                   </pic:nvPicPr>
                   <pic:blipFill>
-                    <a:blip r:embed="rId108">
+                    <a:blip r:embed="rId112">
                       <a:extLst>
                         <a:ext uri="{28A0092B-C50C-407E-A947-70E740481C1C}">
                           <a14:useLocalDpi xmlns:a14="http://schemas.microsoft.com/office/drawing/2010/main" val="0"/>
@@ -16688,7 +16660,7 @@
                     <pic:cNvPicPr/>
                   </pic:nvPicPr>
                   <pic:blipFill>
-                    <a:blip r:embed="rId80">
+                    <a:blip r:embed="rId84">
                       <a:extLst>
                         <a:ext uri="{28A0092B-C50C-407E-A947-70E740481C1C}">
                           <a14:useLocalDpi xmlns:a14="http://schemas.microsoft.com/office/drawing/2010/main" val="0"/>
@@ -16804,7 +16776,7 @@
                     </pic:cNvPicPr>
                   </pic:nvPicPr>
                   <pic:blipFill>
-                    <a:blip r:embed="rId109">
+                    <a:blip r:embed="rId113">
                       <a:extLst>
                         <a:ext uri="{28A0092B-C50C-407E-A947-70E740481C1C}">
                           <a14:useLocalDpi xmlns:a14="http://schemas.microsoft.com/office/drawing/2010/main" val="0"/>
@@ -16905,7 +16877,7 @@
                     </pic:cNvPicPr>
                   </pic:nvPicPr>
                   <pic:blipFill>
-                    <a:blip r:embed="rId110">
+                    <a:blip r:embed="rId114">
                       <a:extLst>
                         <a:ext uri="{28A0092B-C50C-407E-A947-70E740481C1C}">
                           <a14:useLocalDpi xmlns:a14="http://schemas.microsoft.com/office/drawing/2010/main" val="0"/>
@@ -16969,7 +16941,7 @@
                     <pic:cNvPicPr/>
                   </pic:nvPicPr>
                   <pic:blipFill>
-                    <a:blip r:embed="rId111">
+                    <a:blip r:embed="rId115">
                       <a:extLst>
                         <a:ext uri="{28A0092B-C50C-407E-A947-70E740481C1C}">
                           <a14:useLocalDpi xmlns:a14="http://schemas.microsoft.com/office/drawing/2010/main" val="0"/>
@@ -17113,7 +17085,7 @@
                     </pic:cNvPicPr>
                   </pic:nvPicPr>
                   <pic:blipFill>
-                    <a:blip r:embed="rId112">
+                    <a:blip r:embed="rId116">
                       <a:extLst>
                         <a:ext uri="{28A0092B-C50C-407E-A947-70E740481C1C}">
                           <a14:useLocalDpi xmlns:a14="http://schemas.microsoft.com/office/drawing/2010/main" val="0"/>
@@ -17185,7 +17157,7 @@
                     </pic:cNvPicPr>
                   </pic:nvPicPr>
                   <pic:blipFill>
-                    <a:blip r:embed="rId113">
+                    <a:blip r:embed="rId117">
                       <a:extLst>
                         <a:ext uri="{28A0092B-C50C-407E-A947-70E740481C1C}">
                           <a14:useLocalDpi xmlns:a14="http://schemas.microsoft.com/office/drawing/2010/main" val="0"/>
@@ -17244,11 +17216,11 @@
         <w:br w:type="page"/>
       </w:r>
     </w:p>
+    <w:bookmarkStart w:id="25" w:name="_Toc413329254"/>
     <w:p>
       <w:pPr>
         <w:pStyle w:val="Heading3"/>
       </w:pPr>
-      <w:bookmarkStart w:id="27" w:name="_Toc413329254"/>
       <w:r>
         <w:rPr>
           <w:noProof/>
@@ -17616,7 +17588,7 @@
       <w:r>
         <w:t>.Fetch</w:t>
       </w:r>
-      <w:bookmarkEnd w:id="27"/>
+      <w:bookmarkEnd w:id="25"/>
     </w:p>
     <w:p>
       <w:pPr>
@@ -17714,7 +17686,7 @@
                     </pic:cNvPicPr>
                   </pic:nvPicPr>
                   <pic:blipFill>
-                    <a:blip r:embed="rId114">
+                    <a:blip r:embed="rId118">
                       <a:extLst>
                         <a:ext uri="{28A0092B-C50C-407E-A947-70E740481C1C}">
                           <a14:useLocalDpi xmlns:a14="http://schemas.microsoft.com/office/drawing/2010/main" val="0"/>
@@ -17788,7 +17760,7 @@
                     <pic:cNvPicPr/>
                   </pic:nvPicPr>
                   <pic:blipFill>
-                    <a:blip r:embed="rId115">
+                    <a:blip r:embed="rId119">
                       <a:extLst>
                         <a:ext uri="{28A0092B-C50C-407E-A947-70E740481C1C}">
                           <a14:useLocalDpi xmlns:a14="http://schemas.microsoft.com/office/drawing/2010/main" val="0"/>
@@ -17883,7 +17855,7 @@
                     </pic:cNvPicPr>
                   </pic:nvPicPr>
                   <pic:blipFill>
-                    <a:blip r:embed="rId116">
+                    <a:blip r:embed="rId120">
                       <a:extLst>
                         <a:ext uri="{28A0092B-C50C-407E-A947-70E740481C1C}">
                           <a14:useLocalDpi xmlns:a14="http://schemas.microsoft.com/office/drawing/2010/main" val="0"/>
@@ -17994,7 +17966,7 @@
                     </pic:cNvPicPr>
                   </pic:nvPicPr>
                   <pic:blipFill>
-                    <a:blip r:embed="rId117">
+                    <a:blip r:embed="rId121">
                       <a:extLst>
                         <a:ext uri="{28A0092B-C50C-407E-A947-70E740481C1C}">
                           <a14:useLocalDpi xmlns:a14="http://schemas.microsoft.com/office/drawing/2010/main" val="0"/>
@@ -18054,11 +18026,11 @@
         <w:br w:type="page"/>
       </w:r>
     </w:p>
+    <w:bookmarkStart w:id="26" w:name="_Toc413329255"/>
     <w:p>
       <w:pPr>
         <w:pStyle w:val="Heading3"/>
       </w:pPr>
-      <w:bookmarkStart w:id="28" w:name="_Toc413329255"/>
       <w:r>
         <w:rPr>
           <w:noProof/>
@@ -18423,7 +18395,7 @@
       <w:r>
         <w:t>13.Pull</w:t>
       </w:r>
-      <w:bookmarkEnd w:id="28"/>
+      <w:bookmarkEnd w:id="26"/>
     </w:p>
     <w:p>
       <w:pPr>
@@ -18550,7 +18522,7 @@
                     <pic:cNvPicPr/>
                   </pic:nvPicPr>
                   <pic:blipFill>
-                    <a:blip r:embed="rId118">
+                    <a:blip r:embed="rId122">
                       <a:extLst>
                         <a:ext uri="{28A0092B-C50C-407E-A947-70E740481C1C}">
                           <a14:useLocalDpi xmlns:a14="http://schemas.microsoft.com/office/drawing/2010/main" val="0"/>
@@ -18677,7 +18649,7 @@
                     </pic:cNvPicPr>
                   </pic:nvPicPr>
                   <pic:blipFill>
-                    <a:blip r:embed="rId119">
+                    <a:blip r:embed="rId123">
                       <a:extLst>
                         <a:ext uri="{28A0092B-C50C-407E-A947-70E740481C1C}">
                           <a14:useLocalDpi xmlns:a14="http://schemas.microsoft.com/office/drawing/2010/main" val="0"/>
@@ -18747,7 +18719,7 @@
                     </pic:cNvPicPr>
                   </pic:nvPicPr>
                   <pic:blipFill>
-                    <a:blip r:embed="rId120">
+                    <a:blip r:embed="rId124">
                       <a:extLst>
                         <a:ext uri="{28A0092B-C50C-407E-A947-70E740481C1C}">
                           <a14:useLocalDpi xmlns:a14="http://schemas.microsoft.com/office/drawing/2010/main" val="0"/>
@@ -18857,11 +18829,11 @@
         <w:br w:type="page"/>
       </w:r>
     </w:p>
+    <w:bookmarkStart w:id="27" w:name="_Toc413329256"/>
     <w:p>
       <w:pPr>
         <w:pStyle w:val="Heading2"/>
       </w:pPr>
-      <w:bookmarkStart w:id="29" w:name="_Toc413329256"/>
       <w:r>
         <w:rPr>
           <w:noProof/>
@@ -19226,17 +19198,17 @@
       <w:r>
         <w:t>Using Branch</w:t>
       </w:r>
-      <w:bookmarkEnd w:id="29"/>
+      <w:bookmarkEnd w:id="27"/>
     </w:p>
     <w:p>
       <w:pPr>
         <w:pStyle w:val="Heading3"/>
       </w:pPr>
-      <w:bookmarkStart w:id="30" w:name="_Toc413329257"/>
+      <w:bookmarkStart w:id="28" w:name="_Toc413329257"/>
       <w:r>
         <w:t>Branch</w:t>
       </w:r>
-      <w:bookmarkEnd w:id="30"/>
+      <w:bookmarkEnd w:id="28"/>
     </w:p>
     <w:p>
       <w:pPr>
@@ -19286,7 +19258,7 @@
                     <pic:cNvPicPr/>
                   </pic:nvPicPr>
                   <pic:blipFill>
-                    <a:blip r:embed="rId121">
+                    <a:blip r:embed="rId125">
                       <a:extLst>
                         <a:ext uri="{28A0092B-C50C-407E-A947-70E740481C1C}">
                           <a14:useLocalDpi xmlns:a14="http://schemas.microsoft.com/office/drawing/2010/main" val="0"/>
@@ -19392,7 +19364,7 @@
                     <pic:cNvPicPr/>
                   </pic:nvPicPr>
                   <pic:blipFill>
-                    <a:blip r:embed="rId122"/>
+                    <a:blip r:embed="rId126"/>
                     <a:stretch>
                       <a:fillRect/>
                     </a:stretch>
@@ -19462,7 +19434,7 @@
                     <pic:cNvPicPr/>
                   </pic:nvPicPr>
                   <pic:blipFill>
-                    <a:blip r:embed="rId123">
+                    <a:blip r:embed="rId127">
                       <a:extLst>
                         <a:ext uri="{28A0092B-C50C-407E-A947-70E740481C1C}">
                           <a14:useLocalDpi xmlns:a14="http://schemas.microsoft.com/office/drawing/2010/main" val="0"/>
@@ -19580,7 +19552,7 @@
                     <pic:cNvPicPr/>
                   </pic:nvPicPr>
                   <pic:blipFill>
-                    <a:blip r:embed="rId124"/>
+                    <a:blip r:embed="rId128"/>
                     <a:stretch>
                       <a:fillRect/>
                     </a:stretch>
@@ -19648,7 +19620,7 @@
                     <pic:cNvPicPr/>
                   </pic:nvPicPr>
                   <pic:blipFill>
-                    <a:blip r:embed="rId121">
+                    <a:blip r:embed="rId125">
                       <a:extLst>
                         <a:ext uri="{28A0092B-C50C-407E-A947-70E740481C1C}">
                           <a14:useLocalDpi xmlns:a14="http://schemas.microsoft.com/office/drawing/2010/main" val="0"/>
@@ -19749,7 +19721,7 @@
                     <pic:cNvPicPr/>
                   </pic:nvPicPr>
                   <pic:blipFill>
-                    <a:blip r:embed="rId125"/>
+                    <a:blip r:embed="rId129"/>
                     <a:stretch>
                       <a:fillRect/>
                     </a:stretch>
@@ -19869,7 +19841,7 @@
                     <pic:cNvPicPr/>
                   </pic:nvPicPr>
                   <pic:blipFill>
-                    <a:blip r:embed="rId126"/>
+                    <a:blip r:embed="rId130"/>
                     <a:stretch>
                       <a:fillRect/>
                     </a:stretch>
@@ -19919,7 +19891,7 @@
                     <pic:cNvPicPr/>
                   </pic:nvPicPr>
                   <pic:blipFill>
-                    <a:blip r:embed="rId127"/>
+                    <a:blip r:embed="rId131"/>
                     <a:stretch>
                       <a:fillRect/>
                     </a:stretch>
@@ -20443,7 +20415,7 @@
                     <pic:cNvPicPr/>
                   </pic:nvPicPr>
                   <pic:blipFill>
-                    <a:blip r:embed="rId128">
+                    <a:blip r:embed="rId132">
                       <a:extLst>
                         <a:ext uri="{28A0092B-C50C-407E-A947-70E740481C1C}">
                           <a14:useLocalDpi xmlns:a14="http://schemas.microsoft.com/office/drawing/2010/main" val="0"/>
@@ -20546,7 +20518,7 @@
                     <pic:cNvPicPr/>
                   </pic:nvPicPr>
                   <pic:blipFill>
-                    <a:blip r:embed="rId122"/>
+                    <a:blip r:embed="rId126"/>
                     <a:stretch>
                       <a:fillRect/>
                     </a:stretch>
@@ -20616,7 +20588,7 @@
                     <pic:cNvPicPr/>
                   </pic:nvPicPr>
                   <pic:blipFill>
-                    <a:blip r:embed="rId123">
+                    <a:blip r:embed="rId127">
                       <a:extLst>
                         <a:ext uri="{28A0092B-C50C-407E-A947-70E740481C1C}">
                           <a14:useLocalDpi xmlns:a14="http://schemas.microsoft.com/office/drawing/2010/main" val="0"/>
@@ -20775,7 +20747,7 @@
                     </pic:cNvPicPr>
                   </pic:nvPicPr>
                   <pic:blipFill>
-                    <a:blip r:embed="rId129">
+                    <a:blip r:embed="rId133">
                       <a:extLst>
                         <a:ext uri="{28A0092B-C50C-407E-A947-70E740481C1C}">
                           <a14:useLocalDpi xmlns:a14="http://schemas.microsoft.com/office/drawing/2010/main" val="0"/>
@@ -20867,7 +20839,7 @@
                     </pic:cNvPicPr>
                   </pic:nvPicPr>
                   <pic:blipFill>
-                    <a:blip r:embed="rId130">
+                    <a:blip r:embed="rId134">
                       <a:extLst>
                         <a:ext uri="{28A0092B-C50C-407E-A947-70E740481C1C}">
                           <a14:useLocalDpi xmlns:a14="http://schemas.microsoft.com/office/drawing/2010/main" val="0"/>
@@ -20942,7 +20914,7 @@
                     </pic:cNvPicPr>
                   </pic:nvPicPr>
                   <pic:blipFill>
-                    <a:blip r:embed="rId131">
+                    <a:blip r:embed="rId135">
                       <a:extLst>
                         <a:ext uri="{28A0092B-C50C-407E-A947-70E740481C1C}">
                           <a14:useLocalDpi xmlns:a14="http://schemas.microsoft.com/office/drawing/2010/main" val="0"/>
@@ -21052,7 +21024,7 @@
                     <pic:cNvPicPr/>
                   </pic:nvPicPr>
                   <pic:blipFill>
-                    <a:blip r:embed="rId132">
+                    <a:blip r:embed="rId136">
                       <a:extLst>
                         <a:ext uri="{28A0092B-C50C-407E-A947-70E740481C1C}">
                           <a14:useLocalDpi xmlns:a14="http://schemas.microsoft.com/office/drawing/2010/main" val="0"/>
@@ -21140,7 +21112,7 @@
                     </pic:cNvPicPr>
                   </pic:nvPicPr>
                   <pic:blipFill>
-                    <a:blip r:embed="rId133">
+                    <a:blip r:embed="rId137">
                       <a:extLst>
                         <a:ext uri="{28A0092B-C50C-407E-A947-70E740481C1C}">
                           <a14:useLocalDpi xmlns:a14="http://schemas.microsoft.com/office/drawing/2010/main" val="0"/>
@@ -21227,7 +21199,7 @@
                     </pic:cNvPicPr>
                   </pic:nvPicPr>
                   <pic:blipFill>
-                    <a:blip r:embed="rId134">
+                    <a:blip r:embed="rId138">
                       <a:extLst>
                         <a:ext uri="{28A0092B-C50C-407E-A947-70E740481C1C}">
                           <a14:useLocalDpi xmlns:a14="http://schemas.microsoft.com/office/drawing/2010/main" val="0"/>
@@ -21353,7 +21325,7 @@
                     </pic:cNvPicPr>
                   </pic:nvPicPr>
                   <pic:blipFill>
-                    <a:blip r:embed="rId135">
+                    <a:blip r:embed="rId139">
                       <a:extLst>
                         <a:ext uri="{28A0092B-C50C-407E-A947-70E740481C1C}">
                           <a14:useLocalDpi xmlns:a14="http://schemas.microsoft.com/office/drawing/2010/main" val="0"/>
@@ -21423,7 +21395,7 @@
                     <pic:cNvPicPr/>
                   </pic:nvPicPr>
                   <pic:blipFill>
-                    <a:blip r:embed="rId136"/>
+                    <a:blip r:embed="rId140"/>
                     <a:stretch>
                       <a:fillRect/>
                     </a:stretch>
@@ -21495,7 +21467,7 @@
                     </pic:cNvPicPr>
                   </pic:nvPicPr>
                   <pic:blipFill>
-                    <a:blip r:embed="rId137">
+                    <a:blip r:embed="rId141">
                       <a:extLst>
                         <a:ext uri="{28A0092B-C50C-407E-A947-70E740481C1C}">
                           <a14:useLocalDpi xmlns:a14="http://schemas.microsoft.com/office/drawing/2010/main" val="0"/>
@@ -21623,7 +21595,7 @@
                     <pic:cNvPicPr/>
                   </pic:nvPicPr>
                   <pic:blipFill>
-                    <a:blip r:embed="rId138">
+                    <a:blip r:embed="rId142">
                       <a:extLst>
                         <a:ext uri="{28A0092B-C50C-407E-A947-70E740481C1C}">
                           <a14:useLocalDpi xmlns:a14="http://schemas.microsoft.com/office/drawing/2010/main" val="0"/>
@@ -21730,7 +21702,7 @@
                     </pic:cNvPicPr>
                   </pic:nvPicPr>
                   <pic:blipFill>
-                    <a:blip r:embed="rId139">
+                    <a:blip r:embed="rId143">
                       <a:extLst>
                         <a:ext uri="{28A0092B-C50C-407E-A947-70E740481C1C}">
                           <a14:useLocalDpi xmlns:a14="http://schemas.microsoft.com/office/drawing/2010/main" val="0"/>
@@ -21805,7 +21777,7 @@
                     </pic:cNvPicPr>
                   </pic:nvPicPr>
                   <pic:blipFill>
-                    <a:blip r:embed="rId140">
+                    <a:blip r:embed="rId144">
                       <a:extLst>
                         <a:ext uri="{28A0092B-C50C-407E-A947-70E740481C1C}">
                           <a14:useLocalDpi xmlns:a14="http://schemas.microsoft.com/office/drawing/2010/main" val="0"/>
@@ -22392,7 +22364,7 @@
                     <pic:cNvPicPr/>
                   </pic:nvPicPr>
                   <pic:blipFill>
-                    <a:blip r:embed="rId141"/>
+                    <a:blip r:embed="rId145"/>
                     <a:stretch>
                       <a:fillRect/>
                     </a:stretch>
@@ -22445,7 +22417,7 @@
                     <pic:cNvPicPr/>
                   </pic:nvPicPr>
                   <pic:blipFill>
-                    <a:blip r:embed="rId142"/>
+                    <a:blip r:embed="rId146"/>
                     <a:stretch>
                       <a:fillRect/>
                     </a:stretch>
@@ -22586,7 +22558,7 @@
                     <pic:cNvPicPr/>
                   </pic:nvPicPr>
                   <pic:blipFill>
-                    <a:blip r:embed="rId143"/>
+                    <a:blip r:embed="rId147"/>
                     <a:stretch>
                       <a:fillRect/>
                     </a:stretch>
@@ -22659,7 +22631,7 @@
                     <pic:cNvPicPr/>
                   </pic:nvPicPr>
                   <pic:blipFill>
-                    <a:blip r:embed="rId144"/>
+                    <a:blip r:embed="rId148"/>
                     <a:stretch>
                       <a:fillRect/>
                     </a:stretch>
@@ -22772,7 +22744,7 @@
                     <pic:cNvPicPr/>
                   </pic:nvPicPr>
                   <pic:blipFill>
-                    <a:blip r:embed="rId145"/>
+                    <a:blip r:embed="rId149"/>
                     <a:stretch>
                       <a:fillRect/>
                     </a:stretch>
@@ -22840,7 +22812,7 @@
                     <pic:cNvPicPr/>
                   </pic:nvPicPr>
                   <pic:blipFill>
-                    <a:blip r:embed="rId146"/>
+                    <a:blip r:embed="rId150"/>
                     <a:stretch>
                       <a:fillRect/>
                     </a:stretch>
@@ -22959,7 +22931,7 @@
                     </pic:cNvPicPr>
                   </pic:nvPicPr>
                   <pic:blipFill>
-                    <a:blip r:embed="rId147">
+                    <a:blip r:embed="rId151">
                       <a:extLst>
                         <a:ext uri="{28A0092B-C50C-407E-A947-70E740481C1C}">
                           <a14:useLocalDpi xmlns:a14="http://schemas.microsoft.com/office/drawing/2010/main" val="0"/>
@@ -23113,7 +23085,7 @@
                     <pic:cNvPicPr/>
                   </pic:nvPicPr>
                   <pic:blipFill>
-                    <a:blip r:embed="rId148"/>
+                    <a:blip r:embed="rId152"/>
                     <a:stretch>
                       <a:fillRect/>
                     </a:stretch>
@@ -23190,7 +23162,7 @@
                     </pic:cNvPicPr>
                   </pic:nvPicPr>
                   <pic:blipFill>
-                    <a:blip r:embed="rId149">
+                    <a:blip r:embed="rId153">
                       <a:extLst>
                         <a:ext uri="{28A0092B-C50C-407E-A947-70E740481C1C}">
                           <a14:useLocalDpi xmlns:a14="http://schemas.microsoft.com/office/drawing/2010/main" val="0"/>
@@ -23305,7 +23277,7 @@
                     <pic:cNvPicPr/>
                   </pic:nvPicPr>
                   <pic:blipFill>
-                    <a:blip r:embed="rId150">
+                    <a:blip r:embed="rId154">
                       <a:extLst>
                         <a:ext uri="{28A0092B-C50C-407E-A947-70E740481C1C}">
                           <a14:useLocalDpi xmlns:a14="http://schemas.microsoft.com/office/drawing/2010/main" val="0"/>
@@ -23398,7 +23370,7 @@
                     </pic:cNvPicPr>
                   </pic:nvPicPr>
                   <pic:blipFill>
-                    <a:blip r:embed="rId151">
+                    <a:blip r:embed="rId155">
                       <a:extLst>
                         <a:ext uri="{28A0092B-C50C-407E-A947-70E740481C1C}">
                           <a14:useLocalDpi xmlns:a14="http://schemas.microsoft.com/office/drawing/2010/main" val="0"/>
@@ -23504,7 +23476,7 @@
                     </pic:cNvPicPr>
                   </pic:nvPicPr>
                   <pic:blipFill>
-                    <a:blip r:embed="rId152">
+                    <a:blip r:embed="rId156">
                       <a:extLst>
                         <a:ext uri="{28A0092B-C50C-407E-A947-70E740481C1C}">
                           <a14:useLocalDpi xmlns:a14="http://schemas.microsoft.com/office/drawing/2010/main" val="0"/>
@@ -23568,7 +23540,7 @@
                     <pic:cNvPicPr/>
                   </pic:nvPicPr>
                   <pic:blipFill>
-                    <a:blip r:embed="rId153">
+                    <a:blip r:embed="rId157">
                       <a:extLst>
                         <a:ext uri="{28A0092B-C50C-407E-A947-70E740481C1C}">
                           <a14:useLocalDpi xmlns:a14="http://schemas.microsoft.com/office/drawing/2010/main" val="0"/>
@@ -23668,7 +23640,7 @@
                     </pic:cNvPicPr>
                   </pic:nvPicPr>
                   <pic:blipFill>
-                    <a:blip r:embed="rId154">
+                    <a:blip r:embed="rId158">
                       <a:extLst>
                         <a:ext uri="{28A0092B-C50C-407E-A947-70E740481C1C}">
                           <a14:useLocalDpi xmlns:a14="http://schemas.microsoft.com/office/drawing/2010/main" val="0"/>
@@ -23770,7 +23742,7 @@
                     </pic:cNvPicPr>
                   </pic:nvPicPr>
                   <pic:blipFill>
-                    <a:blip r:embed="rId155">
+                    <a:blip r:embed="rId159">
                       <a:extLst>
                         <a:ext uri="{28A0092B-C50C-407E-A947-70E740481C1C}">
                           <a14:useLocalDpi xmlns:a14="http://schemas.microsoft.com/office/drawing/2010/main" val="0"/>
@@ -23889,7 +23861,7 @@
                     <pic:cNvPicPr/>
                   </pic:nvPicPr>
                   <pic:blipFill>
-                    <a:blip r:embed="rId156"/>
+                    <a:blip r:embed="rId160"/>
                     <a:stretch>
                       <a:fillRect/>
                     </a:stretch>
@@ -23988,7 +23960,7 @@
                     </pic:cNvPicPr>
                   </pic:nvPicPr>
                   <pic:blipFill>
-                    <a:blip r:embed="rId157">
+                    <a:blip r:embed="rId161">
                       <a:extLst>
                         <a:ext uri="{28A0092B-C50C-407E-A947-70E740481C1C}">
                           <a14:useLocalDpi xmlns:a14="http://schemas.microsoft.com/office/drawing/2010/main" val="0"/>
@@ -24186,7 +24158,7 @@
                     </pic:cNvPicPr>
                   </pic:nvPicPr>
                   <pic:blipFill>
-                    <a:blip r:embed="rId158">
+                    <a:blip r:embed="rId162">
                       <a:extLst>
                         <a:ext uri="{28A0092B-C50C-407E-A947-70E740481C1C}">
                           <a14:useLocalDpi xmlns:a14="http://schemas.microsoft.com/office/drawing/2010/main" val="0"/>
@@ -24321,7 +24293,7 @@
                     </pic:cNvPicPr>
                   </pic:nvPicPr>
                   <pic:blipFill>
-                    <a:blip r:embed="rId159">
+                    <a:blip r:embed="rId163">
                       <a:extLst>
                         <a:ext uri="{28A0092B-C50C-407E-A947-70E740481C1C}">
                           <a14:useLocalDpi xmlns:a14="http://schemas.microsoft.com/office/drawing/2010/main" val="0"/>
@@ -24416,7 +24388,7 @@
                     </pic:cNvPicPr>
                   </pic:nvPicPr>
                   <pic:blipFill>
-                    <a:blip r:embed="rId160">
+                    <a:blip r:embed="rId164">
                       <a:extLst>
                         <a:ext uri="{28A0092B-C50C-407E-A947-70E740481C1C}">
                           <a14:useLocalDpi xmlns:a14="http://schemas.microsoft.com/office/drawing/2010/main" val="0"/>
@@ -24509,7 +24481,7 @@
                     </pic:cNvPicPr>
                   </pic:nvPicPr>
                   <pic:blipFill>
-                    <a:blip r:embed="rId161">
+                    <a:blip r:embed="rId165">
                       <a:extLst>
                         <a:ext uri="{28A0092B-C50C-407E-A947-70E740481C1C}">
                           <a14:useLocalDpi xmlns:a14="http://schemas.microsoft.com/office/drawing/2010/main" val="0"/>
@@ -24701,7 +24673,7 @@
                     </pic:cNvPicPr>
                   </pic:nvPicPr>
                   <pic:blipFill rotWithShape="1">
-                    <a:blip r:embed="rId162">
+                    <a:blip r:embed="rId166">
                       <a:extLst>
                         <a:ext uri="{28A0092B-C50C-407E-A947-70E740481C1C}">
                           <a14:useLocalDpi xmlns:a14="http://schemas.microsoft.com/office/drawing/2010/main" val="0"/>
@@ -24840,7 +24812,7 @@
                     </pic:cNvPicPr>
                   </pic:nvPicPr>
                   <pic:blipFill>
-                    <a:blip r:embed="rId163">
+                    <a:blip r:embed="rId167">
                       <a:extLst>
                         <a:ext uri="{28A0092B-C50C-407E-A947-70E740481C1C}">
                           <a14:useLocalDpi xmlns:a14="http://schemas.microsoft.com/office/drawing/2010/main" val="0"/>
@@ -24928,7 +24900,7 @@
                     </pic:cNvPicPr>
                   </pic:nvPicPr>
                   <pic:blipFill>
-                    <a:blip r:embed="rId164">
+                    <a:blip r:embed="rId168">
                       <a:extLst>
                         <a:ext uri="{28A0092B-C50C-407E-A947-70E740481C1C}">
                           <a14:useLocalDpi xmlns:a14="http://schemas.microsoft.com/office/drawing/2010/main" val="0"/>
@@ -25077,7 +25049,7 @@
                     <pic:cNvPicPr/>
                   </pic:nvPicPr>
                   <pic:blipFill>
-                    <a:blip r:embed="rId165"/>
+                    <a:blip r:embed="rId169"/>
                     <a:stretch>
                       <a:fillRect/>
                     </a:stretch>
@@ -25157,7 +25129,7 @@
                     <pic:cNvPicPr/>
                   </pic:nvPicPr>
                   <pic:blipFill>
-                    <a:blip r:embed="rId166"/>
+                    <a:blip r:embed="rId170"/>
                     <a:stretch>
                       <a:fillRect/>
                     </a:stretch>
@@ -25265,7 +25237,7 @@
                     </pic:cNvPicPr>
                   </pic:nvPicPr>
                   <pic:blipFill>
-                    <a:blip r:embed="rId167">
+                    <a:blip r:embed="rId171">
                       <a:extLst>
                         <a:ext uri="{28A0092B-C50C-407E-A947-70E740481C1C}">
                           <a14:useLocalDpi xmlns:a14="http://schemas.microsoft.com/office/drawing/2010/main" val="0"/>
@@ -25361,7 +25333,7 @@
                     <pic:cNvPicPr/>
                   </pic:nvPicPr>
                   <pic:blipFill>
-                    <a:blip r:embed="rId168">
+                    <a:blip r:embed="rId172">
                       <a:extLst>
                         <a:ext uri="{28A0092B-C50C-407E-A947-70E740481C1C}">
                           <a14:useLocalDpi xmlns:a14="http://schemas.microsoft.com/office/drawing/2010/main" val="0"/>
@@ -25462,7 +25434,7 @@
                     <pic:cNvPicPr/>
                   </pic:nvPicPr>
                   <pic:blipFill>
-                    <a:blip r:embed="rId169"/>
+                    <a:blip r:embed="rId173"/>
                     <a:stretch>
                       <a:fillRect/>
                     </a:stretch>
@@ -25527,7 +25499,7 @@
                     </pic:cNvPicPr>
                   </pic:nvPicPr>
                   <pic:blipFill>
-                    <a:blip r:embed="rId170">
+                    <a:blip r:embed="rId174">
                       <a:extLst>
                         <a:ext uri="{28A0092B-C50C-407E-A947-70E740481C1C}">
                           <a14:useLocalDpi xmlns:a14="http://schemas.microsoft.com/office/drawing/2010/main" val="0"/>
@@ -25646,7 +25618,7 @@
                     <pic:cNvPicPr/>
                   </pic:nvPicPr>
                   <pic:blipFill>
-                    <a:blip r:embed="rId171"/>
+                    <a:blip r:embed="rId175"/>
                     <a:stretch>
                       <a:fillRect/>
                     </a:stretch>
@@ -25720,7 +25692,7 @@
                     </pic:cNvPicPr>
                   </pic:nvPicPr>
                   <pic:blipFill>
-                    <a:blip r:embed="rId172">
+                    <a:blip r:embed="rId176">
                       <a:extLst>
                         <a:ext uri="{28A0092B-C50C-407E-A947-70E740481C1C}">
                           <a14:useLocalDpi xmlns:a14="http://schemas.microsoft.com/office/drawing/2010/main" val="0"/>
@@ -25858,7 +25830,7 @@
                     <pic:cNvPicPr/>
                   </pic:nvPicPr>
                   <pic:blipFill>
-                    <a:blip r:embed="rId173">
+                    <a:blip r:embed="rId177">
                       <a:extLst>
                         <a:ext uri="{28A0092B-C50C-407E-A947-70E740481C1C}">
                           <a14:useLocalDpi xmlns:a14="http://schemas.microsoft.com/office/drawing/2010/main" val="0"/>
@@ -25927,7 +25899,7 @@
                     <pic:cNvPicPr/>
                   </pic:nvPicPr>
                   <pic:blipFill>
-                    <a:blip r:embed="rId174">
+                    <a:blip r:embed="rId178">
                       <a:extLst>
                         <a:ext uri="{28A0092B-C50C-407E-A947-70E740481C1C}">
                           <a14:useLocalDpi xmlns:a14="http://schemas.microsoft.com/office/drawing/2010/main" val="0"/>
@@ -26025,7 +25997,7 @@
                     </pic:cNvPicPr>
                   </pic:nvPicPr>
                   <pic:blipFill>
-                    <a:blip r:embed="rId175">
+                    <a:blip r:embed="rId179">
                       <a:extLst>
                         <a:ext uri="{28A0092B-C50C-407E-A947-70E740481C1C}">
                           <a14:useLocalDpi xmlns:a14="http://schemas.microsoft.com/office/drawing/2010/main" val="0"/>
@@ -26106,7 +26078,7 @@
                     </pic:cNvPicPr>
                   </pic:nvPicPr>
                   <pic:blipFill>
-                    <a:blip r:embed="rId176">
+                    <a:blip r:embed="rId180">
                       <a:extLst>
                         <a:ext uri="{28A0092B-C50C-407E-A947-70E740481C1C}">
                           <a14:useLocalDpi xmlns:a14="http://schemas.microsoft.com/office/drawing/2010/main" val="0"/>
@@ -26273,7 +26245,7 @@
                     <pic:cNvPicPr/>
                   </pic:nvPicPr>
                   <pic:blipFill>
-                    <a:blip r:embed="rId177"/>
+                    <a:blip r:embed="rId181"/>
                     <a:stretch>
                       <a:fillRect/>
                     </a:stretch>
@@ -26342,7 +26314,7 @@
                     <pic:cNvPicPr/>
                   </pic:nvPicPr>
                   <pic:blipFill>
-                    <a:blip r:embed="rId173">
+                    <a:blip r:embed="rId177">
                       <a:extLst>
                         <a:ext uri="{28A0092B-C50C-407E-A947-70E740481C1C}">
                           <a14:useLocalDpi xmlns:a14="http://schemas.microsoft.com/office/drawing/2010/main" val="0"/>
@@ -26418,7 +26390,7 @@
                     </pic:cNvPicPr>
                   </pic:nvPicPr>
                   <pic:blipFill>
-                    <a:blip r:embed="rId178">
+                    <a:blip r:embed="rId182">
                       <a:extLst>
                         <a:ext uri="{28A0092B-C50C-407E-A947-70E740481C1C}">
                           <a14:useLocalDpi xmlns:a14="http://schemas.microsoft.com/office/drawing/2010/main" val="0"/>
@@ -26509,7 +26481,7 @@
                     </pic:cNvPicPr>
                   </pic:nvPicPr>
                   <pic:blipFill>
-                    <a:blip r:embed="rId179">
+                    <a:blip r:embed="rId183">
                       <a:extLst>
                         <a:ext uri="{28A0092B-C50C-407E-A947-70E740481C1C}">
                           <a14:useLocalDpi xmlns:a14="http://schemas.microsoft.com/office/drawing/2010/main" val="0"/>
@@ -26740,7 +26712,7 @@
                     <pic:cNvPicPr/>
                   </pic:nvPicPr>
                   <pic:blipFill>
-                    <a:blip r:embed="rId180">
+                    <a:blip r:embed="rId184">
                       <a:extLst>
                         <a:ext uri="{28A0092B-C50C-407E-A947-70E740481C1C}">
                           <a14:useLocalDpi xmlns:a14="http://schemas.microsoft.com/office/drawing/2010/main" val="0"/>
@@ -26912,7 +26884,7 @@
                     </pic:cNvPicPr>
                   </pic:nvPicPr>
                   <pic:blipFill>
-                    <a:blip r:embed="rId181">
+                    <a:blip r:embed="rId185">
                       <a:extLst>
                         <a:ext uri="{28A0092B-C50C-407E-A947-70E740481C1C}">
                           <a14:useLocalDpi xmlns:a14="http://schemas.microsoft.com/office/drawing/2010/main" val="0"/>
@@ -27141,7 +27113,7 @@
                     </pic:cNvPicPr>
                   </pic:nvPicPr>
                   <pic:blipFill>
-                    <a:blip r:embed="rId182">
+                    <a:blip r:embed="rId186">
                       <a:extLst>
                         <a:ext uri="{28A0092B-C50C-407E-A947-70E740481C1C}">
                           <a14:useLocalDpi xmlns:a14="http://schemas.microsoft.com/office/drawing/2010/main" val="0"/>
@@ -27317,7 +27289,7 @@
                     <pic:cNvPicPr/>
                   </pic:nvPicPr>
                   <pic:blipFill>
-                    <a:blip r:embed="rId183"/>
+                    <a:blip r:embed="rId187"/>
                     <a:stretch>
                       <a:fillRect/>
                     </a:stretch>
@@ -27434,7 +27406,7 @@
                     <pic:cNvPicPr/>
                   </pic:nvPicPr>
                   <pic:blipFill>
-                    <a:blip r:embed="rId184">
+                    <a:blip r:embed="rId188">
                       <a:extLst>
                         <a:ext uri="{28A0092B-C50C-407E-A947-70E740481C1C}">
                           <a14:useLocalDpi xmlns:a14="http://schemas.microsoft.com/office/drawing/2010/main" val="0"/>
@@ -27508,7 +27480,7 @@
                     </pic:cNvPicPr>
                   </pic:nvPicPr>
                   <pic:blipFill>
-                    <a:blip r:embed="rId185">
+                    <a:blip r:embed="rId189">
                       <a:extLst>
                         <a:ext uri="{28A0092B-C50C-407E-A947-70E740481C1C}">
                           <a14:useLocalDpi xmlns:a14="http://schemas.microsoft.com/office/drawing/2010/main" val="0"/>
@@ -27591,7 +27563,7 @@
                     </pic:cNvPicPr>
                   </pic:nvPicPr>
                   <pic:blipFill>
-                    <a:blip r:embed="rId186">
+                    <a:blip r:embed="rId190">
                       <a:extLst>
                         <a:ext uri="{28A0092B-C50C-407E-A947-70E740481C1C}">
                           <a14:useLocalDpi xmlns:a14="http://schemas.microsoft.com/office/drawing/2010/main" val="0"/>
@@ -27822,7 +27794,7 @@
                     </pic:cNvPicPr>
                   </pic:nvPicPr>
                   <pic:blipFill>
-                    <a:blip r:embed="rId187">
+                    <a:blip r:embed="rId191">
                       <a:extLst>
                         <a:ext uri="{28A0092B-C50C-407E-A947-70E740481C1C}">
                           <a14:useLocalDpi xmlns:a14="http://schemas.microsoft.com/office/drawing/2010/main" val="0"/>
@@ -27993,7 +27965,7 @@
                     </pic:cNvPicPr>
                   </pic:nvPicPr>
                   <pic:blipFill>
-                    <a:blip r:embed="rId188">
+                    <a:blip r:embed="rId192">
                       <a:extLst>
                         <a:ext uri="{28A0092B-C50C-407E-A947-70E740481C1C}">
                           <a14:useLocalDpi xmlns:a14="http://schemas.microsoft.com/office/drawing/2010/main" val="0"/>
@@ -28081,7 +28053,7 @@
                     </pic:cNvPicPr>
                   </pic:nvPicPr>
                   <pic:blipFill>
-                    <a:blip r:embed="rId189">
+                    <a:blip r:embed="rId193">
                       <a:extLst>
                         <a:ext uri="{28A0092B-C50C-407E-A947-70E740481C1C}">
                           <a14:useLocalDpi xmlns:a14="http://schemas.microsoft.com/office/drawing/2010/main" val="0"/>
@@ -28259,7 +28231,7 @@
                     </pic:cNvPicPr>
                   </pic:nvPicPr>
                   <pic:blipFill>
-                    <a:blip r:embed="rId190">
+                    <a:blip r:embed="rId194">
                       <a:extLst>
                         <a:ext uri="{28A0092B-C50C-407E-A947-70E740481C1C}">
                           <a14:useLocalDpi xmlns:a14="http://schemas.microsoft.com/office/drawing/2010/main" val="0"/>
@@ -28354,7 +28326,7 @@
                     </pic:cNvPicPr>
                   </pic:nvPicPr>
                   <pic:blipFill>
-                    <a:blip r:embed="rId191">
+                    <a:blip r:embed="rId195">
                       <a:extLst>
                         <a:ext uri="{28A0092B-C50C-407E-A947-70E740481C1C}">
                           <a14:useLocalDpi xmlns:a14="http://schemas.microsoft.com/office/drawing/2010/main" val="0"/>
@@ -28459,7 +28431,7 @@
                     </pic:cNvPicPr>
                   </pic:nvPicPr>
                   <pic:blipFill>
-                    <a:blip r:embed="rId192">
+                    <a:blip r:embed="rId196">
                       <a:extLst>
                         <a:ext uri="{28A0092B-C50C-407E-A947-70E740481C1C}">
                           <a14:useLocalDpi xmlns:a14="http://schemas.microsoft.com/office/drawing/2010/main" val="0"/>
@@ -28519,7 +28491,7 @@
           <w:numId w:val="24"/>
         </w:numPr>
       </w:pPr>
-      <w:hyperlink r:id="rId193" w:history="1">
+      <w:hyperlink r:id="rId197" w:history="1">
         <w:r>
           <w:rPr>
             <w:rStyle w:val="Hyperlink"/>
@@ -28536,7 +28508,7 @@
           <w:numId w:val="24"/>
         </w:numPr>
       </w:pPr>
-      <w:hyperlink r:id="rId194" w:history="1">
+      <w:hyperlink r:id="rId198" w:history="1">
         <w:r>
           <w:rPr>
             <w:rStyle w:val="Hyperlink"/>
@@ -28553,7 +28525,7 @@
           <w:numId w:val="24"/>
         </w:numPr>
       </w:pPr>
-      <w:hyperlink r:id="rId195" w:history="1">
+      <w:hyperlink r:id="rId199" w:history="1">
         <w:r>
           <w:rPr>
             <w:rStyle w:val="Hyperlink"/>
@@ -28570,7 +28542,7 @@
           <w:numId w:val="24"/>
         </w:numPr>
       </w:pPr>
-      <w:hyperlink r:id="rId196" w:history="1">
+      <w:hyperlink r:id="rId200" w:history="1">
         <w:r>
           <w:rPr>
             <w:rStyle w:val="Hyperlink"/>
@@ -28592,8 +28564,8 @@
       </w:pPr>
     </w:p>
     <w:sectPr>
-      <w:headerReference w:type="default" r:id="rId197"/>
-      <w:footerReference w:type="default" r:id="rId198"/>
+      <w:headerReference w:type="default" r:id="rId201"/>
+      <w:footerReference w:type="default" r:id="rId202"/>
       <w:pgSz w:w="12240" w:h="15840"/>
       <w:pgMar w:top="1350" w:right="1440" w:bottom="1440" w:left="450" w:header="450" w:footer="0" w:gutter="0"/>
       <w:pgNumType w:start="0"/>
@@ -28745,7 +28717,7 @@
                                   <w:sz w:val="32"/>
                                   <w:szCs w:val="32"/>
                                 </w:rPr>
-                                <w:t>7</w:t>
+                                <w:t>2</w:t>
                               </w:r>
                               <w:r>
                                 <w:rPr>
@@ -28811,7 +28783,7 @@
                             <w:sz w:val="32"/>
                             <w:szCs w:val="32"/>
                           </w:rPr>
-                          <w:t>7</w:t>
+                          <w:t>2</w:t>
                         </w:r>
                         <w:r>
                           <w:rPr>
@@ -31602,7 +31574,6 @@
   <w:style w:type="character" w:default="1" w:styleId="DefaultParagraphFont">
     <w:name w:val="Default Paragraph Font"/>
     <w:uiPriority w:val="1"/>
-    <w:semiHidden/>
     <w:unhideWhenUsed/>
   </w:style>
   <w:style w:type="table" w:default="1" w:styleId="TableNormal">
@@ -32295,7 +32266,6 @@
   <w:style w:type="character" w:default="1" w:styleId="DefaultParagraphFont">
     <w:name w:val="Default Paragraph Font"/>
     <w:uiPriority w:val="1"/>
-    <w:semiHidden/>
     <w:unhideWhenUsed/>
   </w:style>
   <w:style w:type="table" w:default="1" w:styleId="TableNormal">
@@ -32999,7 +32969,7 @@
 </file>
 
 <file path=customXml/itemProps2.xml><?xml version="1.0" encoding="utf-8"?>
-<ds:datastoreItem xmlns:ds="http://schemas.openxmlformats.org/officeDocument/2006/customXml" ds:itemID="{E213926C-13CF-43CD-AC1D-31457B06F652}">
+<ds:datastoreItem xmlns:ds="http://schemas.openxmlformats.org/officeDocument/2006/customXml" ds:itemID="{79F14C36-C414-4596-A09E-196C4C4B7701}">
   <ds:schemaRefs>
     <ds:schemaRef ds:uri="http://schemas.openxmlformats.org/officeDocument/2006/bibliography"/>
   </ds:schemaRefs>

</xml_diff>